<commit_message>
Enhance dissertation LaTeX formatting by adding table prefix support in crossref.yaml and updating table references in Analysis and Problem Formulation sections. Implement Lua filters to normalize table identifiers from 'tab:' to 'tbl:' for consistency. Update conversion script to include the new Lua filter for improved document formatting.
</commit_message>
<xml_diff>
--- a/dissertation/word/AI_Healthcare_Analytics_2025/AI_Healthcare_Analytics_2025.docx
+++ b/dissertation/word/AI_Healthcare_Analytics_2025/AI_Healthcare_Analytics_2025.docx
@@ -11103,6 +11103,166 @@
             </m:r>
           </m:sub>
           <m:sup>
+            <m:r>
+              <m:t>S</m:t>
+            </m:r>
+            <m:r>
+              <m:t>s</m:t>
+            </m:r>
+            <m:r>
+              <m:t>i</m:t>
+            </m:r>
+            <m:r>
+              <m:t>z</m:t>
+            </m:r>
+            <m:r>
+              <m:t>e</m:t>
+            </m:r>
+          </m:sup>
+        </m:sSubSup>
+      </m:oMath>
+      <w:r>
+        <w:t xml:space="preserve"> </w:t>
+      </w:r>
+      <w:r>
+        <w:t xml:space="preserve">drawn i.i.d. from a source distribution</w:t>
+      </w:r>
+      <w:r>
+        <w:t xml:space="preserve"> </w:t>
+      </w:r>
+      <m:oMath>
+        <m:sSub>
+          <m:e>
+            <m:r>
+              <m:t>P</m:t>
+            </m:r>
+          </m:e>
+          <m:sub>
+            <m:r>
+              <m:t>S</m:t>
+            </m:r>
+          </m:sub>
+        </m:sSub>
+      </m:oMath>
+      <w:r>
+        <w:t xml:space="preserve"> </w:t>
+      </w:r>
+      <w:r>
+        <w:t xml:space="preserve">over</w:t>
+      </w:r>
+      <w:r>
+        <w:t xml:space="preserve"> </w:t>
+      </w:r>
+      <m:oMath>
+        <m:r>
+          <m:rPr>
+            <m:sty m:val="p"/>
+          </m:rPr>
+          <m:t>(</m:t>
+        </m:r>
+        <m:r>
+          <m:t>X</m:t>
+        </m:r>
+        <m:r>
+          <m:rPr>
+            <m:sty m:val="p"/>
+          </m:rPr>
+          <m:t>,</m:t>
+        </m:r>
+        <m:r>
+          <m:t>Y</m:t>
+        </m:r>
+        <m:r>
+          <m:rPr>
+            <m:sty m:val="p"/>
+          </m:rPr>
+          <m:t>)</m:t>
+        </m:r>
+      </m:oMath>
+      <w:r>
+        <w:t xml:space="preserve">. This is the only domain in which labels are available.</w:t>
+      </w:r>
+    </w:p>
+    <w:p>
+      <w:pPr>
+        <w:numPr>
+          <w:ilvl w:val="0"/>
+          <w:numId w:val="1001"/>
+        </w:numPr>
+      </w:pPr>
+      <w:r>
+        <w:rPr>
+          <w:b/>
+          <w:bCs/>
+        </w:rPr>
+        <w:t xml:space="preserve">Target domain (Hospital B).</w:t>
+      </w:r>
+      <w:r>
+        <w:t xml:space="preserve"> </w:t>
+      </w:r>
+      <w:r>
+        <w:t xml:space="preserve">We observe an unlabeled dataset</w:t>
+      </w:r>
+      <w:r>
+        <w:t xml:space="preserve"> </w:t>
+      </w:r>
+      <m:oMath>
+        <m:r>
+          <m:t>T</m:t>
+        </m:r>
+        <m:r>
+          <m:rPr>
+            <m:sty m:val="p"/>
+          </m:rPr>
+          <m:t>=</m:t>
+        </m:r>
+        <m:r>
+          <m:rPr>
+            <m:sty m:val="p"/>
+          </m:rPr>
+          <m:t>{</m:t>
+        </m:r>
+        <m:sSubSup>
+          <m:e>
+            <m:r>
+              <m:t>x</m:t>
+            </m:r>
+          </m:e>
+          <m:sub>
+            <m:r>
+              <m:t>j</m:t>
+            </m:r>
+          </m:sub>
+          <m:sup>
+            <m:r>
+              <m:t>t</m:t>
+            </m:r>
+          </m:sup>
+        </m:sSubSup>
+        <m:sSubSup>
+          <m:e>
+            <m:r>
+              <m:rPr>
+                <m:sty m:val="p"/>
+              </m:rPr>
+              <m:t>}</m:t>
+            </m:r>
+          </m:e>
+          <m:sub>
+            <m:r>
+              <m:t>j</m:t>
+            </m:r>
+            <m:r>
+              <m:rPr>
+                <m:sty m:val="p"/>
+              </m:rPr>
+              <m:t>=</m:t>
+            </m:r>
+            <m:r>
+              <m:t>1</m:t>
+            </m:r>
+          </m:sub>
+          <m:sup>
             <m:sSub>
               <m:e>
                 <m:r>
@@ -11111,170 +11271,10 @@
               </m:e>
               <m:sub>
                 <m:r>
-                  <m:t>S</m:t>
+                  <m:t>T</m:t>
                 </m:r>
               </m:sub>
             </m:sSub>
-          </m:sup>
-        </m:sSubSup>
-      </m:oMath>
-      <w:r>
-        <w:t xml:space="preserve"> </w:t>
-      </w:r>
-      <w:r>
-        <w:t xml:space="preserve">drawn i.i.d. from a source distribution</w:t>
-      </w:r>
-      <w:r>
-        <w:t xml:space="preserve"> </w:t>
-      </w:r>
-      <m:oMath>
-        <m:sSub>
-          <m:e>
-            <m:r>
-              <m:t>P</m:t>
-            </m:r>
-          </m:e>
-          <m:sub>
-            <m:r>
-              <m:t>S</m:t>
-            </m:r>
-          </m:sub>
-        </m:sSub>
-      </m:oMath>
-      <w:r>
-        <w:t xml:space="preserve"> </w:t>
-      </w:r>
-      <w:r>
-        <w:t xml:space="preserve">over</w:t>
-      </w:r>
-      <w:r>
-        <w:t xml:space="preserve"> </w:t>
-      </w:r>
-      <m:oMath>
-        <m:r>
-          <m:rPr>
-            <m:sty m:val="p"/>
-          </m:rPr>
-          <m:t>(</m:t>
-        </m:r>
-        <m:r>
-          <m:t>X</m:t>
-        </m:r>
-        <m:r>
-          <m:rPr>
-            <m:sty m:val="p"/>
-          </m:rPr>
-          <m:t>,</m:t>
-        </m:r>
-        <m:r>
-          <m:t>Y</m:t>
-        </m:r>
-        <m:r>
-          <m:rPr>
-            <m:sty m:val="p"/>
-          </m:rPr>
-          <m:t>)</m:t>
-        </m:r>
-      </m:oMath>
-      <w:r>
-        <w:t xml:space="preserve">. This is the only domain in which labels are available.</w:t>
-      </w:r>
-    </w:p>
-    <w:p>
-      <w:pPr>
-        <w:numPr>
-          <w:ilvl w:val="0"/>
-          <w:numId w:val="1001"/>
-        </w:numPr>
-      </w:pPr>
-      <w:r>
-        <w:rPr>
-          <w:b/>
-          <w:bCs/>
-        </w:rPr>
-        <w:t xml:space="preserve">Target domain (Hospital B).</w:t>
-      </w:r>
-      <w:r>
-        <w:t xml:space="preserve"> </w:t>
-      </w:r>
-      <w:r>
-        <w:t xml:space="preserve">We observe an unlabeled dataset</w:t>
-      </w:r>
-      <w:r>
-        <w:t xml:space="preserve"> </w:t>
-      </w:r>
-      <m:oMath>
-        <m:r>
-          <m:t>T</m:t>
-        </m:r>
-        <m:r>
-          <m:rPr>
-            <m:sty m:val="p"/>
-          </m:rPr>
-          <m:t>=</m:t>
-        </m:r>
-        <m:r>
-          <m:rPr>
-            <m:sty m:val="p"/>
-          </m:rPr>
-          <m:t>{</m:t>
-        </m:r>
-        <m:sSubSup>
-          <m:e>
-            <m:r>
-              <m:t>x</m:t>
-            </m:r>
-          </m:e>
-          <m:sub>
-            <m:r>
-              <m:t>j</m:t>
-            </m:r>
-          </m:sub>
-          <m:sup>
-            <m:r>
-              <m:t>t</m:t>
-            </m:r>
-          </m:sup>
-        </m:sSubSup>
-        <m:sSubSup>
-          <m:e>
-            <m:r>
-              <m:rPr>
-                <m:sty m:val="p"/>
-              </m:rPr>
-              <m:t>}</m:t>
-            </m:r>
-          </m:e>
-          <m:sub>
-            <m:r>
-              <m:t>j</m:t>
-            </m:r>
-            <m:r>
-              <m:rPr>
-                <m:sty m:val="p"/>
-              </m:rPr>
-              <m:t>=</m:t>
-            </m:r>
-            <m:r>
-              <m:t>1</m:t>
-            </m:r>
-          </m:sub>
-          <m:sup>
-            <m:r>
-              <m:t>T</m:t>
-            </m:r>
-            <m:r>
-              <m:t>s</m:t>
-            </m:r>
-            <m:r>
-              <m:t>i</m:t>
-            </m:r>
-            <m:r>
-              <m:t>z</m:t>
-            </m:r>
-            <m:r>
-              <m:t>e</m:t>
-            </m:r>
           </m:sup>
         </m:sSubSup>
       </m:oMath>
@@ -12892,6 +12892,27 @@
               <w:t xml:space="preserve"> </w:t>
             </w:r>
             <m:oMath>
+              <m:r>
+                <m:t>S</m:t>
+              </m:r>
+              <m:r>
+                <m:t>s</m:t>
+              </m:r>
+              <m:r>
+                <m:t>i</m:t>
+              </m:r>
+              <m:r>
+                <m:t>z</m:t>
+              </m:r>
+              <m:r>
+                <m:t>e</m:t>
+              </m:r>
+              <m:r>
+                <m:rPr>
+                  <m:sty m:val="p"/>
+                </m:rPr>
+                <m:t>,</m:t>
+              </m:r>
               <m:sSub>
                 <m:e>
                   <m:r>
@@ -12900,31 +12921,10 @@
                 </m:e>
                 <m:sub>
                   <m:r>
-                    <m:t>S</m:t>
+                    <m:t>T</m:t>
                   </m:r>
                 </m:sub>
               </m:sSub>
-              <m:r>
-                <m:rPr>
-                  <m:sty m:val="p"/>
-                </m:rPr>
-                <m:t>,</m:t>
-              </m:r>
-              <m:r>
-                <m:t>T</m:t>
-              </m:r>
-              <m:r>
-                <m:t>s</m:t>
-              </m:r>
-              <m:r>
-                <m:t>i</m:t>
-              </m:r>
-              <m:r>
-                <m:t>z</m:t>
-              </m:r>
-              <m:r>
-                <m:t>e</m:t>
-              </m:r>
             </m:oMath>
           </w:p>
         </w:tc>
@@ -13318,11 +13318,22 @@
                 <m:t>,</m:t>
               </m:r>
               <m:r>
-                <m:rPr>
-                  <m:scr m:val="script"/>
-                  <m:sty m:val="p"/>
-                </m:rPr>
-                <m:t>H</m:t>
+                <m:t>h</m:t>
+              </m:r>
+              <m:r>
+                <m:t>c</m:t>
+              </m:r>
+              <m:r>
+                <m:t>l</m:t>
+              </m:r>
+              <m:r>
+                <m:t>a</m:t>
+              </m:r>
+              <m:r>
+                <m:t>s</m:t>
+              </m:r>
+              <m:r>
+                <m:t>s</m:t>
               </m:r>
             </m:oMath>
           </w:p>
@@ -13818,11 +13829,22 @@
             </w:r>
             <m:oMath>
               <m:r>
-                <m:rPr>
-                  <m:scr m:val="script"/>
-                  <m:sty m:val="p"/>
-                </m:rPr>
-                <m:t>H</m:t>
+                <m:t>h</m:t>
+              </m:r>
+              <m:r>
+                <m:t>c</m:t>
+              </m:r>
+              <m:r>
+                <m:t>l</m:t>
+              </m:r>
+              <m:r>
+                <m:t>a</m:t>
+              </m:r>
+              <m:r>
+                <m:t>s</m:t>
+              </m:r>
+              <m:r>
+                <m:t>s</m:t>
               </m:r>
             </m:oMath>
           </w:p>
@@ -14162,11 +14184,22 @@
                 <m:t>⊆</m:t>
               </m:r>
               <m:r>
-                <m:rPr>
-                  <m:scr m:val="script"/>
-                  <m:sty m:val="p"/>
-                </m:rPr>
-                <m:t>H</m:t>
+                <m:t>h</m:t>
+              </m:r>
+              <m:r>
+                <m:t>c</m:t>
+              </m:r>
+              <m:r>
+                <m:t>l</m:t>
+              </m:r>
+              <m:r>
+                <m:t>a</m:t>
+              </m:r>
+              <m:r>
+                <m:t>s</m:t>
+              </m:r>
+              <m:r>
+                <m:t>s</m:t>
               </m:r>
             </m:oMath>
           </w:p>
@@ -14227,11 +14260,22 @@
             </w:r>
             <m:oMath>
               <m:r>
-                <m:rPr>
-                  <m:scr m:val="script"/>
-                  <m:sty m:val="p"/>
-                </m:rPr>
-                <m:t>H</m:t>
+                <m:t>h</m:t>
+              </m:r>
+              <m:r>
+                <m:t>c</m:t>
+              </m:r>
+              <m:r>
+                <m:t>l</m:t>
+              </m:r>
+              <m:r>
+                <m:t>a</m:t>
+              </m:r>
+              <m:r>
+                <m:t>s</m:t>
+              </m:r>
+              <m:r>
+                <m:t>s</m:t>
               </m:r>
             </m:oMath>
             <w:r>
@@ -14298,11 +14342,22 @@
             </w:r>
             <m:oMath>
               <m:r>
-                <m:rPr>
-                  <m:scr m:val="script"/>
-                  <m:sty m:val="p"/>
-                </m:rPr>
-                <m:t>H</m:t>
+                <m:t>h</m:t>
+              </m:r>
+              <m:r>
+                <m:t>c</m:t>
+              </m:r>
+              <m:r>
+                <m:t>l</m:t>
+              </m:r>
+              <m:r>
+                <m:t>a</m:t>
+              </m:r>
+              <m:r>
+                <m:t>s</m:t>
+              </m:r>
+              <m:r>
+                <m:t>s</m:t>
               </m:r>
             </m:oMath>
             <w:r>
@@ -14369,11 +14424,22 @@
             </w:r>
             <m:oMath>
               <m:r>
-                <m:rPr>
-                  <m:scr m:val="script"/>
-                  <m:sty m:val="p"/>
-                </m:rPr>
-                <m:t>H</m:t>
+                <m:t>h</m:t>
+              </m:r>
+              <m:r>
+                <m:t>c</m:t>
+              </m:r>
+              <m:r>
+                <m:t>l</m:t>
+              </m:r>
+              <m:r>
+                <m:t>a</m:t>
+              </m:r>
+              <m:r>
+                <m:t>s</m:t>
+              </m:r>
+              <m:r>
+                <m:t>s</m:t>
               </m:r>
             </m:oMath>
             <w:r>
@@ -14440,11 +14506,22 @@
             </w:r>
             <m:oMath>
               <m:r>
-                <m:rPr>
-                  <m:scr m:val="script"/>
-                  <m:sty m:val="p"/>
-                </m:rPr>
-                <m:t>H</m:t>
+                <m:t>h</m:t>
+              </m:r>
+              <m:r>
+                <m:t>c</m:t>
+              </m:r>
+              <m:r>
+                <m:t>l</m:t>
+              </m:r>
+              <m:r>
+                <m:t>a</m:t>
+              </m:r>
+              <m:r>
+                <m:t>s</m:t>
+              </m:r>
+              <m:r>
+                <m:t>s</m:t>
               </m:r>
             </m:oMath>
             <w:r>
@@ -14536,18 +14613,21 @@
                 </m:rPr>
                 <m:t>=</m:t>
               </m:r>
-              <m:sSub>
-                <m:e>
-                  <m:r>
-                    <m:t>n</m:t>
-                  </m:r>
-                </m:e>
-                <m:sub>
-                  <m:r>
-                    <m:t>S</m:t>
-                  </m:r>
-                </m:sub>
-              </m:sSub>
+              <m:r>
+                <m:t>S</m:t>
+              </m:r>
+              <m:r>
+                <m:t>s</m:t>
+              </m:r>
+              <m:r>
+                <m:t>i</m:t>
+              </m:r>
+              <m:r>
+                <m:t>z</m:t>
+              </m:r>
+              <m:r>
+                <m:t>e</m:t>
+              </m:r>
             </m:oMath>
             <w:r>
               <w:t xml:space="preserve">,</w:t>
@@ -14574,21 +14654,18 @@
                 </m:rPr>
                 <m:t>=</m:t>
               </m:r>
-              <m:r>
-                <m:t>T</m:t>
-              </m:r>
-              <m:r>
-                <m:t>s</m:t>
-              </m:r>
-              <m:r>
-                <m:t>i</m:t>
-              </m:r>
-              <m:r>
-                <m:t>z</m:t>
-              </m:r>
-              <m:r>
-                <m:t>e</m:t>
-              </m:r>
+              <m:sSub>
+                <m:e>
+                  <m:r>
+                    <m:t>n</m:t>
+                  </m:r>
+                </m:e>
+                <m:sub>
+                  <m:r>
+                    <m:t>T</m:t>
+                  </m:r>
+                </m:sub>
+              </m:sSub>
             </m:oMath>
           </w:p>
         </w:tc>
@@ -15067,26 +15144,8 @@
                     </m:rPr>
                     <m:t>(</m:t>
                   </m:r>
-                  <m:sSub>
-                    <m:e>
-                      <m:r>
-                        <m:t>n</m:t>
-                      </m:r>
-                    </m:e>
-                    <m:sub>
-                      <m:r>
-                        <m:t>S</m:t>
-                      </m:r>
-                    </m:sub>
-                  </m:sSub>
                   <m:r>
-                    <m:rPr>
-                      <m:sty m:val="p"/>
-                    </m:rPr>
-                    <m:t>+</m:t>
-                  </m:r>
-                  <m:r>
-                    <m:t>T</m:t>
+                    <m:t>S</m:t>
                   </m:r>
                   <m:r>
                     <m:t>s</m:t>
@@ -15100,6 +15159,24 @@
                   <m:r>
                     <m:t>e</m:t>
                   </m:r>
+                  <m:r>
+                    <m:rPr>
+                      <m:sty m:val="p"/>
+                    </m:rPr>
+                    <m:t>+</m:t>
+                  </m:r>
+                  <m:sSub>
+                    <m:e>
+                      <m:r>
+                        <m:t>n</m:t>
+                      </m:r>
+                    </m:e>
+                    <m:sub>
+                      <m:r>
+                        <m:t>T</m:t>
+                      </m:r>
+                    </m:sub>
+                  </m:sSub>
                   <m:sSup>
                     <m:e>
                       <m:r>
@@ -15173,26 +15250,8 @@
                     </m:rPr>
                     <m:t>(</m:t>
                   </m:r>
-                  <m:sSub>
-                    <m:e>
-                      <m:r>
-                        <m:t>n</m:t>
-                      </m:r>
-                    </m:e>
-                    <m:sub>
-                      <m:r>
-                        <m:t>S</m:t>
-                      </m:r>
-                    </m:sub>
-                  </m:sSub>
                   <m:r>
-                    <m:rPr>
-                      <m:sty m:val="p"/>
-                    </m:rPr>
-                    <m:t>+</m:t>
-                  </m:r>
-                  <m:r>
-                    <m:t>T</m:t>
+                    <m:t>S</m:t>
                   </m:r>
                   <m:r>
                     <m:t>s</m:t>
@@ -15206,6 +15265,24 @@
                   <m:r>
                     <m:t>e</m:t>
                   </m:r>
+                  <m:r>
+                    <m:rPr>
+                      <m:sty m:val="p"/>
+                    </m:rPr>
+                    <m:t>+</m:t>
+                  </m:r>
+                  <m:sSub>
+                    <m:e>
+                      <m:r>
+                        <m:t>n</m:t>
+                      </m:r>
+                    </m:e>
+                    <m:sub>
+                      <m:r>
+                        <m:t>T</m:t>
+                      </m:r>
+                    </m:sub>
+                  </m:sSub>
                   <m:sSup>
                     <m:e>
                       <m:r>
@@ -15279,26 +15356,8 @@
                     </m:rPr>
                     <m:t>(</m:t>
                   </m:r>
-                  <m:sSub>
-                    <m:e>
-                      <m:r>
-                        <m:t>n</m:t>
-                      </m:r>
-                    </m:e>
-                    <m:sub>
-                      <m:r>
-                        <m:t>S</m:t>
-                      </m:r>
-                    </m:sub>
-                  </m:sSub>
                   <m:r>
-                    <m:rPr>
-                      <m:sty m:val="p"/>
-                    </m:rPr>
-                    <m:t>+</m:t>
-                  </m:r>
-                  <m:r>
-                    <m:t>T</m:t>
+                    <m:t>S</m:t>
                   </m:r>
                   <m:r>
                     <m:t>s</m:t>
@@ -15312,6 +15371,24 @@
                   <m:r>
                     <m:t>e</m:t>
                   </m:r>
+                  <m:r>
+                    <m:rPr>
+                      <m:sty m:val="p"/>
+                    </m:rPr>
+                    <m:t>+</m:t>
+                  </m:r>
+                  <m:sSub>
+                    <m:e>
+                      <m:r>
+                        <m:t>n</m:t>
+                      </m:r>
+                    </m:e>
+                    <m:sub>
+                      <m:r>
+                        <m:t>T</m:t>
+                      </m:r>
+                    </m:sub>
+                  </m:sSub>
                   <m:sSup>
                     <m:e>
                       <m:r>
@@ -15608,7 +15685,7 @@
               <w:jc w:val="left"/>
             </w:pPr>
             <m:oMath>
-              <m:sSub>
+              <m:sSubSup>
                 <m:e>
                   <m:r>
                     <m:t>f</m:t>
@@ -15623,10 +15700,24 @@
                     <m:t>PFN</m:t>
                   </m:r>
                 </m:sub>
-              </m:sSub>
-              <m:r>
-                <m:t>i</m:t>
-              </m:r>
+                <m:sup>
+                  <m:r>
+                    <m:rPr>
+                      <m:sty m:val="p"/>
+                    </m:rPr>
+                    <m:t>(</m:t>
+                  </m:r>
+                  <m:r>
+                    <m:t>i</m:t>
+                  </m:r>
+                  <m:r>
+                    <m:rPr>
+                      <m:sty m:val="p"/>
+                    </m:rPr>
+                    <m:t>)</m:t>
+                  </m:r>
+                </m:sup>
+              </m:sSubSup>
               <m:r>
                 <m:t>i</m:t>
               </m:r>
@@ -17111,18 +17202,21 @@
         <w:t xml:space="preserve">(In-Context Learning). This perspective is particularly advantageous for the medical small-sample setting (</w:t>
       </w:r>
       <m:oMath>
-        <m:sSub>
-          <m:e>
-            <m:r>
-              <m:t>n</m:t>
-            </m:r>
-          </m:e>
-          <m:sub>
-            <m:r>
-              <m:t>S</m:t>
-            </m:r>
-          </m:sub>
-        </m:sSub>
+        <m:r>
+          <m:t>S</m:t>
+        </m:r>
+        <m:r>
+          <m:t>s</m:t>
+        </m:r>
+        <m:r>
+          <m:t>i</m:t>
+        </m:r>
+        <m:r>
+          <m:t>z</m:t>
+        </m:r>
+        <m:r>
+          <m:t>e</m:t>
+        </m:r>
         <m:r>
           <m:rPr>
             <m:sty m:val="p"/>
@@ -17242,18 +17336,12 @@
         <w:t xml:space="preserve"> </w:t>
       </w:r>
       <m:oMath>
-        <m:sSub>
-          <m:e>
-            <m:r>
-              <m:t>x</m:t>
-            </m:r>
-          </m:e>
-          <m:sub>
-            <m:r>
-              <m:t>t</m:t>
-            </m:r>
-          </m:sub>
-        </m:sSub>
+        <m:r>
+          <m:t>x</m:t>
+        </m:r>
+        <m:r>
+          <m:t>t</m:t>
+        </m:r>
       </m:oMath>
       <w:r>
         <w:t xml:space="preserve"> </w:t>
@@ -17536,22 +17624,30 @@
           </m:rPr>
           <m:t>(</m:t>
         </m:r>
-        <m:sSub>
-          <m:e>
-            <m:r>
-              <m:t>x</m:t>
-            </m:r>
-          </m:e>
-          <m:sub>
-            <m:r>
-              <m:rPr>
-                <m:nor/>
-                <m:sty m:val="p"/>
-              </m:rPr>
-              <m:t>texture</m:t>
-            </m:r>
-          </m:sub>
-        </m:sSub>
+        <m:r>
+          <m:t>x</m:t>
+        </m:r>
+        <m:r>
+          <m:t>t</m:t>
+        </m:r>
+        <m:r>
+          <m:t>e</m:t>
+        </m:r>
+        <m:r>
+          <m:t>x</m:t>
+        </m:r>
+        <m:r>
+          <m:t>t</m:t>
+        </m:r>
+        <m:r>
+          <m:t>u</m:t>
+        </m:r>
+        <m:r>
+          <m:t>r</m:t>
+        </m:r>
+        <m:r>
+          <m:t>e</m:t>
+        </m:r>
         <m:r>
           <m:rPr>
             <m:sty m:val="p"/>
@@ -17569,18 +17665,12 @@
         <w:t xml:space="preserve"> </w:t>
       </w:r>
       <m:oMath>
-        <m:sSub>
-          <m:e>
-            <m:r>
-              <m:t>x</m:t>
-            </m:r>
-          </m:e>
-          <m:sub>
-            <m:r>
-              <m:t>t</m:t>
-            </m:r>
-          </m:sub>
-        </m:sSub>
+        <m:r>
+          <m:t>x</m:t>
+        </m:r>
+        <m:r>
+          <m:t>t</m:t>
+        </m:r>
       </m:oMath>
       <w:r>
         <w:t xml:space="preserve"> </w:t>
@@ -18633,11 +18723,22 @@
               <m:t>∈</m:t>
             </m:r>
             <m:r>
-              <m:rPr>
-                <m:scr m:val="script"/>
-                <m:sty m:val="p"/>
-              </m:rPr>
-              <m:t>H</m:t>
+              <m:t>h</m:t>
+            </m:r>
+            <m:r>
+              <m:t>c</m:t>
+            </m:r>
+            <m:r>
+              <m:t>l</m:t>
+            </m:r>
+            <m:r>
+              <m:t>a</m:t>
+            </m:r>
+            <m:r>
+              <m:t>s</m:t>
+            </m:r>
+            <m:r>
+              <m:t>s</m:t>
             </m:r>
           </m:sub>
         </m:sSub>
@@ -19318,18 +19419,12 @@
           </m:rPr>
           <m:t>(</m:t>
         </m:r>
-        <m:sSub>
-          <m:e>
-            <m:r>
-              <m:t>x</m:t>
-            </m:r>
-          </m:e>
-          <m:sub>
-            <m:r>
-              <m:t>j</m:t>
-            </m:r>
-          </m:sub>
-        </m:sSub>
+        <m:r>
+          <m:t>x</m:t>
+        </m:r>
+        <m:r>
+          <m:t>j</m:t>
+        </m:r>
         <m:r>
           <m:rPr>
             <m:sty m:val="p"/>
@@ -19503,18 +19598,21 @@
         <w:t xml:space="preserve"> </w:t>
       </w:r>
       <m:oMath>
-        <m:sSub>
-          <m:e>
-            <m:r>
-              <m:t>n</m:t>
-            </m:r>
-          </m:e>
-          <m:sub>
-            <m:r>
-              <m:t>S</m:t>
-            </m:r>
-          </m:sub>
-        </m:sSub>
+        <m:r>
+          <m:t>S</m:t>
+        </m:r>
+        <m:r>
+          <m:t>s</m:t>
+        </m:r>
+        <m:r>
+          <m:t>i</m:t>
+        </m:r>
+        <m:r>
+          <m:t>z</m:t>
+        </m:r>
+        <m:r>
+          <m:t>e</m:t>
+        </m:r>
         <m:r>
           <m:rPr>
             <m:sty m:val="p"/>
@@ -19715,18 +19813,21 @@
                       </m:r>
                     </m:num>
                     <m:den>
-                      <m:sSub>
-                        <m:e>
-                          <m:r>
-                            <m:t>n</m:t>
-                          </m:r>
-                        </m:e>
-                        <m:sub>
-                          <m:r>
-                            <m:t>S</m:t>
-                          </m:r>
-                        </m:sub>
-                      </m:sSub>
+                      <m:r>
+                        <m:t>S</m:t>
+                      </m:r>
+                      <m:r>
+                        <m:t>s</m:t>
+                      </m:r>
+                      <m:r>
+                        <m:t>i</m:t>
+                      </m:r>
+                      <m:r>
+                        <m:t>z</m:t>
+                      </m:r>
+                      <m:r>
+                        <m:t>e</m:t>
+                      </m:r>
                     </m:den>
                   </m:f>
                   <m:nary>
@@ -19751,18 +19852,21 @@
                       </m:r>
                     </m:sub>
                     <m:sup>
-                      <m:sSub>
-                        <m:e>
-                          <m:r>
-                            <m:t>n</m:t>
-                          </m:r>
-                        </m:e>
-                        <m:sub>
-                          <m:r>
-                            <m:t>S</m:t>
-                          </m:r>
-                        </m:sub>
-                      </m:sSub>
+                      <m:r>
+                        <m:t>S</m:t>
+                      </m:r>
+                      <m:r>
+                        <m:t>s</m:t>
+                      </m:r>
+                      <m:r>
+                        <m:t>i</m:t>
+                      </m:r>
+                      <m:r>
+                        <m:t>z</m:t>
+                      </m:r>
+                      <m:r>
+                        <m:t>e</m:t>
+                      </m:r>
                     </m:sup>
                     <m:e>
                       <m:r>
@@ -19815,21 +19919,18 @@
                       </m:r>
                     </m:num>
                     <m:den>
-                      <m:r>
-                        <m:t>T</m:t>
-                      </m:r>
-                      <m:r>
-                        <m:t>s</m:t>
-                      </m:r>
-                      <m:r>
-                        <m:t>i</m:t>
-                      </m:r>
-                      <m:r>
-                        <m:t>z</m:t>
-                      </m:r>
-                      <m:r>
-                        <m:t>e</m:t>
-                      </m:r>
+                      <m:sSub>
+                        <m:e>
+                          <m:r>
+                            <m:t>n</m:t>
+                          </m:r>
+                        </m:e>
+                        <m:sub>
+                          <m:r>
+                            <m:t>T</m:t>
+                          </m:r>
+                        </m:sub>
+                      </m:sSub>
                     </m:den>
                   </m:f>
                   <m:nary>
@@ -19854,21 +19955,18 @@
                       </m:r>
                     </m:sub>
                     <m:sup>
-                      <m:r>
-                        <m:t>T</m:t>
-                      </m:r>
-                      <m:r>
-                        <m:t>s</m:t>
-                      </m:r>
-                      <m:r>
-                        <m:t>i</m:t>
-                      </m:r>
-                      <m:r>
-                        <m:t>z</m:t>
-                      </m:r>
-                      <m:r>
-                        <m:t>e</m:t>
-                      </m:r>
+                      <m:sSub>
+                        <m:e>
+                          <m:r>
+                            <m:t>n</m:t>
+                          </m:r>
+                        </m:e>
+                        <m:sub>
+                          <m:r>
+                            <m:t>T</m:t>
+                          </m:r>
+                        </m:sub>
+                      </m:sSub>
                     </m:sup>
                     <m:e>
                       <m:r>
@@ -19910,11 +20008,22 @@
             </m:e>
             <m:sub>
               <m:r>
-                <m:rPr>
-                  <m:scr m:val="script"/>
-                  <m:sty m:val="p"/>
-                </m:rPr>
-                <m:t>H</m:t>
+                <m:t>h</m:t>
+              </m:r>
+              <m:r>
+                <m:t>c</m:t>
+              </m:r>
+              <m:r>
+                <m:t>l</m:t>
+              </m:r>
+              <m:r>
+                <m:t>a</m:t>
+              </m:r>
+              <m:r>
+                <m:t>s</m:t>
+              </m:r>
+              <m:r>
+                <m:t>s</m:t>
               </m:r>
             </m:sub>
             <m:sup>
@@ -19962,6 +20071,27 @@
                 <m:sty m:val="p"/>
               </m:rPr>
               <m:t>(</m:t>
+            </m:r>
+            <m:r>
+              <m:t>S</m:t>
+            </m:r>
+            <m:r>
+              <m:t>s</m:t>
+            </m:r>
+            <m:r>
+              <m:t>i</m:t>
+            </m:r>
+            <m:r>
+              <m:t>z</m:t>
+            </m:r>
+            <m:r>
+              <m:t>e</m:t>
+            </m:r>
+            <m:r>
+              <m:rPr>
+                <m:sty m:val="p"/>
+              </m:rPr>
+              <m:t>+</m:t>
             </m:r>
             <m:sSub>
               <m:e>
@@ -19971,31 +20101,10 @@
               </m:e>
               <m:sub>
                 <m:r>
-                  <m:t>S</m:t>
+                  <m:t>T</m:t>
                 </m:r>
               </m:sub>
             </m:sSub>
-            <m:r>
-              <m:rPr>
-                <m:sty m:val="p"/>
-              </m:rPr>
-              <m:t>+</m:t>
-            </m:r>
-            <m:r>
-              <m:t>T</m:t>
-            </m:r>
-            <m:r>
-              <m:t>s</m:t>
-            </m:r>
-            <m:r>
-              <m:t>i</m:t>
-            </m:r>
-            <m:r>
-              <m:t>z</m:t>
-            </m:r>
-            <m:r>
-              <m:t>e</m:t>
-            </m:r>
             <m:r>
               <m:rPr>
                 <m:sty m:val="p"/>
@@ -20048,11 +20157,167 @@
       <w:pPr>
         <w:pStyle w:val="a0"/>
       </w:pPr>
-      <w:r>
-        <w:t xml:space="preserve">$$\begin{equation}
-        \min_{A} \tr({A}^\top K M K A) + \mu \tr({A}^\top A) \,\text{s.t.}\, {A}^\top K H K A = I
-    \end{equation}$$</w:t>
-      </w:r>
+      <m:oMathPara>
+        <m:oMathParaPr>
+          <m:jc m:val="center"/>
+        </m:oMathParaPr>
+        <m:oMath>
+          <m:limLow>
+            <m:e>
+              <m:r>
+                <m:rPr>
+                  <m:sty m:val="p"/>
+                </m:rPr>
+                <m:t>min</m:t>
+              </m:r>
+            </m:e>
+            <m:lim>
+              <m:r>
+                <m:t>A</m:t>
+              </m:r>
+            </m:lim>
+          </m:limLow>
+          <m:r>
+            <m:rPr>
+              <m:sty m:val="p"/>
+            </m:rPr>
+            <m:t>tr</m:t>
+          </m:r>
+          <m:r>
+            <m:rPr>
+              <m:sty m:val="p"/>
+            </m:rPr>
+            <m:t>(</m:t>
+          </m:r>
+          <m:sSup>
+            <m:e>
+              <m:r>
+                <m:t>A</m:t>
+              </m:r>
+            </m:e>
+            <m:sup>
+              <m:r>
+                <m:rPr>
+                  <m:sty m:val="p"/>
+                </m:rPr>
+                <m:t>⊤</m:t>
+              </m:r>
+            </m:sup>
+          </m:sSup>
+          <m:r>
+            <m:t>K</m:t>
+          </m:r>
+          <m:r>
+            <m:t>M</m:t>
+          </m:r>
+          <m:r>
+            <m:t>K</m:t>
+          </m:r>
+          <m:r>
+            <m:t>A</m:t>
+          </m:r>
+          <m:r>
+            <m:rPr>
+              <m:sty m:val="p"/>
+            </m:rPr>
+            <m:t>)</m:t>
+          </m:r>
+          <m:r>
+            <m:rPr>
+              <m:sty m:val="p"/>
+            </m:rPr>
+            <m:t>+</m:t>
+          </m:r>
+          <m:r>
+            <m:t>μ</m:t>
+          </m:r>
+          <m:r>
+            <m:rPr>
+              <m:sty m:val="p"/>
+            </m:rPr>
+            <m:t>tr</m:t>
+          </m:r>
+          <m:r>
+            <m:rPr>
+              <m:sty m:val="p"/>
+            </m:rPr>
+            <m:t>(</m:t>
+          </m:r>
+          <m:sSup>
+            <m:e>
+              <m:r>
+                <m:t>A</m:t>
+              </m:r>
+            </m:e>
+            <m:sup>
+              <m:r>
+                <m:rPr>
+                  <m:sty m:val="p"/>
+                </m:rPr>
+                <m:t>⊤</m:t>
+              </m:r>
+            </m:sup>
+          </m:sSup>
+          <m:r>
+            <m:t>A</m:t>
+          </m:r>
+          <m:r>
+            <m:rPr>
+              <m:sty m:val="p"/>
+            </m:rPr>
+            <m:t>)</m:t>
+          </m:r>
+          <m:r>
+            <m:t> </m:t>
+          </m:r>
+          <m:r>
+            <m:rPr>
+              <m:nor/>
+              <m:sty m:val="p"/>
+            </m:rPr>
+            <m:t>s.t.</m:t>
+          </m:r>
+          <m:r>
+            <m:t> </m:t>
+          </m:r>
+          <m:sSup>
+            <m:e>
+              <m:r>
+                <m:t>A</m:t>
+              </m:r>
+            </m:e>
+            <m:sup>
+              <m:r>
+                <m:rPr>
+                  <m:sty m:val="p"/>
+                </m:rPr>
+                <m:t>⊤</m:t>
+              </m:r>
+            </m:sup>
+          </m:sSup>
+          <m:r>
+            <m:t>K</m:t>
+          </m:r>
+          <m:r>
+            <m:t>H</m:t>
+          </m:r>
+          <m:r>
+            <m:t>K</m:t>
+          </m:r>
+          <m:r>
+            <m:t>A</m:t>
+          </m:r>
+          <m:r>
+            <m:rPr>
+              <m:sty m:val="p"/>
+            </m:rPr>
+            <m:t>=</m:t>
+          </m:r>
+          <m:r>
+            <m:t>I</m:t>
+          </m:r>
+        </m:oMath>
+      </m:oMathPara>
     </w:p>
     <w:p>
       <w:pPr>
@@ -20095,6 +20360,27 @@
                 <m:sty m:val="p"/>
               </m:rPr>
               <m:t>(</m:t>
+            </m:r>
+            <m:r>
+              <m:t>S</m:t>
+            </m:r>
+            <m:r>
+              <m:t>s</m:t>
+            </m:r>
+            <m:r>
+              <m:t>i</m:t>
+            </m:r>
+            <m:r>
+              <m:t>z</m:t>
+            </m:r>
+            <m:r>
+              <m:t>e</m:t>
+            </m:r>
+            <m:r>
+              <m:rPr>
+                <m:sty m:val="p"/>
+              </m:rPr>
+              <m:t>+</m:t>
             </m:r>
             <m:sSub>
               <m:e>
@@ -20104,48 +20390,48 @@
               </m:e>
               <m:sub>
                 <m:r>
-                  <m:t>S</m:t>
+                  <m:t>T</m:t>
                 </m:r>
               </m:sub>
             </m:sSub>
+            <m:r>
+              <m:rPr>
+                <m:sty m:val="p"/>
+              </m:rPr>
+              <m:t>)</m:t>
+            </m:r>
+            <m:r>
+              <m:rPr>
+                <m:sty m:val="p"/>
+              </m:rPr>
+              <m:t>×</m:t>
+            </m:r>
+            <m:r>
+              <m:rPr>
+                <m:sty m:val="p"/>
+              </m:rPr>
+              <m:t>(</m:t>
+            </m:r>
+            <m:r>
+              <m:t>S</m:t>
+            </m:r>
+            <m:r>
+              <m:t>s</m:t>
+            </m:r>
+            <m:r>
+              <m:t>i</m:t>
+            </m:r>
+            <m:r>
+              <m:t>z</m:t>
+            </m:r>
+            <m:r>
+              <m:t>e</m:t>
+            </m:r>
             <m:r>
               <m:rPr>
                 <m:sty m:val="p"/>
               </m:rPr>
               <m:t>+</m:t>
-            </m:r>
-            <m:r>
-              <m:t>T</m:t>
-            </m:r>
-            <m:r>
-              <m:t>s</m:t>
-            </m:r>
-            <m:r>
-              <m:t>i</m:t>
-            </m:r>
-            <m:r>
-              <m:t>z</m:t>
-            </m:r>
-            <m:r>
-              <m:t>e</m:t>
-            </m:r>
-            <m:r>
-              <m:rPr>
-                <m:sty m:val="p"/>
-              </m:rPr>
-              <m:t>)</m:t>
-            </m:r>
-            <m:r>
-              <m:rPr>
-                <m:sty m:val="p"/>
-              </m:rPr>
-              <m:t>×</m:t>
-            </m:r>
-            <m:r>
-              <m:rPr>
-                <m:sty m:val="p"/>
-              </m:rPr>
-              <m:t>(</m:t>
             </m:r>
             <m:sSub>
               <m:e>
@@ -20155,31 +20441,10 @@
               </m:e>
               <m:sub>
                 <m:r>
-                  <m:t>S</m:t>
+                  <m:t>T</m:t>
                 </m:r>
               </m:sub>
             </m:sSub>
-            <m:r>
-              <m:rPr>
-                <m:sty m:val="p"/>
-              </m:rPr>
-              <m:t>+</m:t>
-            </m:r>
-            <m:r>
-              <m:t>T</m:t>
-            </m:r>
-            <m:r>
-              <m:t>s</m:t>
-            </m:r>
-            <m:r>
-              <m:t>i</m:t>
-            </m:r>
-            <m:r>
-              <m:t>z</m:t>
-            </m:r>
-            <m:r>
-              <m:t>e</m:t>
-            </m:r>
             <m:r>
               <m:rPr>
                 <m:sty m:val="p"/>
@@ -20335,6 +20600,97 @@
           </m:rPr>
           <m:t>/</m:t>
         </m:r>
+        <m:r>
+          <m:t>S</m:t>
+        </m:r>
+        <m:r>
+          <m:t>s</m:t>
+        </m:r>
+        <m:r>
+          <m:t>i</m:t>
+        </m:r>
+        <m:r>
+          <m:t>z</m:t>
+        </m:r>
+        <m:sSup>
+          <m:e>
+            <m:r>
+              <m:t>e</m:t>
+            </m:r>
+          </m:e>
+          <m:sup>
+            <m:r>
+              <m:t>2</m:t>
+            </m:r>
+          </m:sup>
+        </m:sSup>
+      </m:oMath>
+      <w:r>
+        <w:t xml:space="preserve"> </w:t>
+      </w:r>
+      <w:r>
+        <w:t xml:space="preserve">if</w:t>
+      </w:r>
+      <w:r>
+        <w:t xml:space="preserve"> </w:t>
+      </w:r>
+      <m:oMath>
+        <m:sSub>
+          <m:e>
+            <m:r>
+              <m:t>x</m:t>
+            </m:r>
+          </m:e>
+          <m:sub>
+            <m:r>
+              <m:t>i</m:t>
+            </m:r>
+          </m:sub>
+        </m:sSub>
+        <m:r>
+          <m:rPr>
+            <m:sty m:val="p"/>
+          </m:rPr>
+          <m:t>,</m:t>
+        </m:r>
+        <m:sSub>
+          <m:e>
+            <m:r>
+              <m:t>x</m:t>
+            </m:r>
+          </m:e>
+          <m:sub>
+            <m:r>
+              <m:t>j</m:t>
+            </m:r>
+          </m:sub>
+        </m:sSub>
+        <m:r>
+          <m:rPr>
+            <m:sty m:val="p"/>
+          </m:rPr>
+          <m:t>∈</m:t>
+        </m:r>
+        <m:r>
+          <m:t>S</m:t>
+        </m:r>
+      </m:oMath>
+      <w:r>
+        <w:t xml:space="preserve">,</w:t>
+      </w:r>
+      <w:r>
+        <w:t xml:space="preserve"> </w:t>
+      </w:r>
+      <m:oMath>
+        <m:r>
+          <m:t>1</m:t>
+        </m:r>
+        <m:r>
+          <m:rPr>
+            <m:sty m:val="p"/>
+          </m:rPr>
+          <m:t>/</m:t>
+        </m:r>
         <m:sSubSup>
           <m:e>
             <m:r>
@@ -20343,7 +20699,7 @@
           </m:e>
           <m:sub>
             <m:r>
-              <m:t>S</m:t>
+              <m:t>T</m:t>
             </m:r>
           </m:sub>
           <m:sup>
@@ -20400,28 +20756,40 @@
           <m:t>∈</m:t>
         </m:r>
         <m:r>
+          <m:t>T</m:t>
+        </m:r>
+      </m:oMath>
+      <w:r>
+        <w:t xml:space="preserve">, and</w:t>
+      </w:r>
+      <w:r>
+        <w:t xml:space="preserve"> </w:t>
+      </w:r>
+      <m:oMath>
+        <m:r>
+          <m:rPr>
+            <m:sty m:val="p"/>
+          </m:rPr>
+          <m:t>−</m:t>
+        </m:r>
+        <m:r>
+          <m:t>1</m:t>
+        </m:r>
+        <m:r>
+          <m:rPr>
+            <m:sty m:val="p"/>
+          </m:rPr>
+          <m:t>/</m:t>
+        </m:r>
+        <m:r>
+          <m:rPr>
+            <m:sty m:val="p"/>
+          </m:rPr>
+          <m:t>(</m:t>
+        </m:r>
+        <m:r>
           <m:t>S</m:t>
         </m:r>
-      </m:oMath>
-      <w:r>
-        <w:t xml:space="preserve">,</w:t>
-      </w:r>
-      <w:r>
-        <w:t xml:space="preserve"> </w:t>
-      </w:r>
-      <m:oMath>
-        <m:r>
-          <m:t>1</m:t>
-        </m:r>
-        <m:r>
-          <m:rPr>
-            <m:sty m:val="p"/>
-          </m:rPr>
-          <m:t>/</m:t>
-        </m:r>
-        <m:r>
-          <m:t>T</m:t>
-        </m:r>
         <m:r>
           <m:t>s</m:t>
         </m:r>
@@ -20431,124 +20799,21 @@
         <m:r>
           <m:t>z</m:t>
         </m:r>
-        <m:sSup>
-          <m:e>
-            <m:r>
-              <m:t>e</m:t>
-            </m:r>
-          </m:e>
-          <m:sup>
-            <m:r>
-              <m:t>2</m:t>
-            </m:r>
-          </m:sup>
-        </m:sSup>
-      </m:oMath>
-      <w:r>
-        <w:t xml:space="preserve"> </w:t>
-      </w:r>
-      <w:r>
-        <w:t xml:space="preserve">if</w:t>
-      </w:r>
-      <w:r>
-        <w:t xml:space="preserve"> </w:t>
-      </w:r>
-      <m:oMath>
+        <m:r>
+          <m:t>e</m:t>
+        </m:r>
         <m:sSub>
           <m:e>
             <m:r>
-              <m:t>x</m:t>
+              <m:t>n</m:t>
             </m:r>
           </m:e>
           <m:sub>
             <m:r>
-              <m:t>i</m:t>
+              <m:t>T</m:t>
             </m:r>
           </m:sub>
         </m:sSub>
-        <m:r>
-          <m:rPr>
-            <m:sty m:val="p"/>
-          </m:rPr>
-          <m:t>,</m:t>
-        </m:r>
-        <m:sSub>
-          <m:e>
-            <m:r>
-              <m:t>x</m:t>
-            </m:r>
-          </m:e>
-          <m:sub>
-            <m:r>
-              <m:t>j</m:t>
-            </m:r>
-          </m:sub>
-        </m:sSub>
-        <m:r>
-          <m:rPr>
-            <m:sty m:val="p"/>
-          </m:rPr>
-          <m:t>∈</m:t>
-        </m:r>
-        <m:r>
-          <m:t>T</m:t>
-        </m:r>
-      </m:oMath>
-      <w:r>
-        <w:t xml:space="preserve">, and</w:t>
-      </w:r>
-      <w:r>
-        <w:t xml:space="preserve"> </w:t>
-      </w:r>
-      <m:oMath>
-        <m:r>
-          <m:rPr>
-            <m:sty m:val="p"/>
-          </m:rPr>
-          <m:t>−</m:t>
-        </m:r>
-        <m:r>
-          <m:t>1</m:t>
-        </m:r>
-        <m:r>
-          <m:rPr>
-            <m:sty m:val="p"/>
-          </m:rPr>
-          <m:t>/</m:t>
-        </m:r>
-        <m:r>
-          <m:rPr>
-            <m:sty m:val="p"/>
-          </m:rPr>
-          <m:t>(</m:t>
-        </m:r>
-        <m:sSub>
-          <m:e>
-            <m:r>
-              <m:t>n</m:t>
-            </m:r>
-          </m:e>
-          <m:sub>
-            <m:r>
-              <m:t>S</m:t>
-            </m:r>
-          </m:sub>
-        </m:sSub>
-        <m:r>
-          <m:t>T</m:t>
-        </m:r>
-        <m:r>
-          <m:t>s</m:t>
-        </m:r>
-        <m:r>
-          <m:t>i</m:t>
-        </m:r>
-        <m:r>
-          <m:t>z</m:t>
-        </m:r>
-        <m:r>
-          <m:t>e</m:t>
-        </m:r>
         <m:r>
           <m:rPr>
             <m:sty m:val="p"/>
@@ -20599,6 +20864,27 @@
             </m:r>
           </m:num>
           <m:den>
+            <m:r>
+              <m:t>S</m:t>
+            </m:r>
+            <m:r>
+              <m:t>s</m:t>
+            </m:r>
+            <m:r>
+              <m:t>i</m:t>
+            </m:r>
+            <m:r>
+              <m:t>z</m:t>
+            </m:r>
+            <m:r>
+              <m:t>e</m:t>
+            </m:r>
+            <m:r>
+              <m:rPr>
+                <m:sty m:val="p"/>
+              </m:rPr>
+              <m:t>+</m:t>
+            </m:r>
             <m:sSub>
               <m:e>
                 <m:r>
@@ -20607,31 +20893,10 @@
               </m:e>
               <m:sub>
                 <m:r>
-                  <m:t>S</m:t>
+                  <m:t>T</m:t>
                 </m:r>
               </m:sub>
             </m:sSub>
-            <m:r>
-              <m:rPr>
-                <m:sty m:val="p"/>
-              </m:rPr>
-              <m:t>+</m:t>
-            </m:r>
-            <m:r>
-              <m:t>T</m:t>
-            </m:r>
-            <m:r>
-              <m:t>s</m:t>
-            </m:r>
-            <m:r>
-              <m:t>i</m:t>
-            </m:r>
-            <m:r>
-              <m:t>z</m:t>
-            </m:r>
-            <m:r>
-              <m:t>e</m:t>
-            </m:r>
           </m:den>
         </m:f>
         <m:r>
@@ -21452,18 +21717,12 @@
         <w:t xml:space="preserve"> </w:t>
       </w:r>
       <m:oMath>
-        <m:sSub>
-          <m:e>
-            <m:r>
-              <m:t>x</m:t>
-            </m:r>
-          </m:e>
-          <m:sub>
-            <m:r>
-              <m:t>j</m:t>
-            </m:r>
-          </m:sub>
-        </m:sSub>
+        <m:r>
+          <m:t>x</m:t>
+        </m:r>
+        <m:r>
+          <m:t>j</m:t>
+        </m:r>
         <m:r>
           <m:rPr>
             <m:sty m:val="p"/>
@@ -21490,18 +21749,12 @@
         <w:t xml:space="preserve"> </w:t>
       </w:r>
       <m:oMath>
-        <m:sSub>
-          <m:e>
-            <m:r>
-              <m:t>x</m:t>
-            </m:r>
-          </m:e>
-          <m:sub>
-            <m:r>
-              <m:t>j</m:t>
-            </m:r>
-          </m:sub>
-        </m:sSub>
+        <m:r>
+          <m:t>x</m:t>
+        </m:r>
+        <m:r>
+          <m:t>j</m:t>
+        </m:r>
       </m:oMath>
       <w:r>
         <w:t xml:space="preserve"> </w:t>
@@ -21541,18 +21794,12 @@
             </m:rPr>
             <m:t>(</m:t>
           </m:r>
-          <m:sSub>
-            <m:e>
-              <m:r>
-                <m:t>x</m:t>
-              </m:r>
-            </m:e>
-            <m:sub>
-              <m:r>
-                <m:t>j</m:t>
-              </m:r>
-            </m:sub>
-          </m:sSub>
+          <m:r>
+            <m:t>x</m:t>
+          </m:r>
+          <m:r>
+            <m:t>j</m:t>
+          </m:r>
           <m:r>
             <m:rPr>
               <m:sty m:val="p"/>
@@ -21801,18 +22048,12 @@
               </m:r>
             </m:e>
             <m:sub>
-              <m:sSub>
-                <m:e>
-                  <m:r>
-                    <m:t>x</m:t>
-                  </m:r>
-                </m:e>
-                <m:sub>
-                  <m:r>
-                    <m:t>j</m:t>
-                  </m:r>
-                </m:sub>
-              </m:sSub>
+              <m:r>
+                <m:t>x</m:t>
+              </m:r>
+              <m:r>
+                <m:t>j</m:t>
+              </m:r>
               <m:r>
                 <m:rPr>
                   <m:sty m:val="p"/>
@@ -21855,18 +22096,12 @@
             </m:rPr>
             <m:t>(</m:t>
           </m:r>
-          <m:sSub>
-            <m:e>
-              <m:r>
-                <m:t>x</m:t>
-              </m:r>
-            </m:e>
-            <m:sub>
-              <m:r>
-                <m:t>j</m:t>
-              </m:r>
-            </m:sub>
-          </m:sSub>
+          <m:r>
+            <m:t>x</m:t>
+          </m:r>
+          <m:r>
+            <m:t>j</m:t>
+          </m:r>
           <m:r>
             <m:rPr>
               <m:sty m:val="p"/>
@@ -22744,7 +22979,7 @@
                   <m:type m:val="bar"/>
                 </m:fPr>
                 <m:num>
-                  <m:sSub>
+                  <m:sSubSup>
                     <m:e>
                       <m:r>
                         <m:t>f</m:t>
@@ -22759,10 +22994,24 @@
                         <m:t>PFN</m:t>
                       </m:r>
                     </m:sub>
-                  </m:sSub>
-                  <m:r>
-                    <m:t>i</m:t>
-                  </m:r>
+                    <m:sup>
+                      <m:r>
+                        <m:rPr>
+                          <m:sty m:val="p"/>
+                        </m:rPr>
+                        <m:t>(</m:t>
+                      </m:r>
+                      <m:r>
+                        <m:t>i</m:t>
+                      </m:r>
+                      <m:r>
+                        <m:rPr>
+                          <m:sty m:val="p"/>
+                        </m:rPr>
+                        <m:t>)</m:t>
+                      </m:r>
+                    </m:sup>
+                  </m:sSubSup>
                   <m:r>
                     <m:t>i</m:t>
                   </m:r>
@@ -22843,10 +23092,7 @@
         <w:pStyle w:val="FirstParagraph"/>
       </w:pPr>
       <w:r>
-        <w:t xml:space="preserve">Table</w:t>
-      </w:r>
-      <w:r>
-        <w:t xml:space="preserve"> </w:t>
+        <w:t xml:space="preserve">Table </w:t>
       </w:r>
       <w:hyperlink w:anchor="tbl:clinical-mapping">
         <w:r>
@@ -23344,6 +23590,27 @@
         <w:t xml:space="preserve"> </w:t>
       </w:r>
       <m:oMath>
+        <m:r>
+          <m:t>S</m:t>
+        </m:r>
+        <m:r>
+          <m:t>s</m:t>
+        </m:r>
+        <m:r>
+          <m:t>i</m:t>
+        </m:r>
+        <m:r>
+          <m:t>z</m:t>
+        </m:r>
+        <m:r>
+          <m:t>e</m:t>
+        </m:r>
+        <m:r>
+          <m:rPr>
+            <m:sty m:val="p"/>
+          </m:rPr>
+          <m:t>,</m:t>
+        </m:r>
         <m:sSub>
           <m:e>
             <m:r>
@@ -23352,31 +23619,10 @@
           </m:e>
           <m:sub>
             <m:r>
-              <m:t>S</m:t>
+              <m:t>T</m:t>
             </m:r>
           </m:sub>
         </m:sSub>
-        <m:r>
-          <m:rPr>
-            <m:sty m:val="p"/>
-          </m:rPr>
-          <m:t>,</m:t>
-        </m:r>
-        <m:r>
-          <m:t>T</m:t>
-        </m:r>
-        <m:r>
-          <m:t>s</m:t>
-        </m:r>
-        <m:r>
-          <m:t>i</m:t>
-        </m:r>
-        <m:r>
-          <m:t>z</m:t>
-        </m:r>
-        <m:r>
-          <m:t>e</m:t>
-        </m:r>
       </m:oMath>
       <w:r>
         <w:t xml:space="preserve"> </w:t>
@@ -23394,18 +23640,21 @@
           <m:jc m:val="center"/>
         </m:oMathParaPr>
         <m:oMath>
-          <m:sSub>
-            <m:e>
-              <m:r>
-                <m:t>n</m:t>
-              </m:r>
-            </m:e>
-            <m:sub>
-              <m:r>
-                <m:t>S</m:t>
-              </m:r>
-            </m:sub>
-          </m:sSub>
+          <m:r>
+            <m:t>S</m:t>
+          </m:r>
+          <m:r>
+            <m:t>s</m:t>
+          </m:r>
+          <m:r>
+            <m:t>i</m:t>
+          </m:r>
+          <m:r>
+            <m:t>z</m:t>
+          </m:r>
+          <m:r>
+            <m:t>e</m:t>
+          </m:r>
           <m:r>
             <m:rPr>
               <m:sty m:val="p"/>
@@ -24756,18 +25005,21 @@
               <w:t xml:space="preserve"> </w:t>
             </w:r>
             <m:oMath>
-              <m:sSub>
-                <m:e>
-                  <m:r>
-                    <m:t>n</m:t>
-                  </m:r>
-                </m:e>
-                <m:sub>
-                  <m:r>
-                    <m:t>S</m:t>
-                  </m:r>
-                </m:sub>
-              </m:sSub>
+              <m:r>
+                <m:t>S</m:t>
+              </m:r>
+              <m:r>
+                <m:t>s</m:t>
+              </m:r>
+              <m:r>
+                <m:t>i</m:t>
+              </m:r>
+              <m:r>
+                <m:t>z</m:t>
+              </m:r>
+              <m:r>
+                <m:t>e</m:t>
+              </m:r>
             </m:oMath>
             <w:r>
               <w:t xml:space="preserve"> </w:t>
@@ -27496,67 +27748,58 @@
                     <m:rPr>
                       <m:sty m:val="p"/>
                     </m:rPr>
-                    <m:t>T</m:t>
+                    <m:t>tr</m:t>
                   </m:r>
                   <m:r>
-                    <m:rPr>
-                      <m:sty m:val="p"/>
-                    </m:rPr>
+                    <m:t>a</m:t>
+                  </m:r>
+                  <m:r>
+                    <m:t>n</m:t>
+                  </m:r>
+                  <m:r>
+                    <m:t>s</m:t>
+                  </m:r>
+                  <m:r>
+                    <m:t>f</m:t>
+                  </m:r>
+                  <m:r>
+                    <m:t>o</m:t>
+                  </m:r>
+                  <m:r>
                     <m:t>r</m:t>
                   </m:r>
                   <m:r>
-                    <m:rPr>
-                      <m:sty m:val="p"/>
-                    </m:rPr>
+                    <m:t>m</m:t>
+                  </m:r>
+                  <m:r>
+                    <m:t>e</m:t>
+                  </m:r>
+                  <m:r>
+                    <m:t>r</m:t>
+                  </m:r>
+                  <m:r>
+                    <m:t>b</m:t>
+                  </m:r>
+                  <m:r>
                     <m:t>a</m:t>
                   </m:r>
                   <m:r>
-                    <m:rPr>
-                      <m:sty m:val="p"/>
-                    </m:rPr>
+                    <m:t>c</m:t>
+                  </m:r>
+                  <m:r>
+                    <m:t>k</m:t>
+                  </m:r>
+                  <m:r>
+                    <m:t>b</m:t>
+                  </m:r>
+                  <m:r>
+                    <m:t>o</m:t>
+                  </m:r>
+                  <m:r>
                     <m:t>n</m:t>
                   </m:r>
                   <m:r>
-                    <m:rPr>
-                      <m:sty m:val="p"/>
-                    </m:rPr>
-                    <m:t>s</m:t>
-                  </m:r>
-                  <m:r>
-                    <m:rPr>
-                      <m:sty m:val="p"/>
-                    </m:rPr>
-                    <m:t>f</m:t>
-                  </m:r>
-                  <m:r>
-                    <m:rPr>
-                      <m:sty m:val="p"/>
-                    </m:rPr>
-                    <m:t>o</m:t>
-                  </m:r>
-                  <m:r>
-                    <m:rPr>
-                      <m:sty m:val="p"/>
-                    </m:rPr>
-                    <m:t>r</m:t>
-                  </m:r>
-                  <m:r>
-                    <m:rPr>
-                      <m:sty m:val="p"/>
-                    </m:rPr>
-                    <m:t>m</m:t>
-                  </m:r>
-                  <m:r>
-                    <m:rPr>
-                      <m:sty m:val="p"/>
-                    </m:rPr>
                     <m:t>e</m:t>
-                  </m:r>
-                  <m:r>
-                    <m:rPr>
-                      <m:sty m:val="p"/>
-                    </m:rPr>
-                    <m:t>r</m:t>
                   </m:r>
                   <m:r>
                     <m:rPr>
@@ -27719,67 +27962,58 @@
           <m:rPr>
             <m:sty m:val="p"/>
           </m:rPr>
-          <m:t>T</m:t>
-        </m:r>
-        <m:r>
-          <m:rPr>
-            <m:sty m:val="p"/>
-          </m:rPr>
+          <m:t>tr</m:t>
+        </m:r>
+        <m:r>
+          <m:t>a</m:t>
+        </m:r>
+        <m:r>
+          <m:t>n</m:t>
+        </m:r>
+        <m:r>
+          <m:t>s</m:t>
+        </m:r>
+        <m:r>
+          <m:t>f</m:t>
+        </m:r>
+        <m:r>
+          <m:t>o</m:t>
+        </m:r>
+        <m:r>
           <m:t>r</m:t>
         </m:r>
         <m:r>
-          <m:rPr>
-            <m:sty m:val="p"/>
-          </m:rPr>
+          <m:t>m</m:t>
+        </m:r>
+        <m:r>
+          <m:t>e</m:t>
+        </m:r>
+        <m:r>
+          <m:t>r</m:t>
+        </m:r>
+        <m:r>
+          <m:t>b</m:t>
+        </m:r>
+        <m:r>
           <m:t>a</m:t>
         </m:r>
         <m:r>
-          <m:rPr>
-            <m:sty m:val="p"/>
-          </m:rPr>
+          <m:t>c</m:t>
+        </m:r>
+        <m:r>
+          <m:t>k</m:t>
+        </m:r>
+        <m:r>
+          <m:t>b</m:t>
+        </m:r>
+        <m:r>
+          <m:t>o</m:t>
+        </m:r>
+        <m:r>
           <m:t>n</m:t>
         </m:r>
         <m:r>
-          <m:rPr>
-            <m:sty m:val="p"/>
-          </m:rPr>
-          <m:t>s</m:t>
-        </m:r>
-        <m:r>
-          <m:rPr>
-            <m:sty m:val="p"/>
-          </m:rPr>
-          <m:t>f</m:t>
-        </m:r>
-        <m:r>
-          <m:rPr>
-            <m:sty m:val="p"/>
-          </m:rPr>
-          <m:t>o</m:t>
-        </m:r>
-        <m:r>
-          <m:rPr>
-            <m:sty m:val="p"/>
-          </m:rPr>
-          <m:t>r</m:t>
-        </m:r>
-        <m:r>
-          <m:rPr>
-            <m:sty m:val="p"/>
-          </m:rPr>
-          <m:t>m</m:t>
-        </m:r>
-        <m:r>
-          <m:rPr>
-            <m:sty m:val="p"/>
-          </m:rPr>
           <m:t>e</m:t>
-        </m:r>
-        <m:r>
-          <m:rPr>
-            <m:sty m:val="p"/>
-          </m:rPr>
-          <m:t>r</m:t>
         </m:r>
       </m:oMath>
       <w:r>
@@ -29066,48 +29300,8 @@
             </m:r>
           </m:num>
           <m:den>
-            <m:sSubSup>
-              <m:e>
-                <m:r>
-                  <m:t>n</m:t>
-                </m:r>
-              </m:e>
-              <m:sub>
-                <m:r>
-                  <m:t>S</m:t>
-                </m:r>
-              </m:sub>
-              <m:sup>
-                <m:r>
-                  <m:t>2</m:t>
-                </m:r>
-              </m:sup>
-            </m:sSubSup>
-          </m:den>
-        </m:f>
-      </m:oMath>
-      <w:r>
-        <w:t xml:space="preserve"> </w:t>
-      </w:r>
-      <w:r>
-        <w:t xml:space="preserve">(source-source),</w:t>
-      </w:r>
-      <w:r>
-        <w:t xml:space="preserve"> </w:t>
-      </w:r>
-      <m:oMath>
-        <m:f>
-          <m:fPr>
-            <m:type m:val="bar"/>
-          </m:fPr>
-          <m:num>
-            <m:r>
-              <m:t>1</m:t>
-            </m:r>
-          </m:num>
-          <m:den>
-            <m:r>
-              <m:t>T</m:t>
+            <m:r>
+              <m:t>S</m:t>
             </m:r>
             <m:r>
               <m:t>s</m:t>
@@ -29137,18 +29331,12 @@
         <w:t xml:space="preserve"> </w:t>
       </w:r>
       <w:r>
-        <w:t xml:space="preserve">(target-target), and</w:t>
+        <w:t xml:space="preserve">(source-source),</w:t>
       </w:r>
       <w:r>
         <w:t xml:space="preserve"> </w:t>
       </w:r>
       <m:oMath>
-        <m:r>
-          <m:rPr>
-            <m:sty m:val="p"/>
-          </m:rPr>
-          <m:t>−</m:t>
-        </m:r>
         <m:f>
           <m:fPr>
             <m:type m:val="bar"/>
@@ -29159,6 +29347,67 @@
             </m:r>
           </m:num>
           <m:den>
+            <m:sSubSup>
+              <m:e>
+                <m:r>
+                  <m:t>n</m:t>
+                </m:r>
+              </m:e>
+              <m:sub>
+                <m:r>
+                  <m:t>T</m:t>
+                </m:r>
+              </m:sub>
+              <m:sup>
+                <m:r>
+                  <m:t>2</m:t>
+                </m:r>
+              </m:sup>
+            </m:sSubSup>
+          </m:den>
+        </m:f>
+      </m:oMath>
+      <w:r>
+        <w:t xml:space="preserve"> </w:t>
+      </w:r>
+      <w:r>
+        <w:t xml:space="preserve">(target-target), and</w:t>
+      </w:r>
+      <w:r>
+        <w:t xml:space="preserve"> </w:t>
+      </w:r>
+      <m:oMath>
+        <m:r>
+          <m:rPr>
+            <m:sty m:val="p"/>
+          </m:rPr>
+          <m:t>−</m:t>
+        </m:r>
+        <m:f>
+          <m:fPr>
+            <m:type m:val="bar"/>
+          </m:fPr>
+          <m:num>
+            <m:r>
+              <m:t>1</m:t>
+            </m:r>
+          </m:num>
+          <m:den>
+            <m:r>
+              <m:t>S</m:t>
+            </m:r>
+            <m:r>
+              <m:t>s</m:t>
+            </m:r>
+            <m:r>
+              <m:t>i</m:t>
+            </m:r>
+            <m:r>
+              <m:t>z</m:t>
+            </m:r>
+            <m:r>
+              <m:t>e</m:t>
+            </m:r>
             <m:sSub>
               <m:e>
                 <m:r>
@@ -29167,25 +29416,10 @@
               </m:e>
               <m:sub>
                 <m:r>
-                  <m:t>S</m:t>
+                  <m:t>T</m:t>
                 </m:r>
               </m:sub>
             </m:sSub>
-            <m:r>
-              <m:t>T</m:t>
-            </m:r>
-            <m:r>
-              <m:t>s</m:t>
-            </m:r>
-            <m:r>
-              <m:t>i</m:t>
-            </m:r>
-            <m:r>
-              <m:t>z</m:t>
-            </m:r>
-            <m:r>
-              <m:t>e</m:t>
-            </m:r>
           </m:den>
         </m:f>
       </m:oMath>
@@ -29238,6 +29472,27 @@
             </m:r>
           </m:num>
           <m:den>
+            <m:r>
+              <m:t>S</m:t>
+            </m:r>
+            <m:r>
+              <m:t>s</m:t>
+            </m:r>
+            <m:r>
+              <m:t>i</m:t>
+            </m:r>
+            <m:r>
+              <m:t>z</m:t>
+            </m:r>
+            <m:r>
+              <m:t>e</m:t>
+            </m:r>
+            <m:r>
+              <m:rPr>
+                <m:sty m:val="p"/>
+              </m:rPr>
+              <m:t>+</m:t>
+            </m:r>
             <m:sSub>
               <m:e>
                 <m:r>
@@ -29246,31 +29501,10 @@
               </m:e>
               <m:sub>
                 <m:r>
-                  <m:t>S</m:t>
+                  <m:t>T</m:t>
                 </m:r>
               </m:sub>
             </m:sSub>
-            <m:r>
-              <m:rPr>
-                <m:sty m:val="p"/>
-              </m:rPr>
-              <m:t>+</m:t>
-            </m:r>
-            <m:r>
-              <m:t>T</m:t>
-            </m:r>
-            <m:r>
-              <m:t>s</m:t>
-            </m:r>
-            <m:r>
-              <m:t>i</m:t>
-            </m:r>
-            <m:r>
-              <m:t>z</m:t>
-            </m:r>
-            <m:r>
-              <m:t>e</m:t>
-            </m:r>
           </m:den>
         </m:f>
         <m:r>
@@ -29535,6 +29769,27 @@
                 <m:sty m:val="p"/>
               </m:rPr>
               <m:t>(</m:t>
+            </m:r>
+            <m:r>
+              <m:t>S</m:t>
+            </m:r>
+            <m:r>
+              <m:t>s</m:t>
+            </m:r>
+            <m:r>
+              <m:t>i</m:t>
+            </m:r>
+            <m:r>
+              <m:t>z</m:t>
+            </m:r>
+            <m:r>
+              <m:t>e</m:t>
+            </m:r>
+            <m:r>
+              <m:rPr>
+                <m:sty m:val="p"/>
+              </m:rPr>
+              <m:t>+</m:t>
             </m:r>
             <m:sSub>
               <m:e>
@@ -29544,31 +29799,10 @@
               </m:e>
               <m:sub>
                 <m:r>
-                  <m:t>S</m:t>
+                  <m:t>T</m:t>
                 </m:r>
               </m:sub>
             </m:sSub>
-            <m:r>
-              <m:rPr>
-                <m:sty m:val="p"/>
-              </m:rPr>
-              <m:t>+</m:t>
-            </m:r>
-            <m:r>
-              <m:t>T</m:t>
-            </m:r>
-            <m:r>
-              <m:t>s</m:t>
-            </m:r>
-            <m:r>
-              <m:t>i</m:t>
-            </m:r>
-            <m:r>
-              <m:t>z</m:t>
-            </m:r>
-            <m:r>
-              <m:t>e</m:t>
-            </m:r>
             <m:r>
               <m:rPr>
                 <m:sty m:val="p"/>
@@ -29644,6 +29878,27 @@
                 <m:sty m:val="p"/>
               </m:rPr>
               <m:t>(</m:t>
+            </m:r>
+            <m:r>
+              <m:t>S</m:t>
+            </m:r>
+            <m:r>
+              <m:t>s</m:t>
+            </m:r>
+            <m:r>
+              <m:t>i</m:t>
+            </m:r>
+            <m:r>
+              <m:t>z</m:t>
+            </m:r>
+            <m:r>
+              <m:t>e</m:t>
+            </m:r>
+            <m:r>
+              <m:rPr>
+                <m:sty m:val="p"/>
+              </m:rPr>
+              <m:t>+</m:t>
             </m:r>
             <m:sSub>
               <m:e>
@@ -29653,48 +29908,48 @@
               </m:e>
               <m:sub>
                 <m:r>
-                  <m:t>S</m:t>
+                  <m:t>T</m:t>
                 </m:r>
               </m:sub>
             </m:sSub>
+            <m:r>
+              <m:rPr>
+                <m:sty m:val="p"/>
+              </m:rPr>
+              <m:t>)</m:t>
+            </m:r>
+            <m:r>
+              <m:rPr>
+                <m:sty m:val="p"/>
+              </m:rPr>
+              <m:t>×</m:t>
+            </m:r>
+            <m:r>
+              <m:rPr>
+                <m:sty m:val="p"/>
+              </m:rPr>
+              <m:t>(</m:t>
+            </m:r>
+            <m:r>
+              <m:t>S</m:t>
+            </m:r>
+            <m:r>
+              <m:t>s</m:t>
+            </m:r>
+            <m:r>
+              <m:t>i</m:t>
+            </m:r>
+            <m:r>
+              <m:t>z</m:t>
+            </m:r>
+            <m:r>
+              <m:t>e</m:t>
+            </m:r>
             <m:r>
               <m:rPr>
                 <m:sty m:val="p"/>
               </m:rPr>
               <m:t>+</m:t>
-            </m:r>
-            <m:r>
-              <m:t>T</m:t>
-            </m:r>
-            <m:r>
-              <m:t>s</m:t>
-            </m:r>
-            <m:r>
-              <m:t>i</m:t>
-            </m:r>
-            <m:r>
-              <m:t>z</m:t>
-            </m:r>
-            <m:r>
-              <m:t>e</m:t>
-            </m:r>
-            <m:r>
-              <m:rPr>
-                <m:sty m:val="p"/>
-              </m:rPr>
-              <m:t>)</m:t>
-            </m:r>
-            <m:r>
-              <m:rPr>
-                <m:sty m:val="p"/>
-              </m:rPr>
-              <m:t>×</m:t>
-            </m:r>
-            <m:r>
-              <m:rPr>
-                <m:sty m:val="p"/>
-              </m:rPr>
-              <m:t>(</m:t>
             </m:r>
             <m:sSub>
               <m:e>
@@ -29704,31 +29959,10 @@
               </m:e>
               <m:sub>
                 <m:r>
-                  <m:t>S</m:t>
+                  <m:t>T</m:t>
                 </m:r>
               </m:sub>
             </m:sSub>
-            <m:r>
-              <m:rPr>
-                <m:sty m:val="p"/>
-              </m:rPr>
-              <m:t>+</m:t>
-            </m:r>
-            <m:r>
-              <m:t>T</m:t>
-            </m:r>
-            <m:r>
-              <m:t>s</m:t>
-            </m:r>
-            <m:r>
-              <m:t>i</m:t>
-            </m:r>
-            <m:r>
-              <m:t>z</m:t>
-            </m:r>
-            <m:r>
-              <m:t>e</m:t>
-            </m:r>
             <m:r>
               <m:rPr>
                 <m:sty m:val="p"/>
@@ -30049,82 +30283,8 @@
                         </m:r>
                       </m:num>
                       <m:den>
-                        <m:sSubSup>
-                          <m:e>
-                            <m:r>
-                              <m:t>n</m:t>
-                            </m:r>
-                          </m:e>
-                          <m:sub>
-                            <m:r>
-                              <m:t>S</m:t>
-                            </m:r>
-                          </m:sub>
-                          <m:sup>
-                            <m:r>
-                              <m:t>2</m:t>
-                            </m:r>
-                          </m:sup>
-                        </m:sSubSup>
-                      </m:den>
-                    </m:f>
-                  </m:e>
-                  <m:e>
-                    <m:sSub>
-                      <m:e>
                         <m:r>
-                          <m:t>x</m:t>
-                        </m:r>
-                      </m:e>
-                      <m:sub>
-                        <m:r>
-                          <m:t>i</m:t>
-                        </m:r>
-                      </m:sub>
-                    </m:sSub>
-                    <m:r>
-                      <m:rPr>
-                        <m:sty m:val="p"/>
-                      </m:rPr>
-                      <m:t>,</m:t>
-                    </m:r>
-                    <m:sSub>
-                      <m:e>
-                        <m:r>
-                          <m:t>x</m:t>
-                        </m:r>
-                      </m:e>
-                      <m:sub>
-                        <m:r>
-                          <m:t>j</m:t>
-                        </m:r>
-                      </m:sub>
-                    </m:sSub>
-                    <m:r>
-                      <m:rPr>
-                        <m:sty m:val="p"/>
-                      </m:rPr>
-                      <m:t>∈</m:t>
-                    </m:r>
-                    <m:r>
-                      <m:t>S</m:t>
-                    </m:r>
-                  </m:e>
-                </m:mr>
-                <m:mr>
-                  <m:e>
-                    <m:f>
-                      <m:fPr>
-                        <m:type m:val="bar"/>
-                      </m:fPr>
-                      <m:num>
-                        <m:r>
-                          <m:t>1</m:t>
-                        </m:r>
-                      </m:num>
-                      <m:den>
-                        <m:r>
-                          <m:t>T</m:t>
+                          <m:t>S</m:t>
                         </m:r>
                         <m:r>
                           <m:t>s</m:t>
@@ -30188,6 +30348,80 @@
                       <m:t>∈</m:t>
                     </m:r>
                     <m:r>
+                      <m:t>S</m:t>
+                    </m:r>
+                  </m:e>
+                </m:mr>
+                <m:mr>
+                  <m:e>
+                    <m:f>
+                      <m:fPr>
+                        <m:type m:val="bar"/>
+                      </m:fPr>
+                      <m:num>
+                        <m:r>
+                          <m:t>1</m:t>
+                        </m:r>
+                      </m:num>
+                      <m:den>
+                        <m:sSubSup>
+                          <m:e>
+                            <m:r>
+                              <m:t>n</m:t>
+                            </m:r>
+                          </m:e>
+                          <m:sub>
+                            <m:r>
+                              <m:t>T</m:t>
+                            </m:r>
+                          </m:sub>
+                          <m:sup>
+                            <m:r>
+                              <m:t>2</m:t>
+                            </m:r>
+                          </m:sup>
+                        </m:sSubSup>
+                      </m:den>
+                    </m:f>
+                  </m:e>
+                  <m:e>
+                    <m:sSub>
+                      <m:e>
+                        <m:r>
+                          <m:t>x</m:t>
+                        </m:r>
+                      </m:e>
+                      <m:sub>
+                        <m:r>
+                          <m:t>i</m:t>
+                        </m:r>
+                      </m:sub>
+                    </m:sSub>
+                    <m:r>
+                      <m:rPr>
+                        <m:sty m:val="p"/>
+                      </m:rPr>
+                      <m:t>,</m:t>
+                    </m:r>
+                    <m:sSub>
+                      <m:e>
+                        <m:r>
+                          <m:t>x</m:t>
+                        </m:r>
+                      </m:e>
+                      <m:sub>
+                        <m:r>
+                          <m:t>j</m:t>
+                        </m:r>
+                      </m:sub>
+                    </m:sSub>
+                    <m:r>
+                      <m:rPr>
+                        <m:sty m:val="p"/>
+                      </m:rPr>
+                      <m:t>∈</m:t>
+                    </m:r>
+                    <m:r>
                       <m:t>T</m:t>
                     </m:r>
                   </m:e>
@@ -30210,20 +30444,8 @@
                         </m:r>
                       </m:num>
                       <m:den>
-                        <m:sSub>
-                          <m:e>
-                            <m:r>
-                              <m:t>n</m:t>
-                            </m:r>
-                          </m:e>
-                          <m:sub>
-                            <m:r>
-                              <m:t>S</m:t>
-                            </m:r>
-                          </m:sub>
-                        </m:sSub>
                         <m:r>
-                          <m:t>T</m:t>
+                          <m:t>S</m:t>
                         </m:r>
                         <m:r>
                           <m:t>s</m:t>
@@ -30237,6 +30459,18 @@
                         <m:r>
                           <m:t>e</m:t>
                         </m:r>
+                        <m:sSub>
+                          <m:e>
+                            <m:r>
+                              <m:t>n</m:t>
+                            </m:r>
+                          </m:e>
+                          <m:sub>
+                            <m:r>
+                              <m:t>T</m:t>
+                            </m:r>
+                          </m:sub>
+                        </m:sSub>
                       </m:den>
                     </m:f>
                   </m:e>
@@ -30290,6 +30524,27 @@
               </m:r>
             </m:num>
             <m:den>
+              <m:r>
+                <m:t>S</m:t>
+              </m:r>
+              <m:r>
+                <m:t>s</m:t>
+              </m:r>
+              <m:r>
+                <m:t>i</m:t>
+              </m:r>
+              <m:r>
+                <m:t>z</m:t>
+              </m:r>
+              <m:r>
+                <m:t>e</m:t>
+              </m:r>
+              <m:r>
+                <m:rPr>
+                  <m:sty m:val="p"/>
+                </m:rPr>
+                <m:t>+</m:t>
+              </m:r>
               <m:sSub>
                 <m:e>
                   <m:r>
@@ -30298,31 +30553,10 @@
                 </m:e>
                 <m:sub>
                   <m:r>
-                    <m:t>S</m:t>
+                    <m:t>T</m:t>
                   </m:r>
                 </m:sub>
               </m:sSub>
-              <m:r>
-                <m:rPr>
-                  <m:sty m:val="p"/>
-                </m:rPr>
-                <m:t>+</m:t>
-              </m:r>
-              <m:r>
-                <m:t>T</m:t>
-              </m:r>
-              <m:r>
-                <m:t>s</m:t>
-              </m:r>
-              <m:r>
-                <m:t>i</m:t>
-              </m:r>
-              <m:r>
-                <m:t>z</m:t>
-              </m:r>
-              <m:r>
-                <m:t>e</m:t>
-              </m:r>
             </m:den>
           </m:f>
           <m:r>
@@ -31578,6 +31812,9 @@
         <m:sSub>
           <m:e>
             <m:r>
+              <m:rPr>
+                <m:sty m:val="p"/>
+              </m:rPr>
               <m:t>K</m:t>
             </m:r>
           </m:e>
@@ -31647,16 +31884,30 @@
         <m:sSub>
           <m:e>
             <m:r>
+              <m:rPr>
+                <m:sty m:val="p"/>
+              </m:rPr>
               <m:t>K</m:t>
             </m:r>
           </m:e>
           <m:sub>
             <m:r>
               <m:rPr>
-                <m:nor/>
                 <m:sty m:val="p"/>
               </m:rPr>
-              <m:t>rbf</m:t>
+              <m:t>r</m:t>
+            </m:r>
+            <m:r>
+              <m:rPr>
+                <m:sty m:val="p"/>
+              </m:rPr>
+              <m:t>b</m:t>
+            </m:r>
+            <m:r>
+              <m:rPr>
+                <m:sty m:val="p"/>
+              </m:rPr>
+              <m:t>f</m:t>
             </m:r>
           </m:sub>
         </m:sSub>
@@ -33755,11 +34006,22 @@
       </w:r>
       <m:oMath>
         <m:r>
-          <m:rPr>
-            <m:scr m:val="script"/>
-            <m:sty m:val="p"/>
-          </m:rPr>
-          <m:t>H</m:t>
+          <m:t>h</m:t>
+        </m:r>
+        <m:r>
+          <m:t>c</m:t>
+        </m:r>
+        <m:r>
+          <m:t>l</m:t>
+        </m:r>
+        <m:r>
+          <m:t>a</m:t>
+        </m:r>
+        <m:r>
+          <m:t>s</m:t>
+        </m:r>
+        <m:r>
+          <m:t>s</m:t>
         </m:r>
       </m:oMath>
       <w:r>
@@ -33954,11 +34216,22 @@
           <m:t>∈</m:t>
         </m:r>
         <m:r>
-          <m:rPr>
-            <m:scr m:val="script"/>
-            <m:sty m:val="p"/>
-          </m:rPr>
-          <m:t>H</m:t>
+          <m:t>h</m:t>
+        </m:r>
+        <m:r>
+          <m:t>c</m:t>
+        </m:r>
+        <m:r>
+          <m:t>l</m:t>
+        </m:r>
+        <m:r>
+          <m:t>a</m:t>
+        </m:r>
+        <m:r>
+          <m:t>s</m:t>
+        </m:r>
+        <m:r>
+          <m:t>s</m:t>
         </m:r>
       </m:oMath>
       <w:r>
@@ -34462,11 +34735,22 @@
               <m:t>∈</m:t>
             </m:r>
             <m:r>
-              <m:rPr>
-                <m:scr m:val="script"/>
-                <m:sty m:val="p"/>
-              </m:rPr>
-              <m:t>H</m:t>
+              <m:t>h</m:t>
+            </m:r>
+            <m:r>
+              <m:t>c</m:t>
+            </m:r>
+            <m:r>
+              <m:t>l</m:t>
+            </m:r>
+            <m:r>
+              <m:t>a</m:t>
+            </m:r>
+            <m:r>
+              <m:t>s</m:t>
+            </m:r>
+            <m:r>
+              <m:t>s</m:t>
             </m:r>
           </m:sub>
         </m:sSub>
@@ -35083,18 +35367,21 @@
         <w:t xml:space="preserve">The first challenge is the small sample size (</w:t>
       </w:r>
       <m:oMath>
-        <m:sSub>
-          <m:e>
-            <m:r>
-              <m:t>n</m:t>
-            </m:r>
-          </m:e>
-          <m:sub>
-            <m:r>
-              <m:t>S</m:t>
-            </m:r>
-          </m:sub>
-        </m:sSub>
+        <m:r>
+          <m:t>S</m:t>
+        </m:r>
+        <m:r>
+          <m:t>s</m:t>
+        </m:r>
+        <m:r>
+          <m:t>i</m:t>
+        </m:r>
+        <m:r>
+          <m:t>z</m:t>
+        </m:r>
+        <m:r>
+          <m:t>e</m:t>
+        </m:r>
         <m:r>
           <m:rPr>
             <m:sty m:val="p"/>
@@ -35985,14 +36272,176 @@
       <w:pPr>
         <w:pStyle w:val="a0"/>
       </w:pPr>
-      <w:r>
-        <w:t xml:space="preserve">$$\begin{equation}
-    \begin{aligned}
-    \min_{A} \quad &amp; \tr({A}^\top K M K A) + \mu , \tr({A}^\top A) \
-    \text{s.t.} \quad &amp; {A}^\top K H K A = I,
-    \end{aligned}
-    \end{equation}$$</w:t>
-      </w:r>
+      <m:oMathPara>
+        <m:oMathParaPr>
+          <m:jc m:val="center"/>
+        </m:oMathParaPr>
+        <m:oMath>
+          <m:limLow>
+            <m:e>
+              <m:r>
+                <m:rPr>
+                  <m:sty m:val="p"/>
+                </m:rPr>
+                <m:t>min</m:t>
+              </m:r>
+            </m:e>
+            <m:lim>
+              <m:r>
+                <m:t>A</m:t>
+              </m:r>
+            </m:lim>
+          </m:limLow>
+          <m:r>
+            <m:rPr>
+              <m:sty m:val="p"/>
+            </m:rPr>
+            <m:t>tr</m:t>
+          </m:r>
+          <m:r>
+            <m:rPr>
+              <m:sty m:val="p"/>
+            </m:rPr>
+            <m:t>(</m:t>
+          </m:r>
+          <m:sSup>
+            <m:e>
+              <m:r>
+                <m:t>A</m:t>
+              </m:r>
+            </m:e>
+            <m:sup>
+              <m:r>
+                <m:rPr>
+                  <m:sty m:val="p"/>
+                </m:rPr>
+                <m:t>⊤</m:t>
+              </m:r>
+            </m:sup>
+          </m:sSup>
+          <m:r>
+            <m:t>K</m:t>
+          </m:r>
+          <m:r>
+            <m:t>M</m:t>
+          </m:r>
+          <m:r>
+            <m:t>K</m:t>
+          </m:r>
+          <m:r>
+            <m:t>A</m:t>
+          </m:r>
+          <m:r>
+            <m:rPr>
+              <m:sty m:val="p"/>
+            </m:rPr>
+            <m:t>)</m:t>
+          </m:r>
+          <m:r>
+            <m:rPr>
+              <m:sty m:val="p"/>
+            </m:rPr>
+            <m:t>+</m:t>
+          </m:r>
+          <m:r>
+            <m:t>μ</m:t>
+          </m:r>
+          <m:r>
+            <m:t> </m:t>
+          </m:r>
+          <m:r>
+            <m:rPr>
+              <m:sty m:val="p"/>
+            </m:rPr>
+            <m:t>tr</m:t>
+          </m:r>
+          <m:r>
+            <m:rPr>
+              <m:sty m:val="p"/>
+            </m:rPr>
+            <m:t>(</m:t>
+          </m:r>
+          <m:sSup>
+            <m:e>
+              <m:r>
+                <m:t>A</m:t>
+              </m:r>
+            </m:e>
+            <m:sup>
+              <m:r>
+                <m:rPr>
+                  <m:sty m:val="p"/>
+                </m:rPr>
+                <m:t>⊤</m:t>
+              </m:r>
+            </m:sup>
+          </m:sSup>
+          <m:r>
+            <m:t>A</m:t>
+          </m:r>
+          <m:r>
+            <m:rPr>
+              <m:sty m:val="p"/>
+            </m:rPr>
+            <m:t>)</m:t>
+          </m:r>
+          <m:r>
+            <m:t> </m:t>
+          </m:r>
+          <m:r>
+            <m:rPr>
+              <m:nor/>
+              <m:sty m:val="p"/>
+            </m:rPr>
+            <m:t>s.t.</m:t>
+          </m:r>
+          <m:r>
+            <m:t> </m:t>
+          </m:r>
+          <m:sSup>
+            <m:e>
+              <m:r>
+                <m:t>A</m:t>
+              </m:r>
+            </m:e>
+            <m:sup>
+              <m:r>
+                <m:rPr>
+                  <m:sty m:val="p"/>
+                </m:rPr>
+                <m:t>⊤</m:t>
+              </m:r>
+            </m:sup>
+          </m:sSup>
+          <m:r>
+            <m:t>K</m:t>
+          </m:r>
+          <m:r>
+            <m:t>H</m:t>
+          </m:r>
+          <m:r>
+            <m:t>K</m:t>
+          </m:r>
+          <m:r>
+            <m:t>A</m:t>
+          </m:r>
+          <m:r>
+            <m:rPr>
+              <m:sty m:val="p"/>
+            </m:rPr>
+            <m:t>=</m:t>
+          </m:r>
+          <m:r>
+            <m:t>I</m:t>
+          </m:r>
+          <m:r>
+            <m:rPr>
+              <m:sty m:val="p"/>
+            </m:rPr>
+            <m:t>,</m:t>
+          </m:r>
+        </m:oMath>
+      </m:oMathPara>
     </w:p>
     <w:p>
       <w:pPr>
@@ -36256,9 +36705,80 @@
       <w:r>
         <w:t xml:space="preserve">(</w:t>
       </w:r>
-      <w:r>
-        <w:t xml:space="preserve">$P_S({y}\midx) \neq P_T({y}\midx)$</w:t>
-      </w:r>
+      <m:oMath>
+        <m:sSub>
+          <m:e>
+            <m:r>
+              <m:t>P</m:t>
+            </m:r>
+          </m:e>
+          <m:sub>
+            <m:r>
+              <m:t>S</m:t>
+            </m:r>
+          </m:sub>
+        </m:sSub>
+        <m:r>
+          <m:rPr>
+            <m:sty m:val="p"/>
+          </m:rPr>
+          <m:t>(</m:t>
+        </m:r>
+        <m:r>
+          <m:t>y</m:t>
+        </m:r>
+        <m:r>
+          <m:rPr>
+            <m:sty m:val="p"/>
+          </m:rPr>
+          <m:t>∣</m:t>
+        </m:r>
+        <m:r>
+          <m:rPr>
+            <m:sty m:val="p"/>
+          </m:rPr>
+          <m:t>)</m:t>
+        </m:r>
+        <m:r>
+          <m:rPr>
+            <m:sty m:val="p"/>
+          </m:rPr>
+          <m:t>≠</m:t>
+        </m:r>
+        <m:sSub>
+          <m:e>
+            <m:r>
+              <m:t>P</m:t>
+            </m:r>
+          </m:e>
+          <m:sub>
+            <m:r>
+              <m:t>T</m:t>
+            </m:r>
+          </m:sub>
+        </m:sSub>
+        <m:r>
+          <m:rPr>
+            <m:sty m:val="p"/>
+          </m:rPr>
+          <m:t>(</m:t>
+        </m:r>
+        <m:r>
+          <m:t>y</m:t>
+        </m:r>
+        <m:r>
+          <m:rPr>
+            <m:sty m:val="p"/>
+          </m:rPr>
+          <m:t>∣</m:t>
+        </m:r>
+        <m:r>
+          <m:rPr>
+            <m:sty m:val="p"/>
+          </m:rPr>
+          <m:t>)</m:t>
+        </m:r>
+      </m:oMath>
       <w:r>
         <w:t xml:space="preserve">), where the same feature value corresponds to different risks across hospitals (for example,</w:t>
       </w:r>
@@ -36314,11 +36834,22 @@
       </w:r>
       <m:oMath>
         <m:r>
-          <m:rPr>
-            <m:scr m:val="script"/>
-            <m:sty m:val="p"/>
-          </m:rPr>
-          <m:t>H</m:t>
+          <m:t>h</m:t>
+        </m:r>
+        <m:r>
+          <m:t>c</m:t>
+        </m:r>
+        <m:r>
+          <m:t>l</m:t>
+        </m:r>
+        <m:r>
+          <m:t>a</m:t>
+        </m:r>
+        <m:r>
+          <m:t>s</m:t>
+        </m:r>
+        <m:r>
+          <m:t>s</m:t>
         </m:r>
       </m:oMath>
       <w:r>
@@ -36556,7 +37087,7 @@
           <w:rPr>
             <w:rStyle w:val="af"/>
           </w:rPr>
-          <w:t xml:space="preserve">[tbl:theory_empirics]</w:t>
+          <w:t xml:space="preserve">[tab:theory_empirics]</w:t>
         </w:r>
       </w:hyperlink>
       <w:r>
@@ -39102,6 +39633,44 @@
         <w:t xml:space="preserve"> </w:t>
       </w:r>
       <m:oMath>
+        <m:r>
+          <m:t>S</m:t>
+        </m:r>
+        <m:r>
+          <m:t>s</m:t>
+        </m:r>
+        <m:r>
+          <m:t>i</m:t>
+        </m:r>
+        <m:r>
+          <m:t>z</m:t>
+        </m:r>
+        <m:r>
+          <m:t>e</m:t>
+        </m:r>
+        <m:r>
+          <m:rPr>
+            <m:sty m:val="p"/>
+          </m:rPr>
+          <m:t>=</m:t>
+        </m:r>
+        <m:r>
+          <m:t>295</m:t>
+        </m:r>
+      </m:oMath>
+      <w:r>
+        <w:t xml:space="preserve">) and an external target cohort</w:t>
+      </w:r>
+      <w:r>
+        <w:t xml:space="preserve"> </w:t>
+      </w:r>
+      <w:r>
+        <w:t xml:space="preserve">(Cohort B,</w:t>
+      </w:r>
+      <w:r>
+        <w:t xml:space="preserve"> </w:t>
+      </w:r>
+      <m:oMath>
         <m:sSub>
           <m:e>
             <m:r>
@@ -39110,48 +39679,10 @@
           </m:e>
           <m:sub>
             <m:r>
-              <m:t>S</m:t>
+              <m:t>T</m:t>
             </m:r>
           </m:sub>
         </m:sSub>
-        <m:r>
-          <m:rPr>
-            <m:sty m:val="p"/>
-          </m:rPr>
-          <m:t>=</m:t>
-        </m:r>
-        <m:r>
-          <m:t>295</m:t>
-        </m:r>
-      </m:oMath>
-      <w:r>
-        <w:t xml:space="preserve">) and an external target cohort</w:t>
-      </w:r>
-      <w:r>
-        <w:t xml:space="preserve"> </w:t>
-      </w:r>
-      <w:r>
-        <w:t xml:space="preserve">(Cohort B,</w:t>
-      </w:r>
-      <w:r>
-        <w:t xml:space="preserve"> </w:t>
-      </w:r>
-      <m:oMath>
-        <m:r>
-          <m:t>T</m:t>
-        </m:r>
-        <m:r>
-          <m:t>s</m:t>
-        </m:r>
-        <m:r>
-          <m:t>i</m:t>
-        </m:r>
-        <m:r>
-          <m:t>z</m:t>
-        </m:r>
-        <m:r>
-          <m:t>e</m:t>
-        </m:r>
         <m:r>
           <m:rPr>
             <m:sty m:val="p"/>

</xml_diff>

<commit_message>
Update dissertation LaTeX files to enhance the Evaluation, Analysis, and Conclusion sections. Introduce new equations for classification performance metrics, including true positive rate, false positive rate, and AUC, to strengthen theoretical foundations. Refine discussions on prevalence and label shift in the pulmonary experiment, clarifying the distinction between covariate and concept shifts. Improve overall document structure and formatting for better clarity and consistency.
</commit_message>
<xml_diff>
--- a/dissertation/word/AI_Healthcare_Analytics_2025/AI_Healthcare_Analytics_2025.docx
+++ b/dissertation/word/AI_Healthcare_Analytics_2025/AI_Healthcare_Analytics_2025.docx
@@ -10861,7 +10861,7 @@
     <w:bookmarkEnd w:id="33"/>
     <w:bookmarkEnd w:id="34"/>
     <w:bookmarkEnd w:id="35"/>
-    <w:bookmarkStart w:id="71" w:name="sec:problem-formulation"/>
+    <w:bookmarkStart w:id="72" w:name="sec:problem-formulation"/>
     <w:p>
       <w:pPr>
         <w:pStyle w:val="1"/>
@@ -17773,7 +17773,7 @@
       </w:r>
     </w:p>
     <w:bookmarkEnd w:id="40"/>
-    <w:bookmarkStart w:id="49" w:name="subsec:domain-shift"/>
+    <w:bookmarkStart w:id="50" w:name="subsec:domain-shift"/>
     <w:p>
       <w:pPr>
         <w:pStyle w:val="2"/>
@@ -18323,7 +18323,7 @@
       </w:r>
     </w:p>
     <w:bookmarkEnd w:id="42"/>
-    <w:bookmarkStart w:id="44" w:name="label-shift-the-prevalence-gap"/>
+    <w:bookmarkStart w:id="45" w:name="label-shift-the-prevalence-gap"/>
     <w:p>
       <w:pPr>
         <w:pStyle w:val="3"/>
@@ -18446,7 +18446,7 @@
         <w:pStyle w:val="FirstParagraph"/>
       </w:pPr>
       <w:r>
-        <w:t xml:space="preserve">This is endemic to healthcare referrals. A tertiary cancer center (Source) typically receives high-risk referrals with a malignancy prevalence of</w:t>
+        <w:t xml:space="preserve">It commonly arises in healthcare referral pathways. A tertiary cancer center (Source) typically receives high-risk referrals with a malignancy prevalence of</w:t>
       </w:r>
       <w:r>
         <w:t xml:space="preserve"> </w:t>
@@ -18592,11 +18592,38 @@
         <w:t xml:space="preserve"> </w:t>
       </w:r>
       <w:r>
-        <w:t xml:space="preserve">and systematically overestimate risk on the target, leading to poor calibration and excessive false positives.</w:t>
+        <w:t xml:space="preserve">and systematically overestimate risk on the target, leading to poor calibration and excessive false positives. This stylized example illustrates the mechanics of label shift in pulmonary screening, whereas our specific development cohorts are enriched case-control samples rather than low-prevalence screening registries; the concrete scope of label shift in our experiment is discussed below.</w:t>
+      </w:r>
+    </w:p>
+    <w:bookmarkStart w:id="44" w:name="X3e0b0f26d22f97ffd848a643cd1da3f5288fbff"/>
+    <w:p>
+      <w:pPr>
+        <w:pStyle w:val="4"/>
+      </w:pPr>
+      <w:r>
+        <w:rPr>
+          <w:rStyle w:val="SectionNumber"/>
+        </w:rPr>
+        <w:t xml:space="preserve">3.3.2.1</w:t>
+      </w:r>
+      <w:r>
+        <w:tab/>
+      </w:r>
+      <w:r>
+        <w:t xml:space="preserve">Scope of label shift in our pulmonary experiment.</w:t>
+      </w:r>
+    </w:p>
+    <w:p>
+      <w:pPr>
+        <w:pStyle w:val="FirstParagraph"/>
+      </w:pPr>
+      <w:r>
+        <w:t xml:space="preserve">Cross-hospital pulmonary nodule prediction is primarily characterized by covariate and concept shift rather than classic label shift. In real-world LDCT screening programs, malignancy prevalence is typically around 5%, which motivates concerns about label shift. However, our development cohorts are enriched case-control samples with a higher malignancy rate (around 65%). As a result, the dominant challenges in our pulmonary experiment are differences in covariate distributions (e.g., demographics, risk factors, scanner protocols) and potential concept shift in how radiologists label and manage nodules across centers.</w:t>
       </w:r>
     </w:p>
     <w:bookmarkEnd w:id="44"/>
-    <w:bookmarkStart w:id="46" w:name="concept-shift-the-definition-gap"/>
+    <w:bookmarkEnd w:id="45"/>
+    <w:bookmarkStart w:id="47" w:name="concept-shift-the-definition-gap"/>
     <w:p>
       <w:pPr>
         <w:pStyle w:val="3"/>
@@ -18626,7 +18653,7 @@
       <w:pPr>
         <w:pStyle w:val="a0"/>
       </w:pPr>
-      <w:bookmarkStart w:id="45" w:name="eq:concept-shift"/>
+      <w:bookmarkStart w:id="46" w:name="eq:concept-shift"/>
       <ns1:oMathPara>
         <ns1:oMathParaPr>
           <ns1:jc ns1:val="center"/>
@@ -18730,7 +18757,7 @@
           </ns1:r>
         </ns1:oMath>
       </ns1:oMathPara>
-      <w:bookmarkEnd w:id="45"/>
+      <w:bookmarkEnd w:id="46"/>
     </w:p>
     <w:p>
       <w:pPr>
@@ -19052,8 +19079,8 @@
         <w:t xml:space="preserve">.</w:t>
       </w:r>
     </w:p>
-    <w:bookmarkEnd w:id="46"/>
-    <w:bookmarkStart w:id="48" w:name="X0980a6f305e99c5002fab5808b498094a9318fc"/>
+    <w:bookmarkEnd w:id="47"/>
+    <w:bookmarkStart w:id="49" w:name="X0980a6f305e99c5002fab5808b498094a9318fc"/>
     <w:p>
       <w:pPr>
         <w:pStyle w:val="3"/>
@@ -19152,7 +19179,7 @@
       <w:pPr>
         <w:pStyle w:val="a0"/>
       </w:pPr>
-      <w:bookmarkStart w:id="47" w:name="eq:ben-david"/>
+      <w:bookmarkStart w:id="48" w:name="eq:ben-david"/>
       <ns1:oMathPara>
         <ns1:oMathParaPr>
           <ns1:jc ns1:val="center"/>
@@ -19347,7 +19374,7 @@
           </ns1:r>
         </ns1:oMath>
       </ns1:oMathPara>
-      <w:bookmarkEnd w:id="47"/>
+      <w:bookmarkEnd w:id="48"/>
     </w:p>
     <w:p>
       <w:pPr>
@@ -20290,9 +20317,9 @@
         <w:t xml:space="preserve">.</w:t>
       </w:r>
     </w:p>
-    <w:bookmarkEnd w:id="48"/>
     <w:bookmarkEnd w:id="49"/>
-    <w:bookmarkStart w:id="52" w:name="subsec:model-constraints"/>
+    <w:bookmarkEnd w:id="50"/>
+    <w:bookmarkStart w:id="53" w:name="subsec:model-constraints"/>
     <w:p>
       <w:pPr>
         <w:pStyle w:val="2"/>
@@ -20335,7 +20362,7 @@
         <w:t xml:space="preserve">, Unlabeled Target, Tabular Data).</w:t>
       </w:r>
     </w:p>
-    <w:bookmarkStart w:id="50" w:name="gradient-boosted-decision-trees-gbdt"/>
+    <w:bookmarkStart w:id="51" w:name="gradient-boosted-decision-trees-gbdt"/>
     <w:p>
       <w:pPr>
         <w:pStyle w:val="3"/>
@@ -20524,8 +20551,8 @@
         <w:t xml:space="preserve">, the tree maps all such points to the value of the nearest leaf node, often resulting in statistically invalid predictions.</w:t>
       </w:r>
     </w:p>
-    <w:bookmarkEnd w:id="50"/>
-    <w:bookmarkStart w:id="51" w:name="deep-tabular-models"/>
+    <w:bookmarkEnd w:id="51"/>
+    <w:bookmarkStart w:id="52" w:name="deep-tabular-models"/>
     <w:p>
       <w:pPr>
         <w:pStyle w:val="3"/>
@@ -20648,9 +20675,9 @@
         <w:t xml:space="preserve">Standard MLPs are rotationally invariant, but tabular features are not rotationally interchangeable (e.g., rotating "Age" and "Creatinine" axes creates a nonsensical feature space). This mismatch in inductive bias makes them less sample-efficient than tree-based or prior-fitted methods.</w:t>
       </w:r>
     </w:p>
-    <w:bookmarkEnd w:id="51"/>
     <w:bookmarkEnd w:id="52"/>
-    <w:bookmarkStart w:id="55" w:name="subsec:tca-optimization"/>
+    <w:bookmarkEnd w:id="53"/>
+    <w:bookmarkStart w:id="56" w:name="subsec:tca-optimization"/>
     <w:p>
       <w:pPr>
         <w:pStyle w:val="2"/>
@@ -20766,7 +20793,7 @@
       <w:pPr>
         <w:pStyle w:val="a0"/>
       </w:pPr>
-      <w:bookmarkStart w:id="53" w:name="eq:mmd-empirical"/>
+      <w:bookmarkStart w:id="54" w:name="eq:mmd-empirical"/>
       <ns1:oMathPara>
         <ns1:oMathParaPr>
           <ns1:jc ns1:val="center"/>
@@ -21083,7 +21110,7 @@
           </ns1:r>
         </ns1:oMath>
       </ns1:oMathPara>
-      <w:bookmarkEnd w:id="53"/>
+      <w:bookmarkEnd w:id="54"/>
     </w:p>
     <w:p>
       <w:pPr>
@@ -21207,7 +21234,7 @@
       <w:pPr>
         <w:pStyle w:val="a0"/>
       </w:pPr>
-      <w:bookmarkStart w:id="54" w:name="eq:tca-optimization"/>
+      <w:bookmarkStart w:id="55" w:name="eq:tca-optimization"/>
       <ns1:oMathPara>
         <ns1:oMathParaPr>
           <ns1:jc ns1:val="center"/>
@@ -21429,7 +21456,7 @@
           </ns1:r>
         </ns1:oMath>
       </ns1:oMathPara>
-      <w:bookmarkEnd w:id="54"/>
+      <w:bookmarkEnd w:id="55"/>
     </w:p>
     <w:p>
       <w:pPr>
@@ -22136,8 +22163,8 @@
         <w:t xml:space="preserve">ensures the variance of the projected data is preserved (maximizing information).</w:t>
       </w:r>
     </w:p>
-    <w:bookmarkEnd w:id="55"/>
-    <w:bookmarkStart w:id="66" w:name="subsec:panda-formalization"/>
+    <w:bookmarkEnd w:id="56"/>
+    <w:bookmarkStart w:id="67" w:name="subsec:panda-formalization"/>
     <w:p>
       <w:pPr>
         <w:pStyle w:val="2"/>
@@ -22250,7 +22277,7 @@
       <w:pPr>
         <w:pStyle w:val="a0"/>
       </w:pPr>
-      <w:bookmarkStart w:id="56" w:name="eq:panda-formalization"/>
+      <w:bookmarkStart w:id="57" w:name="eq:panda-formalization"/>
       <ns1:oMathPara>
         <ns1:oMathParaPr>
           <ns1:jc ns1:val="center"/>
@@ -22395,7 +22422,7 @@
           </ns1:r>
         </ns1:oMath>
       </ns1:oMathPara>
-      <w:bookmarkEnd w:id="56"/>
+      <w:bookmarkEnd w:id="57"/>
     </w:p>
     <w:p>
       <w:pPr>
@@ -22493,7 +22520,7 @@
         <w:t xml:space="preserve">This composition involves distinct stages, grounded in the optimization of the feature subspace prior to alignment:</w:t>
       </w:r>
     </w:p>
-    <w:bookmarkStart w:id="59" w:name="subsubsec:rfe-formalization"/>
+    <w:bookmarkStart w:id="60" w:name="subsubsec:rfe-formalization"/>
     <w:p>
       <w:pPr>
         <w:pStyle w:val="3"/>
@@ -22977,7 +23004,7 @@
       <w:pPr>
         <w:pStyle w:val="a0"/>
       </w:pPr>
-      <w:bookmarkStart w:id="57" w:name="eq:permutation-loss"/>
+      <w:bookmarkStart w:id="58" w:name="eq:permutation-loss"/>
       <ns1:oMathPara>
         <ns1:oMathParaPr>
           <ns1:jc ns1:val="center"/>
@@ -23255,7 +23282,7 @@
           </ns1:r>
         </ns1:oMath>
       </ns1:oMathPara>
-      <w:bookmarkEnd w:id="57"/>
+      <w:bookmarkEnd w:id="58"/>
     </w:p>
     <w:p>
       <w:pPr>
@@ -23282,7 +23309,7 @@
       <w:pPr>
         <w:pStyle w:val="a0"/>
       </w:pPr>
-      <w:bookmarkStart w:id="58" w:name="eq:feature-elimination"/>
+      <w:bookmarkStart w:id="59" w:name="eq:feature-elimination"/>
       <ns1:oMathPara>
         <ns1:oMathParaPr>
           <ns1:jc ns1:val="center"/>
@@ -23560,7 +23587,7 @@
           </ns1:r>
         </ns1:oMath>
       </ns1:oMathPara>
-      <w:bookmarkEnd w:id="58"/>
+      <w:bookmarkEnd w:id="59"/>
     </w:p>
     <w:p>
       <w:pPr>
@@ -23614,8 +23641,8 @@
         <w:t xml:space="preserve">term (joint error) in the Ben-David bound by removing concept-shifted features.</w:t>
       </w:r>
     </w:p>
-    <w:bookmarkEnd w:id="59"/>
-    <w:bookmarkStart w:id="61" w:name="stage-2-feature-alignment-pi_cap"/>
+    <w:bookmarkEnd w:id="60"/>
+    <w:bookmarkStart w:id="62" w:name="stage-2-feature-alignment-pi_cap"/>
     <w:p>
       <w:pPr>
         <w:pStyle w:val="3"/>
@@ -23769,7 +23796,7 @@
       <w:pPr>
         <w:pStyle w:val="a0"/>
       </w:pPr>
-      <w:bookmarkStart w:id="60" w:name="eq:feature-alignment"/>
+      <w:bookmarkStart w:id="61" w:name="eq:feature-alignment"/>
       <ns1:oMathPara>
         <ns1:oMathParaPr>
           <ns1:jc ns1:val="center"/>
@@ -23861,7 +23888,7 @@
           </ns1:r>
         </ns1:oMath>
       </ns1:oMathPara>
-      <w:bookmarkEnd w:id="60"/>
+      <w:bookmarkEnd w:id="61"/>
     </w:p>
     <w:p>
       <w:pPr>
@@ -23871,8 +23898,8 @@
         <w:t xml:space="preserve">This dimensionality reduction (from 9 to 8) explicitly handles the constraint where specific biomarkers are unrecorded in the target hospital, ensuring that subsequent stages operate only on the biologically common subspace.</w:t>
       </w:r>
     </w:p>
-    <w:bookmarkEnd w:id="61"/>
-    <w:bookmarkStart w:id="63" w:name="stage-3-domain-adaptation-mapping-psi"/>
+    <w:bookmarkEnd w:id="62"/>
+    <w:bookmarkStart w:id="64" w:name="stage-3-domain-adaptation-mapping-psi"/>
     <w:p>
       <w:pPr>
         <w:pStyle w:val="3"/>
@@ -23954,7 +23981,7 @@
       <w:pPr>
         <w:pStyle w:val="a0"/>
       </w:pPr>
-      <w:bookmarkStart w:id="62" w:name="eq:domain-adaptation-map"/>
+      <w:bookmarkStart w:id="63" w:name="eq:domain-adaptation-map"/>
       <ns1:oMathPara>
         <ns1:oMathParaPr>
           <ns1:jc ns1:val="center"/>
@@ -24080,7 +24107,7 @@
           </ns1:r>
         </ns1:oMath>
       </ns1:oMathPara>
-      <w:bookmarkEnd w:id="62"/>
+      <w:bookmarkEnd w:id="63"/>
     </w:p>
     <w:p>
       <w:pPr>
@@ -24252,8 +24279,8 @@
         <w:t xml:space="preserve">in the generalization bound.</w:t>
       </w:r>
     </w:p>
-    <w:bookmarkEnd w:id="63"/>
-    <w:bookmarkStart w:id="65" w:name="stage-4-classification-and-ensemble-h"/>
+    <w:bookmarkEnd w:id="64"/>
+    <w:bookmarkStart w:id="66" w:name="stage-4-classification-and-ensemble-h"/>
     <w:p>
       <w:pPr>
         <w:pStyle w:val="3"/>
@@ -24324,14 +24351,14 @@
         </ns1:sSup>
       </ns1:oMath>
       <w:r>
-        <w:t xml:space="preserve">. This stage leverages the pre-trained TabPFN as a robust classifier, augmented by an ensemble mechanism to handle predictive uncertainty and label shift.</w:t>
+        <w:t xml:space="preserve">. This stage leverages the pre-trained TabPFN as a robust classifier, augmented by an ensemble mechanism to handle predictive uncertainty and distribution shift.</w:t>
       </w:r>
     </w:p>
     <w:p>
       <w:pPr>
         <w:pStyle w:val="a0"/>
       </w:pPr>
-      <w:bookmarkStart w:id="64" w:name="eq:ensemble-hypothesis"/>
+      <w:bookmarkStart w:id="65" w:name="eq:ensemble-hypothesis"/>
       <ns1:oMathPara>
         <ns1:oMathParaPr>
           <ns1:jc ns1:val="center"/>
@@ -24516,7 +24543,7 @@
           </ns1:r>
         </ns1:oMath>
       </ns1:oMathPara>
-      <w:bookmarkEnd w:id="64"/>
+      <w:bookmarkEnd w:id="65"/>
     </w:p>
     <w:p>
       <w:pPr>
@@ -24537,12 +24564,31 @@
         <w:t xml:space="preserve"> </w:t>
       </w:r>
       <w:r>
-        <w:t xml:space="preserve">is a temperature scaling parameter optimized to calibrate the output probabilities against the prevalence differences between hospitals. The result is a calibrated malignancy probability that is robust to both covariate and label shifts.</w:t>
-      </w:r>
-    </w:p>
-    <w:bookmarkEnd w:id="65"/>
+        <w:t xml:space="preserve">is a temperature scaling parameter optimized to calibrate the output probabilities against the prevalence differences between hospitals. The result is a calibrated malignancy probability that is robust to both covariate and concept shifts.</w:t>
+      </w:r>
+    </w:p>
+    <w:p>
+      <w:pPr>
+        <w:pStyle w:val="a0"/>
+      </w:pPr>
+      <w:r>
+        <w:t xml:space="preserve">While PANDA is in principle applicable under covariate, concept, and label shift, in this thesis we evaluate these regimes in two distinct settings. In our pulmonary nodule experiment, the primary challenges are covariate and concept shift across hospitals, as discussed in Section </w:t>
+      </w:r>
+      <w:hyperlink w:anchor="sec:problem-constraints">
+        <w:r>
+          <w:rPr>
+            <w:rStyle w:val="af"/>
+          </w:rPr>
+          <w:t xml:space="preserve">3.8</w:t>
+        </w:r>
+      </w:hyperlink>
+      <w:r>
+        <w:t xml:space="preserve">, rather than a canonical low-prevalence label-shift scenario. The ability of PANDA to tolerate substantial label shift and prevalence changes is evaluated separately on the TableShift BRFSS Diabetes benchmark, where the positive-class prevalence differs markedly across race-defined domains.</w:t>
+      </w:r>
+    </w:p>
     <w:bookmarkEnd w:id="66"/>
-    <w:bookmarkStart w:id="68" w:name="subsec:clinical-mapping"/>
+    <w:bookmarkEnd w:id="67"/>
+    <w:bookmarkStart w:id="69" w:name="subsec:clinical-mapping"/>
     <w:p>
       <w:pPr>
         <w:pStyle w:val="2"/>
@@ -24582,7 +24628,7 @@
         <w:t xml:space="preserve">summarizes the correspondence between the clinical challenges observed in pulmonary nodule diagnosis, their statistical manifestations, and the corresponding PANDA solution components derived from our theoretical framework.</w:t>
       </w:r>
     </w:p>
-    <w:bookmarkStart w:id="67" w:name="tbl:clinical-mapping"/>
+    <w:bookmarkStart w:id="68" w:name="tbl:clinical-mapping"/>
     <w:p>
       <w:pPr>
         <w:pStyle w:val="TableCaption"/>
@@ -24849,7 +24895,7 @@
               <w:jc w:val="left"/>
             </w:pPr>
             <w:r>
-              <w:t xml:space="preserve">Label Shift:</w:t>
+              <w:t xml:space="preserve">Distribution Shift:</w:t>
             </w:r>
             <w:r>
               <w:t xml:space="preserve"> </w:t>
@@ -24916,6 +24962,12 @@
                 <ns1:t>)</ns1:t>
               </ns1:r>
             </ns1:oMath>
+            <w:r>
+              <w:t xml:space="preserve"> </w:t>
+            </w:r>
+            <w:r>
+              <w:t xml:space="preserve">(dominant in TableShift)</w:t>
+            </w:r>
           </w:p>
         </w:tc>
         <w:tc>
@@ -25091,9 +25143,9 @@
         </w:tc>
       </w:tr>
     </w:tbl>
-    <w:bookmarkEnd w:id="67"/>
     <w:bookmarkEnd w:id="68"/>
-    <w:bookmarkStart w:id="70" w:name="sec:problem-constraints"/>
+    <w:bookmarkEnd w:id="69"/>
+    <w:bookmarkStart w:id="71" w:name="sec:problem-constraints"/>
     <w:p>
       <w:pPr>
         <w:pStyle w:val="2"/>
@@ -25190,7 +25242,7 @@
       <w:pPr>
         <w:pStyle w:val="a0"/>
       </w:pPr>
-      <w:bookmarkStart w:id="69" w:name="eq:small-sample-constraint"/>
+      <w:bookmarkStart w:id="70" w:name="eq:small-sample-constraint"/>
       <ns1:oMathPara>
         <ns1:oMathParaPr>
           <ns1:jc ns1:val="center"/>
@@ -25281,7 +25333,7 @@
           </ns1:r>
         </ns1:oMath>
       </ns1:oMathPara>
-      <w:bookmarkEnd w:id="69"/>
+      <w:bookmarkEnd w:id="70"/>
     </w:p>
     <w:p>
       <w:pPr>
@@ -25445,7 +25497,7 @@
         <w:t xml:space="preserve"> </w:t>
       </w:r>
       <w:r>
-        <w:t xml:space="preserve">The prevalence of the positive class is often low (</w:t>
+        <w:t xml:space="preserve">In real-world screening settings, the prevalence of the positive class is often low (</w:t>
       </w:r>
       <ns1:oMath>
         <ns1:r>
@@ -25462,7 +25514,7 @@
         </ns1:r>
       </ns1:oMath>
       <w:r>
-        <w:t xml:space="preserve">), requiring AUC -centric optimization.</w:t>
+        <w:t xml:space="preserve">), which motivates AUC -centric optimization. Although our development cohorts are enriched case-control samples with higher malignancy rates, we retain AUC-focused evaluation criteria to maintain relevance to such low-prevalence deployments.</w:t>
       </w:r>
     </w:p>
     <w:p>
@@ -25476,9 +25528,9 @@
         <w:t xml:space="preserve"> </w:t>
       </w:r>
     </w:p>
-    <w:bookmarkEnd w:id="70"/>
     <w:bookmarkEnd w:id="71"/>
-    <w:bookmarkStart w:id="80" w:name="sec:solution"/>
+    <w:bookmarkEnd w:id="72"/>
+    <w:bookmarkStart w:id="81" w:name="sec:solution"/>
     <w:p>
       <w:pPr>
         <w:pStyle w:val="1"/>
@@ -25503,6 +25555,14 @@
       <w:r>
         <w:t xml:space="preserve">To bridge the gap between advanced tabular foundation models and the practical constraints outlined in Section </w:t>
       </w:r>
+      <w:hyperlink w:anchor="sec:problem-constraints">
+        <w:r>
+          <w:rPr>
+            <w:rStyle w:val="af"/>
+          </w:rPr>
+          <w:t xml:space="preserve">3.8</w:t>
+        </w:r>
+      </w:hyperlink>
       <w:r>
         <w:t xml:space="preserve">—small sample sizes, heterogeneous feature schemas, distribution shifts, and privacy-preserving data silos—we propose PANDA (Pretrained Adaptation Network with Domain Alignment). PANDA is a composite algorithmic framework designed to predict pulmonary nodule malignancy with high stability across heterogeneous clinical environments. It explicitly addresses the tripartite challenge of small-sample scarcity, distribution shift, and feature heterogeneity through a tightly integrated pipeline that combines cross-domain feature selection, schema alignment, latent-space adaptation, and a calibrated foundation-model ensemble.</w:t>
       </w:r>
@@ -25522,6 +25582,14 @@
       <w:r>
         <w:t xml:space="preserve">which transforms raw, heterogeneous clinical inputs into a calibrated malignancy probability. Building on the notation introduced in Section </w:t>
       </w:r>
+      <w:hyperlink w:anchor="sec:problem-formulation">
+        <w:r>
+          <w:rPr>
+            <w:rStyle w:val="af"/>
+          </w:rPr>
+          <w:t xml:space="preserve">3</w:t>
+        </w:r>
+      </w:hyperlink>
       <w:r>
         <w:t xml:space="preserve">, we factorize this mapping as</w:t>
       </w:r>
@@ -25615,7 +25683,7 @@
         <w:t xml:space="preserve">is a calibrated foundation-model classifier.</w:t>
       </w:r>
     </w:p>
-    <w:bookmarkStart w:id="73" w:name="sec:solution-architecture"/>
+    <w:bookmarkStart w:id="74" w:name="sec:solution-architecture"/>
     <w:p>
       <w:pPr>
         <w:pStyle w:val="2"/>
@@ -25669,7 +25737,7 @@
         <w:t xml:space="preserve">provides a comprehensive visual overview of the architecture. Conceptually, the pipeline consists of four sequential stages:</w:t>
       </w:r>
     </w:p>
-    <w:bookmarkStart w:id="72" w:name="tbl:data-flow"/>
+    <w:bookmarkStart w:id="73" w:name="tbl:data-flow"/>
     <w:p>
       <w:pPr>
         <w:pStyle w:val="TableCaption"/>
@@ -26763,7 +26831,7 @@
         </w:tc>
       </w:tr>
     </w:tbl>
-    <w:bookmarkEnd w:id="72"/>
+    <w:bookmarkEnd w:id="73"/>
     <w:p>
       <w:pPr>
         <w:numPr>
@@ -26867,8 +26935,8 @@
         <w:t xml:space="preserve">.</w:t>
       </w:r>
     </w:p>
-    <w:bookmarkEnd w:id="73"/>
-    <w:bookmarkStart w:id="74" w:name="sec:solution-mapping"/>
+    <w:bookmarkEnd w:id="74"/>
+    <w:bookmarkStart w:id="75" w:name="sec:solution-mapping"/>
     <w:p>
       <w:pPr>
         <w:pStyle w:val="2"/>
@@ -26893,6 +26961,14 @@
       <w:r>
         <w:t xml:space="preserve">The four-stage architecture described above directly instantiates the formal problem setup of Section </w:t>
       </w:r>
+      <w:hyperlink w:anchor="sec:problem-formulation">
+        <w:r>
+          <w:rPr>
+            <w:rStyle w:val="af"/>
+          </w:rPr>
+          <w:t xml:space="preserve">3</w:t>
+        </w:r>
+      </w:hyperlink>
       <w:r>
         <w:t xml:space="preserve">. Specifically:</w:t>
       </w:r>
@@ -27277,8 +27353,8 @@
         <w:t xml:space="preserve">By making this mapping explicit, PANDA connects the abstract components of the theoretical formulation to concrete algorithmic steps, allowing each design choice to be interpreted in terms of the underlying constraints on sample size, privacy, imbalance, and distribution shift.</w:t>
       </w:r>
     </w:p>
-    <w:bookmarkEnd w:id="74"/>
-    <w:bookmarkStart w:id="79" w:name="sec:solution-pointers"/>
+    <w:bookmarkEnd w:id="75"/>
+    <w:bookmarkStart w:id="80" w:name="sec:solution-pointers"/>
     <w:p>
       <w:pPr>
         <w:pStyle w:val="2"/>
@@ -27314,6 +27390,14 @@
       <w:r>
         <w:t xml:space="preserve">Section </w:t>
       </w:r>
+      <w:hyperlink w:anchor="sec:methods-rfe">
+        <w:r>
+          <w:rPr>
+            <w:rStyle w:val="af"/>
+          </w:rPr>
+          <w:t xml:space="preserve">5.2.1</w:t>
+        </w:r>
+      </w:hyperlink>
       <w:r>
         <w:t xml:space="preserve"> </w:t>
       </w:r>
@@ -27351,6 +27435,14 @@
       <w:r>
         <w:t xml:space="preserve">Section </w:t>
       </w:r>
+      <w:hyperlink w:anchor="sec:methods-tca">
+        <w:r>
+          <w:rPr>
+            <w:rStyle w:val="af"/>
+          </w:rPr>
+          <w:t xml:space="preserve">5.3.3</w:t>
+        </w:r>
+      </w:hyperlink>
       <w:r>
         <w:t xml:space="preserve"> </w:t>
       </w:r>
@@ -27368,6 +27460,14 @@
       <w:r>
         <w:t xml:space="preserve">Section </w:t>
       </w:r>
+      <w:hyperlink w:anchor="sec:methods-tabpfn">
+        <w:r>
+          <w:rPr>
+            <w:rStyle w:val="af"/>
+          </w:rPr>
+          <w:t xml:space="preserve">5.3</w:t>
+        </w:r>
+      </w:hyperlink>
       <w:r>
         <w:t xml:space="preserve"> </w:t>
       </w:r>
@@ -27385,6 +27485,14 @@
       <w:r>
         <w:t xml:space="preserve">Section </w:t>
       </w:r>
+      <w:hyperlink w:anchor="sec:methods-ensemble">
+        <w:r>
+          <w:rPr>
+            <w:rStyle w:val="af"/>
+          </w:rPr>
+          <w:t xml:space="preserve">5.3.2</w:t>
+        </w:r>
+      </w:hyperlink>
       <w:r>
         <w:t xml:space="preserve"> </w:t>
       </w:r>
@@ -27400,7 +27508,7 @@
         <w:t xml:space="preserve">This separation keeps the Solution chapter focused on the high-level design of PANDA, while deferring technical derivations and algorithmic variants to the dedicated methodological sections.</w:t>
       </w:r>
     </w:p>
-    <w:bookmarkStart w:id="78" w:name="fig:model_details"/>
+    <w:bookmarkStart w:id="79" w:name="fig:model_details"/>
     <w:p>
       <w:pPr>
         <w:pStyle w:val="Figure"/>
@@ -27410,18 +27518,18 @@
           <ns2:inline>
             <ns2:extent cx="5486400" cy="6908800"/>
             <ns2:effectExtent b="0" l="0" r="0" t="0"/>
-            <ns2:docPr descr="" title="" id="76" name="Picture"/>
+            <ns2:docPr descr="" title="" id="77" name="Picture"/>
             <ns3:graphic>
               <ns3:graphicData uri="http://schemas.openxmlformats.org/drawingml/2006/picture">
                 <ns4:pic>
                   <ns4:nvPicPr>
-                    <ns4:cNvPr descr="img/cross_hospital/Pre-trained Tabular Foundation Mode Pipeline_new.pdf" id="77" name="Picture"/>
+                    <ns4:cNvPr descr="img/cross_hospital/Pre-trained Tabular Foundation Mode Pipeline_new.pdf" id="78" name="Picture"/>
                     <ns4:cNvPicPr>
                       <ns3:picLocks noChangeArrowheads="1" noChangeAspect="1"/>
                     </ns4:cNvPicPr>
                   </ns4:nvPicPr>
                   <ns4:blipFill>
-                    <ns3:blip ns5:embed="rId75"/>
+                    <ns3:blip ns5:embed="rId76"/>
                     <ns3:stretch>
                       <ns3:fillRect/>
                     </ns3:stretch>
@@ -27524,15 +27632,15 @@
         <w:t xml:space="preserve">ensemble members via different random seeds.</w:t>
       </w:r>
     </w:p>
-    <w:bookmarkEnd w:id="78"/>
+    <w:bookmarkEnd w:id="79"/>
     <w:p>
       <w:pPr>
         <w:pStyle w:val="a0"/>
       </w:pPr>
     </w:p>
-    <w:bookmarkEnd w:id="79"/>
     <w:bookmarkEnd w:id="80"/>
-    <w:bookmarkStart w:id="111" w:name="sec:methods"/>
+    <w:bookmarkEnd w:id="81"/>
+    <w:bookmarkStart w:id="112" w:name="sec:methods"/>
     <w:p>
       <w:pPr>
         <w:pStyle w:val="1"/>
@@ -27555,7 +27663,7 @@
         <w:pStyle w:val="FirstParagraph"/>
       </w:pPr>
     </w:p>
-    <w:bookmarkStart w:id="82" w:name="X197225bb686a900d1f40f12cd3f48c77ece8247"/>
+    <w:bookmarkStart w:id="83" w:name="X197225bb686a900d1f40f12cd3f48c77ece8247"/>
     <w:p>
       <w:pPr>
         <w:pStyle w:val="2"/>
@@ -27595,7 +27703,7 @@
         <w:t xml:space="preserve">summarizes the main obstacles and the mechanisms assigned to each of them.</w:t>
       </w:r>
     </w:p>
-    <w:bookmarkStart w:id="81" w:name="tbl:challenge_mapping"/>
+    <w:bookmarkStart w:id="82" w:name="tbl:challenge_mapping"/>
     <w:p>
       <w:pPr>
         <w:pStyle w:val="TableCaption"/>
@@ -27917,7 +28025,7 @@
         </w:tc>
       </w:tr>
     </w:tbl>
-    <w:bookmarkEnd w:id="81"/>
+    <w:bookmarkEnd w:id="82"/>
     <w:p>
       <w:pPr>
         <w:pStyle w:val="a0"/>
@@ -27926,8 +28034,8 @@
         <w:t xml:space="preserve">This architecture is explicitly designed so that each component addresses a specific question: why do small-sample medical deployments fail, and which prior or alignment mechanism mitigates that failure? Specifically, the TabPFN backbone addresses the small-sample, high-dimensional regime; cross-domain RFE addresses feature mismatch and feature heterogeneity across institutions; the TCA module addresses covariate shift and mixed acquisition protocols; the calibration and sampling utilities address label prevalence drift and class imbalance; and the multi-branch preprocessing ensemble addresses instability arising from preprocessing choices.</w:t>
       </w:r>
     </w:p>
-    <w:bookmarkEnd w:id="82"/>
-    <w:bookmarkStart w:id="87" w:name="subsec:feature_engineering"/>
+    <w:bookmarkEnd w:id="83"/>
+    <w:bookmarkStart w:id="88" w:name="subsec:feature_engineering"/>
     <w:p>
       <w:pPr>
         <w:pStyle w:val="2"/>
@@ -27953,7 +28061,7 @@
         <w:t xml:space="preserve">The feature engineering pipeline in PANDA is designed to accommodate the heterogeneity of medical data sources while preserving domain-invariant signals. This component directly targets the feature mismatch and feature heterogeneity challenges by enforcing that downstream models operate only on features that are consistently available and stable across hospitals. It comprises two stages: global feature selection via Cross-Domain RFE and local feature transformation via TabPFN’s internal preprocessing branches.</w:t>
       </w:r>
     </w:p>
-    <w:bookmarkStart w:id="85" w:name="sec:methods-rfe"/>
+    <w:bookmarkStart w:id="86" w:name="sec:methods-rfe"/>
     <w:p>
       <w:pPr>
         <w:pStyle w:val="3"/>
@@ -28105,7 +28213,7 @@
       <w:pPr>
         <w:pStyle w:val="a0"/>
       </w:pPr>
-      <w:bookmarkStart w:id="83" w:name="eq:permutation-importance"/>
+      <w:bookmarkStart w:id="84" w:name="eq:permutation-importance"/>
       <ns1:oMathPara>
         <ns1:oMathParaPr>
           <ns1:jc ns1:val="center"/>
@@ -28337,7 +28445,7 @@
           </ns1:r>
         </ns1:oMath>
       </ns1:oMathPara>
-      <w:bookmarkEnd w:id="83"/>
+      <w:bookmarkEnd w:id="84"/>
     </w:p>
     <w:p>
       <w:pPr>
@@ -28376,7 +28484,7 @@
         <w:t xml:space="preserve">details the iterative elimination process.</w:t>
       </w:r>
     </w:p>
-    <w:bookmarkStart w:id="84" w:name="alg:cross_domain_rfe"/>
+    <w:bookmarkStart w:id="85" w:name="alg:cross_domain_rfe"/>
     <w:p>
       <w:pPr>
         <w:pStyle w:val="4"/>
@@ -29462,9 +29570,9 @@
         <w:t xml:space="preserve">).</w:t>
       </w:r>
     </w:p>
-    <w:bookmarkEnd w:id="84"/>
     <w:bookmarkEnd w:id="85"/>
-    <w:bookmarkStart w:id="86" w:name="multi-branch-preprocessing-strategy"/>
+    <w:bookmarkEnd w:id="86"/>
+    <w:bookmarkStart w:id="87" w:name="multi-branch-preprocessing-strategy"/>
     <w:p>
       <w:pPr>
         <w:pStyle w:val="3"/>
@@ -29721,9 +29829,9 @@
         <w:t xml:space="preserve">Each branch is applied to both support (train) and query (test) sets simultaneously, ensuring a consistent mapping.</w:t>
       </w:r>
     </w:p>
-    <w:bookmarkEnd w:id="86"/>
     <w:bookmarkEnd w:id="87"/>
-    <w:bookmarkStart w:id="104" w:name="sec:methods-tabpfn"/>
+    <w:bookmarkEnd w:id="88"/>
+    <w:bookmarkStart w:id="105" w:name="sec:methods-tabpfn"/>
     <w:p>
       <w:pPr>
         <w:pStyle w:val="2"/>
@@ -29754,7 +29862,7 @@
         <w:t xml:space="preserve">PANDA employs TabPFN as a probabilistic classifier within an integrated framework. This module directly addresses the challenge of training in small, high-dimensional clinical cohorts by reusing structural priors learned from synthetic tasks and producing calibrated probability estimates that can subsequently be adjusted for label imbalance. While TabPFN internally processes features, its role in PANDA is to produce calibrated predictions on adapted tabular data. The integration involves specific in-context serialization and ensemble construction steps.</w:t>
       </w:r>
     </w:p>
-    <w:bookmarkStart w:id="89" w:name="X4ef944d3fc1758902d8de2ca994a1a4af57d5dd"/>
+    <w:bookmarkStart w:id="90" w:name="X4ef944d3fc1758902d8de2ca994a1a4af57d5dd"/>
     <w:p>
       <w:pPr>
         <w:pStyle w:val="3"/>
@@ -29942,7 +30050,7 @@
       <w:pPr>
         <w:pStyle w:val="a0"/>
       </w:pPr>
-      <w:bookmarkStart w:id="88" w:name="eq:feature-embedding"/>
+      <w:bookmarkStart w:id="89" w:name="eq:feature-embedding"/>
       <ns1:oMathPara>
         <ns1:oMathParaPr>
           <ns1:jc ns1:val="center"/>
@@ -30066,7 +30174,7 @@
           </ns1:r>
         </ns1:oMath>
       </ns1:oMathPara>
-      <w:bookmarkEnd w:id="88"/>
+      <w:bookmarkEnd w:id="89"/>
     </w:p>
     <w:p>
       <w:pPr>
@@ -30150,8 +30258,8 @@
         <w:t xml:space="preserve">), TabPFN maintains a per-feature representation. The Transformer architecture utilizes attention mechanisms that operate across both features and samples, allowing the model to learn complex interactions between specific covariates while attending to relevant patients within the context window.</w:t>
       </w:r>
     </w:p>
-    <w:bookmarkEnd w:id="89"/>
-    <w:bookmarkStart w:id="92" w:name="sec:methods-ensemble"/>
+    <w:bookmarkEnd w:id="90"/>
+    <w:bookmarkStart w:id="93" w:name="sec:methods-ensemble"/>
     <w:p>
       <w:pPr>
         <w:pStyle w:val="3"/>
@@ -30353,7 +30461,7 @@
       <w:pPr>
         <w:pStyle w:val="a0"/>
       </w:pPr>
-      <w:bookmarkStart w:id="90" w:name="eq:ensemble-probability"/>
+      <w:bookmarkStart w:id="91" w:name="eq:ensemble-probability"/>
       <ns1:oMathPara>
         <ns1:oMathParaPr>
           <ns1:jc ns1:val="center"/>
@@ -30645,7 +30753,7 @@
           </ns1:r>
         </ns1:oMath>
       </ns1:oMathPara>
-      <w:bookmarkEnd w:id="90"/>
+      <w:bookmarkEnd w:id="91"/>
     </w:p>
     <w:p>
       <w:pPr>
@@ -30807,7 +30915,7 @@
         <w:t xml:space="preserve">summarizes the inference procedure.</w:t>
       </w:r>
     </w:p>
-    <w:bookmarkStart w:id="91" w:name="alg:tabpfn_inference"/>
+    <w:bookmarkStart w:id="92" w:name="alg:tabpfn_inference"/>
     <w:p>
       <w:pPr>
         <w:pStyle w:val="4"/>
@@ -31565,9 +31673,9 @@
         <w:t xml:space="preserve">.</w:t>
       </w:r>
     </w:p>
-    <w:bookmarkEnd w:id="91"/>
     <w:bookmarkEnd w:id="92"/>
-    <w:bookmarkStart w:id="102" w:name="sec:methods-tca"/>
+    <w:bookmarkEnd w:id="93"/>
+    <w:bookmarkStart w:id="103" w:name="sec:methods-tca"/>
     <w:p>
       <w:pPr>
         <w:pStyle w:val="3"/>
@@ -31652,7 +31760,7 @@
         <w:t xml:space="preserve">outlines the computational procedure.</w:t>
       </w:r>
     </w:p>
-    <w:bookmarkStart w:id="93" w:name="alg:tca_optimization"/>
+    <w:bookmarkStart w:id="94" w:name="alg:tca_optimization"/>
     <w:p>
       <w:pPr>
         <w:pStyle w:val="4"/>
@@ -32518,8 +32626,8 @@
         <w:t xml:space="preserve">.</w:t>
       </w:r>
     </w:p>
-    <w:bookmarkEnd w:id="93"/>
-    <w:bookmarkStart w:id="97" w:name="mathematical-formulation"/>
+    <w:bookmarkEnd w:id="94"/>
+    <w:bookmarkStart w:id="98" w:name="mathematical-formulation"/>
     <w:p>
       <w:pPr>
         <w:pStyle w:val="4"/>
@@ -32787,7 +32895,7 @@
       <w:pPr>
         <w:pStyle w:val="a0"/>
       </w:pPr>
-      <w:bookmarkStart w:id="94" w:name="eq:kernel-matrix"/>
+      <w:bookmarkStart w:id="95" w:name="eq:kernel-matrix"/>
       <ns1:oMathPara>
         <ns1:oMathParaPr>
           <ns1:jc ns1:val="center"/>
@@ -32939,7 +33047,7 @@
           </ns1:r>
         </ns1:oMath>
       </ns1:oMathPara>
-      <w:bookmarkEnd w:id="94"/>
+      <w:bookmarkEnd w:id="95"/>
     </w:p>
     <w:p>
       <w:pPr>
@@ -33072,7 +33180,7 @@
       <w:pPr>
         <w:pStyle w:val="a0"/>
       </w:pPr>
-      <w:bookmarkStart w:id="95" w:name="eq:mmd-centering"/>
+      <w:bookmarkStart w:id="96" w:name="eq:mmd-centering"/>
       <ns1:oMathPara>
         <ns1:oMathParaPr>
           <ns1:jc ns1:val="center"/>
@@ -33454,7 +33562,7 @@
           </ns1:r>
         </ns1:oMath>
       </ns1:oMathPara>
-      <w:bookmarkEnd w:id="95"/>
+      <w:bookmarkEnd w:id="96"/>
     </w:p>
     <w:p>
       <w:pPr>
@@ -33485,7 +33593,7 @@
       <w:pPr>
         <w:pStyle w:val="a0"/>
       </w:pPr>
-      <w:bookmarkStart w:id="96" w:name="eq:ab-matrices"/>
+      <w:bookmarkStart w:id="97" w:name="eq:ab-matrices"/>
       <ns1:oMathPara>
         <ns1:oMathParaPr>
           <ns1:jc ns1:val="center"/>
@@ -33595,7 +33703,7 @@
           </ns1:r>
         </ns1:oMath>
       </ns1:oMathPara>
-      <w:bookmarkEnd w:id="96"/>
+      <w:bookmarkEnd w:id="97"/>
     </w:p>
     <w:p>
       <w:pPr>
@@ -33889,8 +33997,8 @@
         <w:t xml:space="preserve">.</w:t>
       </w:r>
     </w:p>
-    <w:bookmarkEnd w:id="97"/>
-    <w:bookmarkStart w:id="99" w:name="data-flow-and-transformation"/>
+    <w:bookmarkEnd w:id="98"/>
+    <w:bookmarkStart w:id="100" w:name="data-flow-and-transformation"/>
     <w:p>
       <w:pPr>
         <w:pStyle w:val="4"/>
@@ -34047,7 +34155,7 @@
       <w:pPr>
         <w:pStyle w:val="a0"/>
       </w:pPr>
-      <w:bookmarkStart w:id="98" w:name="eq:new-projection"/>
+      <w:bookmarkStart w:id="99" w:name="eq:new-projection"/>
       <ns1:oMathPara>
         <ns1:oMathParaPr>
           <ns1:jc ns1:val="center"/>
@@ -34131,7 +34239,7 @@
           </ns1:r>
         </ns1:oMath>
       </ns1:oMathPara>
-      <w:bookmarkEnd w:id="98"/>
+      <w:bookmarkEnd w:id="99"/>
     </w:p>
     <w:p>
       <w:pPr>
@@ -34349,8 +34457,8 @@
         <w:t xml:space="preserve">contains the learned alignment directions. This mapping allows the model to embed unseen target samples into the aligned space using the learned support vectors.</w:t>
       </w:r>
     </w:p>
-    <w:bookmarkEnd w:id="99"/>
-    <w:bookmarkStart w:id="101" w:name="X2e89ff13f17f55b8a158bc8e71e53bee1f1c47a"/>
+    <w:bookmarkEnd w:id="100"/>
+    <w:bookmarkStart w:id="102" w:name="X2e89ff13f17f55b8a158bc8e71e53bee1f1c47a"/>
     <w:p>
       <w:pPr>
         <w:pStyle w:val="4"/>
@@ -34387,7 +34495,7 @@
         <w:t xml:space="preserve">.</w:t>
       </w:r>
     </w:p>
-    <w:bookmarkStart w:id="100" w:name="tbl:tca_hyperparams"/>
+    <w:bookmarkStart w:id="101" w:name="tbl:tca_hyperparams"/>
     <w:p>
       <w:pPr>
         <w:pStyle w:val="TableCaption"/>
@@ -34779,7 +34887,7 @@
         </w:tc>
       </w:tr>
     </w:tbl>
-    <w:bookmarkEnd w:id="100"/>
+    <w:bookmarkEnd w:id="101"/>
     <w:p>
       <w:pPr>
         <w:pStyle w:val="a0"/>
@@ -35097,9 +35205,9 @@
         <w:t xml:space="preserve">This configuration allows PANDA to benefit from domain alignment without incurring the instability often associated with kernel methods on small datasets.</w:t>
       </w:r>
     </w:p>
-    <w:bookmarkEnd w:id="101"/>
     <w:bookmarkEnd w:id="102"/>
-    <w:bookmarkStart w:id="103" w:name="sec:param_sensitivity"/>
+    <w:bookmarkEnd w:id="103"/>
+    <w:bookmarkStart w:id="104" w:name="sec:param_sensitivity"/>
     <w:p>
       <w:pPr>
         <w:pStyle w:val="3"/>
@@ -35286,9 +35394,9 @@
         <w:t xml:space="preserve">. Because both the production path and the test harness rely on the identical Adapt pipeline, these executions provide our practical parameter-sensitivity verification for PANDA.</w:t>
       </w:r>
     </w:p>
-    <w:bookmarkEnd w:id="103"/>
     <w:bookmarkEnd w:id="104"/>
-    <w:bookmarkStart w:id="110" w:name="subsec:experimental_config"/>
+    <w:bookmarkEnd w:id="105"/>
+    <w:bookmarkStart w:id="111" w:name="subsec:experimental_config"/>
     <w:p>
       <w:pPr>
         <w:pStyle w:val="2"/>
@@ -35306,7 +35414,7 @@
         <w:t xml:space="preserve">Experimental Configuration</w:t>
       </w:r>
     </w:p>
-    <w:bookmarkStart w:id="106" w:name="baseline-hyperparameters"/>
+    <w:bookmarkStart w:id="107" w:name="baseline-hyperparameters"/>
     <w:p>
       <w:pPr>
         <w:pStyle w:val="3"/>
@@ -35343,7 +35451,7 @@
         <w:t xml:space="preserve">, we focused on consistent random state management, class imbalance handling through balanced class weights, and parallel processing for computational efficiency. This approach ensures that the comparison reflects the models’ inherent capabilities rather than extensive hyperparameter optimization, which aligns with our research focus on domain adaptation effectiveness rather than individual model tuning.</w:t>
       </w:r>
     </w:p>
-    <w:bookmarkStart w:id="105" w:name="tbl:hyperparams"/>
+    <w:bookmarkStart w:id="106" w:name="tbl:hyperparams"/>
     <w:p>
       <w:pPr>
         <w:pStyle w:val="TableCaption"/>
@@ -35748,9 +35856,9 @@
         </w:tc>
       </w:tr>
     </w:tbl>
-    <w:bookmarkEnd w:id="105"/>
     <w:bookmarkEnd w:id="106"/>
-    <w:bookmarkStart w:id="107" w:name="clinical-scoring-models"/>
+    <w:bookmarkEnd w:id="107"/>
+    <w:bookmarkStart w:id="108" w:name="clinical-scoring-models"/>
     <w:p>
       <w:pPr>
         <w:pStyle w:val="3"/>
@@ -36495,8 +36603,8 @@
         <w:t xml:space="preserve">These models are applied using their published coefficients without re-training and represent the standard of care.</w:t>
       </w:r>
     </w:p>
-    <w:bookmarkEnd w:id="107"/>
-    <w:bookmarkStart w:id="108" w:name="ml-baseline-models"/>
+    <w:bookmarkEnd w:id="108"/>
+    <w:bookmarkStart w:id="109" w:name="ml-baseline-models"/>
     <w:p>
       <w:pPr>
         <w:pStyle w:val="3"/>
@@ -36759,8 +36867,8 @@
         <w:t xml:space="preserve">. In our setting, each hospital cohort contains only 295 patients with 63 candidate features and pronounced class imbalance, placing us squarely in the small-sample, high-variance regime where these studies report that deep tabular models are unstable and often underperform tree ensembles. Following these findings, we treat tuned tree ensembles and our pre-trained tabular foundation model as the most informative baselines for this regime and focus our experimental budget on robust cross-validation and ablations within the PANDA pipeline rather than underpowered and potentially misleading deep-tabular comparisons.</w:t>
       </w:r>
     </w:p>
-    <w:bookmarkEnd w:id="108"/>
-    <w:bookmarkStart w:id="109" w:name="computational-framework"/>
+    <w:bookmarkEnd w:id="109"/>
+    <w:bookmarkStart w:id="110" w:name="computational-framework"/>
     <w:p>
       <w:pPr>
         <w:pStyle w:val="3"/>
@@ -36845,10 +36953,10 @@
         <w:pStyle w:val="FirstParagraph"/>
       </w:pPr>
     </w:p>
-    <w:bookmarkEnd w:id="109"/>
     <w:bookmarkEnd w:id="110"/>
     <w:bookmarkEnd w:id="111"/>
-    <w:bookmarkStart w:id="129" w:name="sec:analysis"/>
+    <w:bookmarkEnd w:id="112"/>
+    <w:bookmarkStart w:id="130" w:name="sec:analysis"/>
     <w:p>
       <w:pPr>
         <w:pStyle w:val="1"/>
@@ -36941,7 +37049,7 @@
         <w:t xml:space="preserve">By analyzing PANDA under the generalization bound of Ben-David et al. for domain adaptation, we show that its architecture constitutes a direct algorithmic response to the theoretical decomposition of target error.</w:t>
       </w:r>
     </w:p>
-    <w:bookmarkStart w:id="115" w:name="subsec:generalization_bound"/>
+    <w:bookmarkStart w:id="116" w:name="subsec:generalization_bound"/>
     <w:p>
       <w:pPr>
         <w:pStyle w:val="2"/>
@@ -37343,14 +37451,12 @@
         </w:rPr>
         <w:t xml:space="preserve">:</w:t>
       </w:r>
-      <w:r>
-        <w:rPr>
-          <w:i/>
-          <w:iCs/>
-        </w:rPr>
-        <w:t xml:space="preserve"> </w:t>
-      </w:r>
-      <w:bookmarkStart w:id="112" w:name="eq:ben_david_bound"/>
+    </w:p>
+    <w:p>
+      <w:pPr>
+        <w:pStyle w:val="a0"/>
+      </w:pPr>
+      <w:bookmarkStart w:id="113" w:name="eq:ben_david_bound"/>
       <ns1:oMathPara>
         <ns1:oMathParaPr>
           <ns1:jc ns1:val="center"/>
@@ -37639,7 +37745,7 @@
           </ns1:r>
         </ns1:oMath>
       </ns1:oMathPara>
-      <w:bookmarkEnd w:id="112"/>
+      <w:bookmarkEnd w:id="113"/>
     </w:p>
     <w:p>
       <w:pPr>
@@ -38065,7 +38171,7 @@
         <w:t xml:space="preserve">.</w:t>
       </w:r>
     </w:p>
-    <w:bookmarkStart w:id="114" w:name="the-mathcalhdeltamathcalh-divergence"/>
+    <w:bookmarkStart w:id="115" w:name="the-mathcalhdeltamathcalh-divergence"/>
     <w:p>
       <w:pPr>
         <w:pStyle w:val="3"/>
@@ -38166,7 +38272,7 @@
       <w:pPr>
         <w:pStyle w:val="a0"/>
       </w:pPr>
-      <w:bookmarkStart w:id="113" w:name="eq:hdhd-divergence"/>
+      <w:bookmarkStart w:id="114" w:name="eq:hdhd-divergence"/>
       <ns1:oMathPara>
         <ns1:oMathParaPr>
           <ns1:jc ns1:val="center"/>
@@ -38557,7 +38663,7 @@
           </ns1:r>
         </ns1:oMath>
       </ns1:oMathPara>
-      <w:bookmarkEnd w:id="113"/>
+      <w:bookmarkEnd w:id="114"/>
     </w:p>
     <w:p>
       <w:pPr>
@@ -38602,9 +38708,9 @@
         <w:t xml:space="preserve">that exhibit low disagreement on the source domain but high disagreement on the target domain, the divergence is large. In this case, the source domain does not sufficiently constrain classifier behavior on the target domain, which can lead to negative transfer. Alignment methods such as TCA and CORAL aim to transform the feature space so that this divergence is reduced.</w:t>
       </w:r>
     </w:p>
-    <w:bookmarkEnd w:id="114"/>
     <w:bookmarkEnd w:id="115"/>
-    <w:bookmarkStart w:id="119" w:name="subsec:analysis_source_risk"/>
+    <w:bookmarkEnd w:id="116"/>
+    <w:bookmarkStart w:id="120" w:name="subsec:analysis_source_risk"/>
     <w:p>
       <w:pPr>
         <w:pStyle w:val="2"/>
@@ -38761,7 +38867,7 @@
         <w:t xml:space="preserve">.</w:t>
       </w:r>
     </w:p>
-    <w:bookmarkStart w:id="118" w:name="X06f92b2b6bdb9eddabb2e70f37c54da3dd75501"/>
+    <w:bookmarkStart w:id="119" w:name="X06f92b2b6bdb9eddabb2e70f37c54da3dd75501"/>
     <w:p>
       <w:pPr>
         <w:pStyle w:val="3"/>
@@ -38819,7 +38925,7 @@
       <w:pPr>
         <w:pStyle w:val="a0"/>
       </w:pPr>
-      <w:bookmarkStart w:id="116" w:name="eq:erm"/>
+      <w:bookmarkStart w:id="117" w:name="eq:erm"/>
       <ns1:oMathPara>
         <ns1:oMathParaPr>
           <ns1:jc ns1:val="center"/>
@@ -39008,7 +39114,7 @@
           </ns1:r>
         </ns1:oMath>
       </ns1:oMathPara>
-      <w:bookmarkEnd w:id="116"/>
+      <w:bookmarkEnd w:id="117"/>
     </w:p>
     <w:p>
       <w:pPr>
@@ -39108,7 +39214,7 @@
       <w:pPr>
         <w:pStyle w:val="a0"/>
       </w:pPr>
-      <w:bookmarkStart w:id="117" w:name="eq:ppd"/>
+      <w:bookmarkStart w:id="118" w:name="eq:ppd"/>
       <ns1:oMathPara>
         <ns1:oMathParaPr>
           <ns1:jc ns1:val="center"/>
@@ -39295,7 +39401,7 @@
           </ns1:r>
         </ns1:oMath>
       </ns1:oMathPara>
-      <w:bookmarkEnd w:id="117"/>
+      <w:bookmarkEnd w:id="118"/>
     </w:p>
     <w:p>
       <w:pPr>
@@ -39388,9 +39494,9 @@
         <w:t xml:space="preserve">term in the bound.</w:t>
       </w:r>
     </w:p>
-    <w:bookmarkEnd w:id="118"/>
     <w:bookmarkEnd w:id="119"/>
-    <w:bookmarkStart w:id="123" w:name="subsec:analysis_divergence"/>
+    <w:bookmarkEnd w:id="120"/>
+    <w:bookmarkStart w:id="124" w:name="subsec:analysis_divergence"/>
     <w:p>
       <w:pPr>
         <w:pStyle w:val="2"/>
@@ -39607,7 +39713,7 @@
         <w:t xml:space="preserve">.</w:t>
       </w:r>
     </w:p>
-    <w:bookmarkStart w:id="120" w:name="why-feature-space-alignment"/>
+    <w:bookmarkStart w:id="121" w:name="why-feature-space-alignment"/>
     <w:p>
       <w:pPr>
         <w:pStyle w:val="3"/>
@@ -39660,8 +39766,8 @@
         <w:t xml:space="preserve">. After RFE, the retained features form a more robust and relevant subset, which makes them more amenable to linear alignment. The goal of this step is to align the marginal distributions of these preselected features between the source and target domains.</w:t>
       </w:r>
     </w:p>
-    <w:bookmarkEnd w:id="120"/>
-    <w:bookmarkStart w:id="122" w:name="the-tca-optimization-objective"/>
+    <w:bookmarkEnd w:id="121"/>
+    <w:bookmarkStart w:id="123" w:name="the-tca-optimization-objective"/>
     <w:p>
       <w:pPr>
         <w:pStyle w:val="3"/>
@@ -39739,7 +39845,7 @@
       <w:pPr>
         <w:pStyle w:val="a0"/>
       </w:pPr>
-      <w:bookmarkStart w:id="121" w:name="eq:tca-objective"/>
+      <w:bookmarkStart w:id="122" w:name="eq:tca-objective"/>
       <ns1:oMathPara>
         <ns1:oMathParaPr>
           <ns1:jc ns1:val="center"/>
@@ -39970,7 +40076,7 @@
           </ns1:r>
         </ns1:oMath>
       </ns1:oMathPara>
-      <w:bookmarkEnd w:id="121"/>
+      <w:bookmarkEnd w:id="122"/>
     </w:p>
     <w:p>
       <w:pPr>
@@ -40184,9 +40290,9 @@
         <w:t xml:space="preserve">denotes the dimensionality of the RFE-selected features.</w:t>
       </w:r>
     </w:p>
-    <w:bookmarkEnd w:id="122"/>
     <w:bookmarkEnd w:id="123"/>
-    <w:bookmarkStart w:id="125" w:name="subsec:analysis_adaptability"/>
+    <w:bookmarkEnd w:id="124"/>
+    <w:bookmarkStart w:id="126" w:name="subsec:analysis_adaptability"/>
     <w:p>
       <w:pPr>
         <w:pStyle w:val="2"/>
@@ -40500,7 +40606,7 @@
       <w:pPr>
         <w:pStyle w:val="a0"/>
       </w:pPr>
-      <w:bookmarkStart w:id="124" w:name="eq:concept-invariance"/>
+      <w:bookmarkStart w:id="125" w:name="eq:concept-invariance"/>
       <ns1:oMathPara>
         <ns1:oMathParaPr>
           <ns1:jc ns1:val="center"/>
@@ -40714,7 +40820,7 @@
           </ns1:r>
         </ns1:oMath>
       </ns1:oMathPara>
-      <w:bookmarkEnd w:id="124"/>
+      <w:bookmarkEnd w:id="125"/>
     </w:p>
     <w:p>
       <w:pPr>
@@ -40773,8 +40879,8 @@
         <w:t xml:space="preserve">, yielding a tighter overall bound on the target error.</w:t>
       </w:r>
     </w:p>
-    <w:bookmarkEnd w:id="125"/>
-    <w:bookmarkStart w:id="127" w:name="subsec:analysis_synthesis"/>
+    <w:bookmarkEnd w:id="126"/>
+    <w:bookmarkStart w:id="128" w:name="subsec:analysis_synthesis"/>
     <w:p>
       <w:pPr>
         <w:pStyle w:val="2"/>
@@ -40814,7 +40920,7 @@
         <w:t xml:space="preserve">summarizes the connection between the theoretical components and our experimental findings, and illustrates how each PANDA component targets a specific term in the Ben-David bound.</w:t>
       </w:r>
     </w:p>
-    <w:bookmarkStart w:id="126" w:name="tbl:theory_empirics"/>
+    <w:bookmarkStart w:id="127" w:name="tbl:theory_empirics"/>
     <w:p>
       <w:pPr>
         <w:pStyle w:val="TableCaption"/>
@@ -41326,9 +41432,9 @@
         </w:tc>
       </w:tr>
     </w:tbl>
-    <w:bookmarkEnd w:id="126"/>
     <w:bookmarkEnd w:id="127"/>
-    <w:bookmarkStart w:id="128" w:name="summary-of-theoretical-insights"/>
+    <w:bookmarkEnd w:id="128"/>
+    <w:bookmarkStart w:id="129" w:name="summary-of-theoretical-insights"/>
     <w:p>
       <w:pPr>
         <w:pStyle w:val="2"/>
@@ -41446,9 +41552,9 @@
         <w:t xml:space="preserve">through stability-based feature pruning. Together, these components support reliable generalization in the challenging regime of small, heterogeneous medical datasets.</w:t>
       </w:r>
     </w:p>
-    <w:bookmarkEnd w:id="128"/>
     <w:bookmarkEnd w:id="129"/>
-    <w:bookmarkStart w:id="174" w:name="sec:eval-start"/>
+    <w:bookmarkEnd w:id="130"/>
+    <w:bookmarkStart w:id="176" w:name="sec:eval-start"/>
     <w:p>
       <w:pPr>
         <w:pStyle w:val="1"/>
@@ -41547,7 +41653,7 @@
         <w:t xml:space="preserve">race-driven cross-population shift in the TableShift BRFSS Diabetes benchmark.</w:t>
       </w:r>
     </w:p>
-    <w:bookmarkStart w:id="144" w:name="X0ffd011a95968849d545cf687274724a690f809"/>
+    <w:bookmarkStart w:id="145" w:name="X0ffd011a95968849d545cf687274724a690f809"/>
     <w:p>
       <w:pPr>
         <w:pStyle w:val="2"/>
@@ -41597,7 +41703,7 @@
         <w:t xml:space="preserve">out-of-distribution (OOD) domain.</w:t>
       </w:r>
     </w:p>
-    <w:bookmarkStart w:id="139" w:name="classification-performance-metrics"/>
+    <w:bookmarkStart w:id="140" w:name="classification-performance-metrics"/>
     <w:p>
       <w:pPr>
         <w:pStyle w:val="3"/>
@@ -41627,7 +41733,7 @@
       <w:pPr>
         <w:pStyle w:val="a0"/>
       </w:pPr>
-      <w:bookmarkStart w:id="130" w:name="eq:tpr"/>
+      <w:bookmarkStart w:id="131" w:name="eq:tpr"/>
       <ns1:oMathPara>
         <ns1:oMathParaPr>
           <ns1:jc ns1:val="center"/>
@@ -41772,13 +41878,13 @@
           </ns1:r>
         </ns1:oMath>
       </ns1:oMathPara>
-      <w:bookmarkEnd w:id="130"/>
+      <w:bookmarkEnd w:id="131"/>
     </w:p>
     <w:p>
       <w:pPr>
         <w:pStyle w:val="FirstParagraph"/>
       </w:pPr>
-      <w:bookmarkStart w:id="131" w:name="eq:fpr"/>
+      <w:bookmarkStart w:id="132" w:name="eq:fpr"/>
       <ns1:oMathPara>
         <ns1:oMathParaPr>
           <ns1:jc ns1:val="center"/>
@@ -41923,13 +42029,13 @@
           </ns1:r>
         </ns1:oMath>
       </ns1:oMathPara>
-      <w:bookmarkEnd w:id="131"/>
+      <w:bookmarkEnd w:id="132"/>
     </w:p>
     <w:p>
       <w:pPr>
         <w:pStyle w:val="FirstParagraph"/>
       </w:pPr>
-      <w:bookmarkStart w:id="132" w:name="eq:auc"/>
+      <w:bookmarkStart w:id="133" w:name="eq:auc"/>
       <ns1:oMathPara>
         <ns1:oMathParaPr>
           <ns1:jc ns1:val="center"/>
@@ -42060,13 +42166,13 @@
           </ns1:r>
         </ns1:oMath>
       </ns1:oMathPara>
-      <w:bookmarkEnd w:id="132"/>
+      <w:bookmarkEnd w:id="133"/>
     </w:p>
     <w:p>
       <w:pPr>
         <w:pStyle w:val="FirstParagraph"/>
       </w:pPr>
-      <w:bookmarkStart w:id="133" w:name="eq:accuracy"/>
+      <w:bookmarkStart w:id="134" w:name="eq:accuracy"/>
       <ns1:oMathPara>
         <ns1:oMathParaPr>
           <ns1:jc ns1:val="center"/>
@@ -42177,13 +42283,13 @@
           </ns1:r>
         </ns1:oMath>
       </ns1:oMathPara>
-      <w:bookmarkEnd w:id="133"/>
+      <w:bookmarkEnd w:id="134"/>
     </w:p>
     <w:p>
       <w:pPr>
         <w:pStyle w:val="FirstParagraph"/>
       </w:pPr>
-      <w:bookmarkStart w:id="134" w:name="eq:precision"/>
+      <w:bookmarkStart w:id="135" w:name="eq:precision"/>
       <ns1:oMathPara>
         <ns1:oMathParaPr>
           <ns1:jc ns1:val="center"/>
@@ -42255,13 +42361,13 @@
           </ns1:r>
         </ns1:oMath>
       </ns1:oMathPara>
-      <w:bookmarkEnd w:id="134"/>
+      <w:bookmarkEnd w:id="135"/>
     </w:p>
     <w:p>
       <w:pPr>
         <w:pStyle w:val="FirstParagraph"/>
       </w:pPr>
-      <w:bookmarkStart w:id="135" w:name="eq:recall"/>
+      <w:bookmarkStart w:id="136" w:name="eq:recall"/>
       <ns1:oMathPara>
         <ns1:oMathParaPr>
           <ns1:jc ns1:val="center"/>
@@ -42333,13 +42439,13 @@
           </ns1:r>
         </ns1:oMath>
       </ns1:oMathPara>
-      <w:bookmarkEnd w:id="135"/>
+      <w:bookmarkEnd w:id="136"/>
     </w:p>
     <w:p>
       <w:pPr>
         <w:pStyle w:val="FirstParagraph"/>
       </w:pPr>
-      <w:bookmarkStart w:id="136" w:name="eq:f1"/>
+      <w:bookmarkStart w:id="137" w:name="eq:f1"/>
       <ns1:oMathPara>
         <ns1:oMathParaPr>
           <ns1:jc ns1:val="center"/>
@@ -42433,13 +42539,13 @@
           </ns1:r>
         </ns1:oMath>
       </ns1:oMathPara>
-      <w:bookmarkEnd w:id="136"/>
+      <w:bookmarkEnd w:id="137"/>
     </w:p>
     <w:p>
       <w:pPr>
         <w:pStyle w:val="FirstParagraph"/>
       </w:pPr>
-      <w:bookmarkStart w:id="137" w:name="eq:specificity"/>
+      <w:bookmarkStart w:id="138" w:name="eq:specificity"/>
       <ns1:oMathPara>
         <ns1:oMathParaPr>
           <ns1:jc ns1:val="center"/>
@@ -42511,7 +42617,7 @@
           </ns1:r>
         </ns1:oMath>
       </ns1:oMathPara>
-      <w:bookmarkEnd w:id="137"/>
+      <w:bookmarkEnd w:id="138"/>
     </w:p>
     <w:p>
       <w:pPr>
@@ -42701,7 +42807,7 @@
       <w:pPr>
         <w:pStyle w:val="a0"/>
       </w:pPr>
-      <w:bookmarkStart w:id="138" w:name="eq:cross-validation-stats"/>
+      <w:bookmarkStart w:id="139" w:name="eq:cross-validation-stats"/>
       <ns1:oMathPara>
         <ns1:oMathParaPr>
           <ns1:jc ns1:val="center"/>
@@ -42942,10 +43048,10 @@
           </ns1:r>
         </ns1:oMath>
       </ns1:oMathPara>
-      <w:bookmarkEnd w:id="138"/>
-    </w:p>
-    <w:bookmarkEnd w:id="139"/>
-    <w:bookmarkStart w:id="143" w:name="visualization-based-evaluation"/>
+      <w:bookmarkEnd w:id="139"/>
+    </w:p>
+    <w:bookmarkEnd w:id="140"/>
+    <w:bookmarkStart w:id="144" w:name="visualization-based-evaluation"/>
     <w:p>
       <w:pPr>
         <w:pStyle w:val="3"/>
@@ -43272,7 +43378,7 @@
       <w:pPr>
         <w:pStyle w:val="a0"/>
       </w:pPr>
-      <w:bookmarkStart w:id="140" w:name="eq:calibration-bins"/>
+      <w:bookmarkStart w:id="141" w:name="eq:calibration-bins"/>
       <ns1:oMathPara>
         <ns1:oMathParaPr>
           <ns1:jc ns1:val="center"/>
@@ -43542,7 +43648,7 @@
           </ns1:r>
         </ns1:oMath>
       </ns1:oMathPara>
-      <w:bookmarkEnd w:id="140"/>
+      <w:bookmarkEnd w:id="141"/>
     </w:p>
     <w:p>
       <w:pPr>
@@ -43600,7 +43706,7 @@
       <w:pPr>
         <w:pStyle w:val="a0"/>
       </w:pPr>
-      <w:bookmarkStart w:id="141" w:name="eq:net-benefit"/>
+      <w:bookmarkStart w:id="142" w:name="eq:net-benefit"/>
       <ns1:oMathPara>
         <ns1:oMathParaPr>
           <ns1:jc ns1:val="center"/>
@@ -43809,7 +43915,7 @@
           </ns1:r>
         </ns1:oMath>
       </ns1:oMathPara>
-      <w:bookmarkEnd w:id="141"/>
+      <w:bookmarkEnd w:id="142"/>
     </w:p>
     <w:p>
       <w:pPr>
@@ -43826,7 +43932,7 @@
       <w:pPr>
         <w:pStyle w:val="a0"/>
       </w:pPr>
-      <w:bookmarkStart w:id="142" w:name="eq:benchmark-strategies"/>
+      <w:bookmarkStart w:id="143" w:name="eq:benchmark-strategies"/>
       <ns1:oMathPara>
         <ns1:oMathParaPr>
           <ns1:jc ns1:val="center"/>
@@ -44035,7 +44141,7 @@
           </ns1:r>
         </ns1:oMath>
       </ns1:oMathPara>
-      <w:bookmarkEnd w:id="142"/>
+      <w:bookmarkEnd w:id="143"/>
     </w:p>
     <w:p>
       <w:pPr>
@@ -44048,9 +44154,9 @@
         <w:t xml:space="preserve">DCA therefore quantifies the clinical utility of a model across plausible decision thresholds relative to treating all or no patients.</w:t>
       </w:r>
     </w:p>
-    <w:bookmarkEnd w:id="143"/>
     <w:bookmarkEnd w:id="144"/>
-    <w:bookmarkStart w:id="146" w:name="X453f8534ffaf9a8d552d436828f2081c3f9f040"/>
+    <w:bookmarkEnd w:id="145"/>
+    <w:bookmarkStart w:id="148" w:name="X453f8534ffaf9a8d552d436828f2081c3f9f040"/>
     <w:p>
       <w:pPr>
         <w:pStyle w:val="2"/>
@@ -44223,7 +44329,33 @@
         <w:t xml:space="preserve">in this setting.</w:t>
       </w:r>
     </w:p>
-    <w:bookmarkStart w:id="145" w:name="tbl:cohort_summary"/>
+    <w:bookmarkStart w:id="147" w:name="prevalence-and-label-shift."/>
+    <w:p>
+      <w:pPr>
+        <w:pStyle w:val="4"/>
+      </w:pPr>
+      <w:r>
+        <w:rPr>
+          <w:rStyle w:val="SectionNumber"/>
+        </w:rPr>
+        <w:t xml:space="preserve">7.2.0.1</w:t>
+      </w:r>
+      <w:r>
+        <w:tab/>
+      </w:r>
+      <w:r>
+        <w:t xml:space="preserve">Prevalence and label shift.</w:t>
+      </w:r>
+    </w:p>
+    <w:p>
+      <w:pPr>
+        <w:pStyle w:val="FirstParagraph"/>
+      </w:pPr>
+      <w:r>
+        <w:t xml:space="preserve">Real-world LDCT screening cohorts typically exhibit malignancy prevalences of approximately 5%. In contrast, both of our internal pulmonary nodule cohorts are enriched case-control datasets with a higher malignancy proportion (around 65%), constructed to ensure sufficient malignant samples for model development and cross-hospital comparison. Consequently, these cohorts do not constitute a canonical low-prevalence label-shift scenario. Instead, our pulmonary experiment focuses on covariate shift (e.g., shifts in age, smoking history, and acquisition protocols) and concept shift arising from differences in local labeling and management practices across hospitals.</w:t>
+      </w:r>
+    </w:p>
+    <w:bookmarkStart w:id="146" w:name="tbl:cohort_summary"/>
     <w:p>
       <w:pPr>
         <w:pStyle w:val="TableCaption"/>
@@ -44942,9 +45074,10 @@
         </w:tc>
       </w:tr>
     </w:tbl>
-    <w:bookmarkEnd w:id="145"/>
     <w:bookmarkEnd w:id="146"/>
-    <w:bookmarkStart w:id="155" w:name="Xadb85e8d666dd873a97c50bfe977e667338825c"/>
+    <w:bookmarkEnd w:id="147"/>
+    <w:bookmarkEnd w:id="148"/>
+    <w:bookmarkStart w:id="157" w:name="Xadb85e8d666dd873a97c50bfe977e667338825c"/>
     <w:p>
       <w:pPr>
         <w:pStyle w:val="2"/>
@@ -44962,7 +45095,7 @@
         <w:t xml:space="preserve">E1: Internal and Cross-Hospital Generalization</w:t>
       </w:r>
     </w:p>
-    <w:bookmarkStart w:id="152" w:name="source-and-target-domain-performance"/>
+    <w:bookmarkStart w:id="154" w:name="source-and-target-domain-performance"/>
     <w:p>
       <w:pPr>
         <w:pStyle w:val="3"/>
@@ -45156,7 +45289,7 @@
         <w:t xml:space="preserve">The clinical scores continue to show poor transportability across institutions.</w:t>
       </w:r>
     </w:p>
-    <w:bookmarkStart w:id="147" w:name="tbl:main_results_table"/>
+    <w:bookmarkStart w:id="149" w:name="tbl:main_results_table"/>
     <w:p>
       <w:pPr>
         <w:pStyle w:val="TableCaption"/>
@@ -46776,8 +46909,8 @@
         </w:tc>
       </w:tr>
     </w:tbl>
-    <w:bookmarkEnd w:id="147"/>
-    <w:bookmarkStart w:id="151" w:name="fig:performance-heatmaps"/>
+    <w:bookmarkEnd w:id="149"/>
+    <w:bookmarkStart w:id="153" w:name="fig:performance-heatmaps"/>
     <w:p>
       <w:pPr>
         <w:pStyle w:val="Figure"/>
@@ -46787,18 +46920,18 @@
           <ns2:inline>
             <ns2:extent cx="5486400" cy="7190814"/>
             <ns2:effectExtent b="0" l="0" r="0" t="0"/>
-            <ns2:docPr descr="" title="" id="149" name="Picture"/>
+            <ns2:docPr descr="" title="" id="151" name="Picture"/>
             <ns3:graphic>
               <ns3:graphicData uri="http://schemas.openxmlformats.org/drawingml/2006/picture">
                 <ns4:pic>
                   <ns4:nvPicPr>
-                    <ns4:cNvPr descr="img/cross_hospital/combined_heatmaps_nature.pdf" id="150" name="Picture"/>
+                    <ns4:cNvPr descr="img/cross_hospital/combined_heatmaps_nature.pdf" id="152" name="Picture"/>
                     <ns4:cNvPicPr>
                       <ns3:picLocks noChangeArrowheads="1" noChangeAspect="1"/>
                     </ns4:cNvPicPr>
                   </ns4:nvPicPr>
                   <ns4:blipFill>
-                    <ns3:blip ns5:embed="rId148"/>
+                    <ns3:blip ns5:embed="rId150"/>
                     <ns3:stretch>
                       <ns3:fillRect/>
                     </ns3:stretch>
@@ -46875,9 +47008,9 @@
         <w:t xml:space="preserve">Cross-domain external validation heatmap; the TCA-enhanced PANDA model maintains the highest AUC and recall, highlighting its stability under domain shift.</w:t>
       </w:r>
     </w:p>
-    <w:bookmarkEnd w:id="151"/>
-    <w:bookmarkEnd w:id="152"/>
-    <w:bookmarkStart w:id="154" w:name="stratified-analysis"/>
+    <w:bookmarkEnd w:id="153"/>
+    <w:bookmarkEnd w:id="154"/>
+    <w:bookmarkStart w:id="156" w:name="stratified-analysis"/>
     <w:p>
       <w:pPr>
         <w:pStyle w:val="3"/>
@@ -46985,7 +47118,7 @@
         <w:t xml:space="preserve">: We observe comparable performance across gender (AUC 0.70 vs 0.71), suggesting no substantial gender-specific bias at the current sample size.</w:t>
       </w:r>
     </w:p>
-    <w:bookmarkStart w:id="153" w:name="tbl:stratified_analysis"/>
+    <w:bookmarkStart w:id="155" w:name="tbl:stratified_analysis"/>
     <w:p>
       <w:pPr>
         <w:pStyle w:val="TableCaption"/>
@@ -47531,10 +47664,10 @@
         </w:tc>
       </w:tr>
     </w:tbl>
-    <w:bookmarkEnd w:id="153"/>
-    <w:bookmarkEnd w:id="154"/>
     <w:bookmarkEnd w:id="155"/>
-    <w:bookmarkStart w:id="164" w:name="X947f653010c8723ef45b14a88c42fbf2d042e34"/>
+    <w:bookmarkEnd w:id="156"/>
+    <w:bookmarkEnd w:id="157"/>
+    <w:bookmarkStart w:id="166" w:name="X947f653010c8723ef45b14a88c42fbf2d042e34"/>
     <w:p>
       <w:pPr>
         <w:pStyle w:val="2"/>
@@ -47621,7 +47754,7 @@
         <w:t xml:space="preserve">reports ROC, calibration, and decision curves. Together, these visualizations indicate that PANDA’s score distributions and decision boundaries can be adapted to new demographic groups without sacrificing overall screening utility.</w:t>
       </w:r>
     </w:p>
-    <w:bookmarkStart w:id="159" w:name="fig:tableshift-heatmaps"/>
+    <w:bookmarkStart w:id="161" w:name="fig:tableshift-heatmaps"/>
     <w:p>
       <w:pPr>
         <w:pStyle w:val="Figure"/>
@@ -47631,18 +47764,18 @@
           <ns2:inline>
             <ns2:extent cx="5212080" cy="6843854"/>
             <ns2:effectExtent b="0" l="0" r="0" t="0"/>
-            <ns2:docPr descr="" title="" id="157" name="Picture"/>
+            <ns2:docPr descr="" title="" id="159" name="Picture"/>
             <ns3:graphic>
               <ns3:graphicData uri="http://schemas.openxmlformats.org/drawingml/2006/picture">
                 <ns4:pic>
                   <ns4:nvPicPr>
-                    <ns4:cNvPr descr="img/tableshift/combined_heatmaps_nature.pdf" id="158" name="Picture"/>
+                    <ns4:cNvPr descr="img/tableshift/combined_heatmaps_nature.pdf" id="160" name="Picture"/>
                     <ns4:cNvPicPr>
                       <ns3:picLocks noChangeArrowheads="1" noChangeAspect="1"/>
                     </ns4:cNvPicPr>
                   </ns4:nvPicPr>
                   <ns4:blipFill>
-                    <ns3:blip ns5:embed="rId156"/>
+                    <ns3:blip ns5:embed="rId158"/>
                     <ns3:stretch>
                       <ns3:fillRect/>
                     </ns3:stretch>
@@ -47693,7 +47826,7 @@
         <w:t xml:space="preserve">Heatmaps summarize multiple metrics for PANDA and baseline models across the training split and the race-shifted evaluation split. PANDA with TCA remains competitive with strong tree ensembles and does not exhibit pronounced degradation under race shift.</w:t>
       </w:r>
     </w:p>
-    <w:bookmarkEnd w:id="159"/>
+    <w:bookmarkEnd w:id="161"/>
     <w:p>
       <w:pPr>
         <w:pStyle w:val="a0"/>
@@ -47854,7 +47987,7 @@
         <w:t xml:space="preserve">when desired.</w:t>
       </w:r>
     </w:p>
-    <w:bookmarkStart w:id="163" w:name="fig:brfss-roc"/>
+    <w:bookmarkStart w:id="165" w:name="fig:brfss-roc"/>
     <w:p>
       <w:pPr>
         <w:pStyle w:val="Figure"/>
@@ -47864,18 +47997,18 @@
           <ns2:inline>
             <ns2:extent cx="5212080" cy="5814527"/>
             <ns2:effectExtent b="0" l="0" r="0" t="0"/>
-            <ns2:docPr descr="" title="" id="161" name="Picture"/>
+            <ns2:docPr descr="" title="" id="163" name="Picture"/>
             <ns3:graphic>
               <ns3:graphicData uri="http://schemas.openxmlformats.org/drawingml/2006/picture">
                 <ns4:pic>
                   <ns4:nvPicPr>
-                    <ns4:cNvPr descr="img/tableshift/combined_analysis_figure.pdf" id="162" name="Picture"/>
+                    <ns4:cNvPr descr="img/tableshift/combined_analysis_figure.pdf" id="164" name="Picture"/>
                     <ns4:cNvPicPr>
                       <ns3:picLocks noChangeArrowheads="1" noChangeAspect="1"/>
                     </ns4:cNvPicPr>
                   </ns4:nvPicPr>
                   <ns4:blipFill>
-                    <ns3:blip ns5:embed="rId160"/>
+                    <ns3:blip ns5:embed="rId162"/>
                     <ns3:stretch>
                       <ns3:fillRect/>
                     </ns3:stretch>
@@ -47968,9 +48101,9 @@
         <w:t xml:space="preserve">Decision curves illustrating net benefit across clinical thresholds.</w:t>
       </w:r>
     </w:p>
-    <w:bookmarkEnd w:id="163"/>
-    <w:bookmarkEnd w:id="164"/>
-    <w:bookmarkStart w:id="173" w:name="interpretability-and-stability"/>
+    <w:bookmarkEnd w:id="165"/>
+    <w:bookmarkEnd w:id="166"/>
+    <w:bookmarkStart w:id="175" w:name="interpretability-and-stability"/>
     <w:p>
       <w:pPr>
         <w:pStyle w:val="2"/>
@@ -48033,7 +48166,7 @@
         <w:t xml:space="preserve">) that track AUC, accuracy, and F1 as functions of the retained subset size, together with stability and cost-effectiveness metrics. Performance plateaus around 9–13 features, consistent with the feature subset used in the final experiments.</w:t>
       </w:r>
     </w:p>
-    <w:bookmarkStart w:id="168" w:name="fig:rfe-performance"/>
+    <w:bookmarkStart w:id="170" w:name="fig:rfe-performance"/>
     <w:p>
       <w:pPr>
         <w:pStyle w:val="Figure"/>
@@ -48043,18 +48176,18 @@
           <ns2:inline>
             <ns2:extent cx="5486400" cy="5769847"/>
             <ns2:effectExtent b="0" l="0" r="0" t="0"/>
-            <ns2:docPr descr="" title="" id="166" name="Picture"/>
+            <ns2:docPr descr="" title="" id="168" name="Picture"/>
             <ns3:graphic>
               <ns3:graphicData uri="http://schemas.openxmlformats.org/drawingml/2006/picture">
                 <ns4:pic>
                   <ns4:nvPicPr>
-                    <ns4:cNvPr descr="img/cross_hospital/feature_performance_comparison_comprehensive.pdf" id="167" name="Picture"/>
+                    <ns4:cNvPr descr="img/cross_hospital/feature_performance_comparison_comprehensive.pdf" id="169" name="Picture"/>
                     <ns4:cNvPicPr>
                       <ns3:picLocks noChangeArrowheads="1" noChangeAspect="1"/>
                     </ns4:cNvPicPr>
                   </ns4:nvPicPr>
                   <ns4:blipFill>
-                    <ns3:blip ns5:embed="rId165"/>
+                    <ns3:blip ns5:embed="rId167"/>
                     <ns3:stretch>
                       <ns3:fillRect/>
                     </ns3:stretch>
@@ -48149,8 +48282,8 @@
         <w:t xml:space="preserve">0.15) to identify a feature count that balances accuracy with practical deployment considerations.</w:t>
       </w:r>
     </w:p>
-    <w:bookmarkEnd w:id="168"/>
-    <w:bookmarkStart w:id="172" w:name="fig:combined_analysis"/>
+    <w:bookmarkEnd w:id="170"/>
+    <w:bookmarkStart w:id="174" w:name="fig:combined_analysis"/>
     <w:p>
       <w:pPr>
         <w:pStyle w:val="Figure"/>
@@ -48160,18 +48293,18 @@
           <ns2:inline>
             <ns2:extent cx="5486400" cy="6125919"/>
             <ns2:effectExtent b="0" l="0" r="0" t="0"/>
-            <ns2:docPr descr="" title="" id="170" name="Picture"/>
+            <ns2:docPr descr="" title="" id="172" name="Picture"/>
             <ns3:graphic>
               <ns3:graphicData uri="http://schemas.openxmlformats.org/drawingml/2006/picture">
                 <ns4:pic>
                   <ns4:nvPicPr>
-                    <ns4:cNvPr descr="img/cross_hospital/combined_analysis_figure.pdf" id="171" name="Picture"/>
+                    <ns4:cNvPr descr="img/cross_hospital/combined_analysis_figure.pdf" id="173" name="Picture"/>
                     <ns4:cNvPicPr>
                       <ns3:picLocks noChangeArrowheads="1" noChangeAspect="1"/>
                     </ns4:cNvPicPr>
                   </ns4:nvPicPr>
                   <ns4:blipFill>
-                    <ns3:blip ns5:embed="rId169"/>
+                    <ns3:blip ns5:embed="rId171"/>
                     <ns3:stretch>
                       <ns3:fillRect/>
                     </ns3:stretch>
@@ -48264,15 +48397,15 @@
         <w:t xml:space="preserve">Decision curves illustrating the net clinical benefit of PANDA and its TCA extension.</w:t>
       </w:r>
     </w:p>
-    <w:bookmarkEnd w:id="172"/>
+    <w:bookmarkEnd w:id="174"/>
     <w:p>
       <w:pPr>
         <w:pStyle w:val="a0"/>
       </w:pPr>
     </w:p>
-    <w:bookmarkEnd w:id="173"/>
-    <w:bookmarkEnd w:id="174"/>
-    <w:bookmarkStart w:id="184" w:name="sec:concl-start"/>
+    <w:bookmarkEnd w:id="175"/>
+    <w:bookmarkEnd w:id="176"/>
+    <w:bookmarkStart w:id="187" w:name="sec:concl-start"/>
     <w:p>
       <w:pPr>
         <w:pStyle w:val="1"/>
@@ -48290,7 +48423,7 @@
         <w:t xml:space="preserve">Conclusion</w:t>
       </w:r>
     </w:p>
-    <w:bookmarkStart w:id="175" w:name="summary-of-contributions"/>
+    <w:bookmarkStart w:id="177" w:name="summary-of-contributions"/>
     <w:p>
       <w:pPr>
         <w:pStyle w:val="2"/>
@@ -48387,8 +48520,8 @@
         <w:t xml:space="preserve">: Transfer Component Analysis (TCA) applied in the Transformer embedding space effectively reduces the Maximum Mean Discrepancy (MMD) between domains. This alignment yields a consistent performance gain (AUC +0.007) and, more importantly, improves calibration in the target domain.</w:t>
       </w:r>
     </w:p>
-    <w:bookmarkEnd w:id="175"/>
-    <w:bookmarkStart w:id="179" w:name="limitations"/>
+    <w:bookmarkEnd w:id="177"/>
+    <w:bookmarkStart w:id="182" w:name="limitations"/>
     <w:p>
       <w:pPr>
         <w:pStyle w:val="2"/>
@@ -48414,7 +48547,7 @@
         <w:t xml:space="preserve">Although PANDA advances the state of the art, several limitations remain.</w:t>
       </w:r>
     </w:p>
-    <w:bookmarkStart w:id="176" w:name="closed-world-assumption"/>
+    <w:bookmarkStart w:id="178" w:name="closed-world-assumption"/>
     <w:p>
       <w:pPr>
         <w:pStyle w:val="3"/>
@@ -48440,8 +48573,8 @@
         <w:t xml:space="preserve">PANDA assumes that the source and target domains share a common feature schema given by their intersection. It does not address open-world shifts in which the target domain introduces entirely new, highly predictive features that are absent in the source. For example, if a new hospital collects a molecular biomarker (such as DNA methylation) that is not available in the training cohort, PANDA cannot exploit this information without retraining. This lowest-common-denominator strategy in feature selection promotes stability but may limit performance relative to models trained on richer, site-specific schemas.</w:t>
       </w:r>
     </w:p>
-    <w:bookmarkEnd w:id="176"/>
-    <w:bookmarkStart w:id="177" w:name="missing-data-mechanisms"/>
+    <w:bookmarkEnd w:id="178"/>
+    <w:bookmarkStart w:id="179" w:name="missing-data-mechanisms"/>
     <w:p>
       <w:pPr>
         <w:pStyle w:val="3"/>
@@ -48482,8 +48615,8 @@
         <w:t xml:space="preserve">feature set was selected partly for its high completeness. However, in clinical practice data are often Missing Not At Random (MNAR); for instance, a test may not be ordered because the clinician believes that the patient is either too healthy or too sick. PANDA’s current imputation strategies (mean, median, and contextual imputation) do not explicitly model such informative missingness and may therefore introduce bias.</w:t>
       </w:r>
     </w:p>
-    <w:bookmarkEnd w:id="177"/>
-    <w:bookmarkStart w:id="178" w:name="computational-resource-requirements"/>
+    <w:bookmarkEnd w:id="179"/>
+    <w:bookmarkStart w:id="180" w:name="computational-resource-requirements"/>
     <w:p>
       <w:pPr>
         <w:pStyle w:val="3"/>
@@ -48547,9 +48680,36 @@
         <w:t xml:space="preserve">complexity of the Transformer attention mechanism also limits the context size and necessitates subsampling strategies for larger datasets such as BRFSS.</w:t>
       </w:r>
     </w:p>
-    <w:bookmarkEnd w:id="178"/>
-    <w:bookmarkEnd w:id="179"/>
-    <w:bookmarkStart w:id="182" w:name="future-directions"/>
+    <w:bookmarkEnd w:id="180"/>
+    <w:bookmarkStart w:id="181" w:name="X6ae1b286b5f8f0af07d6160b66363f665f1ee3f"/>
+    <w:p>
+      <w:pPr>
+        <w:pStyle w:val="3"/>
+      </w:pPr>
+      <w:r>
+        <w:rPr>
+          <w:rStyle w:val="SectionNumber"/>
+        </w:rPr>
+        <w:t xml:space="preserve">8.2.4</w:t>
+      </w:r>
+      <w:r>
+        <w:tab/>
+      </w:r>
+      <w:r>
+        <w:t xml:space="preserve">Scope of Distribution Shift in the Pulmonary Experiment</w:t>
+      </w:r>
+    </w:p>
+    <w:p>
+      <w:pPr>
+        <w:pStyle w:val="FirstParagraph"/>
+      </w:pPr>
+      <w:r>
+        <w:t xml:space="preserve">While PANDA is in principle applicable under label shift, our cross-hospital pulmonary nodule experiment is not a canonical low-prevalence screening setting. The internal cohorts are enriched case-control datasets with higher malignancy rates (around 65%), and the dominant sources of shift are covariate and concept differences between hospitals. Label-shift robustness is instead assessed on the TableShift BRFSS Diabetes benchmark. Future work could incorporate additional screening cohorts with realistic prevalences to further stress-test PANDA under extreme label imbalance.</w:t>
+      </w:r>
+    </w:p>
+    <w:bookmarkEnd w:id="181"/>
+    <w:bookmarkEnd w:id="182"/>
+    <w:bookmarkStart w:id="185" w:name="future-directions"/>
     <w:p>
       <w:pPr>
         <w:pStyle w:val="2"/>
@@ -48567,7 +48727,7 @@
         <w:t xml:space="preserve">Future Directions</w:t>
       </w:r>
     </w:p>
-    <w:bookmarkStart w:id="180" w:name="federated-domain-adaptation"/>
+    <w:bookmarkStart w:id="183" w:name="federated-domain-adaptation"/>
     <w:p>
       <w:pPr>
         <w:pStyle w:val="3"/>
@@ -48593,8 +48753,8 @@
         <w:t xml:space="preserve">Privacy regulations (such as GDPR and HIPAA) often prevent the centralization of medical data. A natural extension of PANDA is federated domain adaptation, in which the feature extractor (TabPFN) remains frozen and shared, while the alignment matrix (TCA) is learned through secure multi-party computation. Because TCA only requires second-order statistics (covariance matrices), participating hospitals can aggregate these sufficient statistics without sharing patient-level records.</w:t>
       </w:r>
     </w:p>
-    <w:bookmarkEnd w:id="180"/>
-    <w:bookmarkStart w:id="181" w:name="multimodal-integration"/>
+    <w:bookmarkEnd w:id="183"/>
+    <w:bookmarkStart w:id="184" w:name="multimodal-integration"/>
     <w:p>
       <w:pPr>
         <w:pStyle w:val="3"/>
@@ -48620,9 +48780,9 @@
         <w:t xml:space="preserve">Pulmonary nodule diagnosis inherently combines imaging (computed tomography scans) with clinical data. Future work should investigate a multimodal variant of PANDA that aligns tabular embeddings from TabPFN with visual embeddings from a convolutional neural network or Vision Transformer. A cross-attention mechanism could then weight the relative contributions of clinical history and radiological appearance in a domain-aware manner, placing greater emphasis on the modality that remains stable when the other is affected by artifacts.</w:t>
       </w:r>
     </w:p>
-    <w:bookmarkEnd w:id="181"/>
-    <w:bookmarkEnd w:id="182"/>
-    <w:bookmarkStart w:id="183" w:name="final-remarks"/>
+    <w:bookmarkEnd w:id="184"/>
+    <w:bookmarkEnd w:id="185"/>
+    <w:bookmarkStart w:id="186" w:name="final-remarks"/>
     <w:p>
       <w:pPr>
         <w:pStyle w:val="2"/>
@@ -48666,9 +48826,9 @@
         <w:pStyle w:val="a0"/>
       </w:pPr>
     </w:p>
-    <w:bookmarkEnd w:id="183"/>
-    <w:bookmarkEnd w:id="184"/>
-    <w:bookmarkStart w:id="350" w:name="sec:ack-start"/>
+    <w:bookmarkEnd w:id="186"/>
+    <w:bookmarkEnd w:id="187"/>
+    <w:bookmarkStart w:id="353" w:name="sec:ack-start"/>
     <w:p>
       <w:pPr>
         <w:pStyle w:val="1"/>
@@ -48688,8 +48848,8 @@
         <w:t xml:space="preserve"> </w:t>
       </w:r>
     </w:p>
-    <w:bookmarkStart w:id="349" w:name="refs"/>
-    <w:bookmarkStart w:id="185" w:name="ref-swensen1997chest"/>
+    <w:bookmarkStart w:id="352" w:name="refs"/>
+    <w:bookmarkStart w:id="188" w:name="ref-swensen1997chest"/>
     <w:p>
       <w:pPr>
         <w:pStyle w:val="a9"/>
@@ -48707,8 +48867,8 @@
         <w:t xml:space="preserve">Swensen SJ, Silverstein MD, Ilstrup DM, Schleck CD, Edell ES 1997. The probability of malignancy in solitary pulmonary nodules: Application to clinical practice. Chest.111:228–234</w:t>
       </w:r>
     </w:p>
-    <w:bookmarkEnd w:id="185"/>
-    <w:bookmarkStart w:id="186" w:name="ref-mcwilliams2013probability"/>
+    <w:bookmarkEnd w:id="188"/>
+    <w:bookmarkStart w:id="189" w:name="ref-mcwilliams2013probability"/>
     <w:p>
       <w:pPr>
         <w:pStyle w:val="a9"/>
@@ -48726,8 +48886,8 @@
         <w:t xml:space="preserve">McWilliams A, Tammemagi MC, Mayo JR, Roberts H, Liu G, Soghrati K, Yasufuku K, Martel S, Laberge F, Gingras M, Atsu K, Pastis N, Hett K, Sejpal T, Stewart T, Tsao M-S, Goffin J 2013. Probability of malignancy in pulmonary nodules detected on first screening CT. New England Journal of Medicine.369:910–919</w:t>
       </w:r>
     </w:p>
-    <w:bookmarkEnd w:id="186"/>
-    <w:bookmarkStart w:id="187" w:name="ref-li2011development"/>
+    <w:bookmarkEnd w:id="189"/>
+    <w:bookmarkStart w:id="190" w:name="ref-li2011development"/>
     <w:p>
       <w:pPr>
         <w:pStyle w:val="a9"/>
@@ -48745,8 +48905,8 @@
         <w:t xml:space="preserve">Li Y, Chen K-Z, Wang J 2011. Development and validation of a clinical prediction model to estimate the probability of malignancy in solitary pulmonary nodules in chinese people. Clinical lung cancer.12:313–319</w:t>
       </w:r>
     </w:p>
-    <w:bookmarkEnd w:id="187"/>
-    <w:bookmarkStart w:id="188" w:name="ref-he2021novel"/>
+    <w:bookmarkEnd w:id="190"/>
+    <w:bookmarkStart w:id="191" w:name="ref-he2021novel"/>
     <w:p>
       <w:pPr>
         <w:pStyle w:val="a9"/>
@@ -48764,8 +48924,8 @@
         <w:t xml:space="preserve">He X, Xue N, Liu X, Tang X, Peng S, Qu Y, Jiang L, Xu Q, Liu W, Chen S 2021. A novel clinical model for predicting malignancy of solitary pulmonary nodules: A multicenter study in chinese population. Cancer cell international.21:115</w:t>
       </w:r>
     </w:p>
-    <w:bookmarkEnd w:id="188"/>
-    <w:bookmarkStart w:id="190" w:name="ref-zhang_comprehensive_2022"/>
+    <w:bookmarkEnd w:id="191"/>
+    <w:bookmarkStart w:id="193" w:name="ref-zhang_comprehensive_2022"/>
     <w:p>
       <w:pPr>
         <w:pStyle w:val="a9"/>
@@ -48785,7 +48945,7 @@
       <w:r>
         <w:t xml:space="preserve"> </w:t>
       </w:r>
-      <w:hyperlink ns5:id="rId189">
+      <w:hyperlink ns5:id="rId192">
         <w:r>
           <w:rPr>
             <w:rStyle w:val="af"/>
@@ -48809,8 +48969,8 @@
         <w:t xml:space="preserve">Clin Res Rep.3:100299</w:t>
       </w:r>
     </w:p>
-    <w:bookmarkEnd w:id="190"/>
-    <w:bookmarkStart w:id="192" w:name="ref-liu_establishment_2024"/>
+    <w:bookmarkEnd w:id="193"/>
+    <w:bookmarkStart w:id="195" w:name="ref-liu_establishment_2024"/>
     <w:p>
       <w:pPr>
         <w:pStyle w:val="a9"/>
@@ -48830,7 +48990,7 @@
       <w:r>
         <w:t xml:space="preserve"> </w:t>
       </w:r>
-      <w:hyperlink ns5:id="rId191">
+      <w:hyperlink ns5:id="rId194">
         <w:r>
           <w:rPr>
             <w:rStyle w:val="af"/>
@@ -48842,8 +49002,8 @@
         <w:t xml:space="preserve">. Clin Respir J.18:e13769</w:t>
       </w:r>
     </w:p>
-    <w:bookmarkEnd w:id="192"/>
-    <w:bookmarkStart w:id="194" w:name="ref-garau_external_2020"/>
+    <w:bookmarkEnd w:id="195"/>
+    <w:bookmarkStart w:id="197" w:name="ref-garau_external_2020"/>
     <w:p>
       <w:pPr>
         <w:pStyle w:val="a9"/>
@@ -48863,7 +49023,7 @@
       <w:r>
         <w:t xml:space="preserve"> </w:t>
       </w:r>
-      <w:hyperlink ns5:id="rId193">
+      <w:hyperlink ns5:id="rId196">
         <w:r>
           <w:rPr>
             <w:rStyle w:val="af"/>
@@ -48899,8 +49059,8 @@
         <w:t xml:space="preserve">. Med Phys.47:4125–4136</w:t>
       </w:r>
     </w:p>
-    <w:bookmarkEnd w:id="194"/>
-    <w:bookmarkStart w:id="195" w:name="ref-chen2016xgboost"/>
+    <w:bookmarkEnd w:id="197"/>
+    <w:bookmarkStart w:id="198" w:name="ref-chen2016xgboost"/>
     <w:p>
       <w:pPr>
         <w:pStyle w:val="a9"/>
@@ -48918,8 +49078,8 @@
         <w:t xml:space="preserve">Chen T, Guestrin C 2016. Xgboost: A scalable tree boosting system. Proceedings of the 22nd acm sigkdd international conference on knowledge discovery and data mining.785–794</w:t>
       </w:r>
     </w:p>
-    <w:bookmarkEnd w:id="195"/>
-    <w:bookmarkStart w:id="196" w:name="ref-gorishniy2021revisiting"/>
+    <w:bookmarkEnd w:id="198"/>
+    <w:bookmarkStart w:id="199" w:name="ref-gorishniy2021revisiting"/>
     <w:p>
       <w:pPr>
         <w:pStyle w:val="a9"/>
@@ -48937,8 +49097,8 @@
         <w:t xml:space="preserve">Gorishniy Y, Rubachev I, Khrulkov V, Babenko A 2021. Revisiting deep learning models for tabular data. Advances in neural information processing systems.34:18932–18943</w:t>
       </w:r>
     </w:p>
-    <w:bookmarkEnd w:id="196"/>
-    <w:bookmarkStart w:id="197" w:name="ref-arik2021tabnet"/>
+    <w:bookmarkEnd w:id="199"/>
+    <w:bookmarkStart w:id="200" w:name="ref-arik2021tabnet"/>
     <w:p>
       <w:pPr>
         <w:pStyle w:val="a9"/>
@@ -48956,8 +49116,8 @@
         <w:t xml:space="preserve">Arik SO, Pfister T 2021. TabNet: Attentive interpretable tabular learning. Proceedings of the AAAI conference on artificial intelligence.35:6679–6687</w:t>
       </w:r>
     </w:p>
-    <w:bookmarkEnd w:id="197"/>
-    <w:bookmarkStart w:id="198" w:name="ref-huang2020tabtransformer"/>
+    <w:bookmarkEnd w:id="200"/>
+    <w:bookmarkStart w:id="201" w:name="ref-huang2020tabtransformer"/>
     <w:p>
       <w:pPr>
         <w:pStyle w:val="a9"/>
@@ -48975,8 +49135,8 @@
         <w:t xml:space="preserve">Huang X, Khetan A, Cvitkovic M, Karnin Z 2020. TabTransformer: Tabular data modeling using contextual embeddings. Advances in neural information processing systems.33:14914–14925</w:t>
       </w:r>
     </w:p>
-    <w:bookmarkEnd w:id="198"/>
-    <w:bookmarkStart w:id="199" w:name="ref-somepalli2021saint"/>
+    <w:bookmarkEnd w:id="201"/>
+    <w:bookmarkStart w:id="202" w:name="ref-somepalli2021saint"/>
     <w:p>
       <w:pPr>
         <w:pStyle w:val="a9"/>
@@ -48994,8 +49154,8 @@
         <w:t xml:space="preserve">Somepalli G, Goldblum M, Schwarzschild A, Bruss CB, Goldstein T 2021. Saint: Improved neural networks for tabular data via row attention and contrastive pre-training. arXiv preprint arXiv:2106.01342.</w:t>
       </w:r>
     </w:p>
-    <w:bookmarkEnd w:id="199"/>
-    <w:bookmarkStart w:id="200" w:name="ref-borisov2022deep"/>
+    <w:bookmarkEnd w:id="202"/>
+    <w:bookmarkStart w:id="203" w:name="ref-borisov2022deep"/>
     <w:p>
       <w:pPr>
         <w:pStyle w:val="a9"/>
@@ -49013,8 +49173,8 @@
         <w:t xml:space="preserve">Borisov V, Leemann T, Selegue P, Miotto R, May M, Züfle A 2022. Deep neural networks and tabular data: A survey. IEEE Transactions on Neural Networks and Learning Systems.33:4472–4492</w:t>
       </w:r>
     </w:p>
-    <w:bookmarkEnd w:id="200"/>
-    <w:bookmarkStart w:id="202" w:name="ref-ardila_end--end_2019"/>
+    <w:bookmarkEnd w:id="203"/>
+    <w:bookmarkStart w:id="205" w:name="ref-ardila_end--end_2019"/>
     <w:p>
       <w:pPr>
         <w:pStyle w:val="a9"/>
@@ -49034,7 +49194,7 @@
       <w:r>
         <w:t xml:space="preserve"> </w:t>
       </w:r>
-      <w:hyperlink ns5:id="rId201">
+      <w:hyperlink ns5:id="rId204">
         <w:r>
           <w:rPr>
             <w:rStyle w:val="af"/>
@@ -49046,8 +49206,8 @@
         <w:t xml:space="preserve">. Nat Med.25:954–961</w:t>
       </w:r>
     </w:p>
-    <w:bookmarkEnd w:id="202"/>
-    <w:bookmarkStart w:id="204" w:name="ref-zech_variable_2018"/>
+    <w:bookmarkEnd w:id="205"/>
+    <w:bookmarkStart w:id="207" w:name="ref-zech_variable_2018"/>
     <w:p>
       <w:pPr>
         <w:pStyle w:val="a9"/>
@@ -49067,7 +49227,7 @@
       <w:r>
         <w:t xml:space="preserve"> </w:t>
       </w:r>
-      <w:hyperlink ns5:id="rId203">
+      <w:hyperlink ns5:id="rId206">
         <w:r>
           <w:rPr>
             <w:rStyle w:val="af"/>
@@ -49091,8 +49251,8 @@
         <w:t xml:space="preserve">Medicine.15:e1002683</w:t>
       </w:r>
     </w:p>
-    <w:bookmarkEnd w:id="204"/>
-    <w:bookmarkStart w:id="205" w:name="ref-hellin2024unraveling"/>
+    <w:bookmarkEnd w:id="207"/>
+    <w:bookmarkStart w:id="208" w:name="ref-hellin2024unraveling"/>
     <w:p>
       <w:pPr>
         <w:pStyle w:val="a9"/>
@@ -49110,8 +49270,8 @@
         <w:t xml:space="preserve">Hellı́n CJ, Olmedo AA, Valledor A, Gómez J, López-Benı́tez M, Tayebi A 2024. Unraveling the impact of class imbalance on deep-learning models for medical image classification. Applied Sciences.14:3419</w:t>
       </w:r>
     </w:p>
-    <w:bookmarkEnd w:id="205"/>
-    <w:bookmarkStart w:id="206" w:name="ref-hollmann2025accurate"/>
+    <w:bookmarkEnd w:id="208"/>
+    <w:bookmarkStart w:id="209" w:name="ref-hollmann2025accurate"/>
     <w:p>
       <w:pPr>
         <w:pStyle w:val="a9"/>
@@ -49129,8 +49289,8 @@
         <w:t xml:space="preserve">Hollmann N, Müller S, Purucker L, Krishnakumar A, Körfer M, Hoo SB, Schirrmeister RT, Hutter F 2025. Accurate predictions on small data with a tabular foundation model. Nature.637:319–326</w:t>
       </w:r>
     </w:p>
-    <w:bookmarkEnd w:id="206"/>
-    <w:bookmarkStart w:id="207" w:name="ref-schneider2024foundation"/>
+    <w:bookmarkEnd w:id="209"/>
+    <w:bookmarkStart w:id="210" w:name="ref-schneider2024foundation"/>
     <w:p>
       <w:pPr>
         <w:pStyle w:val="a9"/>
@@ -49148,8 +49308,8 @@
         <w:t xml:space="preserve">Schneider J, Meske C, Kuss P 2024. Foundation models: A new paradigm for artificial intelligence. Business &amp; Information Systems Engineering.66:221–231</w:t>
       </w:r>
     </w:p>
-    <w:bookmarkEnd w:id="207"/>
-    <w:bookmarkStart w:id="209" w:name="ref-noauthor_prior_nodate"/>
+    <w:bookmarkEnd w:id="210"/>
+    <w:bookmarkStart w:id="212" w:name="ref-noauthor_prior_nodate"/>
     <w:p>
       <w:pPr>
         <w:pStyle w:val="a9"/>
@@ -49163,7 +49323,7 @@
       <w:r>
         <w:t xml:space="preserve">	</w:t>
       </w:r>
-      <w:hyperlink ns5:id="rId208">
+      <w:hyperlink ns5:id="rId211">
         <w:r>
           <w:rPr>
             <w:rStyle w:val="af"/>
@@ -49178,8 +49338,8 @@
         <w:t xml:space="preserve"> </w:t>
       </w:r>
     </w:p>
-    <w:bookmarkEnd w:id="209"/>
-    <w:bookmarkStart w:id="211" w:name="ref-noauthor_realistic_nodate"/>
+    <w:bookmarkEnd w:id="212"/>
+    <w:bookmarkStart w:id="214" w:name="ref-noauthor_realistic_nodate"/>
     <w:p>
       <w:pPr>
         <w:pStyle w:val="a9"/>
@@ -49193,7 +49353,7 @@
       <w:r>
         <w:t xml:space="preserve">	</w:t>
       </w:r>
-      <w:hyperlink ns5:id="rId210">
+      <w:hyperlink ns5:id="rId213">
         <w:r>
           <w:rPr>
             <w:rStyle w:val="af"/>
@@ -49232,8 +49392,8 @@
         <w:t xml:space="preserve"> </w:t>
       </w:r>
     </w:p>
-    <w:bookmarkEnd w:id="211"/>
-    <w:bookmarkStart w:id="213" w:name="X60a9a1bcb93ef50ea8b7bc291808839e814cc23"/>
+    <w:bookmarkEnd w:id="214"/>
+    <w:bookmarkStart w:id="216" w:name="X60a9a1bcb93ef50ea8b7bc291808839e814cc23"/>
     <w:p>
       <w:pPr>
         <w:pStyle w:val="a9"/>
@@ -49253,7 +49413,7 @@
       <w:r>
         <w:t xml:space="preserve"> </w:t>
       </w:r>
-      <w:hyperlink ns5:id="rId212">
+      <w:hyperlink ns5:id="rId215">
         <w:r>
           <w:rPr>
             <w:rStyle w:val="af"/>
@@ -49268,8 +49428,8 @@
         <w:t xml:space="preserve"> </w:t>
       </w:r>
     </w:p>
-    <w:bookmarkEnd w:id="213"/>
-    <w:bookmarkStart w:id="215" w:name="ref-noauthor_closer_nodate"/>
+    <w:bookmarkEnd w:id="216"/>
+    <w:bookmarkStart w:id="218" w:name="ref-noauthor_closer_nodate"/>
     <w:p>
       <w:pPr>
         <w:pStyle w:val="a9"/>
@@ -49283,7 +49443,7 @@
       <w:r>
         <w:t xml:space="preserve">	</w:t>
       </w:r>
-      <w:hyperlink ns5:id="rId214">
+      <w:hyperlink ns5:id="rId217">
         <w:r>
           <w:rPr>
             <w:rStyle w:val="af"/>
@@ -49322,8 +49482,8 @@
         <w:t xml:space="preserve"> </w:t>
       </w:r>
     </w:p>
-    <w:bookmarkEnd w:id="215"/>
-    <w:bookmarkStart w:id="217" w:name="ref-eremeev_turning_2025"/>
+    <w:bookmarkEnd w:id="218"/>
+    <w:bookmarkStart w:id="220" w:name="ref-eremeev_turning_2025"/>
     <w:p>
       <w:pPr>
         <w:pStyle w:val="a9"/>
@@ -49343,7 +49503,7 @@
       <w:r>
         <w:t xml:space="preserve"> </w:t>
       </w:r>
-      <w:hyperlink ns5:id="rId216">
+      <w:hyperlink ns5:id="rId219">
         <w:r>
           <w:rPr>
             <w:rStyle w:val="af"/>
@@ -49358,8 +49518,8 @@
         <w:t xml:space="preserve"> </w:t>
       </w:r>
     </w:p>
-    <w:bookmarkEnd w:id="217"/>
-    <w:bookmarkStart w:id="218" w:name="ref-guan2021domain"/>
+    <w:bookmarkEnd w:id="220"/>
+    <w:bookmarkStart w:id="221" w:name="ref-guan2021domain"/>
     <w:p>
       <w:pPr>
         <w:pStyle w:val="a9"/>
@@ -49377,8 +49537,8 @@
         <w:t xml:space="preserve">Guan H, Liu M 2021. Domain adaptation for medical image analysis: A survey. IEEE Transactions on Biomedical Engineering.69:1173–1185</w:t>
       </w:r>
     </w:p>
-    <w:bookmarkEnd w:id="218"/>
-    <w:bookmarkStart w:id="219" w:name="ref-musa2025addressing"/>
+    <w:bookmarkEnd w:id="221"/>
+    <w:bookmarkStart w:id="222" w:name="ref-musa2025addressing"/>
     <w:p>
       <w:pPr>
         <w:pStyle w:val="a9"/>
@@ -49396,8 +49556,8 @@
         <w:t xml:space="preserve">Musa A, Prasad R, Hernandez M 2025. Addressing cross-population domain shift in chest x-ray classification through supervised adversarial domain adaptation. Scientific Reports.15:11383</w:t>
       </w:r>
     </w:p>
-    <w:bookmarkEnd w:id="219"/>
-    <w:bookmarkStart w:id="220" w:name="ref-koch2024distribution"/>
+    <w:bookmarkEnd w:id="222"/>
+    <w:bookmarkStart w:id="223" w:name="ref-koch2024distribution"/>
     <w:p>
       <w:pPr>
         <w:pStyle w:val="a9"/>
@@ -49415,8 +49575,8 @@
         <w:t xml:space="preserve">Koch LM, Baumgartner CF, Berens P 2024. Distribution shift detection for the postmarket surveillance of medical AI algorithms: A retrospective simulation study. NPJ Digital Medicine.7:120</w:t>
       </w:r>
     </w:p>
-    <w:bookmarkEnd w:id="220"/>
-    <w:bookmarkStart w:id="222" w:name="ref-guo_evaluation_2022"/>
+    <w:bookmarkEnd w:id="223"/>
+    <w:bookmarkStart w:id="225" w:name="ref-guo_evaluation_2022"/>
     <w:p>
       <w:pPr>
         <w:pStyle w:val="a9"/>
@@ -49436,7 +49596,7 @@
       <w:r>
         <w:t xml:space="preserve"> </w:t>
       </w:r>
-      <w:hyperlink ns5:id="rId221">
+      <w:hyperlink ns5:id="rId224">
         <w:r>
           <w:rPr>
             <w:rStyle w:val="af"/>
@@ -49448,8 +49608,8 @@
         <w:t xml:space="preserve">. Scientific Reports.12:2726</w:t>
       </w:r>
     </w:p>
-    <w:bookmarkEnd w:id="222"/>
-    <w:bookmarkStart w:id="224" w:name="ref-orouji_domain_nodate"/>
+    <w:bookmarkEnd w:id="225"/>
+    <w:bookmarkStart w:id="227" w:name="ref-orouji_domain_nodate"/>
     <w:p>
       <w:pPr>
         <w:pStyle w:val="a9"/>
@@ -49469,7 +49629,7 @@
       <w:r>
         <w:t xml:space="preserve"> </w:t>
       </w:r>
-      <w:hyperlink ns5:id="rId223">
+      <w:hyperlink ns5:id="rId226">
         <w:r>
           <w:rPr>
             <w:rStyle w:val="af"/>
@@ -49481,8 +49641,8 @@
         <w:t xml:space="preserve">. Sci Adv.10:eadp6040</w:t>
       </w:r>
     </w:p>
-    <w:bookmarkEnd w:id="224"/>
-    <w:bookmarkStart w:id="226" w:name="ref-ahn_unsupervised_2023"/>
+    <w:bookmarkEnd w:id="227"/>
+    <w:bookmarkStart w:id="229" w:name="ref-ahn_unsupervised_2023"/>
     <w:p>
       <w:pPr>
         <w:pStyle w:val="a9"/>
@@ -49502,7 +49662,7 @@
       <w:r>
         <w:t xml:space="preserve"> </w:t>
       </w:r>
-      <w:hyperlink ns5:id="rId225">
+      <w:hyperlink ns5:id="rId228">
         <w:r>
           <w:rPr>
             <w:rStyle w:val="af"/>
@@ -49514,8 +49674,8 @@
         <w:t xml:space="preserve">. Animals (Basel).13:3276</w:t>
       </w:r>
     </w:p>
-    <w:bookmarkEnd w:id="226"/>
-    <w:bookmarkStart w:id="228" w:name="ref-gardner_benchmarking_2024"/>
+    <w:bookmarkEnd w:id="229"/>
+    <w:bookmarkStart w:id="231" w:name="ref-gardner_benchmarking_2024"/>
     <w:p>
       <w:pPr>
         <w:pStyle w:val="a9"/>
@@ -49535,7 +49695,7 @@
       <w:r>
         <w:t xml:space="preserve"> </w:t>
       </w:r>
-      <w:hyperlink ns5:id="rId227">
+      <w:hyperlink ns5:id="rId230">
         <w:r>
           <w:rPr>
             <w:rStyle w:val="af"/>
@@ -49562,8 +49722,8 @@
         <w:t xml:space="preserve"> </w:t>
       </w:r>
     </w:p>
-    <w:bookmarkEnd w:id="228"/>
-    <w:bookmarkStart w:id="229" w:name="ref-yao2022wild"/>
+    <w:bookmarkEnd w:id="231"/>
+    <w:bookmarkStart w:id="232" w:name="ref-yao2022wild"/>
     <w:p>
       <w:pPr>
         <w:pStyle w:val="a9"/>
@@ -49581,8 +49741,8 @@
         <w:t xml:space="preserve">Yao H, Choi C, Cao B, Lee Y, Koh PWW, Finn C 2022. Wild-time: A benchmark of in-the-wild distribution shift over time. Advances in Neural Information Processing Systems.35:10309–10324</w:t>
       </w:r>
     </w:p>
-    <w:bookmarkEnd w:id="229"/>
-    <w:bookmarkStart w:id="230" w:name="ref-sun2019informative"/>
+    <w:bookmarkEnd w:id="232"/>
+    <w:bookmarkStart w:id="233" w:name="ref-sun2019informative"/>
     <w:p>
       <w:pPr>
         <w:pStyle w:val="a9"/>
@@ -49600,8 +49760,8 @@
         <w:t xml:space="preserve">Sun F, Wu H, Luo Z, Gu W, Yan Y, Du Q 2019. Informative feature selection for domain adaptation. IEEE Access.7:142551–142563</w:t>
       </w:r>
     </w:p>
-    <w:bookmarkEnd w:id="230"/>
-    <w:bookmarkStart w:id="231" w:name="ref-pan2010domain"/>
+    <w:bookmarkEnd w:id="233"/>
+    <w:bookmarkStart w:id="234" w:name="ref-pan2010domain"/>
     <w:p>
       <w:pPr>
         <w:pStyle w:val="a9"/>
@@ -49619,8 +49779,8 @@
         <w:t xml:space="preserve">Pan SJ, Tsang IW, Kwok JT, Yang Q 2010. Domain adaptation via transfer component analysis. IEEE transactions on neural networks.22:199–210</w:t>
       </w:r>
     </w:p>
-    <w:bookmarkEnd w:id="231"/>
-    <w:bookmarkStart w:id="233" w:name="ref-bommasani2022opportunities"/>
+    <w:bookmarkEnd w:id="234"/>
+    <w:bookmarkStart w:id="236" w:name="ref-bommasani2022opportunities"/>
     <w:p>
       <w:pPr>
         <w:pStyle w:val="a9"/>
@@ -49640,7 +49800,7 @@
       <w:r>
         <w:t xml:space="preserve"> </w:t>
       </w:r>
-      <w:hyperlink ns5:id="rId232">
+      <w:hyperlink ns5:id="rId235">
         <w:r>
           <w:rPr>
             <w:rStyle w:val="af"/>
@@ -49655,8 +49815,8 @@
         <w:t xml:space="preserve"> </w:t>
       </w:r>
     </w:p>
-    <w:bookmarkEnd w:id="233"/>
-    <w:bookmarkStart w:id="235" w:name="ref-grinsztajn_why_2022"/>
+    <w:bookmarkEnd w:id="236"/>
+    <w:bookmarkStart w:id="238" w:name="ref-grinsztajn_why_2022"/>
     <w:p>
       <w:pPr>
         <w:pStyle w:val="a9"/>
@@ -49676,7 +49836,7 @@
       <w:r>
         <w:t xml:space="preserve"> </w:t>
       </w:r>
-      <w:hyperlink ns5:id="rId234">
+      <w:hyperlink ns5:id="rId237">
         <w:r>
           <w:rPr>
             <w:rStyle w:val="af"/>
@@ -49688,8 +49848,8 @@
         <w:t xml:space="preserve"> </w:t>
       </w:r>
     </w:p>
-    <w:bookmarkEnd w:id="235"/>
-    <w:bookmarkStart w:id="237" w:name="ref-shmuel_comprehensive_2024"/>
+    <w:bookmarkEnd w:id="238"/>
+    <w:bookmarkStart w:id="240" w:name="ref-shmuel_comprehensive_2024"/>
     <w:p>
       <w:pPr>
         <w:pStyle w:val="a9"/>
@@ -49709,7 +49869,7 @@
       <w:r>
         <w:t xml:space="preserve"> </w:t>
       </w:r>
-      <w:hyperlink ns5:id="rId236">
+      <w:hyperlink ns5:id="rId239">
         <w:r>
           <w:rPr>
             <w:rStyle w:val="af"/>
@@ -49724,8 +49884,8 @@
         <w:t xml:space="preserve"> </w:t>
       </w:r>
     </w:p>
-    <w:bookmarkEnd w:id="237"/>
-    <w:bookmarkStart w:id="239" w:name="ref-fan_tabular_2024"/>
+    <w:bookmarkEnd w:id="240"/>
+    <w:bookmarkStart w:id="242" w:name="ref-fan_tabular_2024"/>
     <w:p>
       <w:pPr>
         <w:pStyle w:val="a9"/>
@@ -49745,7 +49905,7 @@
       <w:r>
         <w:t xml:space="preserve"> </w:t>
       </w:r>
-      <w:hyperlink ns5:id="rId238">
+      <w:hyperlink ns5:id="rId241">
         <w:r>
           <w:rPr>
             <w:rStyle w:val="af"/>
@@ -49769,8 +49929,8 @@
         <w:t xml:space="preserve">Bioinformatics.25:322</w:t>
       </w:r>
     </w:p>
-    <w:bookmarkEnd w:id="239"/>
-    <w:bookmarkStart w:id="241" w:name="ref-borisov_deep_2024"/>
+    <w:bookmarkEnd w:id="242"/>
+    <w:bookmarkStart w:id="244" w:name="ref-borisov_deep_2024"/>
     <w:p>
       <w:pPr>
         <w:pStyle w:val="a9"/>
@@ -49790,7 +49950,7 @@
       <w:r>
         <w:t xml:space="preserve"> </w:t>
       </w:r>
-      <w:hyperlink ns5:id="rId240">
+      <w:hyperlink ns5:id="rId243">
         <w:r>
           <w:rPr>
             <w:rStyle w:val="af"/>
@@ -49814,8 +49974,8 @@
         <w:t xml:space="preserve">Trans. Neural Netw. Learning Syst.35:7499–7519</w:t>
       </w:r>
     </w:p>
-    <w:bookmarkEnd w:id="241"/>
-    <w:bookmarkStart w:id="243" w:name="ref-liu_tabpfn_2025"/>
+    <w:bookmarkEnd w:id="244"/>
+    <w:bookmarkStart w:id="246" w:name="ref-liu_tabpfn_2025"/>
     <w:p>
       <w:pPr>
         <w:pStyle w:val="a9"/>
@@ -49835,7 +49995,7 @@
       <w:r>
         <w:t xml:space="preserve"> </w:t>
       </w:r>
-      <w:hyperlink ns5:id="rId242">
+      <w:hyperlink ns5:id="rId245">
         <w:r>
           <w:rPr>
             <w:rStyle w:val="af"/>
@@ -49862,8 +50022,8 @@
         <w:t xml:space="preserve"> </w:t>
       </w:r>
     </w:p>
-    <w:bookmarkEnd w:id="243"/>
-    <w:bookmarkStart w:id="245" w:name="ref-huang_tabtransformer_2020"/>
+    <w:bookmarkEnd w:id="246"/>
+    <w:bookmarkStart w:id="248" w:name="ref-huang_tabtransformer_2020"/>
     <w:p>
       <w:pPr>
         <w:pStyle w:val="a9"/>
@@ -49883,7 +50043,7 @@
       <w:r>
         <w:t xml:space="preserve"> </w:t>
       </w:r>
-      <w:hyperlink ns5:id="rId244">
+      <w:hyperlink ns5:id="rId247">
         <w:r>
           <w:rPr>
             <w:rStyle w:val="af"/>
@@ -49904,8 +50064,8 @@
         <w:t xml:space="preserve"> </w:t>
       </w:r>
     </w:p>
-    <w:bookmarkEnd w:id="245"/>
-    <w:bookmarkStart w:id="247" w:name="ref-gorishniy_revisiting_2021"/>
+    <w:bookmarkEnd w:id="248"/>
+    <w:bookmarkStart w:id="250" w:name="ref-gorishniy_revisiting_2021"/>
     <w:p>
       <w:pPr>
         <w:pStyle w:val="a9"/>
@@ -49925,7 +50085,7 @@
       <w:r>
         <w:t xml:space="preserve"> </w:t>
       </w:r>
-      <w:hyperlink ns5:id="rId246">
+      <w:hyperlink ns5:id="rId249">
         <w:r>
           <w:rPr>
             <w:rStyle w:val="af"/>
@@ -49940,8 +50100,8 @@
         <w:t xml:space="preserve"> </w:t>
       </w:r>
     </w:p>
-    <w:bookmarkEnd w:id="247"/>
-    <w:bookmarkStart w:id="248" w:name="ref-margeloiu2023weight"/>
+    <w:bookmarkEnd w:id="250"/>
+    <w:bookmarkStart w:id="251" w:name="ref-margeloiu2023weight"/>
     <w:p>
       <w:pPr>
         <w:pStyle w:val="a9"/>
@@ -49959,8 +50119,8 @@
         <w:t xml:space="preserve">Margeloiu A, Simidjievski N, Lio P, Jamnik M 2023. Weight predictor network with feature selection for small sample tabular biomedical data. Proceedings of the AAAI conference on artificial intelligence.37:9081–9089</w:t>
       </w:r>
     </w:p>
-    <w:bookmarkEnd w:id="248"/>
-    <w:bookmarkStart w:id="250" w:name="ref-loh_basis_2025"/>
+    <w:bookmarkEnd w:id="251"/>
+    <w:bookmarkStart w:id="253" w:name="ref-loh_basis_2025"/>
     <w:p>
       <w:pPr>
         <w:pStyle w:val="a9"/>
@@ -49980,7 +50140,7 @@
       <w:r>
         <w:t xml:space="preserve"> </w:t>
       </w:r>
-      <w:hyperlink ns5:id="rId249">
+      <w:hyperlink ns5:id="rId252">
         <w:r>
           <w:rPr>
             <w:rStyle w:val="af"/>
@@ -49995,8 +50155,8 @@
         <w:t xml:space="preserve"> </w:t>
       </w:r>
     </w:p>
-    <w:bookmarkEnd w:id="250"/>
-    <w:bookmarkStart w:id="252" w:name="ref-khoeini_fttransformer_2024"/>
+    <w:bookmarkEnd w:id="253"/>
+    <w:bookmarkStart w:id="255" w:name="ref-khoeini_fttransformer_2024"/>
     <w:p>
       <w:pPr>
         <w:pStyle w:val="a9"/>
@@ -50016,7 +50176,7 @@
       <w:r>
         <w:t xml:space="preserve"> </w:t>
       </w:r>
-      <w:hyperlink ns5:id="rId251">
+      <w:hyperlink ns5:id="rId254">
         <w:r>
           <w:rPr>
             <w:rStyle w:val="af"/>
@@ -50037,8 +50197,8 @@
         <w:t xml:space="preserve"> </w:t>
       </w:r>
     </w:p>
-    <w:bookmarkEnd w:id="252"/>
-    <w:bookmarkStart w:id="254" w:name="ref-bytezcom_tabicl_2025"/>
+    <w:bookmarkEnd w:id="255"/>
+    <w:bookmarkStart w:id="257" w:name="ref-bytezcom_tabicl_2025"/>
     <w:p>
       <w:pPr>
         <w:pStyle w:val="a9"/>
@@ -50058,7 +50218,7 @@
       <w:r>
         <w:t xml:space="preserve"> </w:t>
       </w:r>
-      <w:hyperlink ns5:id="rId253">
+      <w:hyperlink ns5:id="rId256">
         <w:r>
           <w:rPr>
             <w:rStyle w:val="af"/>
@@ -50076,8 +50236,8 @@
         <w:t xml:space="preserve"> </w:t>
       </w:r>
     </w:p>
-    <w:bookmarkEnd w:id="254"/>
-    <w:bookmarkStart w:id="255" w:name="ref-somvanshi2024survey"/>
+    <w:bookmarkEnd w:id="257"/>
+    <w:bookmarkStart w:id="258" w:name="ref-somvanshi2024survey"/>
     <w:p>
       <w:pPr>
         <w:pStyle w:val="a9"/>
@@ -50095,8 +50255,8 @@
         <w:t xml:space="preserve">Somvanshi S, Das S, Javed SA, Antariksa G, Hossain A 2024. A survey on deep tabular learning. arXiv preprint arXiv:2410.12034.</w:t>
       </w:r>
     </w:p>
-    <w:bookmarkEnd w:id="255"/>
-    <w:bookmarkStart w:id="257" w:name="ref-ren_deep_2025"/>
+    <w:bookmarkEnd w:id="258"/>
+    <w:bookmarkStart w:id="260" w:name="ref-ren_deep_2025"/>
     <w:p>
       <w:pPr>
         <w:pStyle w:val="a9"/>
@@ -50116,7 +50276,7 @@
       <w:r>
         <w:t xml:space="preserve"> </w:t>
       </w:r>
-      <w:hyperlink ns5:id="rId256">
+      <w:hyperlink ns5:id="rId259">
         <w:r>
           <w:rPr>
             <w:rStyle w:val="af"/>
@@ -50131,8 +50291,8 @@
         <w:t xml:space="preserve"> </w:t>
       </w:r>
     </w:p>
-    <w:bookmarkEnd w:id="257"/>
-    <w:bookmarkStart w:id="259" w:name="ref-hollmann_accurate_2025"/>
+    <w:bookmarkEnd w:id="260"/>
+    <w:bookmarkStart w:id="262" w:name="ref-hollmann_accurate_2025"/>
     <w:p>
       <w:pPr>
         <w:pStyle w:val="a9"/>
@@ -50152,7 +50312,7 @@
       <w:r>
         <w:t xml:space="preserve"> </w:t>
       </w:r>
-      <w:hyperlink ns5:id="rId258">
+      <w:hyperlink ns5:id="rId261">
         <w:r>
           <w:rPr>
             <w:rStyle w:val="af"/>
@@ -50164,8 +50324,8 @@
         <w:t xml:space="preserve">. Nature.637:319–326</w:t>
       </w:r>
     </w:p>
-    <w:bookmarkEnd w:id="259"/>
-    <w:bookmarkStart w:id="261" w:name="ref-helli_drift-resilient_2024"/>
+    <w:bookmarkEnd w:id="262"/>
+    <w:bookmarkStart w:id="264" w:name="ref-helli_drift-resilient_2024"/>
     <w:p>
       <w:pPr>
         <w:pStyle w:val="a9"/>
@@ -50185,7 +50345,7 @@
       <w:r>
         <w:t xml:space="preserve"> </w:t>
       </w:r>
-      <w:hyperlink ns5:id="rId260">
+      <w:hyperlink ns5:id="rId263">
         <w:r>
           <w:rPr>
             <w:rStyle w:val="af"/>
@@ -50218,8 +50378,8 @@
         <w:t xml:space="preserve"> </w:t>
       </w:r>
     </w:p>
-    <w:bookmarkEnd w:id="261"/>
-    <w:bookmarkStart w:id="263" w:name="ref-chen_tabpfn_2025"/>
+    <w:bookmarkEnd w:id="264"/>
+    <w:bookmarkStart w:id="266" w:name="ref-chen_tabpfn_2025"/>
     <w:p>
       <w:pPr>
         <w:pStyle w:val="a9"/>
@@ -50239,7 +50399,7 @@
       <w:r>
         <w:t xml:space="preserve"> </w:t>
       </w:r>
-      <w:hyperlink ns5:id="rId262">
+      <w:hyperlink ns5:id="rId265">
         <w:r>
           <w:rPr>
             <w:rStyle w:val="af"/>
@@ -50266,8 +50426,8 @@
         <w:t xml:space="preserve"> </w:t>
       </w:r>
     </w:p>
-    <w:bookmarkEnd w:id="263"/>
-    <w:bookmarkStart w:id="265" w:name="ref-liu_tabular_2025"/>
+    <w:bookmarkEnd w:id="266"/>
+    <w:bookmarkStart w:id="268" w:name="ref-liu_tabular_2025"/>
     <w:p>
       <w:pPr>
         <w:pStyle w:val="a9"/>
@@ -50287,7 +50447,7 @@
       <w:r>
         <w:t xml:space="preserve"> </w:t>
       </w:r>
-      <w:hyperlink ns5:id="rId264">
+      <w:hyperlink ns5:id="rId267">
         <w:r>
           <w:rPr>
             <w:rStyle w:val="af"/>
@@ -50323,8 +50483,8 @@
         <w:t xml:space="preserve">. Quant Imaging Med Surg.15:10847–10861</w:t>
       </w:r>
     </w:p>
-    <w:bookmarkEnd w:id="265"/>
-    <w:bookmarkStart w:id="266" w:name="ref-brown2020language"/>
+    <w:bookmarkEnd w:id="268"/>
+    <w:bookmarkStart w:id="269" w:name="ref-brown2020language"/>
     <w:p>
       <w:pPr>
         <w:pStyle w:val="a9"/>
@@ -50348,8 +50508,8 @@
         <w:t xml:space="preserve">2020. Language models are few-shot learners. Advances in neural information processing systems.33:1877–1901</w:t>
       </w:r>
     </w:p>
-    <w:bookmarkEnd w:id="266"/>
-    <w:bookmarkStart w:id="268" w:name="ref-hegselmann2023tabllm"/>
+    <w:bookmarkEnd w:id="269"/>
+    <w:bookmarkStart w:id="271" w:name="ref-hegselmann2023tabllm"/>
     <w:p>
       <w:pPr>
         <w:pStyle w:val="a9"/>
@@ -50369,7 +50529,7 @@
       <w:r>
         <w:t xml:space="preserve"> </w:t>
       </w:r>
-      <w:hyperlink ns5:id="rId267">
+      <w:hyperlink ns5:id="rId270">
         <w:r>
           <w:rPr>
             <w:rStyle w:val="af"/>
@@ -50384,8 +50544,8 @@
         <w:t xml:space="preserve"> </w:t>
       </w:r>
     </w:p>
-    <w:bookmarkEnd w:id="268"/>
-    <w:bookmarkStart w:id="270" w:name="ref-jayawardhana_transformers_2025"/>
+    <w:bookmarkEnd w:id="271"/>
+    <w:bookmarkStart w:id="273" w:name="ref-jayawardhana_transformers_2025"/>
     <w:p>
       <w:pPr>
         <w:pStyle w:val="a9"/>
@@ -50405,7 +50565,7 @@
       <w:r>
         <w:t xml:space="preserve"> </w:t>
       </w:r>
-      <w:hyperlink ns5:id="rId269">
+      <w:hyperlink ns5:id="rId272">
         <w:r>
           <w:rPr>
             <w:rStyle w:val="af"/>
@@ -50420,8 +50580,8 @@
         <w:t xml:space="preserve"> </w:t>
       </w:r>
     </w:p>
-    <w:bookmarkEnd w:id="270"/>
-    <w:bookmarkStart w:id="272" w:name="ref-zhou_limitations_2025"/>
+    <w:bookmarkEnd w:id="273"/>
+    <w:bookmarkStart w:id="275" w:name="ref-zhou_limitations_2025"/>
     <w:p>
       <w:pPr>
         <w:pStyle w:val="a9"/>
@@ -50441,7 +50601,7 @@
       <w:r>
         <w:t xml:space="preserve"> </w:t>
       </w:r>
-      <w:hyperlink ns5:id="rId271">
+      <w:hyperlink ns5:id="rId274">
         <w:r>
           <w:rPr>
             <w:rStyle w:val="af"/>
@@ -50498,8 +50658,8 @@
         <w:t xml:space="preserve"> </w:t>
       </w:r>
     </w:p>
-    <w:bookmarkEnd w:id="272"/>
-    <w:bookmarkStart w:id="274" w:name="ref-noauthor_pdf_nodate"/>
+    <w:bookmarkEnd w:id="275"/>
+    <w:bookmarkStart w:id="277" w:name="ref-noauthor_pdf_nodate"/>
     <w:p>
       <w:pPr>
         <w:pStyle w:val="a9"/>
@@ -50513,7 +50673,7 @@
       <w:r>
         <w:t xml:space="preserve">	</w:t>
       </w:r>
-      <w:hyperlink ns5:id="rId273">
+      <w:hyperlink ns5:id="rId276">
         <w:r>
           <w:rPr>
             <w:rStyle w:val="af"/>
@@ -50546,8 +50706,8 @@
         <w:t xml:space="preserve">.</w:t>
       </w:r>
     </w:p>
-    <w:bookmarkEnd w:id="274"/>
-    <w:bookmarkStart w:id="276" w:name="ref-kolesnikov_wild-tab_2023"/>
+    <w:bookmarkEnd w:id="277"/>
+    <w:bookmarkStart w:id="279" w:name="ref-kolesnikov_wild-tab_2023"/>
     <w:p>
       <w:pPr>
         <w:pStyle w:val="a9"/>
@@ -50567,7 +50727,7 @@
       <w:r>
         <w:t xml:space="preserve"> </w:t>
       </w:r>
-      <w:hyperlink ns5:id="rId275">
+      <w:hyperlink ns5:id="rId278">
         <w:r>
           <w:rPr>
             <w:rStyle w:val="af"/>
@@ -50582,8 +50742,8 @@
         <w:t xml:space="preserve"> </w:t>
       </w:r>
     </w:p>
-    <w:bookmarkEnd w:id="276"/>
-    <w:bookmarkStart w:id="278" w:name="Xd20ec9efaf7cad77fe2665a3b298a644c8be26c"/>
+    <w:bookmarkEnd w:id="279"/>
+    <w:bookmarkStart w:id="281" w:name="Xd20ec9efaf7cad77fe2665a3b298a644c8be26c"/>
     <w:p>
       <w:pPr>
         <w:pStyle w:val="a9"/>
@@ -50603,7 +50763,7 @@
       <w:r>
         <w:t xml:space="preserve"> </w:t>
       </w:r>
-      <w:hyperlink ns5:id="rId277">
+      <w:hyperlink ns5:id="rId280">
         <w:r>
           <w:rPr>
             <w:rStyle w:val="af"/>
@@ -50618,8 +50778,8 @@
         <w:t xml:space="preserve"> </w:t>
       </w:r>
     </w:p>
-    <w:bookmarkEnd w:id="278"/>
-    <w:bookmarkStart w:id="279" w:name="ref-grubinger2015domain"/>
+    <w:bookmarkEnd w:id="281"/>
+    <w:bookmarkStart w:id="282" w:name="ref-grubinger2015domain"/>
     <w:p>
       <w:pPr>
         <w:pStyle w:val="a9"/>
@@ -50637,8 +50797,8 @@
         <w:t xml:space="preserve">Grubinger T, Birlutiu A, Schöner H, Natschläger T, Heskes T 2015. Domain generalization based on transfer component analysis. International work-conference on artificial neural networks.325–334</w:t>
       </w:r>
     </w:p>
-    <w:bookmarkEnd w:id="279"/>
-    <w:bookmarkStart w:id="281" w:name="ref-zhang_adadiag_2022"/>
+    <w:bookmarkEnd w:id="282"/>
+    <w:bookmarkStart w:id="284" w:name="ref-zhang_adadiag_2022"/>
     <w:p>
       <w:pPr>
         <w:pStyle w:val="a9"/>
@@ -50658,7 +50818,7 @@
       <w:r>
         <w:t xml:space="preserve"> </w:t>
       </w:r>
-      <w:hyperlink ns5:id="rId280">
+      <w:hyperlink ns5:id="rId283">
         <w:r>
           <w:rPr>
             <w:rStyle w:val="af"/>
@@ -50676,8 +50836,8 @@
         <w:t xml:space="preserve">. J Biomed Inform.134:104168</w:t>
       </w:r>
     </w:p>
-    <w:bookmarkEnd w:id="281"/>
-    <w:bookmarkStart w:id="283" w:name="ref-li_transport-based_2024"/>
+    <w:bookmarkEnd w:id="284"/>
+    <w:bookmarkStart w:id="286" w:name="ref-li_transport-based_2024"/>
     <w:p>
       <w:pPr>
         <w:pStyle w:val="a9"/>
@@ -50697,7 +50857,7 @@
       <w:r>
         <w:t xml:space="preserve"> </w:t>
       </w:r>
-      <w:hyperlink ns5:id="rId282">
+      <w:hyperlink ns5:id="rId285">
         <w:r>
           <w:rPr>
             <w:rStyle w:val="af"/>
@@ -50712,8 +50872,8 @@
         <w:t xml:space="preserve"> </w:t>
       </w:r>
     </w:p>
-    <w:bookmarkEnd w:id="283"/>
-    <w:bookmarkStart w:id="284" w:name="ref-luo2021fsda"/>
+    <w:bookmarkEnd w:id="286"/>
+    <w:bookmarkStart w:id="287" w:name="ref-luo2021fsda"/>
     <w:p>
       <w:pPr>
         <w:pStyle w:val="a9"/>
@@ -50734,8 +50894,8 @@
         <w:t xml:space="preserve"> </w:t>
       </w:r>
     </w:p>
-    <w:bookmarkEnd w:id="284"/>
-    <w:bookmarkStart w:id="286" w:name="ref-pham_open-set_2025"/>
+    <w:bookmarkEnd w:id="287"/>
+    <w:bookmarkStart w:id="289" w:name="ref-pham_open-set_2025"/>
     <w:p>
       <w:pPr>
         <w:pStyle w:val="a9"/>
@@ -50755,7 +50915,7 @@
       <w:r>
         <w:t xml:space="preserve"> </w:t>
       </w:r>
-      <w:hyperlink ns5:id="rId285">
+      <w:hyperlink ns5:id="rId288">
         <w:r>
           <w:rPr>
             <w:rStyle w:val="af"/>
@@ -50779,8 +50939,8 @@
         <w:t xml:space="preserve">Conf Artif Intell.39:19895–19903</w:t>
       </w:r>
     </w:p>
-    <w:bookmarkEnd w:id="286"/>
-    <w:bookmarkStart w:id="288" w:name="ref-guan_domainatm_2023"/>
+    <w:bookmarkEnd w:id="289"/>
+    <w:bookmarkStart w:id="291" w:name="ref-guan_domainatm_2023"/>
     <w:p>
       <w:pPr>
         <w:pStyle w:val="a9"/>
@@ -50800,7 +50960,7 @@
       <w:r>
         <w:t xml:space="preserve"> </w:t>
       </w:r>
-      <w:hyperlink ns5:id="rId287">
+      <w:hyperlink ns5:id="rId290">
         <w:r>
           <w:rPr>
             <w:rStyle w:val="af"/>
@@ -50818,8 +50978,8 @@
         <w:t xml:space="preserve">. Neuroimage.268:119863</w:t>
       </w:r>
     </w:p>
-    <w:bookmarkEnd w:id="288"/>
-    <w:bookmarkStart w:id="290" w:name="ref-guan_domain_2022"/>
+    <w:bookmarkEnd w:id="291"/>
+    <w:bookmarkStart w:id="293" w:name="ref-guan_domain_2022"/>
     <w:p>
       <w:pPr>
         <w:pStyle w:val="a9"/>
@@ -50839,7 +50999,7 @@
       <w:r>
         <w:t xml:space="preserve"> </w:t>
       </w:r>
-      <w:hyperlink ns5:id="rId289">
+      <w:hyperlink ns5:id="rId292">
         <w:r>
           <w:rPr>
             <w:rStyle w:val="af"/>
@@ -50863,8 +51023,8 @@
         <w:t xml:space="preserve">Trans. Biomed. Eng.69:1173–1185</w:t>
       </w:r>
     </w:p>
-    <w:bookmarkEnd w:id="290"/>
-    <w:bookmarkStart w:id="292" w:name="ref-zhou_domain_2023"/>
+    <w:bookmarkEnd w:id="293"/>
+    <w:bookmarkStart w:id="295" w:name="ref-zhou_domain_2023"/>
     <w:p>
       <w:pPr>
         <w:pStyle w:val="a9"/>
@@ -50884,7 +51044,7 @@
       <w:r>
         <w:t xml:space="preserve"> </w:t>
       </w:r>
-      <w:hyperlink ns5:id="rId291">
+      <w:hyperlink ns5:id="rId294">
         <w:r>
           <w:rPr>
             <w:rStyle w:val="af"/>
@@ -50899,8 +51059,8 @@
         <w:t xml:space="preserve"> </w:t>
       </w:r>
     </w:p>
-    <w:bookmarkEnd w:id="292"/>
-    <w:bookmarkStart w:id="294" w:name="ref-stokes_domain_2025"/>
+    <w:bookmarkEnd w:id="295"/>
+    <w:bookmarkStart w:id="297" w:name="ref-stokes_domain_2025"/>
     <w:p>
       <w:pPr>
         <w:pStyle w:val="a9"/>
@@ -50920,7 +51080,7 @@
       <w:r>
         <w:t xml:space="preserve"> </w:t>
       </w:r>
-      <w:hyperlink ns5:id="rId293">
+      <w:hyperlink ns5:id="rId296">
         <w:r>
           <w:rPr>
             <w:rStyle w:val="af"/>
@@ -50959,8 +51119,8 @@
         <w:t xml:space="preserve"> </w:t>
       </w:r>
     </w:p>
-    <w:bookmarkEnd w:id="294"/>
-    <w:bookmarkStart w:id="296" w:name="ref-he_multi-attention_2022"/>
+    <w:bookmarkEnd w:id="297"/>
+    <w:bookmarkStart w:id="299" w:name="ref-he_multi-attention_2022"/>
     <w:p>
       <w:pPr>
         <w:pStyle w:val="a9"/>
@@ -50980,7 +51140,7 @@
       <w:r>
         <w:t xml:space="preserve"> </w:t>
       </w:r>
-      <w:hyperlink ns5:id="rId295">
+      <w:hyperlink ns5:id="rId298">
         <w:r>
           <w:rPr>
             <w:rStyle w:val="af"/>
@@ -51010,8 +51170,8 @@
         <w:t xml:space="preserve">. Appl Soft Comput.125:109205</w:t>
       </w:r>
     </w:p>
-    <w:bookmarkEnd w:id="296"/>
-    <w:bookmarkStart w:id="298" w:name="X4f9f0e8a6fc6d4d5516fc073f21d764bfed9221"/>
+    <w:bookmarkEnd w:id="299"/>
+    <w:bookmarkStart w:id="301" w:name="X4f9f0e8a6fc6d4d5516fc073f21d764bfed9221"/>
     <w:p>
       <w:pPr>
         <w:pStyle w:val="a9"/>
@@ -51025,7 +51185,7 @@
       <w:r>
         <w:t xml:space="preserve">	</w:t>
       </w:r>
-      <w:hyperlink ns5:id="rId297">
+      <w:hyperlink ns5:id="rId300">
         <w:r>
           <w:rPr>
             <w:rStyle w:val="af"/>
@@ -51040,8 +51200,8 @@
         <w:t xml:space="preserve"> </w:t>
       </w:r>
     </w:p>
-    <w:bookmarkEnd w:id="298"/>
-    <w:bookmarkStart w:id="300" w:name="ref-gardner_tableshift_nodate"/>
+    <w:bookmarkEnd w:id="301"/>
+    <w:bookmarkStart w:id="303" w:name="ref-gardner_tableshift_nodate"/>
     <w:p>
       <w:pPr>
         <w:pStyle w:val="a9"/>
@@ -51061,7 +51221,7 @@
       <w:r>
         <w:t xml:space="preserve"> </w:t>
       </w:r>
-      <w:hyperlink ns5:id="rId299">
+      <w:hyperlink ns5:id="rId302">
         <w:r>
           <w:rPr>
             <w:rStyle w:val="af"/>
@@ -51094,8 +51254,8 @@
         <w:t xml:space="preserve"> </w:t>
       </w:r>
     </w:p>
-    <w:bookmarkEnd w:id="300"/>
-    <w:bookmarkStart w:id="302" w:name="ref-noauthor_multi-center_nodate"/>
+    <w:bookmarkEnd w:id="303"/>
+    <w:bookmarkStart w:id="305" w:name="ref-noauthor_multi-center_nodate"/>
     <w:p>
       <w:pPr>
         <w:pStyle w:val="a9"/>
@@ -51109,7 +51269,7 @@
       <w:r>
         <w:t xml:space="preserve">	</w:t>
       </w:r>
-      <w:hyperlink ns5:id="rId301">
+      <w:hyperlink ns5:id="rId304">
         <w:r>
           <w:rPr>
             <w:rStyle w:val="af"/>
@@ -51142,8 +51302,8 @@
         <w:t xml:space="preserve"> </w:t>
       </w:r>
     </w:p>
-    <w:bookmarkEnd w:id="302"/>
-    <w:bookmarkStart w:id="304" w:name="ref-rehman_federated_2023"/>
+    <w:bookmarkEnd w:id="305"/>
+    <w:bookmarkStart w:id="307" w:name="ref-rehman_federated_2023"/>
     <w:p>
       <w:pPr>
         <w:pStyle w:val="a9"/>
@@ -51163,7 +51323,7 @@
       <w:r>
         <w:t xml:space="preserve"> </w:t>
       </w:r>
-      <w:hyperlink ns5:id="rId303">
+      <w:hyperlink ns5:id="rId306">
         <w:r>
           <w:rPr>
             <w:rStyle w:val="af"/>
@@ -51175,8 +51335,8 @@
         <w:t xml:space="preserve">. Br J Radiol.96:20220890</w:t>
       </w:r>
     </w:p>
-    <w:bookmarkEnd w:id="304"/>
-    <w:bookmarkStart w:id="306" w:name="ref-guan_federated_2024"/>
+    <w:bookmarkEnd w:id="307"/>
+    <w:bookmarkStart w:id="309" w:name="ref-guan_federated_2024"/>
     <w:p>
       <w:pPr>
         <w:pStyle w:val="a9"/>
@@ -51196,7 +51356,7 @@
       <w:r>
         <w:t xml:space="preserve"> </w:t>
       </w:r>
-      <w:hyperlink ns5:id="rId305">
+      <w:hyperlink ns5:id="rId308">
         <w:r>
           <w:rPr>
             <w:rStyle w:val="af"/>
@@ -51208,8 +51368,8 @@
         <w:t xml:space="preserve">. Pattern Recognit.151:110424</w:t>
       </w:r>
     </w:p>
-    <w:bookmarkEnd w:id="306"/>
-    <w:bookmarkStart w:id="308" w:name="ref-kahenga_fedfusion_2025"/>
+    <w:bookmarkEnd w:id="309"/>
+    <w:bookmarkStart w:id="311" w:name="ref-kahenga_fedfusion_2025"/>
     <w:p>
       <w:pPr>
         <w:pStyle w:val="a9"/>
@@ -51229,7 +51389,7 @@
       <w:r>
         <w:t xml:space="preserve"> </w:t>
       </w:r>
-      <w:hyperlink ns5:id="rId307">
+      <w:hyperlink ns5:id="rId310">
         <w:r>
           <w:rPr>
             <w:rStyle w:val="af"/>
@@ -51250,8 +51410,8 @@
         <w:t xml:space="preserve"> </w:t>
       </w:r>
     </w:p>
-    <w:bookmarkEnd w:id="308"/>
-    <w:bookmarkStart w:id="309" w:name="ref-guyon2002gene"/>
+    <w:bookmarkEnd w:id="311"/>
+    <w:bookmarkStart w:id="312" w:name="ref-guyon2002gene"/>
     <w:p>
       <w:pPr>
         <w:pStyle w:val="a9"/>
@@ -51269,8 +51429,8 @@
         <w:t xml:space="preserve">Guyon I, Weston J, Barnhill S, Vapnik V 2002. Gene selection for cancer classification using support vector machines. Machine learning.46:389–422</w:t>
       </w:r>
     </w:p>
-    <w:bookmarkEnd w:id="309"/>
-    <w:bookmarkStart w:id="310" w:name="ref-chen2023graces"/>
+    <w:bookmarkEnd w:id="312"/>
+    <w:bookmarkStart w:id="313" w:name="ref-chen2023graces"/>
     <w:p>
       <w:pPr>
         <w:pStyle w:val="a9"/>
@@ -51288,8 +51448,8 @@
         <w:t xml:space="preserve">Chen X, Wu Y, He L, Zhai J, Li X, Li X 2023. Graph convolutional network-based feature selection for high-dimensional and low-sample size data. Bioinformatics.39:btac834</w:t>
       </w:r>
     </w:p>
-    <w:bookmarkEnd w:id="310"/>
-    <w:bookmarkStart w:id="311" w:name="ref-liu2022deepfs"/>
+    <w:bookmarkEnd w:id="313"/>
+    <w:bookmarkStart w:id="314" w:name="ref-liu2022deepfs"/>
     <w:p>
       <w:pPr>
         <w:pStyle w:val="a9"/>
@@ -51307,8 +51467,8 @@
         <w:t xml:space="preserve">Liu X, Wu D, Cao W, Cai J 2022. Deep feature screening: Feature selection for ultra high-dimensional data via deep neural networks. Neurocomputing.488:36–47</w:t>
       </w:r>
     </w:p>
-    <w:bookmarkEnd w:id="311"/>
-    <w:bookmarkStart w:id="312" w:name="ref-li2023deep"/>
+    <w:bookmarkEnd w:id="314"/>
+    <w:bookmarkStart w:id="315" w:name="ref-li2023deep"/>
     <w:p>
       <w:pPr>
         <w:pStyle w:val="a9"/>
@@ -51326,8 +51486,8 @@
         <w:t xml:space="preserve">Li K, Wang F, Yang L, Liu R 2023. Deep feature screening: Feature selection for ultra high-dimensional data via deep neural networks. Neurocomputing.538:126186</w:t>
       </w:r>
     </w:p>
-    <w:bookmarkEnd w:id="312"/>
-    <w:bookmarkStart w:id="313" w:name="ref-tibshirani1996regression"/>
+    <w:bookmarkEnd w:id="315"/>
+    <w:bookmarkStart w:id="316" w:name="ref-tibshirani1996regression"/>
     <w:p>
       <w:pPr>
         <w:pStyle w:val="a9"/>
@@ -51345,8 +51505,8 @@
         <w:t xml:space="preserve">Tibshirani R 1996. Regression shrinkage and selection via the lasso. Journal of the Royal Statistical Society Series B: Statistical Methodology.58:267–288</w:t>
       </w:r>
     </w:p>
-    <w:bookmarkEnd w:id="313"/>
-    <w:bookmarkStart w:id="314" w:name="ref-swensen1997archives"/>
+    <w:bookmarkEnd w:id="316"/>
+    <w:bookmarkStart w:id="317" w:name="ref-swensen1997archives"/>
     <w:p>
       <w:pPr>
         <w:pStyle w:val="a9"/>
@@ -51364,8 +51524,8 @@
         <w:t xml:space="preserve">Swensen SJ, Silverstein MD, Ilstrup DM, Schleck CD, Edell ES 1997. The probability of malignancy in solitary pulmonary nodules: Application to small radiologically indeterminate nodules. Archives of Internal Medicine.157:849–855</w:t>
       </w:r>
     </w:p>
-    <w:bookmarkEnd w:id="314"/>
-    <w:bookmarkStart w:id="316" w:name="ref-chen_pulmonary_2025"/>
+    <w:bookmarkEnd w:id="317"/>
+    <w:bookmarkStart w:id="319" w:name="ref-chen_pulmonary_2025"/>
     <w:p>
       <w:pPr>
         <w:pStyle w:val="a9"/>
@@ -51385,7 +51545,7 @@
       <w:r>
         <w:t xml:space="preserve"> </w:t>
       </w:r>
-      <w:hyperlink ns5:id="rId315">
+      <w:hyperlink ns5:id="rId318">
         <w:r>
           <w:rPr>
             <w:rStyle w:val="af"/>
@@ -51397,8 +51557,8 @@
         <w:t xml:space="preserve">. Clinical Radiology.82:106788</w:t>
       </w:r>
     </w:p>
-    <w:bookmarkEnd w:id="316"/>
-    <w:bookmarkStart w:id="318" w:name="ref-yang_comparison_2018"/>
+    <w:bookmarkEnd w:id="319"/>
+    <w:bookmarkStart w:id="321" w:name="ref-yang_comparison_2018"/>
     <w:p>
       <w:pPr>
         <w:pStyle w:val="a9"/>
@@ -51418,7 +51578,7 @@
       <w:r>
         <w:t xml:space="preserve"> </w:t>
       </w:r>
-      <w:hyperlink ns5:id="rId317">
+      <w:hyperlink ns5:id="rId320">
         <w:r>
           <w:rPr>
             <w:rStyle w:val="af"/>
@@ -51445,8 +51605,8 @@
         <w:t xml:space="preserve">.13:e0201242</w:t>
       </w:r>
     </w:p>
-    <w:bookmarkEnd w:id="318"/>
-    <w:bookmarkStart w:id="320" w:name="ref-cui_comparison_2019"/>
+    <w:bookmarkEnd w:id="321"/>
+    <w:bookmarkStart w:id="323" w:name="ref-cui_comparison_2019"/>
     <w:p>
       <w:pPr>
         <w:pStyle w:val="a9"/>
@@ -51466,7 +51626,7 @@
       <w:r>
         <w:t xml:space="preserve"> </w:t>
       </w:r>
-      <w:hyperlink ns5:id="rId319">
+      <w:hyperlink ns5:id="rId322">
         <w:r>
           <w:rPr>
             <w:rStyle w:val="af"/>
@@ -51478,8 +51638,8 @@
         <w:t xml:space="preserve">. Translational Lung Cancer Research.8:</w:t>
       </w:r>
     </w:p>
-    <w:bookmarkEnd w:id="320"/>
-    <w:bookmarkStart w:id="322" w:name="ref-li_evaluation_2020"/>
+    <w:bookmarkEnd w:id="323"/>
+    <w:bookmarkStart w:id="325" w:name="ref-li_evaluation_2020"/>
     <w:p>
       <w:pPr>
         <w:pStyle w:val="a9"/>
@@ -51499,7 +51659,7 @@
       <w:r>
         <w:t xml:space="preserve"> </w:t>
       </w:r>
-      <w:hyperlink ns5:id="rId321">
+      <w:hyperlink ns5:id="rId324">
         <w:r>
           <w:rPr>
             <w:rStyle w:val="af"/>
@@ -51511,8 +51671,8 @@
         <w:t xml:space="preserve">. Biosci Rep.40:BSR20193875</w:t>
       </w:r>
     </w:p>
-    <w:bookmarkEnd w:id="322"/>
-    <w:bookmarkStart w:id="324" w:name="ref-herder_clinical_2005"/>
+    <w:bookmarkEnd w:id="325"/>
+    <w:bookmarkStart w:id="327" w:name="ref-herder_clinical_2005"/>
     <w:p>
       <w:pPr>
         <w:pStyle w:val="a9"/>
@@ -51532,7 +51692,7 @@
       <w:r>
         <w:t xml:space="preserve"> </w:t>
       </w:r>
-      <w:hyperlink ns5:id="rId323">
+      <w:hyperlink ns5:id="rId326">
         <w:r>
           <w:rPr>
             <w:rStyle w:val="af"/>
@@ -51544,8 +51704,8 @@
         <w:t xml:space="preserve">. Chest.128:2490–2496</w:t>
       </w:r>
     </w:p>
-    <w:bookmarkEnd w:id="324"/>
-    <w:bookmarkStart w:id="326" w:name="ref-perandini_solid_2016"/>
+    <w:bookmarkEnd w:id="327"/>
+    <w:bookmarkStart w:id="329" w:name="ref-perandini_solid_2016"/>
     <w:p>
       <w:pPr>
         <w:pStyle w:val="a9"/>
@@ -51565,7 +51725,7 @@
       <w:r>
         <w:t xml:space="preserve"> </w:t>
       </w:r>
-      <w:hyperlink ns5:id="rId325">
+      <w:hyperlink ns5:id="rId328">
         <w:r>
           <w:rPr>
             <w:rStyle w:val="af"/>
@@ -51577,8 +51737,8 @@
         <w:t xml:space="preserve">. Eur Radiol.26:3071–3076</w:t>
       </w:r>
     </w:p>
-    <w:bookmarkEnd w:id="326"/>
-    <w:bookmarkStart w:id="328" w:name="ref-li_predicting_2019"/>
+    <w:bookmarkEnd w:id="329"/>
+    <w:bookmarkStart w:id="331" w:name="ref-li_predicting_2019"/>
     <w:p>
       <w:pPr>
         <w:pStyle w:val="a9"/>
@@ -51598,7 +51758,7 @@
       <w:r>
         <w:t xml:space="preserve"> </w:t>
       </w:r>
-      <w:hyperlink ns5:id="rId327">
+      <w:hyperlink ns5:id="rId330">
         <w:r>
           <w:rPr>
             <w:rStyle w:val="af"/>
@@ -51610,8 +51770,8 @@
         <w:t xml:space="preserve">. Phys Med Biol.64:175012</w:t>
       </w:r>
     </w:p>
-    <w:bookmarkEnd w:id="328"/>
-    <w:bookmarkStart w:id="330" w:name="ref-lin_combined_2024"/>
+    <w:bookmarkEnd w:id="331"/>
+    <w:bookmarkStart w:id="333" w:name="ref-lin_combined_2024"/>
     <w:p>
       <w:pPr>
         <w:pStyle w:val="a9"/>
@@ -51631,7 +51791,7 @@
       <w:r>
         <w:t xml:space="preserve"> </w:t>
       </w:r>
-      <w:hyperlink ns5:id="rId329">
+      <w:hyperlink ns5:id="rId332">
         <w:r>
           <w:rPr>
             <w:rStyle w:val="af"/>
@@ -51655,8 +51815,8 @@
         <w:t xml:space="preserve">. Radiol med.129:56–69</w:t>
       </w:r>
     </w:p>
-    <w:bookmarkEnd w:id="330"/>
-    <w:bookmarkStart w:id="332" w:name="ref-causey_highly_2018"/>
+    <w:bookmarkEnd w:id="333"/>
+    <w:bookmarkStart w:id="335" w:name="ref-causey_highly_2018"/>
     <w:p>
       <w:pPr>
         <w:pStyle w:val="a9"/>
@@ -51676,7 +51836,7 @@
       <w:r>
         <w:t xml:space="preserve"> </w:t>
       </w:r>
-      <w:hyperlink ns5:id="rId331">
+      <w:hyperlink ns5:id="rId334">
         <w:r>
           <w:rPr>
             <w:rStyle w:val="af"/>
@@ -51712,8 +51872,8 @@
         <w:t xml:space="preserve">. Sci Rep.8:9286</w:t>
       </w:r>
     </w:p>
-    <w:bookmarkEnd w:id="332"/>
-    <w:bookmarkStart w:id="334" w:name="ref-wu_strategy_2023"/>
+    <w:bookmarkEnd w:id="335"/>
+    <w:bookmarkStart w:id="337" w:name="ref-wu_strategy_2023"/>
     <w:p>
       <w:pPr>
         <w:pStyle w:val="a9"/>
@@ -51733,7 +51893,7 @@
       <w:r>
         <w:t xml:space="preserve"> </w:t>
       </w:r>
-      <w:hyperlink ns5:id="rId333">
+      <w:hyperlink ns5:id="rId336">
         <w:r>
           <w:rPr>
             <w:rStyle w:val="af"/>
@@ -51745,8 +51905,8 @@
         <w:t xml:space="preserve">. Cancer Med.12:14781–14793</w:t>
       </w:r>
     </w:p>
-    <w:bookmarkEnd w:id="334"/>
-    <w:bookmarkStart w:id="336" w:name="ref-barros_pulmonary_2023"/>
+    <w:bookmarkEnd w:id="337"/>
+    <w:bookmarkStart w:id="339" w:name="ref-barros_pulmonary_2023"/>
     <w:p>
       <w:pPr>
         <w:pStyle w:val="a9"/>
@@ -51766,7 +51926,7 @@
       <w:r>
         <w:t xml:space="preserve"> </w:t>
       </w:r>
-      <w:hyperlink ns5:id="rId335">
+      <w:hyperlink ns5:id="rId338">
         <w:r>
           <w:rPr>
             <w:rStyle w:val="af"/>
@@ -51778,8 +51938,8 @@
         <w:t xml:space="preserve">. J Fungi (Basel).9:236</w:t>
       </w:r>
     </w:p>
-    <w:bookmarkEnd w:id="336"/>
-    <w:bookmarkStart w:id="338" w:name="ref-shipe_validation_2021"/>
+    <w:bookmarkEnd w:id="339"/>
+    <w:bookmarkStart w:id="341" w:name="ref-shipe_validation_2021"/>
     <w:p>
       <w:pPr>
         <w:pStyle w:val="a9"/>
@@ -51799,7 +51959,7 @@
       <w:r>
         <w:t xml:space="preserve"> </w:t>
       </w:r>
-      <w:hyperlink ns5:id="rId337">
+      <w:hyperlink ns5:id="rId340">
         <w:r>
           <w:rPr>
             <w:rStyle w:val="af"/>
@@ -51811,8 +51971,8 @@
         <w:t xml:space="preserve">. Ann Thorac Surg.111:416–420</w:t>
       </w:r>
     </w:p>
-    <w:bookmarkEnd w:id="338"/>
-    <w:bookmarkStart w:id="340" w:name="ref-lang_asymptomatic_2017"/>
+    <w:bookmarkEnd w:id="341"/>
+    <w:bookmarkStart w:id="343" w:name="ref-lang_asymptomatic_2017"/>
     <w:p>
       <w:pPr>
         <w:pStyle w:val="a9"/>
@@ -51832,7 +51992,7 @@
       <w:r>
         <w:t xml:space="preserve"> </w:t>
       </w:r>
-      <w:hyperlink ns5:id="rId339">
+      <w:hyperlink ns5:id="rId342">
         <w:r>
           <w:rPr>
             <w:rStyle w:val="af"/>
@@ -51844,8 +52004,8 @@
         <w:t xml:space="preserve">. Exp Ther Med.14:2180–2188</w:t>
       </w:r>
     </w:p>
-    <w:bookmarkEnd w:id="340"/>
-    <w:bookmarkStart w:id="341" w:name="ref-ben2010theory"/>
+    <w:bookmarkEnd w:id="343"/>
+    <w:bookmarkStart w:id="344" w:name="ref-ben2010theory"/>
     <w:p>
       <w:pPr>
         <w:pStyle w:val="a9"/>
@@ -51863,8 +52023,8 @@
         <w:t xml:space="preserve">Ben-David S, Blitzer J, Crammer K, Kulesza A, Pereira F, Vaughan JW 2010. A theory of learning from different domains. Machine learning.79:151–175</w:t>
       </w:r>
     </w:p>
-    <w:bookmarkEnd w:id="341"/>
-    <w:bookmarkStart w:id="342" w:name="ref-de2021adapt"/>
+    <w:bookmarkEnd w:id="344"/>
+    <w:bookmarkStart w:id="345" w:name="ref-de2021adapt"/>
     <w:p>
       <w:pPr>
         <w:pStyle w:val="a9"/>
@@ -51882,8 +52042,8 @@
         <w:t xml:space="preserve">Mathelin A de, Deheeger F, Richard G, Mougeot M, Vayatis N 2021. ADAPT: Awesome domain adaptation python toolbox. arXiv preprint arXiv:2107.03049.</w:t>
       </w:r>
     </w:p>
-    <w:bookmarkEnd w:id="342"/>
-    <w:bookmarkStart w:id="344" w:name="ref-noauthor_welcome_nodate"/>
+    <w:bookmarkEnd w:id="345"/>
+    <w:bookmarkStart w:id="347" w:name="ref-noauthor_welcome_nodate"/>
     <w:p>
       <w:pPr>
         <w:pStyle w:val="a9"/>
@@ -51897,7 +52057,7 @@
       <w:r>
         <w:t xml:space="preserve">	</w:t>
       </w:r>
-      <w:hyperlink ns5:id="rId343">
+      <w:hyperlink ns5:id="rId346">
         <w:r>
           <w:rPr>
             <w:rStyle w:val="af"/>
@@ -51912,8 +52072,8 @@
         <w:t xml:space="preserve"> </w:t>
       </w:r>
     </w:p>
-    <w:bookmarkEnd w:id="344"/>
-    <w:bookmarkStart w:id="345" w:name="ref-cortes1995support"/>
+    <w:bookmarkEnd w:id="347"/>
+    <w:bookmarkStart w:id="348" w:name="ref-cortes1995support"/>
     <w:p>
       <w:pPr>
         <w:pStyle w:val="a9"/>
@@ -51931,8 +52091,8 @@
         <w:t xml:space="preserve">Cortes C, Vapnik V 1995. Support-vector networks. Machine learning.20:273–297</w:t>
       </w:r>
     </w:p>
-    <w:bookmarkEnd w:id="345"/>
-    <w:bookmarkStart w:id="346" w:name="ref-breiman1984classification"/>
+    <w:bookmarkEnd w:id="348"/>
+    <w:bookmarkStart w:id="349" w:name="ref-breiman1984classification"/>
     <w:p>
       <w:pPr>
         <w:pStyle w:val="a9"/>
@@ -51953,8 +52113,8 @@
         <w:t xml:space="preserve"> </w:t>
       </w:r>
     </w:p>
-    <w:bookmarkEnd w:id="346"/>
-    <w:bookmarkStart w:id="347" w:name="ref-breiman2001random"/>
+    <w:bookmarkEnd w:id="349"/>
+    <w:bookmarkStart w:id="350" w:name="ref-breiman2001random"/>
     <w:p>
       <w:pPr>
         <w:pStyle w:val="a9"/>
@@ -51972,8 +52132,8 @@
         <w:t xml:space="preserve">Breiman L 2001. Random forests. Machine learning.45:5–32</w:t>
       </w:r>
     </w:p>
-    <w:bookmarkEnd w:id="347"/>
-    <w:bookmarkStart w:id="348" w:name="ref-friedman2001greedy"/>
+    <w:bookmarkEnd w:id="350"/>
+    <w:bookmarkStart w:id="351" w:name="ref-friedman2001greedy"/>
     <w:p>
       <w:pPr>
         <w:pStyle w:val="a9"/>
@@ -51991,9 +52151,9 @@
         <w:t xml:space="preserve">Friedman JH 2001. Greedy function approximation: A gradient boosting machine. Annals of statistics.1189–1232</w:t>
       </w:r>
     </w:p>
-    <w:bookmarkEnd w:id="348"/>
-    <w:bookmarkEnd w:id="349"/>
-    <w:bookmarkEnd w:id="350"/>
+    <w:bookmarkEnd w:id="351"/>
+    <w:bookmarkEnd w:id="352"/>
+    <w:bookmarkEnd w:id="353"/>
     <w:sectPr>
       <w:footnotePr>
         <w:numRestart w:val="eachSect"/>

</xml_diff>

<commit_message>
Update dissertation LaTeX files to reflect changes in the Problem Formulation section, enhancing clarity by specifying the reference to the Methods section. Adjust the main.fdb_latexmk file to ensure accurate document generation timestamps and update the main.pdf and AI_Healthcare_Analytics_2025.docx files to align with recent modifications. This revision aims to improve the overall coherence and structure of the dissertation.
</commit_message>
<xml_diff>
--- a/dissertation/word/AI_Healthcare_Analytics_2025/AI_Healthcare_Analytics_2025.docx
+++ b/dissertation/word/AI_Healthcare_Analytics_2025/AI_Healthcare_Analytics_2025.docx
@@ -22588,21 +22588,10 @@
           <ns1:sub>
             <ns1:r>
               <ns1:rPr>
+                <ns1:nor/>
                 <ns1:sty ns1:val="p"/>
               </ns1:rPr>
-              <ns1:t>R</ns1:t>
-            </ns1:r>
-            <ns1:r>
-              <ns1:rPr>
-                <ns1:sty ns1:val="p"/>
-              </ns1:rPr>
-              <ns1:t>F</ns1:t>
-            </ns1:r>
-            <ns1:r>
-              <ns1:rPr>
-                <ns1:sty ns1:val="p"/>
-              </ns1:rPr>
-              <ns1:t>E</ns1:t>
+              <ns1:t>RFE</ns1:t>
             </ns1:r>
           </ns1:sub>
         </ns1:sSub>
@@ -22617,6 +22606,10 @@
         <ns1:sSup>
           <ns1:e>
             <ns1:r>
+              <ns1:rPr>
+                <ns1:scr ns1:val="script"/>
+                <ns1:sty ns1:val="p"/>
+              </ns1:rPr>
               <ns1:t>F</ns1:t>
             </ns1:r>
           </ns1:e>
@@ -22657,21 +22650,10 @@
           <ns1:sub>
             <ns1:r>
               <ns1:rPr>
+                <ns1:nor/>
                 <ns1:sty ns1:val="p"/>
               </ns1:rPr>
-              <ns1:t>R</ns1:t>
-            </ns1:r>
-            <ns1:r>
-              <ns1:rPr>
-                <ns1:sty ns1:val="p"/>
-              </ns1:rPr>
-              <ns1:t>F</ns1:t>
-            </ns1:r>
-            <ns1:r>
-              <ns1:rPr>
-                <ns1:sty ns1:val="p"/>
-              </ns1:rPr>
-              <ns1:t>E</ns1:t>
+              <ns1:t>RFE</ns1:t>
             </ns1:r>
           </ns1:sub>
         </ns1:sSub>
@@ -22783,6 +22765,10 @@
         <ns1:sSup>
           <ns1:e>
             <ns1:r>
+              <ns1:rPr>
+                <ns1:scr ns1:val="script"/>
+                <ns1:sty ns1:val="p"/>
+              </ns1:rPr>
               <ns1:t>F</ns1:t>
             </ns1:r>
           </ns1:e>
@@ -24700,7 +24686,21 @@
         <w:pStyle w:val="FirstParagraph"/>
       </w:pPr>
       <w:r>
-        <w:t xml:space="preserve">This formalization sets the stage for the specific methodological implementations detailed in Chapter 4.</w:t>
+        <w:t xml:space="preserve">This formalization sets the stage for the specific methodological implementations detailed in Section </w:t>
+      </w:r>
+      <w:hyperlink w:anchor="sec:methods">
+        <w:r>
+          <w:rPr>
+            <w:rStyle w:val="af"/>
+          </w:rPr>
+          <w:t xml:space="preserve">5</w:t>
+        </w:r>
+      </w:hyperlink>
+      <w:r>
+        <w:t xml:space="preserve"> </w:t>
+      </w:r>
+      <w:r>
+        <w:t xml:space="preserve">.</w:t>
       </w:r>
       <w:r>
         <w:t xml:space="preserve"> </w:t>
@@ -26818,7 +26818,7 @@
     </w:p>
     <w:bookmarkEnd w:id="78"/>
     <w:bookmarkEnd w:id="79"/>
-    <w:bookmarkStart w:id="110" w:name="sec:methods"/>
+    <w:bookmarkStart w:id="109" w:name="sec:methods"/>
     <w:p>
       <w:pPr>
         <w:pStyle w:val="1"/>
@@ -29129,7 +29129,7 @@
     </w:p>
     <w:bookmarkEnd w:id="85"/>
     <w:bookmarkEnd w:id="86"/>
-    <w:bookmarkStart w:id="103" w:name="sec:methods-tabpfn"/>
+    <w:bookmarkStart w:id="102" w:name="sec:methods-tabpfn"/>
     <w:p>
       <w:pPr>
         <w:pStyle w:val="2"/>
@@ -34505,196 +34505,8 @@
     </w:p>
     <w:bookmarkEnd w:id="100"/>
     <w:bookmarkEnd w:id="101"/>
-    <w:bookmarkStart w:id="102" w:name="sec:param_sensitivity"/>
-    <w:p>
-      <w:pPr>
-        <w:pStyle w:val="3"/>
-      </w:pPr>
-      <w:r>
-        <w:rPr>
-          <w:rStyle w:val="SectionNumber"/>
-        </w:rPr>
-        <w:t xml:space="preserve">5.3.4</w:t>
-      </w:r>
-      <w:r>
-        <w:tab/>
-      </w:r>
-      <w:r>
-        <w:t xml:space="preserve">Parameter Sensitivity Diagnostics</w:t>
-      </w:r>
-    </w:p>
-    <w:p>
-      <w:pPr>
-        <w:pStyle w:val="FirstParagraph"/>
-      </w:pPr>
-      <w:r>
-        <w:t xml:space="preserve">To ensure that the chosen defaults are numerically stable and that the TCA hyperparameters do not introduce hidden instabilities or negative transfer, the automated regression test suite exercises the same Adapt wrapper on the Mayo </w:t>
-      </w:r>
-      <ns1:oMath>
-        <ns1:r>
-          <ns1:rPr>
-            <ns1:sty ns1:val="p"/>
-          </ns1:rPr>
-          <ns1:t>→</ns1:t>
-        </ns1:r>
-      </ns1:oMath>
-      <w:r>
-        <w:t xml:space="preserve"> PKUPH split with stress configurations (letting Adapt infer</w:t>
-      </w:r>
-      <w:r>
-        <w:t xml:space="preserve"> </w:t>
-      </w:r>
-      <w:r>
-        <w:rPr>
-          <w:rStyle w:val="VerbatimChar"/>
-        </w:rPr>
-        <w:t xml:space="preserve">n_components=None</w:t>
-      </w:r>
-      <w:r>
-        <w:t xml:space="preserve"> </w:t>
-      </w:r>
-      <w:r>
-        <w:t xml:space="preserve">and shrinking</w:t>
-      </w:r>
-      <w:r>
-        <w:t xml:space="preserve"> </w:t>
-      </w:r>
-      <ns1:oMath>
-        <ns1:r>
-          <ns1:t>μ</ns1:t>
-        </ns1:r>
-      </ns1:oMath>
-      <w:r>
-        <w:t xml:space="preserve"> </w:t>
-      </w:r>
-      <w:r>
-        <w:t xml:space="preserve">to</w:t>
-      </w:r>
-      <w:r>
-        <w:t xml:space="preserve"> </w:t>
-      </w:r>
-      <ns1:oMath>
-        <ns1:r>
-          <ns1:t>0.1</ns1:t>
-        </ns1:r>
-      </ns1:oMath>
-      <w:r>
-        <w:t xml:space="preserve">). The test reports</w:t>
-      </w:r>
-      <w:r>
-        <w:t xml:space="preserve"> </w:t>
-      </w:r>
-      <ns1:oMath>
-        <ns1:r>
-          <ns1:rPr>
-            <ns1:nor/>
-            <ns1:sty ns1:val="p"/>
-          </ns1:rPr>
-          <ns1:t>Accuracy</ns1:t>
-        </ns1:r>
-      </ns1:oMath>
-      <w:r>
-        <w:t xml:space="preserve">,</w:t>
-      </w:r>
-      <w:r>
-        <w:t xml:space="preserve"> </w:t>
-      </w:r>
-      <ns1:oMath>
-        <ns1:r>
-          <ns1:rPr>
-            <ns1:nor/>
-            <ns1:sty ns1:val="p"/>
-          </ns1:rPr>
-          <ns1:t>AUC</ns1:t>
-        </ns1:r>
-      </ns1:oMath>
-      <w:r>
-        <w:t xml:space="preserve">,</w:t>
-      </w:r>
-      <w:r>
-        <w:t xml:space="preserve"> </w:t>
-      </w:r>
-      <ns1:oMath>
-        <ns1:r>
-          <ns1:rPr>
-            <ns1:nor/>
-            <ns1:sty ns1:val="p"/>
-          </ns1:rPr>
-          <ns1:t>F1 Score</ns1:t>
-        </ns1:r>
-      </ns1:oMath>
-      <w:r>
-        <w:t xml:space="preserve">,</w:t>
-      </w:r>
-      <w:r>
-        <w:t xml:space="preserve"> </w:t>
-      </w:r>
-      <ns1:oMath>
-        <ns1:r>
-          <ns1:rPr>
-            <ns1:nor/>
-            <ns1:sty ns1:val="p"/>
-          </ns1:rPr>
-          <ns1:t>Precision</ns1:t>
-        </ns1:r>
-      </ns1:oMath>
-      <w:r>
-        <w:t xml:space="preserve">, and</w:t>
-      </w:r>
-      <w:r>
-        <w:t xml:space="preserve"> </w:t>
-      </w:r>
-      <ns1:oMath>
-        <ns1:r>
-          <ns1:rPr>
-            <ns1:nor/>
-            <ns1:sty ns1:val="p"/>
-          </ns1:rPr>
-          <ns1:t>Recall</ns1:t>
-        </ns1:r>
-      </ns1:oMath>
-      <w:r>
-        <w:t xml:space="preserve"> </w:t>
-      </w:r>
-      <w:r>
-        <w:t xml:space="preserve">and asserts that the predicted probabilities remain in</w:t>
-      </w:r>
-      <w:r>
-        <w:t xml:space="preserve"> </w:t>
-      </w:r>
-      <ns1:oMath>
-        <ns1:r>
-          <ns1:rPr>
-            <ns1:sty ns1:val="p"/>
-          </ns1:rPr>
-          <ns1:t>[</ns1:t>
-        </ns1:r>
-        <ns1:r>
-          <ns1:t>0</ns1:t>
-        </ns1:r>
-        <ns1:r>
-          <ns1:rPr>
-            <ns1:sty ns1:val="p"/>
-          </ns1:rPr>
-          <ns1:t>,</ns1:t>
-        </ns1:r>
-        <ns1:r>
-          <ns1:t>1</ns1:t>
-        </ns1:r>
-        <ns1:r>
-          <ns1:rPr>
-            <ns1:sty ns1:val="p"/>
-          </ns1:rPr>
-          <ns1:t>]</ns1:t>
-        </ns1:r>
-      </ns1:oMath>
-      <w:r>
-        <w:t xml:space="preserve">. Because both the production path and the test harness rely on the identical Adapt pipeline, these executions provide our practical parameter-sensitivity verification for PANDA.</w:t>
-      </w:r>
-    </w:p>
     <w:bookmarkEnd w:id="102"/>
-    <w:bookmarkEnd w:id="103"/>
-    <w:bookmarkStart w:id="109" w:name="subsec:experimental_config"/>
+    <w:bookmarkStart w:id="108" w:name="subsec:experimental_config"/>
     <w:p>
       <w:pPr>
         <w:pStyle w:val="2"/>
@@ -34712,7 +34524,7 @@
         <w:t xml:space="preserve">Experimental Configuration</w:t>
       </w:r>
     </w:p>
-    <w:bookmarkStart w:id="105" w:name="baseline-hyperparameters"/>
+    <w:bookmarkStart w:id="104" w:name="baseline-hyperparameters"/>
     <w:p>
       <w:pPr>
         <w:pStyle w:val="3"/>
@@ -34749,7 +34561,7 @@
         <w:t xml:space="preserve">, we focused on consistent random state management, class imbalance handling through balanced class weights, and parallel processing for computational efficiency. This approach ensures that the comparison reflects the models’ inherent capabilities rather than extensive hyperparameter optimization, which aligns with our research focus on domain adaptation effectiveness rather than individual model tuning.</w:t>
       </w:r>
     </w:p>
-    <w:bookmarkStart w:id="104" w:name="tbl:hyperparams"/>
+    <w:bookmarkStart w:id="103" w:name="tbl:hyperparams"/>
     <w:p>
       <w:pPr>
         <w:pStyle w:val="TableCaption"/>
@@ -35154,9 +34966,9 @@
         </w:tc>
       </w:tr>
     </w:tbl>
+    <w:bookmarkEnd w:id="103"/>
     <w:bookmarkEnd w:id="104"/>
-    <w:bookmarkEnd w:id="105"/>
-    <w:bookmarkStart w:id="106" w:name="clinical-scoring-models"/>
+    <w:bookmarkStart w:id="105" w:name="clinical-scoring-models"/>
     <w:p>
       <w:pPr>
         <w:pStyle w:val="3"/>
@@ -35901,8 +35713,8 @@
         <w:t xml:space="preserve">These models are applied using their published coefficients without re-training and represent the standard of care.</w:t>
       </w:r>
     </w:p>
-    <w:bookmarkEnd w:id="106"/>
-    <w:bookmarkStart w:id="107" w:name="ml-baseline-models"/>
+    <w:bookmarkEnd w:id="105"/>
+    <w:bookmarkStart w:id="106" w:name="ml-baseline-models"/>
     <w:p>
       <w:pPr>
         <w:pStyle w:val="3"/>
@@ -36162,11 +35974,11 @@
         <w:t xml:space="preserve">]</w:t>
       </w:r>
       <w:r>
-        <w:t xml:space="preserve">. In our setting, each hospital cohort contains only 295 patients with 63 candidate features and pronounced class imbalance, placing us squarely in the small-sample, high-variance regime where these studies report that deep tabular models are unstable and often underperform tree ensembles. Following these findings, we treat tuned tree ensembles and our pre-trained tabular foundation model as the most informative baselines for this regime and focus our experimental budget on robust cross-validation and ablations within the PANDA pipeline rather than underpowered and potentially misleading deep-tabular comparisons.</w:t>
-      </w:r>
-    </w:p>
-    <w:bookmarkEnd w:id="107"/>
-    <w:bookmarkStart w:id="108" w:name="computational-framework"/>
+        <w:t xml:space="preserve">. In our setting, each hospital cohort contains only 295 patients with 63 candidate features and a moderately imbalanced outcome distribution (approximately a 1:1.78 ratio between normal and abnormal cases). This places us in the small-sample, high-variance regime where prior studies report that deep tabular models are unstable and often underperform tree ensembles. Guided by these findings, we treat tuned tree ensembles and our pre-trained tabular foundation model as the most informative baselines for this regime and allocate our experimental budget to robust cross-validation and ablations within the PANDA pipeline rather than to underpowered and potentially misleading deep-tabular comparisons.</w:t>
+      </w:r>
+    </w:p>
+    <w:bookmarkEnd w:id="106"/>
+    <w:bookmarkStart w:id="107" w:name="computational-framework"/>
     <w:p>
       <w:pPr>
         <w:pStyle w:val="3"/>
@@ -36251,10 +36063,10 @@
         <w:pStyle w:val="FirstParagraph"/>
       </w:pPr>
     </w:p>
+    <w:bookmarkEnd w:id="107"/>
     <w:bookmarkEnd w:id="108"/>
     <w:bookmarkEnd w:id="109"/>
-    <w:bookmarkEnd w:id="110"/>
-    <w:bookmarkStart w:id="128" w:name="sec:analysis"/>
+    <w:bookmarkStart w:id="127" w:name="sec:analysis"/>
     <w:p>
       <w:pPr>
         <w:pStyle w:val="1"/>
@@ -36347,7 +36159,7 @@
         <w:t xml:space="preserve">By analyzing PANDA under the generalization bound of Ben-David et al. for domain adaptation, we show that its architecture constitutes a direct algorithmic response to the theoretical decomposition of target error.</w:t>
       </w:r>
     </w:p>
-    <w:bookmarkStart w:id="114" w:name="subsec:generalization_bound"/>
+    <w:bookmarkStart w:id="113" w:name="subsec:generalization_bound"/>
     <w:p>
       <w:pPr>
         <w:pStyle w:val="2"/>
@@ -36754,7 +36566,7 @@
       <w:pPr>
         <w:pStyle w:val="a0"/>
       </w:pPr>
-      <w:bookmarkStart w:id="111" w:name="eq:ben_david_bound"/>
+      <w:bookmarkStart w:id="110" w:name="eq:ben_david_bound"/>
       <ns1:oMathPara>
         <ns1:oMathParaPr>
           <ns1:jc ns1:val="center"/>
@@ -37043,7 +36855,7 @@
           </ns1:r>
         </ns1:oMath>
       </ns1:oMathPara>
-      <w:bookmarkEnd w:id="111"/>
+      <w:bookmarkEnd w:id="110"/>
     </w:p>
     <w:p>
       <w:pPr>
@@ -37469,7 +37281,7 @@
         <w:t xml:space="preserve">.</w:t>
       </w:r>
     </w:p>
-    <w:bookmarkStart w:id="113" w:name="the-mathcalhdeltamathcalh-divergence"/>
+    <w:bookmarkStart w:id="112" w:name="the-mathcalhdeltamathcalh-divergence"/>
     <w:p>
       <w:pPr>
         <w:pStyle w:val="3"/>
@@ -37570,7 +37382,7 @@
       <w:pPr>
         <w:pStyle w:val="a0"/>
       </w:pPr>
-      <w:bookmarkStart w:id="112" w:name="eq:hdhd-divergence"/>
+      <w:bookmarkStart w:id="111" w:name="eq:hdhd-divergence"/>
       <ns1:oMathPara>
         <ns1:oMathParaPr>
           <ns1:jc ns1:val="center"/>
@@ -37961,7 +37773,7 @@
           </ns1:r>
         </ns1:oMath>
       </ns1:oMathPara>
-      <w:bookmarkEnd w:id="112"/>
+      <w:bookmarkEnd w:id="111"/>
     </w:p>
     <w:p>
       <w:pPr>
@@ -38006,9 +37818,9 @@
         <w:t xml:space="preserve">that exhibit low disagreement on the source domain but high disagreement on the target domain, the divergence is large. In this case, the source domain does not sufficiently constrain classifier behavior on the target domain, which can lead to negative transfer. Alignment methods such as TCA and CORAL aim to transform the feature space so that this divergence is reduced.</w:t>
       </w:r>
     </w:p>
+    <w:bookmarkEnd w:id="112"/>
     <w:bookmarkEnd w:id="113"/>
-    <w:bookmarkEnd w:id="114"/>
-    <w:bookmarkStart w:id="118" w:name="subsec:analysis_source_risk"/>
+    <w:bookmarkStart w:id="117" w:name="subsec:analysis_source_risk"/>
     <w:p>
       <w:pPr>
         <w:pStyle w:val="2"/>
@@ -38165,7 +37977,7 @@
         <w:t xml:space="preserve">.</w:t>
       </w:r>
     </w:p>
-    <w:bookmarkStart w:id="117" w:name="X06f92b2b6bdb9eddabb2e70f37c54da3dd75501"/>
+    <w:bookmarkStart w:id="116" w:name="X06f92b2b6bdb9eddabb2e70f37c54da3dd75501"/>
     <w:p>
       <w:pPr>
         <w:pStyle w:val="3"/>
@@ -38223,7 +38035,7 @@
       <w:pPr>
         <w:pStyle w:val="a0"/>
       </w:pPr>
-      <w:bookmarkStart w:id="115" w:name="eq:erm"/>
+      <w:bookmarkStart w:id="114" w:name="eq:erm"/>
       <ns1:oMathPara>
         <ns1:oMathParaPr>
           <ns1:jc ns1:val="center"/>
@@ -38412,7 +38224,7 @@
           </ns1:r>
         </ns1:oMath>
       </ns1:oMathPara>
-      <w:bookmarkEnd w:id="115"/>
+      <w:bookmarkEnd w:id="114"/>
     </w:p>
     <w:p>
       <w:pPr>
@@ -38512,7 +38324,7 @@
       <w:pPr>
         <w:pStyle w:val="a0"/>
       </w:pPr>
-      <w:bookmarkStart w:id="116" w:name="eq:ppd"/>
+      <w:bookmarkStart w:id="115" w:name="eq:ppd"/>
       <ns1:oMathPara>
         <ns1:oMathParaPr>
           <ns1:jc ns1:val="center"/>
@@ -38699,7 +38511,7 @@
           </ns1:r>
         </ns1:oMath>
       </ns1:oMathPara>
-      <w:bookmarkEnd w:id="116"/>
+      <w:bookmarkEnd w:id="115"/>
     </w:p>
     <w:p>
       <w:pPr>
@@ -38792,9 +38604,9 @@
         <w:t xml:space="preserve">term in the bound.</w:t>
       </w:r>
     </w:p>
+    <w:bookmarkEnd w:id="116"/>
     <w:bookmarkEnd w:id="117"/>
-    <w:bookmarkEnd w:id="118"/>
-    <w:bookmarkStart w:id="122" w:name="subsec:analysis_divergence"/>
+    <w:bookmarkStart w:id="121" w:name="subsec:analysis_divergence"/>
     <w:p>
       <w:pPr>
         <w:pStyle w:val="2"/>
@@ -39011,7 +38823,7 @@
         <w:t xml:space="preserve">.</w:t>
       </w:r>
     </w:p>
-    <w:bookmarkStart w:id="119" w:name="why-feature-space-alignment"/>
+    <w:bookmarkStart w:id="118" w:name="why-feature-space-alignment"/>
     <w:p>
       <w:pPr>
         <w:pStyle w:val="3"/>
@@ -39064,8 +38876,8 @@
         <w:t xml:space="preserve">. After RFE, the retained features form a more robust and relevant subset, which makes them more amenable to linear alignment. The goal of this step is to align the marginal distributions of these preselected features between the source and target domains.</w:t>
       </w:r>
     </w:p>
-    <w:bookmarkEnd w:id="119"/>
-    <w:bookmarkStart w:id="121" w:name="the-tca-optimization-objective"/>
+    <w:bookmarkEnd w:id="118"/>
+    <w:bookmarkStart w:id="120" w:name="the-tca-optimization-objective"/>
     <w:p>
       <w:pPr>
         <w:pStyle w:val="3"/>
@@ -39143,7 +38955,7 @@
       <w:pPr>
         <w:pStyle w:val="a0"/>
       </w:pPr>
-      <w:bookmarkStart w:id="120" w:name="eq:tca-objective"/>
+      <w:bookmarkStart w:id="119" w:name="eq:tca-objective"/>
       <ns1:oMathPara>
         <ns1:oMathParaPr>
           <ns1:jc ns1:val="center"/>
@@ -39374,7 +39186,7 @@
           </ns1:r>
         </ns1:oMath>
       </ns1:oMathPara>
-      <w:bookmarkEnd w:id="120"/>
+      <w:bookmarkEnd w:id="119"/>
     </w:p>
     <w:p>
       <w:pPr>
@@ -39588,9 +39400,9 @@
         <w:t xml:space="preserve">denotes the dimensionality of the RFE-selected features.</w:t>
       </w:r>
     </w:p>
+    <w:bookmarkEnd w:id="120"/>
     <w:bookmarkEnd w:id="121"/>
-    <w:bookmarkEnd w:id="122"/>
-    <w:bookmarkStart w:id="124" w:name="subsec:analysis_adaptability"/>
+    <w:bookmarkStart w:id="123" w:name="subsec:analysis_adaptability"/>
     <w:p>
       <w:pPr>
         <w:pStyle w:val="2"/>
@@ -39904,7 +39716,7 @@
       <w:pPr>
         <w:pStyle w:val="a0"/>
       </w:pPr>
-      <w:bookmarkStart w:id="123" w:name="eq:concept-invariance"/>
+      <w:bookmarkStart w:id="122" w:name="eq:concept-invariance"/>
       <ns1:oMathPara>
         <ns1:oMathParaPr>
           <ns1:jc ns1:val="center"/>
@@ -40118,7 +39930,7 @@
           </ns1:r>
         </ns1:oMath>
       </ns1:oMathPara>
-      <w:bookmarkEnd w:id="123"/>
+      <w:bookmarkEnd w:id="122"/>
     </w:p>
     <w:p>
       <w:pPr>
@@ -40177,8 +39989,8 @@
         <w:t xml:space="preserve">, yielding a tighter overall bound on the target error.</w:t>
       </w:r>
     </w:p>
-    <w:bookmarkEnd w:id="124"/>
-    <w:bookmarkStart w:id="126" w:name="subsec:analysis_synthesis"/>
+    <w:bookmarkEnd w:id="123"/>
+    <w:bookmarkStart w:id="125" w:name="subsec:analysis_synthesis"/>
     <w:p>
       <w:pPr>
         <w:pStyle w:val="2"/>
@@ -40218,7 +40030,7 @@
         <w:t xml:space="preserve">summarizes the connection between the theoretical components and our experimental findings, and illustrates how each PANDA component targets a specific term in the Ben-David bound.</w:t>
       </w:r>
     </w:p>
-    <w:bookmarkStart w:id="125" w:name="tbl:theory_empirics"/>
+    <w:bookmarkStart w:id="124" w:name="tbl:theory_empirics"/>
     <w:p>
       <w:pPr>
         <w:pStyle w:val="TableCaption"/>
@@ -40730,9 +40542,9 @@
         </w:tc>
       </w:tr>
     </w:tbl>
+    <w:bookmarkEnd w:id="124"/>
     <w:bookmarkEnd w:id="125"/>
-    <w:bookmarkEnd w:id="126"/>
-    <w:bookmarkStart w:id="127" w:name="summary-of-theoretical-insights"/>
+    <w:bookmarkStart w:id="126" w:name="summary-of-theoretical-insights"/>
     <w:p>
       <w:pPr>
         <w:pStyle w:val="2"/>
@@ -40850,9 +40662,9 @@
         <w:t xml:space="preserve">through stability-based feature pruning. Together, these components support reliable generalization in the challenging regime of small, heterogeneous medical datasets.</w:t>
       </w:r>
     </w:p>
+    <w:bookmarkEnd w:id="126"/>
     <w:bookmarkEnd w:id="127"/>
-    <w:bookmarkEnd w:id="128"/>
-    <w:bookmarkStart w:id="174" w:name="sec:eval-start"/>
+    <w:bookmarkStart w:id="173" w:name="sec:eval-start"/>
     <w:p>
       <w:pPr>
         <w:pStyle w:val="1"/>
@@ -40951,7 +40763,7 @@
         <w:t xml:space="preserve">race-driven cross-population shift in the TableShift BRFSS Diabetes benchmark.</w:t>
       </w:r>
     </w:p>
-    <w:bookmarkStart w:id="143" w:name="X0ffd011a95968849d545cf687274724a690f809"/>
+    <w:bookmarkStart w:id="142" w:name="X0ffd011a95968849d545cf687274724a690f809"/>
     <w:p>
       <w:pPr>
         <w:pStyle w:val="2"/>
@@ -41001,7 +40813,7 @@
         <w:t xml:space="preserve">out-of-distribution (OOD) domain.</w:t>
       </w:r>
     </w:p>
-    <w:bookmarkStart w:id="138" w:name="classification-performance-metrics"/>
+    <w:bookmarkStart w:id="137" w:name="classification-performance-metrics"/>
     <w:p>
       <w:pPr>
         <w:pStyle w:val="3"/>
@@ -41031,7 +40843,7 @@
       <w:pPr>
         <w:pStyle w:val="a0"/>
       </w:pPr>
-      <w:bookmarkStart w:id="129" w:name="eq:tpr"/>
+      <w:bookmarkStart w:id="128" w:name="eq:tpr"/>
       <ns1:oMathPara>
         <ns1:oMathParaPr>
           <ns1:jc ns1:val="center"/>
@@ -41176,13 +40988,13 @@
           </ns1:r>
         </ns1:oMath>
       </ns1:oMathPara>
-      <w:bookmarkEnd w:id="129"/>
+      <w:bookmarkEnd w:id="128"/>
     </w:p>
     <w:p>
       <w:pPr>
         <w:pStyle w:val="FirstParagraph"/>
       </w:pPr>
-      <w:bookmarkStart w:id="130" w:name="eq:fpr"/>
+      <w:bookmarkStart w:id="129" w:name="eq:fpr"/>
       <ns1:oMathPara>
         <ns1:oMathParaPr>
           <ns1:jc ns1:val="center"/>
@@ -41327,13 +41139,13 @@
           </ns1:r>
         </ns1:oMath>
       </ns1:oMathPara>
-      <w:bookmarkEnd w:id="130"/>
+      <w:bookmarkEnd w:id="129"/>
     </w:p>
     <w:p>
       <w:pPr>
         <w:pStyle w:val="FirstParagraph"/>
       </w:pPr>
-      <w:bookmarkStart w:id="131" w:name="eq:auc"/>
+      <w:bookmarkStart w:id="130" w:name="eq:auc"/>
       <ns1:oMathPara>
         <ns1:oMathParaPr>
           <ns1:jc ns1:val="center"/>
@@ -41464,13 +41276,13 @@
           </ns1:r>
         </ns1:oMath>
       </ns1:oMathPara>
-      <w:bookmarkEnd w:id="131"/>
+      <w:bookmarkEnd w:id="130"/>
     </w:p>
     <w:p>
       <w:pPr>
         <w:pStyle w:val="FirstParagraph"/>
       </w:pPr>
-      <w:bookmarkStart w:id="132" w:name="eq:accuracy"/>
+      <w:bookmarkStart w:id="131" w:name="eq:accuracy"/>
       <ns1:oMathPara>
         <ns1:oMathParaPr>
           <ns1:jc ns1:val="center"/>
@@ -41581,13 +41393,13 @@
           </ns1:r>
         </ns1:oMath>
       </ns1:oMathPara>
-      <w:bookmarkEnd w:id="132"/>
+      <w:bookmarkEnd w:id="131"/>
     </w:p>
     <w:p>
       <w:pPr>
         <w:pStyle w:val="FirstParagraph"/>
       </w:pPr>
-      <w:bookmarkStart w:id="133" w:name="eq:precision"/>
+      <w:bookmarkStart w:id="132" w:name="eq:precision"/>
       <ns1:oMathPara>
         <ns1:oMathParaPr>
           <ns1:jc ns1:val="center"/>
@@ -41659,13 +41471,13 @@
           </ns1:r>
         </ns1:oMath>
       </ns1:oMathPara>
-      <w:bookmarkEnd w:id="133"/>
+      <w:bookmarkEnd w:id="132"/>
     </w:p>
     <w:p>
       <w:pPr>
         <w:pStyle w:val="FirstParagraph"/>
       </w:pPr>
-      <w:bookmarkStart w:id="134" w:name="eq:recall"/>
+      <w:bookmarkStart w:id="133" w:name="eq:recall"/>
       <ns1:oMathPara>
         <ns1:oMathParaPr>
           <ns1:jc ns1:val="center"/>
@@ -41737,13 +41549,13 @@
           </ns1:r>
         </ns1:oMath>
       </ns1:oMathPara>
-      <w:bookmarkEnd w:id="134"/>
+      <w:bookmarkEnd w:id="133"/>
     </w:p>
     <w:p>
       <w:pPr>
         <w:pStyle w:val="FirstParagraph"/>
       </w:pPr>
-      <w:bookmarkStart w:id="135" w:name="eq:f1"/>
+      <w:bookmarkStart w:id="134" w:name="eq:f1"/>
       <ns1:oMathPara>
         <ns1:oMathParaPr>
           <ns1:jc ns1:val="center"/>
@@ -41837,13 +41649,13 @@
           </ns1:r>
         </ns1:oMath>
       </ns1:oMathPara>
-      <w:bookmarkEnd w:id="135"/>
+      <w:bookmarkEnd w:id="134"/>
     </w:p>
     <w:p>
       <w:pPr>
         <w:pStyle w:val="FirstParagraph"/>
       </w:pPr>
-      <w:bookmarkStart w:id="136" w:name="eq:specificity"/>
+      <w:bookmarkStart w:id="135" w:name="eq:specificity"/>
       <ns1:oMathPara>
         <ns1:oMathParaPr>
           <ns1:jc ns1:val="center"/>
@@ -41915,7 +41727,7 @@
           </ns1:r>
         </ns1:oMath>
       </ns1:oMathPara>
-      <w:bookmarkEnd w:id="136"/>
+      <w:bookmarkEnd w:id="135"/>
     </w:p>
     <w:p>
       <w:pPr>
@@ -42105,7 +41917,7 @@
       <w:pPr>
         <w:pStyle w:val="a0"/>
       </w:pPr>
-      <w:bookmarkStart w:id="137" w:name="eq:cross-validation-stats"/>
+      <w:bookmarkStart w:id="136" w:name="eq:cross-validation-stats"/>
       <ns1:oMathPara>
         <ns1:oMathParaPr>
           <ns1:jc ns1:val="center"/>
@@ -42346,10 +42158,10 @@
           </ns1:r>
         </ns1:oMath>
       </ns1:oMathPara>
-      <w:bookmarkEnd w:id="137"/>
-    </w:p>
-    <w:bookmarkEnd w:id="138"/>
-    <w:bookmarkStart w:id="142" w:name="visualization-based-evaluation"/>
+      <w:bookmarkEnd w:id="136"/>
+    </w:p>
+    <w:bookmarkEnd w:id="137"/>
+    <w:bookmarkStart w:id="141" w:name="visualization-based-evaluation"/>
     <w:p>
       <w:pPr>
         <w:pStyle w:val="3"/>
@@ -42676,7 +42488,7 @@
       <w:pPr>
         <w:pStyle w:val="a0"/>
       </w:pPr>
-      <w:bookmarkStart w:id="139" w:name="eq:calibration-bins"/>
+      <w:bookmarkStart w:id="138" w:name="eq:calibration-bins"/>
       <ns1:oMathPara>
         <ns1:oMathParaPr>
           <ns1:jc ns1:val="center"/>
@@ -42946,7 +42758,7 @@
           </ns1:r>
         </ns1:oMath>
       </ns1:oMathPara>
-      <w:bookmarkEnd w:id="139"/>
+      <w:bookmarkEnd w:id="138"/>
     </w:p>
     <w:p>
       <w:pPr>
@@ -43004,7 +42816,7 @@
       <w:pPr>
         <w:pStyle w:val="a0"/>
       </w:pPr>
-      <w:bookmarkStart w:id="140" w:name="eq:net-benefit"/>
+      <w:bookmarkStart w:id="139" w:name="eq:net-benefit"/>
       <ns1:oMathPara>
         <ns1:oMathParaPr>
           <ns1:jc ns1:val="center"/>
@@ -43213,7 +43025,7 @@
           </ns1:r>
         </ns1:oMath>
       </ns1:oMathPara>
-      <w:bookmarkEnd w:id="140"/>
+      <w:bookmarkEnd w:id="139"/>
     </w:p>
     <w:p>
       <w:pPr>
@@ -43230,7 +43042,7 @@
       <w:pPr>
         <w:pStyle w:val="a0"/>
       </w:pPr>
-      <w:bookmarkStart w:id="141" w:name="eq:benchmark-strategies"/>
+      <w:bookmarkStart w:id="140" w:name="eq:benchmark-strategies"/>
       <ns1:oMathPara>
         <ns1:oMathParaPr>
           <ns1:jc ns1:val="center"/>
@@ -43439,7 +43251,7 @@
           </ns1:r>
         </ns1:oMath>
       </ns1:oMathPara>
-      <w:bookmarkEnd w:id="141"/>
+      <w:bookmarkEnd w:id="140"/>
     </w:p>
     <w:p>
       <w:pPr>
@@ -43452,9 +43264,9 @@
         <w:t xml:space="preserve">DCA therefore quantifies the clinical utility of a model across plausible decision thresholds relative to treating all or no patients.</w:t>
       </w:r>
     </w:p>
+    <w:bookmarkEnd w:id="141"/>
     <w:bookmarkEnd w:id="142"/>
-    <w:bookmarkEnd w:id="143"/>
-    <w:bookmarkStart w:id="146" w:name="X453f8534ffaf9a8d552d436828f2081c3f9f040"/>
+    <w:bookmarkStart w:id="145" w:name="X453f8534ffaf9a8d552d436828f2081c3f9f040"/>
     <w:p>
       <w:pPr>
         <w:pStyle w:val="2"/>
@@ -43627,7 +43439,7 @@
         <w:t xml:space="preserve">in this setting.</w:t>
       </w:r>
     </w:p>
-    <w:bookmarkStart w:id="145" w:name="prevalence-and-label-shift."/>
+    <w:bookmarkStart w:id="144" w:name="prevalence-and-label-shift."/>
     <w:p>
       <w:pPr>
         <w:pStyle w:val="4"/>
@@ -43653,7 +43465,7 @@
         <w:t xml:space="preserve">Real-world LDCT screening cohorts typically exhibit malignancy prevalences of approximately 5%. In contrast, both of our internal pulmonary nodule cohorts are enriched case-control datasets with a higher malignancy proportion (around 65%), constructed to ensure sufficient malignant samples for model development and cross-hospital comparison. Consequently, these cohorts do not constitute a canonical low-prevalence label-shift scenario. Instead, our pulmonary experiment focuses on covariate shift (e.g., shifts in age, smoking history, and acquisition protocols) and concept shift arising from differences in local labeling and management practices across hospitals.</w:t>
       </w:r>
     </w:p>
-    <w:bookmarkStart w:id="144" w:name="tbl:cohort_summary"/>
+    <w:bookmarkStart w:id="143" w:name="tbl:cohort_summary"/>
     <w:p>
       <w:pPr>
         <w:pStyle w:val="TableCaption"/>
@@ -44372,10 +44184,10 @@
         </w:tc>
       </w:tr>
     </w:tbl>
+    <w:bookmarkEnd w:id="143"/>
     <w:bookmarkEnd w:id="144"/>
     <w:bookmarkEnd w:id="145"/>
-    <w:bookmarkEnd w:id="146"/>
-    <w:bookmarkStart w:id="155" w:name="Xadb85e8d666dd873a97c50bfe977e667338825c"/>
+    <w:bookmarkStart w:id="154" w:name="Xadb85e8d666dd873a97c50bfe977e667338825c"/>
     <w:p>
       <w:pPr>
         <w:pStyle w:val="2"/>
@@ -44393,7 +44205,7 @@
         <w:t xml:space="preserve">E1: Internal and Cross-Hospital Generalization</w:t>
       </w:r>
     </w:p>
-    <w:bookmarkStart w:id="152" w:name="source-and-target-domain-performance"/>
+    <w:bookmarkStart w:id="151" w:name="source-and-target-domain-performance"/>
     <w:p>
       <w:pPr>
         <w:pStyle w:val="3"/>
@@ -44587,7 +44399,7 @@
         <w:t xml:space="preserve">The clinical scores continue to show poor transportability across institutions.</w:t>
       </w:r>
     </w:p>
-    <w:bookmarkStart w:id="147" w:name="tbl:main_results_table"/>
+    <w:bookmarkStart w:id="146" w:name="tbl:main_results_table"/>
     <w:p>
       <w:pPr>
         <w:pStyle w:val="TableCaption"/>
@@ -46207,8 +46019,8 @@
         </w:tc>
       </w:tr>
     </w:tbl>
-    <w:bookmarkEnd w:id="147"/>
-    <w:bookmarkStart w:id="151" w:name="fig:performance-heatmaps"/>
+    <w:bookmarkEnd w:id="146"/>
+    <w:bookmarkStart w:id="150" w:name="fig:performance-heatmaps"/>
     <w:p>
       <w:pPr>
         <w:pStyle w:val="Figure"/>
@@ -46218,18 +46030,18 @@
           <ns2:inline>
             <ns2:extent cx="5486400" cy="7190814"/>
             <ns2:effectExtent b="0" l="0" r="0" t="0"/>
-            <ns2:docPr descr="" title="" id="149" name="Picture"/>
+            <ns2:docPr descr="" title="" id="148" name="Picture"/>
             <ns3:graphic>
               <ns3:graphicData uri="http://schemas.openxmlformats.org/drawingml/2006/picture">
                 <ns4:pic>
                   <ns4:nvPicPr>
-                    <ns4:cNvPr descr="img/cross_hospital/combined_heatmaps_nature.pdf" id="150" name="Picture"/>
+                    <ns4:cNvPr descr="img/cross_hospital/combined_heatmaps_nature.pdf" id="149" name="Picture"/>
                     <ns4:cNvPicPr>
                       <ns3:picLocks noChangeArrowheads="1" noChangeAspect="1"/>
                     </ns4:cNvPicPr>
                   </ns4:nvPicPr>
                   <ns4:blipFill>
-                    <ns3:blip ns5:embed="rId148"/>
+                    <ns3:blip ns5:embed="rId147"/>
                     <ns3:stretch>
                       <ns3:fillRect/>
                     </ns3:stretch>
@@ -46306,9 +46118,9 @@
         <w:t xml:space="preserve">Cross-domain external validation heatmap; the TCA-enhanced PANDA model maintains the highest AUC and recall, highlighting its stability under domain shift.</w:t>
       </w:r>
     </w:p>
+    <w:bookmarkEnd w:id="150"/>
     <w:bookmarkEnd w:id="151"/>
-    <w:bookmarkEnd w:id="152"/>
-    <w:bookmarkStart w:id="154" w:name="stratified-analysis"/>
+    <w:bookmarkStart w:id="153" w:name="stratified-analysis"/>
     <w:p>
       <w:pPr>
         <w:pStyle w:val="3"/>
@@ -46416,7 +46228,7 @@
         <w:t xml:space="preserve">: We observe comparable performance across gender (AUC 0.70 vs 0.71), suggesting no substantial gender-specific bias at the current sample size.</w:t>
       </w:r>
     </w:p>
-    <w:bookmarkStart w:id="153" w:name="tbl:stratified_analysis"/>
+    <w:bookmarkStart w:id="152" w:name="tbl:stratified_analysis"/>
     <w:p>
       <w:pPr>
         <w:pStyle w:val="TableCaption"/>
@@ -46962,10 +46774,10 @@
         </w:tc>
       </w:tr>
     </w:tbl>
+    <w:bookmarkEnd w:id="152"/>
     <w:bookmarkEnd w:id="153"/>
     <w:bookmarkEnd w:id="154"/>
-    <w:bookmarkEnd w:id="155"/>
-    <w:bookmarkStart w:id="164" w:name="X947f653010c8723ef45b14a88c42fbf2d042e34"/>
+    <w:bookmarkStart w:id="163" w:name="X947f653010c8723ef45b14a88c42fbf2d042e34"/>
     <w:p>
       <w:pPr>
         <w:pStyle w:val="2"/>
@@ -47052,7 +46864,7 @@
         <w:t xml:space="preserve">reports ROC, calibration, and decision curves. Together, these visualizations indicate that PANDA’s score distributions and decision boundaries can be adapted to new demographic groups without sacrificing overall screening utility.</w:t>
       </w:r>
     </w:p>
-    <w:bookmarkStart w:id="159" w:name="fig:tableshift-heatmaps"/>
+    <w:bookmarkStart w:id="158" w:name="fig:tableshift-heatmaps"/>
     <w:p>
       <w:pPr>
         <w:pStyle w:val="Figure"/>
@@ -47062,18 +46874,18 @@
           <ns2:inline>
             <ns2:extent cx="5212080" cy="6843854"/>
             <ns2:effectExtent b="0" l="0" r="0" t="0"/>
-            <ns2:docPr descr="" title="" id="157" name="Picture"/>
+            <ns2:docPr descr="" title="" id="156" name="Picture"/>
             <ns3:graphic>
               <ns3:graphicData uri="http://schemas.openxmlformats.org/drawingml/2006/picture">
                 <ns4:pic>
                   <ns4:nvPicPr>
-                    <ns4:cNvPr descr="img/tableshift/combined_heatmaps_nature.pdf" id="158" name="Picture"/>
+                    <ns4:cNvPr descr="img/tableshift/combined_heatmaps_nature.pdf" id="157" name="Picture"/>
                     <ns4:cNvPicPr>
                       <ns3:picLocks noChangeArrowheads="1" noChangeAspect="1"/>
                     </ns4:cNvPicPr>
                   </ns4:nvPicPr>
                   <ns4:blipFill>
-                    <ns3:blip ns5:embed="rId156"/>
+                    <ns3:blip ns5:embed="rId155"/>
                     <ns3:stretch>
                       <ns3:fillRect/>
                     </ns3:stretch>
@@ -47124,7 +46936,7 @@
         <w:t xml:space="preserve">Heatmaps summarize multiple metrics for PANDA and baseline models across the training split and the race-shifted evaluation split. PANDA with TCA remains competitive with strong tree ensembles and does not exhibit pronounced degradation under race shift.</w:t>
       </w:r>
     </w:p>
-    <w:bookmarkEnd w:id="159"/>
+    <w:bookmarkEnd w:id="158"/>
     <w:p>
       <w:pPr>
         <w:pStyle w:val="a0"/>
@@ -47285,7 +47097,7 @@
         <w:t xml:space="preserve">when desired.</w:t>
       </w:r>
     </w:p>
-    <w:bookmarkStart w:id="163" w:name="fig:brfss-roc"/>
+    <w:bookmarkStart w:id="162" w:name="fig:brfss-roc"/>
     <w:p>
       <w:pPr>
         <w:pStyle w:val="Figure"/>
@@ -47295,18 +47107,18 @@
           <ns2:inline>
             <ns2:extent cx="5212080" cy="5814527"/>
             <ns2:effectExtent b="0" l="0" r="0" t="0"/>
-            <ns2:docPr descr="" title="" id="161" name="Picture"/>
+            <ns2:docPr descr="" title="" id="160" name="Picture"/>
             <ns3:graphic>
               <ns3:graphicData uri="http://schemas.openxmlformats.org/drawingml/2006/picture">
                 <ns4:pic>
                   <ns4:nvPicPr>
-                    <ns4:cNvPr descr="img/tableshift/combined_analysis_figure.pdf" id="162" name="Picture"/>
+                    <ns4:cNvPr descr="img/tableshift/combined_analysis_figure.pdf" id="161" name="Picture"/>
                     <ns4:cNvPicPr>
                       <ns3:picLocks noChangeArrowheads="1" noChangeAspect="1"/>
                     </ns4:cNvPicPr>
                   </ns4:nvPicPr>
                   <ns4:blipFill>
-                    <ns3:blip ns5:embed="rId160"/>
+                    <ns3:blip ns5:embed="rId159"/>
                     <ns3:stretch>
                       <ns3:fillRect/>
                     </ns3:stretch>
@@ -47399,9 +47211,9 @@
         <w:t xml:space="preserve">Decision curves illustrating net benefit across clinical thresholds.</w:t>
       </w:r>
     </w:p>
+    <w:bookmarkEnd w:id="162"/>
     <w:bookmarkEnd w:id="163"/>
-    <w:bookmarkEnd w:id="164"/>
-    <w:bookmarkStart w:id="173" w:name="interpretability-and-stability"/>
+    <w:bookmarkStart w:id="172" w:name="interpretability-and-stability"/>
     <w:p>
       <w:pPr>
         <w:pStyle w:val="2"/>
@@ -47486,7 +47298,7 @@
         <w:t xml:space="preserve">) track AUC, accuracy, and F1 as functions of the retained subset size, together with stability and cost-effectiveness metrics. Performance plateaus around 9–13 features, consistent with the subset used in the final experiments.</w:t>
       </w:r>
     </w:p>
-    <w:bookmarkStart w:id="168" w:name="fig:rfe-performance"/>
+    <w:bookmarkStart w:id="167" w:name="fig:rfe-performance"/>
     <w:p>
       <w:pPr>
         <w:pStyle w:val="Figure"/>
@@ -47496,18 +47308,18 @@
           <ns2:inline>
             <ns2:extent cx="5486400" cy="5769847"/>
             <ns2:effectExtent b="0" l="0" r="0" t="0"/>
-            <ns2:docPr descr="" title="" id="166" name="Picture"/>
+            <ns2:docPr descr="" title="" id="165" name="Picture"/>
             <ns3:graphic>
               <ns3:graphicData uri="http://schemas.openxmlformats.org/drawingml/2006/picture">
                 <ns4:pic>
                   <ns4:nvPicPr>
-                    <ns4:cNvPr descr="img/cross_hospital/feature_performance_comparison_comprehensive.pdf" id="167" name="Picture"/>
+                    <ns4:cNvPr descr="img/cross_hospital/feature_performance_comparison_comprehensive.pdf" id="166" name="Picture"/>
                     <ns4:cNvPicPr>
                       <ns3:picLocks noChangeArrowheads="1" noChangeAspect="1"/>
                     </ns4:cNvPicPr>
                   </ns4:nvPicPr>
                   <ns4:blipFill>
-                    <ns3:blip ns5:embed="rId165"/>
+                    <ns3:blip ns5:embed="rId164"/>
                     <ns3:stretch>
                       <ns3:fillRect/>
                     </ns3:stretch>
@@ -47602,8 +47414,8 @@
         <w:t xml:space="preserve">0.15) to identify a feature count that balances accuracy with practical deployment considerations.</w:t>
       </w:r>
     </w:p>
-    <w:bookmarkEnd w:id="168"/>
-    <w:bookmarkStart w:id="172" w:name="fig:combined_analysis"/>
+    <w:bookmarkEnd w:id="167"/>
+    <w:bookmarkStart w:id="171" w:name="fig:combined_analysis"/>
     <w:p>
       <w:pPr>
         <w:pStyle w:val="Figure"/>
@@ -47613,18 +47425,18 @@
           <ns2:inline>
             <ns2:extent cx="5486400" cy="6125919"/>
             <ns2:effectExtent b="0" l="0" r="0" t="0"/>
-            <ns2:docPr descr="" title="" id="170" name="Picture"/>
+            <ns2:docPr descr="" title="" id="169" name="Picture"/>
             <ns3:graphic>
               <ns3:graphicData uri="http://schemas.openxmlformats.org/drawingml/2006/picture">
                 <ns4:pic>
                   <ns4:nvPicPr>
-                    <ns4:cNvPr descr="img/cross_hospital/combined_analysis_figure.pdf" id="171" name="Picture"/>
+                    <ns4:cNvPr descr="img/cross_hospital/combined_analysis_figure.pdf" id="170" name="Picture"/>
                     <ns4:cNvPicPr>
                       <ns3:picLocks noChangeArrowheads="1" noChangeAspect="1"/>
                     </ns4:cNvPicPr>
                   </ns4:nvPicPr>
                   <ns4:blipFill>
-                    <ns3:blip ns5:embed="rId169"/>
+                    <ns3:blip ns5:embed="rId168"/>
                     <ns3:stretch>
                       <ns3:fillRect/>
                     </ns3:stretch>
@@ -47717,15 +47529,15 @@
         <w:t xml:space="preserve">Decision curves illustrating the net clinical benefit of PANDA and its TCA extension.</w:t>
       </w:r>
     </w:p>
+    <w:bookmarkEnd w:id="171"/>
+    <w:p>
+      <w:pPr>
+        <w:pStyle w:val="a0"/>
+      </w:pPr>
+    </w:p>
     <w:bookmarkEnd w:id="172"/>
-    <w:p>
-      <w:pPr>
-        <w:pStyle w:val="a0"/>
-      </w:pPr>
-    </w:p>
     <w:bookmarkEnd w:id="173"/>
-    <w:bookmarkEnd w:id="174"/>
-    <w:bookmarkStart w:id="185" w:name="sec:concl-start"/>
+    <w:bookmarkStart w:id="184" w:name="sec:concl-start"/>
     <w:p>
       <w:pPr>
         <w:pStyle w:val="1"/>
@@ -47743,7 +47555,7 @@
         <w:t xml:space="preserve">Conclusion</w:t>
       </w:r>
     </w:p>
-    <w:bookmarkStart w:id="175" w:name="summary-of-contributions"/>
+    <w:bookmarkStart w:id="174" w:name="summary-of-contributions"/>
     <w:p>
       <w:pPr>
         <w:pStyle w:val="2"/>
@@ -47840,8 +47652,8 @@
         <w:t xml:space="preserve">: Transfer Component Analysis (TCA) applied in the Transformer embedding space effectively reduces the Maximum Mean Discrepancy (MMD) between domains. This alignment yields a consistent performance gain (AUC +0.007) and, more importantly, improves calibration in the target domain.</w:t>
       </w:r>
     </w:p>
-    <w:bookmarkEnd w:id="175"/>
-    <w:bookmarkStart w:id="180" w:name="limitations"/>
+    <w:bookmarkEnd w:id="174"/>
+    <w:bookmarkStart w:id="179" w:name="limitations"/>
     <w:p>
       <w:pPr>
         <w:pStyle w:val="2"/>
@@ -47867,7 +47679,7 @@
         <w:t xml:space="preserve">Although PANDA advances the state of the art, several limitations remain.</w:t>
       </w:r>
     </w:p>
-    <w:bookmarkStart w:id="176" w:name="closed-world-assumption"/>
+    <w:bookmarkStart w:id="175" w:name="closed-world-assumption"/>
     <w:p>
       <w:pPr>
         <w:pStyle w:val="3"/>
@@ -47893,8 +47705,8 @@
         <w:t xml:space="preserve">PANDA assumes that the source and target domains share a common feature schema given by their intersection. It does not address open-world shifts in which the target domain introduces entirely new, highly predictive features that are absent in the source. For example, if a new hospital collects a molecular biomarker (such as DNA methylation) that is not available in the training cohort, PANDA cannot exploit this information without retraining. This lowest-common-denominator strategy in feature selection promotes stability but may limit performance relative to models trained on richer, site-specific schemas.</w:t>
       </w:r>
     </w:p>
-    <w:bookmarkEnd w:id="176"/>
-    <w:bookmarkStart w:id="177" w:name="missing-data-mechanisms"/>
+    <w:bookmarkEnd w:id="175"/>
+    <w:bookmarkStart w:id="176" w:name="missing-data-mechanisms"/>
     <w:p>
       <w:pPr>
         <w:pStyle w:val="3"/>
@@ -47935,8 +47747,8 @@
         <w:t xml:space="preserve">feature set was selected partly for its high completeness. However, in clinical practice data are often Missing Not At Random (MNAR); for instance, a test may not be ordered because the clinician believes that the patient is either too healthy or too sick. PANDA’s current imputation strategies (mean, median, and contextual imputation) do not explicitly model such informative missingness and may therefore introduce bias.</w:t>
       </w:r>
     </w:p>
-    <w:bookmarkEnd w:id="177"/>
-    <w:bookmarkStart w:id="178" w:name="computational-resource-requirements"/>
+    <w:bookmarkEnd w:id="176"/>
+    <w:bookmarkStart w:id="177" w:name="computational-resource-requirements"/>
     <w:p>
       <w:pPr>
         <w:pStyle w:val="3"/>
@@ -48000,8 +47812,8 @@
         <w:t xml:space="preserve">complexity of the Transformer attention mechanism also limits the context size and necessitates subsampling strategies for larger datasets such as BRFSS.</w:t>
       </w:r>
     </w:p>
-    <w:bookmarkEnd w:id="178"/>
-    <w:bookmarkStart w:id="179" w:name="X6ae1b286b5f8f0af07d6160b66363f665f1ee3f"/>
+    <w:bookmarkEnd w:id="177"/>
+    <w:bookmarkStart w:id="178" w:name="X6ae1b286b5f8f0af07d6160b66363f665f1ee3f"/>
     <w:p>
       <w:pPr>
         <w:pStyle w:val="3"/>
@@ -48027,9 +47839,9 @@
         <w:t xml:space="preserve">While PANDA is in principle applicable under label shift, our cross-hospital pulmonary nodule experiment is not a canonical low-prevalence screening setting. The internal cohorts are enriched case-control datasets with higher malignancy rates (around 65%), and the dominant sources of shift are covariate and concept differences between hospitals. Label-shift robustness is instead assessed on the TableShift BRFSS Diabetes benchmark. Future work could incorporate additional screening cohorts with realistic prevalences to further stress-test PANDA under extreme label imbalance.</w:t>
       </w:r>
     </w:p>
+    <w:bookmarkEnd w:id="178"/>
     <w:bookmarkEnd w:id="179"/>
-    <w:bookmarkEnd w:id="180"/>
-    <w:bookmarkStart w:id="183" w:name="future-directions"/>
+    <w:bookmarkStart w:id="182" w:name="future-directions"/>
     <w:p>
       <w:pPr>
         <w:pStyle w:val="2"/>
@@ -48047,7 +47859,7 @@
         <w:t xml:space="preserve">Future Directions</w:t>
       </w:r>
     </w:p>
-    <w:bookmarkStart w:id="181" w:name="federated-domain-adaptation"/>
+    <w:bookmarkStart w:id="180" w:name="federated-domain-adaptation"/>
     <w:p>
       <w:pPr>
         <w:pStyle w:val="3"/>
@@ -48073,8 +47885,8 @@
         <w:t xml:space="preserve">Privacy regulations (such as GDPR and HIPAA) often prevent the centralization of medical data. A natural extension of PANDA is federated domain adaptation, in which the feature extractor (TabPFN) remains frozen and shared, while the alignment matrix (TCA) is learned through secure multi-party computation. Because TCA only requires second-order statistics (covariance matrices), participating hospitals can aggregate these sufficient statistics without sharing patient-level records.</w:t>
       </w:r>
     </w:p>
-    <w:bookmarkEnd w:id="181"/>
-    <w:bookmarkStart w:id="182" w:name="multimodal-integration"/>
+    <w:bookmarkEnd w:id="180"/>
+    <w:bookmarkStart w:id="181" w:name="multimodal-integration"/>
     <w:p>
       <w:pPr>
         <w:pStyle w:val="3"/>
@@ -48100,9 +47912,9 @@
         <w:t xml:space="preserve">Pulmonary nodule diagnosis inherently combines imaging (computed tomography scans) with clinical data. Future work should investigate a multimodal variant of PANDA that aligns tabular embeddings from TabPFN with visual embeddings from a convolutional neural network or Vision Transformer. A cross-attention mechanism could then weight the relative contributions of clinical history and radiological appearance in a domain-aware manner, placing greater emphasis on the modality that remains stable when the other is affected by artifacts.</w:t>
       </w:r>
     </w:p>
+    <w:bookmarkEnd w:id="181"/>
     <w:bookmarkEnd w:id="182"/>
-    <w:bookmarkEnd w:id="183"/>
-    <w:bookmarkStart w:id="184" w:name="final-remarks"/>
+    <w:bookmarkStart w:id="183" w:name="final-remarks"/>
     <w:p>
       <w:pPr>
         <w:pStyle w:val="2"/>
@@ -48146,36 +47958,55 @@
         <w:pStyle w:val="a0"/>
       </w:pPr>
     </w:p>
+    <w:bookmarkEnd w:id="183"/>
     <w:bookmarkEnd w:id="184"/>
+    <w:bookmarkStart w:id="350" w:name="sec:ack-start"/>
+    <w:p>
+      <w:pPr>
+        <w:pStyle w:val="1"/>
+      </w:pPr>
+      <w:r>
+        <w:t xml:space="preserve">Acknowledgements</w:t>
+      </w:r>
+    </w:p>
+    <w:p>
+      <w:pPr>
+        <w:pStyle w:val="FirstParagraph"/>
+      </w:pPr>
+      <w:r>
+        <w:t xml:space="preserve">I thank the clinical teams at the participating hospitals for sharing de-identified data and domain expertise, my advisor Wenqi Fan for steady guidance, and Bobo for patient and practical advice. Any remaining mistakes are mine.</w:t>
+      </w:r>
+      <w:r>
+        <w:t xml:space="preserve"> </w:t>
+      </w:r>
+    </w:p>
+    <w:bookmarkStart w:id="349" w:name="refs"/>
+    <w:bookmarkStart w:id="185" w:name="ref-swensen1997chest"/>
+    <w:p>
+      <w:pPr>
+        <w:pStyle w:val="a9"/>
+      </w:pPr>
+      <w:r>
+        <w:t xml:space="preserve">[1]</w:t>
+      </w:r>
+      <w:r>
+        <w:t xml:space="preserve"> </w:t>
+      </w:r>
+      <w:r>
+        <w:t xml:space="preserve">	</w:t>
+      </w:r>
+      <w:r>
+        <w:t xml:space="preserve">Swensen SJ, Silverstein MD, Ilstrup DM, Schleck CD, Edell ES 1997. The probability of malignancy in solitary pulmonary nodules: Application to clinical practice. Chest.111:228–234</w:t>
+      </w:r>
+    </w:p>
     <w:bookmarkEnd w:id="185"/>
-    <w:bookmarkStart w:id="351" w:name="sec:ack-start"/>
-    <w:p>
-      <w:pPr>
-        <w:pStyle w:val="1"/>
-      </w:pPr>
-      <w:r>
-        <w:t xml:space="preserve">Acknowledgements</w:t>
-      </w:r>
-    </w:p>
-    <w:p>
-      <w:pPr>
-        <w:pStyle w:val="FirstParagraph"/>
-      </w:pPr>
-      <w:r>
-        <w:t xml:space="preserve">I thank the clinical teams at the participating hospitals for sharing de-identified data and domain expertise, my advisor Wenqi Fan for steady guidance, and Bobo for patient and practical advice. Any remaining mistakes are mine.</w:t>
-      </w:r>
-      <w:r>
-        <w:t xml:space="preserve"> </w:t>
-      </w:r>
-    </w:p>
-    <w:bookmarkStart w:id="350" w:name="refs"/>
-    <w:bookmarkStart w:id="186" w:name="ref-swensen1997chest"/>
+    <w:bookmarkStart w:id="186" w:name="ref-mcwilliams2013probability"/>
     <w:p>
       <w:pPr>
         <w:pStyle w:val="a9"/>
       </w:pPr>
       <w:r>
-        <w:t xml:space="preserve">[1]</w:t>
+        <w:t xml:space="preserve">[2]</w:t>
       </w:r>
       <w:r>
         <w:t xml:space="preserve"> </w:t>
@@ -48184,17 +48015,17 @@
         <w:t xml:space="preserve">	</w:t>
       </w:r>
       <w:r>
-        <w:t xml:space="preserve">Swensen SJ, Silverstein MD, Ilstrup DM, Schleck CD, Edell ES 1997. The probability of malignancy in solitary pulmonary nodules: Application to clinical practice. Chest.111:228–234</w:t>
+        <w:t xml:space="preserve">McWilliams A, Tammemagi MC, Mayo JR, Roberts H, Liu G, Soghrati K, Yasufuku K, Martel S, Laberge F, Gingras M, Atsu K, Pastis N, Hett K, Sejpal T, Stewart T, Tsao M-S, Goffin J 2013. Probability of malignancy in pulmonary nodules detected on first screening CT. New England Journal of Medicine.369:910–919</w:t>
       </w:r>
     </w:p>
     <w:bookmarkEnd w:id="186"/>
-    <w:bookmarkStart w:id="187" w:name="ref-mcwilliams2013probability"/>
+    <w:bookmarkStart w:id="187" w:name="ref-li2011development"/>
     <w:p>
       <w:pPr>
         <w:pStyle w:val="a9"/>
       </w:pPr>
       <w:r>
-        <w:t xml:space="preserve">[2]</w:t>
+        <w:t xml:space="preserve">[3]</w:t>
       </w:r>
       <w:r>
         <w:t xml:space="preserve"> </w:t>
@@ -48203,17 +48034,17 @@
         <w:t xml:space="preserve">	</w:t>
       </w:r>
       <w:r>
-        <w:t xml:space="preserve">McWilliams A, Tammemagi MC, Mayo JR, Roberts H, Liu G, Soghrati K, Yasufuku K, Martel S, Laberge F, Gingras M, Atsu K, Pastis N, Hett K, Sejpal T, Stewart T, Tsao M-S, Goffin J 2013. Probability of malignancy in pulmonary nodules detected on first screening CT. New England Journal of Medicine.369:910–919</w:t>
+        <w:t xml:space="preserve">Li Y, Chen K-Z, Wang J 2011. Development and validation of a clinical prediction model to estimate the probability of malignancy in solitary pulmonary nodules in chinese people. Clinical lung cancer.12:313–319</w:t>
       </w:r>
     </w:p>
     <w:bookmarkEnd w:id="187"/>
-    <w:bookmarkStart w:id="188" w:name="ref-li2011development"/>
+    <w:bookmarkStart w:id="188" w:name="ref-he2021novel"/>
     <w:p>
       <w:pPr>
         <w:pStyle w:val="a9"/>
       </w:pPr>
       <w:r>
-        <w:t xml:space="preserve">[3]</w:t>
+        <w:t xml:space="preserve">[4]</w:t>
       </w:r>
       <w:r>
         <w:t xml:space="preserve"> </w:t>
@@ -48222,17 +48053,17 @@
         <w:t xml:space="preserve">	</w:t>
       </w:r>
       <w:r>
-        <w:t xml:space="preserve">Li Y, Chen K-Z, Wang J 2011. Development and validation of a clinical prediction model to estimate the probability of malignancy in solitary pulmonary nodules in chinese people. Clinical lung cancer.12:313–319</w:t>
+        <w:t xml:space="preserve">He X, Xue N, Liu X, Tang X, Peng S, Qu Y, Jiang L, Xu Q, Liu W, Chen S 2021. A novel clinical model for predicting malignancy of solitary pulmonary nodules: A multicenter study in chinese population. Cancer cell international.21:115</w:t>
       </w:r>
     </w:p>
     <w:bookmarkEnd w:id="188"/>
-    <w:bookmarkStart w:id="189" w:name="ref-he2021novel"/>
+    <w:bookmarkStart w:id="190" w:name="ref-zhang_comprehensive_2022"/>
     <w:p>
       <w:pPr>
         <w:pStyle w:val="a9"/>
       </w:pPr>
       <w:r>
-        <w:t xml:space="preserve">[4]</w:t>
+        <w:t xml:space="preserve">[5]</w:t>
       </w:r>
       <w:r>
         <w:t xml:space="preserve"> </w:t>
@@ -48241,31 +48072,12 @@
         <w:t xml:space="preserve">	</w:t>
       </w:r>
       <w:r>
-        <w:t xml:space="preserve">He X, Xue N, Liu X, Tang X, Peng S, Qu Y, Jiang L, Xu Q, Liu W, Chen S 2021. A novel clinical model for predicting malignancy of solitary pulmonary nodules: A multicenter study in chinese population. Cancer cell international.21:115</w:t>
-      </w:r>
-    </w:p>
-    <w:bookmarkEnd w:id="189"/>
-    <w:bookmarkStart w:id="191" w:name="ref-zhang_comprehensive_2022"/>
-    <w:p>
-      <w:pPr>
-        <w:pStyle w:val="a9"/>
-      </w:pPr>
-      <w:r>
-        <w:t xml:space="preserve">[5]</w:t>
-      </w:r>
-      <w:r>
-        <w:t xml:space="preserve"> </w:t>
-      </w:r>
-      <w:r>
-        <w:t xml:space="preserve">	</w:t>
-      </w:r>
-      <w:r>
         <w:t xml:space="preserve">Zhang K, Wei Z, Nie Y, Shen H, Wang X, Wang J, Yang F, Chen K 2022.</w:t>
       </w:r>
       <w:r>
         <w:t xml:space="preserve"> </w:t>
       </w:r>
-      <w:hyperlink ns5:id="rId190">
+      <w:hyperlink ns5:id="rId189">
         <w:r>
           <w:rPr>
             <w:rStyle w:val="af"/>
@@ -48289,8 +48101,8 @@
         <w:t xml:space="preserve">Clin Res Rep.3:100299</w:t>
       </w:r>
     </w:p>
-    <w:bookmarkEnd w:id="191"/>
-    <w:bookmarkStart w:id="193" w:name="ref-liu_establishment_2024"/>
+    <w:bookmarkEnd w:id="190"/>
+    <w:bookmarkStart w:id="192" w:name="ref-liu_establishment_2024"/>
     <w:p>
       <w:pPr>
         <w:pStyle w:val="a9"/>
@@ -48310,7 +48122,7 @@
       <w:r>
         <w:t xml:space="preserve"> </w:t>
       </w:r>
-      <w:hyperlink ns5:id="rId192">
+      <w:hyperlink ns5:id="rId191">
         <w:r>
           <w:rPr>
             <w:rStyle w:val="af"/>
@@ -48322,8 +48134,8 @@
         <w:t xml:space="preserve">. Clin Respir J.18:e13769</w:t>
       </w:r>
     </w:p>
-    <w:bookmarkEnd w:id="193"/>
-    <w:bookmarkStart w:id="195" w:name="ref-garau_external_2020"/>
+    <w:bookmarkEnd w:id="192"/>
+    <w:bookmarkStart w:id="194" w:name="ref-garau_external_2020"/>
     <w:p>
       <w:pPr>
         <w:pStyle w:val="a9"/>
@@ -48343,7 +48155,7 @@
       <w:r>
         <w:t xml:space="preserve"> </w:t>
       </w:r>
-      <w:hyperlink ns5:id="rId194">
+      <w:hyperlink ns5:id="rId193">
         <w:r>
           <w:rPr>
             <w:rStyle w:val="af"/>
@@ -48379,14 +48191,33 @@
         <w:t xml:space="preserve">. Med Phys.47:4125–4136</w:t>
       </w:r>
     </w:p>
+    <w:bookmarkEnd w:id="194"/>
+    <w:bookmarkStart w:id="195" w:name="ref-chen2016xgboost"/>
+    <w:p>
+      <w:pPr>
+        <w:pStyle w:val="a9"/>
+      </w:pPr>
+      <w:r>
+        <w:t xml:space="preserve">[8]</w:t>
+      </w:r>
+      <w:r>
+        <w:t xml:space="preserve"> </w:t>
+      </w:r>
+      <w:r>
+        <w:t xml:space="preserve">	</w:t>
+      </w:r>
+      <w:r>
+        <w:t xml:space="preserve">Chen T, Guestrin C 2016. Xgboost: A scalable tree boosting system. Proceedings of the 22nd acm sigkdd international conference on knowledge discovery and data mining.785–794</w:t>
+      </w:r>
+    </w:p>
     <w:bookmarkEnd w:id="195"/>
-    <w:bookmarkStart w:id="196" w:name="ref-chen2016xgboost"/>
+    <w:bookmarkStart w:id="196" w:name="ref-gorishniy2021revisiting"/>
     <w:p>
       <w:pPr>
         <w:pStyle w:val="a9"/>
       </w:pPr>
       <w:r>
-        <w:t xml:space="preserve">[8]</w:t>
+        <w:t xml:space="preserve">[9]</w:t>
       </w:r>
       <w:r>
         <w:t xml:space="preserve"> </w:t>
@@ -48395,17 +48226,17 @@
         <w:t xml:space="preserve">	</w:t>
       </w:r>
       <w:r>
-        <w:t xml:space="preserve">Chen T, Guestrin C 2016. Xgboost: A scalable tree boosting system. Proceedings of the 22nd acm sigkdd international conference on knowledge discovery and data mining.785–794</w:t>
+        <w:t xml:space="preserve">Gorishniy Y, Rubachev I, Khrulkov V, Babenko A 2021. Revisiting deep learning models for tabular data. Advances in neural information processing systems.34:18932–18943</w:t>
       </w:r>
     </w:p>
     <w:bookmarkEnd w:id="196"/>
-    <w:bookmarkStart w:id="197" w:name="ref-gorishniy2021revisiting"/>
+    <w:bookmarkStart w:id="197" w:name="ref-arik2021tabnet"/>
     <w:p>
       <w:pPr>
         <w:pStyle w:val="a9"/>
       </w:pPr>
       <w:r>
-        <w:t xml:space="preserve">[9]</w:t>
+        <w:t xml:space="preserve">[10]</w:t>
       </w:r>
       <w:r>
         <w:t xml:space="preserve"> </w:t>
@@ -48414,17 +48245,17 @@
         <w:t xml:space="preserve">	</w:t>
       </w:r>
       <w:r>
-        <w:t xml:space="preserve">Gorishniy Y, Rubachev I, Khrulkov V, Babenko A 2021. Revisiting deep learning models for tabular data. Advances in neural information processing systems.34:18932–18943</w:t>
+        <w:t xml:space="preserve">Arik SO, Pfister T 2021. TabNet: Attentive interpretable tabular learning. Proceedings of the AAAI conference on artificial intelligence.35:6679–6687</w:t>
       </w:r>
     </w:p>
     <w:bookmarkEnd w:id="197"/>
-    <w:bookmarkStart w:id="198" w:name="ref-arik2021tabnet"/>
+    <w:bookmarkStart w:id="198" w:name="ref-huang2020tabtransformer"/>
     <w:p>
       <w:pPr>
         <w:pStyle w:val="a9"/>
       </w:pPr>
       <w:r>
-        <w:t xml:space="preserve">[10]</w:t>
+        <w:t xml:space="preserve">[11]</w:t>
       </w:r>
       <w:r>
         <w:t xml:space="preserve"> </w:t>
@@ -48433,17 +48264,17 @@
         <w:t xml:space="preserve">	</w:t>
       </w:r>
       <w:r>
-        <w:t xml:space="preserve">Arik SO, Pfister T 2021. TabNet: Attentive interpretable tabular learning. Proceedings of the AAAI conference on artificial intelligence.35:6679–6687</w:t>
+        <w:t xml:space="preserve">Huang X, Khetan A, Cvitkovic M, Karnin Z 2020. TabTransformer: Tabular data modeling using contextual embeddings. Advances in neural information processing systems.33:14914–14925</w:t>
       </w:r>
     </w:p>
     <w:bookmarkEnd w:id="198"/>
-    <w:bookmarkStart w:id="199" w:name="ref-huang2020tabtransformer"/>
+    <w:bookmarkStart w:id="199" w:name="ref-somepalli2021saint"/>
     <w:p>
       <w:pPr>
         <w:pStyle w:val="a9"/>
       </w:pPr>
       <w:r>
-        <w:t xml:space="preserve">[11]</w:t>
+        <w:t xml:space="preserve">[12]</w:t>
       </w:r>
       <w:r>
         <w:t xml:space="preserve"> </w:t>
@@ -48452,17 +48283,17 @@
         <w:t xml:space="preserve">	</w:t>
       </w:r>
       <w:r>
-        <w:t xml:space="preserve">Huang X, Khetan A, Cvitkovic M, Karnin Z 2020. TabTransformer: Tabular data modeling using contextual embeddings. Advances in neural information processing systems.33:14914–14925</w:t>
+        <w:t xml:space="preserve">Somepalli G, Goldblum M, Schwarzschild A, Bruss CB, Goldstein T 2021. Saint: Improved neural networks for tabular data via row attention and contrastive pre-training. arXiv preprint arXiv:2106.01342.</w:t>
       </w:r>
     </w:p>
     <w:bookmarkEnd w:id="199"/>
-    <w:bookmarkStart w:id="200" w:name="ref-somepalli2021saint"/>
+    <w:bookmarkStart w:id="200" w:name="ref-borisov2022deep"/>
     <w:p>
       <w:pPr>
         <w:pStyle w:val="a9"/>
       </w:pPr>
       <w:r>
-        <w:t xml:space="preserve">[12]</w:t>
+        <w:t xml:space="preserve">[13]</w:t>
       </w:r>
       <w:r>
         <w:t xml:space="preserve"> </w:t>
@@ -48471,17 +48302,17 @@
         <w:t xml:space="preserve">	</w:t>
       </w:r>
       <w:r>
-        <w:t xml:space="preserve">Somepalli G, Goldblum M, Schwarzschild A, Bruss CB, Goldstein T 2021. Saint: Improved neural networks for tabular data via row attention and contrastive pre-training. arXiv preprint arXiv:2106.01342.</w:t>
+        <w:t xml:space="preserve">Borisov V, Leemann T, Selegue P, Miotto R, May M, Züfle A 2022. Deep neural networks and tabular data: A survey. IEEE Transactions on Neural Networks and Learning Systems.33:4472–4492</w:t>
       </w:r>
     </w:p>
     <w:bookmarkEnd w:id="200"/>
-    <w:bookmarkStart w:id="201" w:name="ref-borisov2022deep"/>
+    <w:bookmarkStart w:id="202" w:name="ref-ardila_end--end_2019"/>
     <w:p>
       <w:pPr>
         <w:pStyle w:val="a9"/>
       </w:pPr>
       <w:r>
-        <w:t xml:space="preserve">[13]</w:t>
+        <w:t xml:space="preserve">[14]</w:t>
       </w:r>
       <w:r>
         <w:t xml:space="preserve"> </w:t>
@@ -48490,31 +48321,12 @@
         <w:t xml:space="preserve">	</w:t>
       </w:r>
       <w:r>
-        <w:t xml:space="preserve">Borisov V, Leemann T, Selegue P, Miotto R, May M, Züfle A 2022. Deep neural networks and tabular data: A survey. IEEE Transactions on Neural Networks and Learning Systems.33:4472–4492</w:t>
-      </w:r>
-    </w:p>
-    <w:bookmarkEnd w:id="201"/>
-    <w:bookmarkStart w:id="203" w:name="ref-ardila_end--end_2019"/>
-    <w:p>
-      <w:pPr>
-        <w:pStyle w:val="a9"/>
-      </w:pPr>
-      <w:r>
-        <w:t xml:space="preserve">[14]</w:t>
-      </w:r>
-      <w:r>
-        <w:t xml:space="preserve"> </w:t>
-      </w:r>
-      <w:r>
-        <w:t xml:space="preserve">	</w:t>
-      </w:r>
-      <w:r>
         <w:t xml:space="preserve">Ardila D, Kiraly AP, Bharadwaj S, Choi B, Reicher JJ, Peng L, Tse D, Etemadi M, Ye W, Corrado G, Naidich DP, Shetty S 2019.</w:t>
       </w:r>
       <w:r>
         <w:t xml:space="preserve"> </w:t>
       </w:r>
-      <w:hyperlink ns5:id="rId202">
+      <w:hyperlink ns5:id="rId201">
         <w:r>
           <w:rPr>
             <w:rStyle w:val="af"/>
@@ -48526,8 +48338,8 @@
         <w:t xml:space="preserve">. Nat Med.25:954–961</w:t>
       </w:r>
     </w:p>
-    <w:bookmarkEnd w:id="203"/>
-    <w:bookmarkStart w:id="205" w:name="ref-zech_variable_2018"/>
+    <w:bookmarkEnd w:id="202"/>
+    <w:bookmarkStart w:id="204" w:name="ref-zech_variable_2018"/>
     <w:p>
       <w:pPr>
         <w:pStyle w:val="a9"/>
@@ -48547,7 +48359,7 @@
       <w:r>
         <w:t xml:space="preserve"> </w:t>
       </w:r>
-      <w:hyperlink ns5:id="rId204">
+      <w:hyperlink ns5:id="rId203">
         <w:r>
           <w:rPr>
             <w:rStyle w:val="af"/>
@@ -48571,14 +48383,33 @@
         <w:t xml:space="preserve">Medicine.15:e1002683</w:t>
       </w:r>
     </w:p>
+    <w:bookmarkEnd w:id="204"/>
+    <w:bookmarkStart w:id="205" w:name="ref-hellin2024unraveling"/>
+    <w:p>
+      <w:pPr>
+        <w:pStyle w:val="a9"/>
+      </w:pPr>
+      <w:r>
+        <w:t xml:space="preserve">[16]</w:t>
+      </w:r>
+      <w:r>
+        <w:t xml:space="preserve"> </w:t>
+      </w:r>
+      <w:r>
+        <w:t xml:space="preserve">	</w:t>
+      </w:r>
+      <w:r>
+        <w:t xml:space="preserve">Hellı́n CJ, Olmedo AA, Valledor A, Gómez J, López-Benı́tez M, Tayebi A 2024. Unraveling the impact of class imbalance on deep-learning models for medical image classification. Applied Sciences.14:3419</w:t>
+      </w:r>
+    </w:p>
     <w:bookmarkEnd w:id="205"/>
-    <w:bookmarkStart w:id="206" w:name="ref-hellin2024unraveling"/>
+    <w:bookmarkStart w:id="206" w:name="ref-hollmann2025accurate"/>
     <w:p>
       <w:pPr>
         <w:pStyle w:val="a9"/>
       </w:pPr>
       <w:r>
-        <w:t xml:space="preserve">[16]</w:t>
+        <w:t xml:space="preserve">[17]</w:t>
       </w:r>
       <w:r>
         <w:t xml:space="preserve"> </w:t>
@@ -48587,17 +48418,17 @@
         <w:t xml:space="preserve">	</w:t>
       </w:r>
       <w:r>
-        <w:t xml:space="preserve">Hellı́n CJ, Olmedo AA, Valledor A, Gómez J, López-Benı́tez M, Tayebi A 2024. Unraveling the impact of class imbalance on deep-learning models for medical image classification. Applied Sciences.14:3419</w:t>
+        <w:t xml:space="preserve">Hollmann N, Müller S, Purucker L, Krishnakumar A, Körfer M, Hoo SB, Schirrmeister RT, Hutter F 2025. Accurate predictions on small data with a tabular foundation model. Nature.637:319–326</w:t>
       </w:r>
     </w:p>
     <w:bookmarkEnd w:id="206"/>
-    <w:bookmarkStart w:id="207" w:name="ref-hollmann2025accurate"/>
+    <w:bookmarkStart w:id="207" w:name="ref-schneider2024foundation"/>
     <w:p>
       <w:pPr>
         <w:pStyle w:val="a9"/>
       </w:pPr>
       <w:r>
-        <w:t xml:space="preserve">[17]</w:t>
+        <w:t xml:space="preserve">[18]</w:t>
       </w:r>
       <w:r>
         <w:t xml:space="preserve"> </w:t>
@@ -48606,17 +48437,17 @@
         <w:t xml:space="preserve">	</w:t>
       </w:r>
       <w:r>
-        <w:t xml:space="preserve">Hollmann N, Müller S, Purucker L, Krishnakumar A, Körfer M, Hoo SB, Schirrmeister RT, Hutter F 2025. Accurate predictions on small data with a tabular foundation model. Nature.637:319–326</w:t>
+        <w:t xml:space="preserve">Schneider J, Meske C, Kuss P 2024. Foundation models: A new paradigm for artificial intelligence. Business &amp; Information Systems Engineering.66:221–231</w:t>
       </w:r>
     </w:p>
     <w:bookmarkEnd w:id="207"/>
-    <w:bookmarkStart w:id="208" w:name="ref-schneider2024foundation"/>
+    <w:bookmarkStart w:id="209" w:name="ref-noauthor_prior_nodate"/>
     <w:p>
       <w:pPr>
         <w:pStyle w:val="a9"/>
       </w:pPr>
       <w:r>
-        <w:t xml:space="preserve">[18]</w:t>
+        <w:t xml:space="preserve">[19]</w:t>
       </w:r>
       <w:r>
         <w:t xml:space="preserve"> </w:t>
@@ -48624,26 +48455,7 @@
       <w:r>
         <w:t xml:space="preserve">	</w:t>
       </w:r>
-      <w:r>
-        <w:t xml:space="preserve">Schneider J, Meske C, Kuss P 2024. Foundation models: A new paradigm for artificial intelligence. Business &amp; Information Systems Engineering.66:221–231</w:t>
-      </w:r>
-    </w:p>
-    <w:bookmarkEnd w:id="208"/>
-    <w:bookmarkStart w:id="210" w:name="ref-noauthor_prior_nodate"/>
-    <w:p>
-      <w:pPr>
-        <w:pStyle w:val="a9"/>
-      </w:pPr>
-      <w:r>
-        <w:t xml:space="preserve">[19]</w:t>
-      </w:r>
-      <w:r>
-        <w:t xml:space="preserve"> </w:t>
-      </w:r>
-      <w:r>
-        <w:t xml:space="preserve">	</w:t>
-      </w:r>
-      <w:hyperlink ns5:id="rId209">
+      <w:hyperlink ns5:id="rId208">
         <w:r>
           <w:rPr>
             <w:rStyle w:val="af"/>
@@ -48658,8 +48470,8 @@
         <w:t xml:space="preserve"> </w:t>
       </w:r>
     </w:p>
-    <w:bookmarkEnd w:id="210"/>
-    <w:bookmarkStart w:id="212" w:name="ref-noauthor_realistic_nodate"/>
+    <w:bookmarkEnd w:id="209"/>
+    <w:bookmarkStart w:id="211" w:name="ref-noauthor_realistic_nodate"/>
     <w:p>
       <w:pPr>
         <w:pStyle w:val="a9"/>
@@ -48673,7 +48485,7 @@
       <w:r>
         <w:t xml:space="preserve">	</w:t>
       </w:r>
-      <w:hyperlink ns5:id="rId211">
+      <w:hyperlink ns5:id="rId210">
         <w:r>
           <w:rPr>
             <w:rStyle w:val="af"/>
@@ -48712,8 +48524,8 @@
         <w:t xml:space="preserve"> </w:t>
       </w:r>
     </w:p>
-    <w:bookmarkEnd w:id="212"/>
-    <w:bookmarkStart w:id="214" w:name="X60a9a1bcb93ef50ea8b7bc291808839e814cc23"/>
+    <w:bookmarkEnd w:id="211"/>
+    <w:bookmarkStart w:id="213" w:name="X60a9a1bcb93ef50ea8b7bc291808839e814cc23"/>
     <w:p>
       <w:pPr>
         <w:pStyle w:val="a9"/>
@@ -48733,7 +48545,7 @@
       <w:r>
         <w:t xml:space="preserve"> </w:t>
       </w:r>
-      <w:hyperlink ns5:id="rId213">
+      <w:hyperlink ns5:id="rId212">
         <w:r>
           <w:rPr>
             <w:rStyle w:val="af"/>
@@ -48748,8 +48560,8 @@
         <w:t xml:space="preserve"> </w:t>
       </w:r>
     </w:p>
-    <w:bookmarkEnd w:id="214"/>
-    <w:bookmarkStart w:id="216" w:name="ref-noauthor_closer_nodate"/>
+    <w:bookmarkEnd w:id="213"/>
+    <w:bookmarkStart w:id="215" w:name="ref-noauthor_closer_nodate"/>
     <w:p>
       <w:pPr>
         <w:pStyle w:val="a9"/>
@@ -48763,7 +48575,7 @@
       <w:r>
         <w:t xml:space="preserve">	</w:t>
       </w:r>
-      <w:hyperlink ns5:id="rId215">
+      <w:hyperlink ns5:id="rId214">
         <w:r>
           <w:rPr>
             <w:rStyle w:val="af"/>
@@ -48802,8 +48614,8 @@
         <w:t xml:space="preserve"> </w:t>
       </w:r>
     </w:p>
-    <w:bookmarkEnd w:id="216"/>
-    <w:bookmarkStart w:id="218" w:name="ref-eremeev_turning_2025"/>
+    <w:bookmarkEnd w:id="215"/>
+    <w:bookmarkStart w:id="217" w:name="ref-eremeev_turning_2025"/>
     <w:p>
       <w:pPr>
         <w:pStyle w:val="a9"/>
@@ -48823,7 +48635,7 @@
       <w:r>
         <w:t xml:space="preserve"> </w:t>
       </w:r>
-      <w:hyperlink ns5:id="rId217">
+      <w:hyperlink ns5:id="rId216">
         <w:r>
           <w:rPr>
             <w:rStyle w:val="af"/>
@@ -48838,14 +48650,33 @@
         <w:t xml:space="preserve"> </w:t>
       </w:r>
     </w:p>
+    <w:bookmarkEnd w:id="217"/>
+    <w:bookmarkStart w:id="218" w:name="ref-guan2021domain"/>
+    <w:p>
+      <w:pPr>
+        <w:pStyle w:val="a9"/>
+      </w:pPr>
+      <w:r>
+        <w:t xml:space="preserve">[24]</w:t>
+      </w:r>
+      <w:r>
+        <w:t xml:space="preserve"> </w:t>
+      </w:r>
+      <w:r>
+        <w:t xml:space="preserve">	</w:t>
+      </w:r>
+      <w:r>
+        <w:t xml:space="preserve">Guan H, Liu M 2021. Domain adaptation for medical image analysis: A survey. IEEE Transactions on Biomedical Engineering.69:1173–1185</w:t>
+      </w:r>
+    </w:p>
     <w:bookmarkEnd w:id="218"/>
-    <w:bookmarkStart w:id="219" w:name="ref-guan2021domain"/>
+    <w:bookmarkStart w:id="219" w:name="ref-musa2025addressing"/>
     <w:p>
       <w:pPr>
         <w:pStyle w:val="a9"/>
       </w:pPr>
       <w:r>
-        <w:t xml:space="preserve">[24]</w:t>
+        <w:t xml:space="preserve">[25]</w:t>
       </w:r>
       <w:r>
         <w:t xml:space="preserve"> </w:t>
@@ -48854,17 +48685,17 @@
         <w:t xml:space="preserve">	</w:t>
       </w:r>
       <w:r>
-        <w:t xml:space="preserve">Guan H, Liu M 2021. Domain adaptation for medical image analysis: A survey. IEEE Transactions on Biomedical Engineering.69:1173–1185</w:t>
+        <w:t xml:space="preserve">Musa A, Prasad R, Hernandez M 2025. Addressing cross-population domain shift in chest x-ray classification through supervised adversarial domain adaptation. Scientific Reports.15:11383</w:t>
       </w:r>
     </w:p>
     <w:bookmarkEnd w:id="219"/>
-    <w:bookmarkStart w:id="220" w:name="ref-musa2025addressing"/>
+    <w:bookmarkStart w:id="220" w:name="ref-koch2024distribution"/>
     <w:p>
       <w:pPr>
         <w:pStyle w:val="a9"/>
       </w:pPr>
       <w:r>
-        <w:t xml:space="preserve">[25]</w:t>
+        <w:t xml:space="preserve">[26]</w:t>
       </w:r>
       <w:r>
         <w:t xml:space="preserve"> </w:t>
@@ -48873,17 +48704,17 @@
         <w:t xml:space="preserve">	</w:t>
       </w:r>
       <w:r>
-        <w:t xml:space="preserve">Musa A, Prasad R, Hernandez M 2025. Addressing cross-population domain shift in chest x-ray classification through supervised adversarial domain adaptation. Scientific Reports.15:11383</w:t>
+        <w:t xml:space="preserve">Koch LM, Baumgartner CF, Berens P 2024. Distribution shift detection for the postmarket surveillance of medical AI algorithms: A retrospective simulation study. NPJ Digital Medicine.7:120</w:t>
       </w:r>
     </w:p>
     <w:bookmarkEnd w:id="220"/>
-    <w:bookmarkStart w:id="221" w:name="ref-koch2024distribution"/>
+    <w:bookmarkStart w:id="222" w:name="ref-guo_evaluation_2022"/>
     <w:p>
       <w:pPr>
         <w:pStyle w:val="a9"/>
       </w:pPr>
       <w:r>
-        <w:t xml:space="preserve">[26]</w:t>
+        <w:t xml:space="preserve">[27]</w:t>
       </w:r>
       <w:r>
         <w:t xml:space="preserve"> </w:t>
@@ -48892,31 +48723,12 @@
         <w:t xml:space="preserve">	</w:t>
       </w:r>
       <w:r>
-        <w:t xml:space="preserve">Koch LM, Baumgartner CF, Berens P 2024. Distribution shift detection for the postmarket surveillance of medical AI algorithms: A retrospective simulation study. NPJ Digital Medicine.7:120</w:t>
-      </w:r>
-    </w:p>
-    <w:bookmarkEnd w:id="221"/>
-    <w:bookmarkStart w:id="223" w:name="ref-guo_evaluation_2022"/>
-    <w:p>
-      <w:pPr>
-        <w:pStyle w:val="a9"/>
-      </w:pPr>
-      <w:r>
-        <w:t xml:space="preserve">[27]</w:t>
-      </w:r>
-      <w:r>
-        <w:t xml:space="preserve"> </w:t>
-      </w:r>
-      <w:r>
-        <w:t xml:space="preserve">	</w:t>
-      </w:r>
-      <w:r>
         <w:t xml:space="preserve">Guo LL, Pfohl SR, Fries J, Johnson AEW, Posada J, Aftandilian C, Shah N, Sung L 2022.</w:t>
       </w:r>
       <w:r>
         <w:t xml:space="preserve"> </w:t>
       </w:r>
-      <w:hyperlink ns5:id="rId222">
+      <w:hyperlink ns5:id="rId221">
         <w:r>
           <w:rPr>
             <w:rStyle w:val="af"/>
@@ -48928,8 +48740,8 @@
         <w:t xml:space="preserve">. Scientific Reports.12:2726</w:t>
       </w:r>
     </w:p>
-    <w:bookmarkEnd w:id="223"/>
-    <w:bookmarkStart w:id="225" w:name="ref-orouji_domain_nodate"/>
+    <w:bookmarkEnd w:id="222"/>
+    <w:bookmarkStart w:id="224" w:name="ref-orouji_domain_nodate"/>
     <w:p>
       <w:pPr>
         <w:pStyle w:val="a9"/>
@@ -48949,7 +48761,7 @@
       <w:r>
         <w:t xml:space="preserve"> </w:t>
       </w:r>
-      <w:hyperlink ns5:id="rId224">
+      <w:hyperlink ns5:id="rId223">
         <w:r>
           <w:rPr>
             <w:rStyle w:val="af"/>
@@ -48961,8 +48773,8 @@
         <w:t xml:space="preserve">. Sci Adv.10:eadp6040</w:t>
       </w:r>
     </w:p>
-    <w:bookmarkEnd w:id="225"/>
-    <w:bookmarkStart w:id="227" w:name="ref-ahn_unsupervised_2023"/>
+    <w:bookmarkEnd w:id="224"/>
+    <w:bookmarkStart w:id="226" w:name="ref-ahn_unsupervised_2023"/>
     <w:p>
       <w:pPr>
         <w:pStyle w:val="a9"/>
@@ -48982,7 +48794,7 @@
       <w:r>
         <w:t xml:space="preserve"> </w:t>
       </w:r>
-      <w:hyperlink ns5:id="rId226">
+      <w:hyperlink ns5:id="rId225">
         <w:r>
           <w:rPr>
             <w:rStyle w:val="af"/>
@@ -48994,8 +48806,8 @@
         <w:t xml:space="preserve">. Animals (Basel).13:3276</w:t>
       </w:r>
     </w:p>
-    <w:bookmarkEnd w:id="227"/>
-    <w:bookmarkStart w:id="229" w:name="ref-gardner_benchmarking_2024"/>
+    <w:bookmarkEnd w:id="226"/>
+    <w:bookmarkStart w:id="228" w:name="ref-gardner_benchmarking_2024"/>
     <w:p>
       <w:pPr>
         <w:pStyle w:val="a9"/>
@@ -49015,7 +48827,7 @@
       <w:r>
         <w:t xml:space="preserve"> </w:t>
       </w:r>
-      <w:hyperlink ns5:id="rId228">
+      <w:hyperlink ns5:id="rId227">
         <w:r>
           <w:rPr>
             <w:rStyle w:val="af"/>
@@ -49042,14 +48854,33 @@
         <w:t xml:space="preserve"> </w:t>
       </w:r>
     </w:p>
+    <w:bookmarkEnd w:id="228"/>
+    <w:bookmarkStart w:id="229" w:name="ref-yao2022wild"/>
+    <w:p>
+      <w:pPr>
+        <w:pStyle w:val="a9"/>
+      </w:pPr>
+      <w:r>
+        <w:t xml:space="preserve">[31]</w:t>
+      </w:r>
+      <w:r>
+        <w:t xml:space="preserve"> </w:t>
+      </w:r>
+      <w:r>
+        <w:t xml:space="preserve">	</w:t>
+      </w:r>
+      <w:r>
+        <w:t xml:space="preserve">Yao H, Choi C, Cao B, Lee Y, Koh PWW, Finn C 2022. Wild-time: A benchmark of in-the-wild distribution shift over time. Advances in Neural Information Processing Systems.35:10309–10324</w:t>
+      </w:r>
+    </w:p>
     <w:bookmarkEnd w:id="229"/>
-    <w:bookmarkStart w:id="230" w:name="ref-yao2022wild"/>
+    <w:bookmarkStart w:id="230" w:name="ref-sun2019informative"/>
     <w:p>
       <w:pPr>
         <w:pStyle w:val="a9"/>
       </w:pPr>
       <w:r>
-        <w:t xml:space="preserve">[31]</w:t>
+        <w:t xml:space="preserve">[32]</w:t>
       </w:r>
       <w:r>
         <w:t xml:space="preserve"> </w:t>
@@ -49058,17 +48889,17 @@
         <w:t xml:space="preserve">	</w:t>
       </w:r>
       <w:r>
-        <w:t xml:space="preserve">Yao H, Choi C, Cao B, Lee Y, Koh PWW, Finn C 2022. Wild-time: A benchmark of in-the-wild distribution shift over time. Advances in Neural Information Processing Systems.35:10309–10324</w:t>
+        <w:t xml:space="preserve">Sun F, Wu H, Luo Z, Gu W, Yan Y, Du Q 2019. Informative feature selection for domain adaptation. IEEE Access.7:142551–142563</w:t>
       </w:r>
     </w:p>
     <w:bookmarkEnd w:id="230"/>
-    <w:bookmarkStart w:id="231" w:name="ref-sun2019informative"/>
+    <w:bookmarkStart w:id="231" w:name="ref-pan2010domain"/>
     <w:p>
       <w:pPr>
         <w:pStyle w:val="a9"/>
       </w:pPr>
       <w:r>
-        <w:t xml:space="preserve">[32]</w:t>
+        <w:t xml:space="preserve">[33]</w:t>
       </w:r>
       <w:r>
         <w:t xml:space="preserve"> </w:t>
@@ -49077,17 +48908,17 @@
         <w:t xml:space="preserve">	</w:t>
       </w:r>
       <w:r>
-        <w:t xml:space="preserve">Sun F, Wu H, Luo Z, Gu W, Yan Y, Du Q 2019. Informative feature selection for domain adaptation. IEEE Access.7:142551–142563</w:t>
+        <w:t xml:space="preserve">Pan SJ, Tsang IW, Kwok JT, Yang Q 2010. Domain adaptation via transfer component analysis. IEEE transactions on neural networks.22:199–210</w:t>
       </w:r>
     </w:p>
     <w:bookmarkEnd w:id="231"/>
-    <w:bookmarkStart w:id="232" w:name="ref-pan2010domain"/>
+    <w:bookmarkStart w:id="233" w:name="ref-bommasani2022opportunities"/>
     <w:p>
       <w:pPr>
         <w:pStyle w:val="a9"/>
       </w:pPr>
       <w:r>
-        <w:t xml:space="preserve">[33]</w:t>
+        <w:t xml:space="preserve">[34]</w:t>
       </w:r>
       <w:r>
         <w:t xml:space="preserve"> </w:t>
@@ -49096,31 +48927,12 @@
         <w:t xml:space="preserve">	</w:t>
       </w:r>
       <w:r>
-        <w:t xml:space="preserve">Pan SJ, Tsang IW, Kwok JT, Yang Q 2010. Domain adaptation via transfer component analysis. IEEE transactions on neural networks.22:199–210</w:t>
-      </w:r>
-    </w:p>
-    <w:bookmarkEnd w:id="232"/>
-    <w:bookmarkStart w:id="234" w:name="ref-bommasani2022opportunities"/>
-    <w:p>
-      <w:pPr>
-        <w:pStyle w:val="a9"/>
-      </w:pPr>
-      <w:r>
-        <w:t xml:space="preserve">[34]</w:t>
-      </w:r>
-      <w:r>
-        <w:t xml:space="preserve"> </w:t>
-      </w:r>
-      <w:r>
-        <w:t xml:space="preserve">	</w:t>
-      </w:r>
-      <w:r>
         <w:t xml:space="preserve">Bommasani R, Hudson DA, Adeli E, Altman R, Arora S, Arx S von, Bernstein MS, Bohg J, Bosselut A, Brunskill E, Brynjolfsson E, Buch S, Card D, Castellon R, Chatterji N, Chen A, Creel K, Davis JQ, Demszky D, Donahue C, Doumbouya M, Durmus E, Ermon S, Etchemendy J, Ethayarajh K, Fei-Fei L, Finn C, Gale T, Gillespie L, Goel K, Goodman N, Grossman S, Guha N, Hashimoto T, Henderson P, Hewitt J, Ho DE, Hong J, Hsu K, Huang J, Icard T, Jain S, Jurafsky D, Kalluri P, Karamcheti S, Keeling G, Khani F, Khattab O, Koh PW, Krass M, Krishna R, Kuditipudi R, Kumar A, Ladhak F, Lee M, Lee T, Leskovec J, Levent I, Li XL, Li X, Ma T, Malik A, Manning CD, Mirchandani S, Mitchell E, Munyikwa Z, Nair S, Narayan A, Narayanan D, Newman B, Nie A, Niebles JC, Nilforoshan H, Nyarko J, Ogut G, Orr L, Papadimitriou I, Park JS, Piech C, Portelance E, Potts C, Raghunathan A, Reich R, Ren H, Rong F, Roohani Y, Ruiz C, Ryan J, Ré C, Sadigh D, Sagawa S, Santhanam K, Shih A, Srinivasan K, Tamkin A, Taori R, Thomas AW, Tramèr F, Wang RE, Wang W, Wu B, Wu J, Wu Y, Xie SM, Yasunaga M, You J, Zaharia M, Zhang M, Zhang T, Zhang X, Zhang Y, Zheng L, Zhou K, Liang P 2022.</w:t>
       </w:r>
       <w:r>
         <w:t xml:space="preserve"> </w:t>
       </w:r>
-      <w:hyperlink ns5:id="rId233">
+      <w:hyperlink ns5:id="rId232">
         <w:r>
           <w:rPr>
             <w:rStyle w:val="af"/>
@@ -49135,8 +48947,8 @@
         <w:t xml:space="preserve"> </w:t>
       </w:r>
     </w:p>
-    <w:bookmarkEnd w:id="234"/>
-    <w:bookmarkStart w:id="236" w:name="ref-grinsztajn_why_2022"/>
+    <w:bookmarkEnd w:id="233"/>
+    <w:bookmarkStart w:id="235" w:name="ref-grinsztajn_why_2022"/>
     <w:p>
       <w:pPr>
         <w:pStyle w:val="a9"/>
@@ -49156,7 +48968,7 @@
       <w:r>
         <w:t xml:space="preserve"> </w:t>
       </w:r>
-      <w:hyperlink ns5:id="rId235">
+      <w:hyperlink ns5:id="rId234">
         <w:r>
           <w:rPr>
             <w:rStyle w:val="af"/>
@@ -49168,8 +48980,8 @@
         <w:t xml:space="preserve"> </w:t>
       </w:r>
     </w:p>
-    <w:bookmarkEnd w:id="236"/>
-    <w:bookmarkStart w:id="238" w:name="ref-shmuel_comprehensive_2024"/>
+    <w:bookmarkEnd w:id="235"/>
+    <w:bookmarkStart w:id="237" w:name="ref-shmuel_comprehensive_2024"/>
     <w:p>
       <w:pPr>
         <w:pStyle w:val="a9"/>
@@ -49189,7 +49001,7 @@
       <w:r>
         <w:t xml:space="preserve"> </w:t>
       </w:r>
-      <w:hyperlink ns5:id="rId237">
+      <w:hyperlink ns5:id="rId236">
         <w:r>
           <w:rPr>
             <w:rStyle w:val="af"/>
@@ -49204,8 +49016,8 @@
         <w:t xml:space="preserve"> </w:t>
       </w:r>
     </w:p>
-    <w:bookmarkEnd w:id="238"/>
-    <w:bookmarkStart w:id="240" w:name="ref-fan_tabular_2024"/>
+    <w:bookmarkEnd w:id="237"/>
+    <w:bookmarkStart w:id="239" w:name="ref-fan_tabular_2024"/>
     <w:p>
       <w:pPr>
         <w:pStyle w:val="a9"/>
@@ -49225,7 +49037,7 @@
       <w:r>
         <w:t xml:space="preserve"> </w:t>
       </w:r>
-      <w:hyperlink ns5:id="rId239">
+      <w:hyperlink ns5:id="rId238">
         <w:r>
           <w:rPr>
             <w:rStyle w:val="af"/>
@@ -49249,8 +49061,8 @@
         <w:t xml:space="preserve">Bioinformatics.25:322</w:t>
       </w:r>
     </w:p>
-    <w:bookmarkEnd w:id="240"/>
-    <w:bookmarkStart w:id="242" w:name="ref-borisov_deep_2024"/>
+    <w:bookmarkEnd w:id="239"/>
+    <w:bookmarkStart w:id="241" w:name="ref-borisov_deep_2024"/>
     <w:p>
       <w:pPr>
         <w:pStyle w:val="a9"/>
@@ -49270,7 +49082,7 @@
       <w:r>
         <w:t xml:space="preserve"> </w:t>
       </w:r>
-      <w:hyperlink ns5:id="rId241">
+      <w:hyperlink ns5:id="rId240">
         <w:r>
           <w:rPr>
             <w:rStyle w:val="af"/>
@@ -49294,8 +49106,8 @@
         <w:t xml:space="preserve">Trans. Neural Netw. Learning Syst.35:7499–7519</w:t>
       </w:r>
     </w:p>
-    <w:bookmarkEnd w:id="242"/>
-    <w:bookmarkStart w:id="244" w:name="ref-liu_tabpfn_2025"/>
+    <w:bookmarkEnd w:id="241"/>
+    <w:bookmarkStart w:id="243" w:name="ref-liu_tabpfn_2025"/>
     <w:p>
       <w:pPr>
         <w:pStyle w:val="a9"/>
@@ -49315,7 +49127,7 @@
       <w:r>
         <w:t xml:space="preserve"> </w:t>
       </w:r>
-      <w:hyperlink ns5:id="rId243">
+      <w:hyperlink ns5:id="rId242">
         <w:r>
           <w:rPr>
             <w:rStyle w:val="af"/>
@@ -49342,8 +49154,8 @@
         <w:t xml:space="preserve"> </w:t>
       </w:r>
     </w:p>
-    <w:bookmarkEnd w:id="244"/>
-    <w:bookmarkStart w:id="246" w:name="ref-huang_tabtransformer_2020"/>
+    <w:bookmarkEnd w:id="243"/>
+    <w:bookmarkStart w:id="245" w:name="ref-huang_tabtransformer_2020"/>
     <w:p>
       <w:pPr>
         <w:pStyle w:val="a9"/>
@@ -49363,7 +49175,7 @@
       <w:r>
         <w:t xml:space="preserve"> </w:t>
       </w:r>
-      <w:hyperlink ns5:id="rId245">
+      <w:hyperlink ns5:id="rId244">
         <w:r>
           <w:rPr>
             <w:rStyle w:val="af"/>
@@ -49384,8 +49196,8 @@
         <w:t xml:space="preserve"> </w:t>
       </w:r>
     </w:p>
-    <w:bookmarkEnd w:id="246"/>
-    <w:bookmarkStart w:id="248" w:name="ref-gorishniy_revisiting_2021"/>
+    <w:bookmarkEnd w:id="245"/>
+    <w:bookmarkStart w:id="247" w:name="ref-gorishniy_revisiting_2021"/>
     <w:p>
       <w:pPr>
         <w:pStyle w:val="a9"/>
@@ -49405,7 +49217,7 @@
       <w:r>
         <w:t xml:space="preserve"> </w:t>
       </w:r>
-      <w:hyperlink ns5:id="rId247">
+      <w:hyperlink ns5:id="rId246">
         <w:r>
           <w:rPr>
             <w:rStyle w:val="af"/>
@@ -49420,14 +49232,33 @@
         <w:t xml:space="preserve"> </w:t>
       </w:r>
     </w:p>
+    <w:bookmarkEnd w:id="247"/>
+    <w:bookmarkStart w:id="248" w:name="ref-margeloiu2023weight"/>
+    <w:p>
+      <w:pPr>
+        <w:pStyle w:val="a9"/>
+      </w:pPr>
+      <w:r>
+        <w:t xml:space="preserve">[42]</w:t>
+      </w:r>
+      <w:r>
+        <w:t xml:space="preserve"> </w:t>
+      </w:r>
+      <w:r>
+        <w:t xml:space="preserve">	</w:t>
+      </w:r>
+      <w:r>
+        <w:t xml:space="preserve">Margeloiu A, Simidjievski N, Lio P, Jamnik M 2023. Weight predictor network with feature selection for small sample tabular biomedical data. Proceedings of the AAAI conference on artificial intelligence.37:9081–9089</w:t>
+      </w:r>
+    </w:p>
     <w:bookmarkEnd w:id="248"/>
-    <w:bookmarkStart w:id="249" w:name="ref-margeloiu2023weight"/>
+    <w:bookmarkStart w:id="250" w:name="ref-loh_basis_2025"/>
     <w:p>
       <w:pPr>
         <w:pStyle w:val="a9"/>
       </w:pPr>
       <w:r>
-        <w:t xml:space="preserve">[42]</w:t>
+        <w:t xml:space="preserve">[43]</w:t>
       </w:r>
       <w:r>
         <w:t xml:space="preserve"> </w:t>
@@ -49436,31 +49267,12 @@
         <w:t xml:space="preserve">	</w:t>
       </w:r>
       <w:r>
-        <w:t xml:space="preserve">Margeloiu A, Simidjievski N, Lio P, Jamnik M 2023. Weight predictor network with feature selection for small sample tabular biomedical data. Proceedings of the AAAI conference on artificial intelligence.37:9081–9089</w:t>
-      </w:r>
-    </w:p>
-    <w:bookmarkEnd w:id="249"/>
-    <w:bookmarkStart w:id="251" w:name="ref-loh_basis_2025"/>
-    <w:p>
-      <w:pPr>
-        <w:pStyle w:val="a9"/>
-      </w:pPr>
-      <w:r>
-        <w:t xml:space="preserve">[43]</w:t>
-      </w:r>
-      <w:r>
-        <w:t xml:space="preserve"> </w:t>
-      </w:r>
-      <w:r>
-        <w:t xml:space="preserve">	</w:t>
-      </w:r>
-      <w:r>
         <w:t xml:space="preserve">Loh WM, Shang J, Poupart P 2025.</w:t>
       </w:r>
       <w:r>
         <w:t xml:space="preserve"> </w:t>
       </w:r>
-      <w:hyperlink ns5:id="rId250">
+      <w:hyperlink ns5:id="rId249">
         <w:r>
           <w:rPr>
             <w:rStyle w:val="af"/>
@@ -49475,8 +49287,8 @@
         <w:t xml:space="preserve"> </w:t>
       </w:r>
     </w:p>
-    <w:bookmarkEnd w:id="251"/>
-    <w:bookmarkStart w:id="253" w:name="ref-khoeini_fttransformer_2024"/>
+    <w:bookmarkEnd w:id="250"/>
+    <w:bookmarkStart w:id="252" w:name="ref-khoeini_fttransformer_2024"/>
     <w:p>
       <w:pPr>
         <w:pStyle w:val="a9"/>
@@ -49496,7 +49308,7 @@
       <w:r>
         <w:t xml:space="preserve"> </w:t>
       </w:r>
-      <w:hyperlink ns5:id="rId252">
+      <w:hyperlink ns5:id="rId251">
         <w:r>
           <w:rPr>
             <w:rStyle w:val="af"/>
@@ -49517,8 +49329,8 @@
         <w:t xml:space="preserve"> </w:t>
       </w:r>
     </w:p>
-    <w:bookmarkEnd w:id="253"/>
-    <w:bookmarkStart w:id="255" w:name="ref-bytezcom_tabicl_2025"/>
+    <w:bookmarkEnd w:id="252"/>
+    <w:bookmarkStart w:id="254" w:name="ref-bytezcom_tabicl_2025"/>
     <w:p>
       <w:pPr>
         <w:pStyle w:val="a9"/>
@@ -49538,7 +49350,7 @@
       <w:r>
         <w:t xml:space="preserve"> </w:t>
       </w:r>
-      <w:hyperlink ns5:id="rId254">
+      <w:hyperlink ns5:id="rId253">
         <w:r>
           <w:rPr>
             <w:rStyle w:val="af"/>
@@ -49556,14 +49368,33 @@
         <w:t xml:space="preserve"> </w:t>
       </w:r>
     </w:p>
+    <w:bookmarkEnd w:id="254"/>
+    <w:bookmarkStart w:id="255" w:name="ref-somvanshi2024survey"/>
+    <w:p>
+      <w:pPr>
+        <w:pStyle w:val="a9"/>
+      </w:pPr>
+      <w:r>
+        <w:t xml:space="preserve">[46]</w:t>
+      </w:r>
+      <w:r>
+        <w:t xml:space="preserve"> </w:t>
+      </w:r>
+      <w:r>
+        <w:t xml:space="preserve">	</w:t>
+      </w:r>
+      <w:r>
+        <w:t xml:space="preserve">Somvanshi S, Das S, Javed SA, Antariksa G, Hossain A 2024. A survey on deep tabular learning. arXiv preprint arXiv:2410.12034.</w:t>
+      </w:r>
+    </w:p>
     <w:bookmarkEnd w:id="255"/>
-    <w:bookmarkStart w:id="256" w:name="ref-somvanshi2024survey"/>
+    <w:bookmarkStart w:id="257" w:name="ref-ren_deep_2025"/>
     <w:p>
       <w:pPr>
         <w:pStyle w:val="a9"/>
       </w:pPr>
       <w:r>
-        <w:t xml:space="preserve">[46]</w:t>
+        <w:t xml:space="preserve">[47]</w:t>
       </w:r>
       <w:r>
         <w:t xml:space="preserve"> </w:t>
@@ -49572,31 +49403,12 @@
         <w:t xml:space="preserve">	</w:t>
       </w:r>
       <w:r>
-        <w:t xml:space="preserve">Somvanshi S, Das S, Javed SA, Antariksa G, Hossain A 2024. A survey on deep tabular learning. arXiv preprint arXiv:2410.12034.</w:t>
-      </w:r>
-    </w:p>
-    <w:bookmarkEnd w:id="256"/>
-    <w:bookmarkStart w:id="258" w:name="ref-ren_deep_2025"/>
-    <w:p>
-      <w:pPr>
-        <w:pStyle w:val="a9"/>
-      </w:pPr>
-      <w:r>
-        <w:t xml:space="preserve">[47]</w:t>
-      </w:r>
-      <w:r>
-        <w:t xml:space="preserve"> </w:t>
-      </w:r>
-      <w:r>
-        <w:t xml:space="preserve">	</w:t>
-      </w:r>
-      <w:r>
         <w:t xml:space="preserve">Ren W, Zhao T, Huang Y, Honavar V 2025.</w:t>
       </w:r>
       <w:r>
         <w:t xml:space="preserve"> </w:t>
       </w:r>
-      <w:hyperlink ns5:id="rId257">
+      <w:hyperlink ns5:id="rId256">
         <w:r>
           <w:rPr>
             <w:rStyle w:val="af"/>
@@ -49611,8 +49423,8 @@
         <w:t xml:space="preserve"> </w:t>
       </w:r>
     </w:p>
-    <w:bookmarkEnd w:id="258"/>
-    <w:bookmarkStart w:id="260" w:name="ref-hollmann_accurate_2025"/>
+    <w:bookmarkEnd w:id="257"/>
+    <w:bookmarkStart w:id="259" w:name="ref-hollmann_accurate_2025"/>
     <w:p>
       <w:pPr>
         <w:pStyle w:val="a9"/>
@@ -49632,7 +49444,7 @@
       <w:r>
         <w:t xml:space="preserve"> </w:t>
       </w:r>
-      <w:hyperlink ns5:id="rId259">
+      <w:hyperlink ns5:id="rId258">
         <w:r>
           <w:rPr>
             <w:rStyle w:val="af"/>
@@ -49644,8 +49456,8 @@
         <w:t xml:space="preserve">. Nature.637:319–326</w:t>
       </w:r>
     </w:p>
-    <w:bookmarkEnd w:id="260"/>
-    <w:bookmarkStart w:id="262" w:name="ref-helli_drift-resilient_2024"/>
+    <w:bookmarkEnd w:id="259"/>
+    <w:bookmarkStart w:id="261" w:name="ref-helli_drift-resilient_2024"/>
     <w:p>
       <w:pPr>
         <w:pStyle w:val="a9"/>
@@ -49665,7 +49477,7 @@
       <w:r>
         <w:t xml:space="preserve"> </w:t>
       </w:r>
-      <w:hyperlink ns5:id="rId261">
+      <w:hyperlink ns5:id="rId260">
         <w:r>
           <w:rPr>
             <w:rStyle w:val="af"/>
@@ -49698,8 +49510,8 @@
         <w:t xml:space="preserve"> </w:t>
       </w:r>
     </w:p>
-    <w:bookmarkEnd w:id="262"/>
-    <w:bookmarkStart w:id="264" w:name="ref-chen_tabpfn_2025"/>
+    <w:bookmarkEnd w:id="261"/>
+    <w:bookmarkStart w:id="263" w:name="ref-chen_tabpfn_2025"/>
     <w:p>
       <w:pPr>
         <w:pStyle w:val="a9"/>
@@ -49719,7 +49531,7 @@
       <w:r>
         <w:t xml:space="preserve"> </w:t>
       </w:r>
-      <w:hyperlink ns5:id="rId263">
+      <w:hyperlink ns5:id="rId262">
         <w:r>
           <w:rPr>
             <w:rStyle w:val="af"/>
@@ -49746,8 +49558,8 @@
         <w:t xml:space="preserve"> </w:t>
       </w:r>
     </w:p>
-    <w:bookmarkEnd w:id="264"/>
-    <w:bookmarkStart w:id="266" w:name="ref-liu_tabular_2025"/>
+    <w:bookmarkEnd w:id="263"/>
+    <w:bookmarkStart w:id="265" w:name="ref-liu_tabular_2025"/>
     <w:p>
       <w:pPr>
         <w:pStyle w:val="a9"/>
@@ -49767,7 +49579,7 @@
       <w:r>
         <w:t xml:space="preserve"> </w:t>
       </w:r>
-      <w:hyperlink ns5:id="rId265">
+      <w:hyperlink ns5:id="rId264">
         <w:r>
           <w:rPr>
             <w:rStyle w:val="af"/>
@@ -49803,14 +49615,39 @@
         <w:t xml:space="preserve">. Quant Imaging Med Surg.15:10847–10861</w:t>
       </w:r>
     </w:p>
+    <w:bookmarkEnd w:id="265"/>
+    <w:bookmarkStart w:id="266" w:name="ref-brown2020language"/>
+    <w:p>
+      <w:pPr>
+        <w:pStyle w:val="a9"/>
+      </w:pPr>
+      <w:r>
+        <w:t xml:space="preserve">[52]</w:t>
+      </w:r>
+      <w:r>
+        <w:t xml:space="preserve"> </w:t>
+      </w:r>
+      <w:r>
+        <w:t xml:space="preserve">	</w:t>
+      </w:r>
+      <w:r>
+        <w:t xml:space="preserve">Brown T, Mann B, Ryder N, Subbiah M, Kaplan JD, Dhariwal P, Neelakantan A, Shyam P, Sastry G, Askell A, others</w:t>
+      </w:r>
+      <w:r>
+        <w:t xml:space="preserve"> </w:t>
+      </w:r>
+      <w:r>
+        <w:t xml:space="preserve">2020. Language models are few-shot learners. Advances in neural information processing systems.33:1877–1901</w:t>
+      </w:r>
+    </w:p>
     <w:bookmarkEnd w:id="266"/>
-    <w:bookmarkStart w:id="267" w:name="ref-brown2020language"/>
+    <w:bookmarkStart w:id="268" w:name="ref-hegselmann2023tabllm"/>
     <w:p>
       <w:pPr>
         <w:pStyle w:val="a9"/>
       </w:pPr>
       <w:r>
-        <w:t xml:space="preserve">[52]</w:t>
+        <w:t xml:space="preserve">[53]</w:t>
       </w:r>
       <w:r>
         <w:t xml:space="preserve"> </w:t>
@@ -49819,37 +49656,12 @@
         <w:t xml:space="preserve">	</w:t>
       </w:r>
       <w:r>
-        <w:t xml:space="preserve">Brown T, Mann B, Ryder N, Subbiah M, Kaplan JD, Dhariwal P, Neelakantan A, Shyam P, Sastry G, Askell A, others</w:t>
-      </w:r>
-      <w:r>
-        <w:t xml:space="preserve"> </w:t>
-      </w:r>
-      <w:r>
-        <w:t xml:space="preserve">2020. Language models are few-shot learners. Advances in neural information processing systems.33:1877–1901</w:t>
-      </w:r>
-    </w:p>
-    <w:bookmarkEnd w:id="267"/>
-    <w:bookmarkStart w:id="269" w:name="ref-hegselmann2023tabllm"/>
-    <w:p>
-      <w:pPr>
-        <w:pStyle w:val="a9"/>
-      </w:pPr>
-      <w:r>
-        <w:t xml:space="preserve">[53]</w:t>
-      </w:r>
-      <w:r>
-        <w:t xml:space="preserve"> </w:t>
-      </w:r>
-      <w:r>
-        <w:t xml:space="preserve">	</w:t>
-      </w:r>
-      <w:r>
         <w:t xml:space="preserve">Hegselmann S, Buendia A, Lang H, Agrawal M, Jiang X, Sontag D 2023.</w:t>
       </w:r>
       <w:r>
         <w:t xml:space="preserve"> </w:t>
       </w:r>
-      <w:hyperlink ns5:id="rId268">
+      <w:hyperlink ns5:id="rId267">
         <w:r>
           <w:rPr>
             <w:rStyle w:val="af"/>
@@ -49864,8 +49676,8 @@
         <w:t xml:space="preserve"> </w:t>
       </w:r>
     </w:p>
-    <w:bookmarkEnd w:id="269"/>
-    <w:bookmarkStart w:id="271" w:name="ref-jayawardhana_transformers_2025"/>
+    <w:bookmarkEnd w:id="268"/>
+    <w:bookmarkStart w:id="270" w:name="ref-jayawardhana_transformers_2025"/>
     <w:p>
       <w:pPr>
         <w:pStyle w:val="a9"/>
@@ -49885,7 +49697,7 @@
       <w:r>
         <w:t xml:space="preserve"> </w:t>
       </w:r>
-      <w:hyperlink ns5:id="rId270">
+      <w:hyperlink ns5:id="rId269">
         <w:r>
           <w:rPr>
             <w:rStyle w:val="af"/>
@@ -49900,8 +49712,8 @@
         <w:t xml:space="preserve"> </w:t>
       </w:r>
     </w:p>
-    <w:bookmarkEnd w:id="271"/>
-    <w:bookmarkStart w:id="273" w:name="ref-zhou_limitations_2025"/>
+    <w:bookmarkEnd w:id="270"/>
+    <w:bookmarkStart w:id="272" w:name="ref-zhou_limitations_2025"/>
     <w:p>
       <w:pPr>
         <w:pStyle w:val="a9"/>
@@ -49921,7 +49733,7 @@
       <w:r>
         <w:t xml:space="preserve"> </w:t>
       </w:r>
-      <w:hyperlink ns5:id="rId272">
+      <w:hyperlink ns5:id="rId271">
         <w:r>
           <w:rPr>
             <w:rStyle w:val="af"/>
@@ -49978,8 +49790,8 @@
         <w:t xml:space="preserve"> </w:t>
       </w:r>
     </w:p>
-    <w:bookmarkEnd w:id="273"/>
-    <w:bookmarkStart w:id="275" w:name="ref-noauthor_pdf_nodate"/>
+    <w:bookmarkEnd w:id="272"/>
+    <w:bookmarkStart w:id="274" w:name="ref-noauthor_pdf_nodate"/>
     <w:p>
       <w:pPr>
         <w:pStyle w:val="a9"/>
@@ -49993,7 +49805,7 @@
       <w:r>
         <w:t xml:space="preserve">	</w:t>
       </w:r>
-      <w:hyperlink ns5:id="rId274">
+      <w:hyperlink ns5:id="rId273">
         <w:r>
           <w:rPr>
             <w:rStyle w:val="af"/>
@@ -50026,8 +49838,8 @@
         <w:t xml:space="preserve">.</w:t>
       </w:r>
     </w:p>
-    <w:bookmarkEnd w:id="275"/>
-    <w:bookmarkStart w:id="277" w:name="ref-kolesnikov_wild-tab_2023"/>
+    <w:bookmarkEnd w:id="274"/>
+    <w:bookmarkStart w:id="276" w:name="ref-kolesnikov_wild-tab_2023"/>
     <w:p>
       <w:pPr>
         <w:pStyle w:val="a9"/>
@@ -50047,7 +49859,7 @@
       <w:r>
         <w:t xml:space="preserve"> </w:t>
       </w:r>
-      <w:hyperlink ns5:id="rId276">
+      <w:hyperlink ns5:id="rId275">
         <w:r>
           <w:rPr>
             <w:rStyle w:val="af"/>
@@ -50062,8 +49874,8 @@
         <w:t xml:space="preserve"> </w:t>
       </w:r>
     </w:p>
-    <w:bookmarkEnd w:id="277"/>
-    <w:bookmarkStart w:id="279" w:name="Xd20ec9efaf7cad77fe2665a3b298a644c8be26c"/>
+    <w:bookmarkEnd w:id="276"/>
+    <w:bookmarkStart w:id="278" w:name="Xd20ec9efaf7cad77fe2665a3b298a644c8be26c"/>
     <w:p>
       <w:pPr>
         <w:pStyle w:val="a9"/>
@@ -50083,7 +49895,7 @@
       <w:r>
         <w:t xml:space="preserve"> </w:t>
       </w:r>
-      <w:hyperlink ns5:id="rId278">
+      <w:hyperlink ns5:id="rId277">
         <w:r>
           <w:rPr>
             <w:rStyle w:val="af"/>
@@ -50098,14 +49910,33 @@
         <w:t xml:space="preserve"> </w:t>
       </w:r>
     </w:p>
+    <w:bookmarkEnd w:id="278"/>
+    <w:bookmarkStart w:id="279" w:name="ref-grubinger2015domain"/>
+    <w:p>
+      <w:pPr>
+        <w:pStyle w:val="a9"/>
+      </w:pPr>
+      <w:r>
+        <w:t xml:space="preserve">[59]</w:t>
+      </w:r>
+      <w:r>
+        <w:t xml:space="preserve"> </w:t>
+      </w:r>
+      <w:r>
+        <w:t xml:space="preserve">	</w:t>
+      </w:r>
+      <w:r>
+        <w:t xml:space="preserve">Grubinger T, Birlutiu A, Schöner H, Natschläger T, Heskes T 2015. Domain generalization based on transfer component analysis. International work-conference on artificial neural networks.325–334</w:t>
+      </w:r>
+    </w:p>
     <w:bookmarkEnd w:id="279"/>
-    <w:bookmarkStart w:id="280" w:name="ref-grubinger2015domain"/>
+    <w:bookmarkStart w:id="281" w:name="ref-zhang_adadiag_2022"/>
     <w:p>
       <w:pPr>
         <w:pStyle w:val="a9"/>
       </w:pPr>
       <w:r>
-        <w:t xml:space="preserve">[59]</w:t>
+        <w:t xml:space="preserve">[60]</w:t>
       </w:r>
       <w:r>
         <w:t xml:space="preserve"> </w:t>
@@ -50114,31 +49945,12 @@
         <w:t xml:space="preserve">	</w:t>
       </w:r>
       <w:r>
-        <w:t xml:space="preserve">Grubinger T, Birlutiu A, Schöner H, Natschläger T, Heskes T 2015. Domain generalization based on transfer component analysis. International work-conference on artificial neural networks.325–334</w:t>
-      </w:r>
-    </w:p>
-    <w:bookmarkEnd w:id="280"/>
-    <w:bookmarkStart w:id="282" w:name="ref-zhang_adadiag_2022"/>
-    <w:p>
-      <w:pPr>
-        <w:pStyle w:val="a9"/>
-      </w:pPr>
-      <w:r>
-        <w:t xml:space="preserve">[60]</w:t>
-      </w:r>
-      <w:r>
-        <w:t xml:space="preserve"> </w:t>
-      </w:r>
-      <w:r>
-        <w:t xml:space="preserve">	</w:t>
-      </w:r>
-      <w:r>
         <w:t xml:space="preserve">Zhang T, Chen M, Bui AAT 2022.</w:t>
       </w:r>
       <w:r>
         <w:t xml:space="preserve"> </w:t>
       </w:r>
-      <w:hyperlink ns5:id="rId281">
+      <w:hyperlink ns5:id="rId280">
         <w:r>
           <w:rPr>
             <w:rStyle w:val="af"/>
@@ -50156,8 +49968,8 @@
         <w:t xml:space="preserve">. J Biomed Inform.134:104168</w:t>
       </w:r>
     </w:p>
-    <w:bookmarkEnd w:id="282"/>
-    <w:bookmarkStart w:id="284" w:name="ref-li_transport-based_2024"/>
+    <w:bookmarkEnd w:id="281"/>
+    <w:bookmarkStart w:id="283" w:name="ref-li_transport-based_2024"/>
     <w:p>
       <w:pPr>
         <w:pStyle w:val="a9"/>
@@ -50177,7 +49989,7 @@
       <w:r>
         <w:t xml:space="preserve"> </w:t>
       </w:r>
-      <w:hyperlink ns5:id="rId283">
+      <w:hyperlink ns5:id="rId282">
         <w:r>
           <w:rPr>
             <w:rStyle w:val="af"/>
@@ -50192,14 +50004,36 @@
         <w:t xml:space="preserve"> </w:t>
       </w:r>
     </w:p>
+    <w:bookmarkEnd w:id="283"/>
+    <w:bookmarkStart w:id="284" w:name="ref-luo2021fsda"/>
+    <w:p>
+      <w:pPr>
+        <w:pStyle w:val="a9"/>
+      </w:pPr>
+      <w:r>
+        <w:t xml:space="preserve">[62]</w:t>
+      </w:r>
+      <w:r>
+        <w:t xml:space="preserve"> </w:t>
+      </w:r>
+      <w:r>
+        <w:t xml:space="preserve">	</w:t>
+      </w:r>
+      <w:r>
+        <w:t xml:space="preserve">Luo T, Zhang Z, Kwok J 2021. Informative feature selection for domain adaptation.</w:t>
+      </w:r>
+      <w:r>
+        <w:t xml:space="preserve"> </w:t>
+      </w:r>
+    </w:p>
     <w:bookmarkEnd w:id="284"/>
-    <w:bookmarkStart w:id="285" w:name="ref-luo2021fsda"/>
+    <w:bookmarkStart w:id="286" w:name="ref-pham_open-set_2025"/>
     <w:p>
       <w:pPr>
         <w:pStyle w:val="a9"/>
       </w:pPr>
       <w:r>
-        <w:t xml:space="preserve">[62]</w:t>
+        <w:t xml:space="preserve">[63]</w:t>
       </w:r>
       <w:r>
         <w:t xml:space="preserve"> </w:t>
@@ -50208,34 +50042,12 @@
         <w:t xml:space="preserve">	</w:t>
       </w:r>
       <w:r>
-        <w:t xml:space="preserve">Luo T, Zhang Z, Kwok J 2021. Informative feature selection for domain adaptation.</w:t>
-      </w:r>
-      <w:r>
-        <w:t xml:space="preserve"> </w:t>
-      </w:r>
-    </w:p>
-    <w:bookmarkEnd w:id="285"/>
-    <w:bookmarkStart w:id="287" w:name="ref-pham_open-set_2025"/>
-    <w:p>
-      <w:pPr>
-        <w:pStyle w:val="a9"/>
-      </w:pPr>
-      <w:r>
-        <w:t xml:space="preserve">[63]</w:t>
-      </w:r>
-      <w:r>
-        <w:t xml:space="preserve"> </w:t>
-      </w:r>
-      <w:r>
-        <w:t xml:space="preserve">	</w:t>
-      </w:r>
-      <w:r>
         <w:t xml:space="preserve">Pham T-H, Wang Y, Yin C, Zhang X, Zhang P 2025.</w:t>
       </w:r>
       <w:r>
         <w:t xml:space="preserve"> </w:t>
       </w:r>
-      <w:hyperlink ns5:id="rId286">
+      <w:hyperlink ns5:id="rId285">
         <w:r>
           <w:rPr>
             <w:rStyle w:val="af"/>
@@ -50259,8 +50071,8 @@
         <w:t xml:space="preserve">Conf Artif Intell.39:19895–19903</w:t>
       </w:r>
     </w:p>
-    <w:bookmarkEnd w:id="287"/>
-    <w:bookmarkStart w:id="289" w:name="ref-guan_domainatm_2023"/>
+    <w:bookmarkEnd w:id="286"/>
+    <w:bookmarkStart w:id="288" w:name="ref-guan_domainatm_2023"/>
     <w:p>
       <w:pPr>
         <w:pStyle w:val="a9"/>
@@ -50280,7 +50092,7 @@
       <w:r>
         <w:t xml:space="preserve"> </w:t>
       </w:r>
-      <w:hyperlink ns5:id="rId288">
+      <w:hyperlink ns5:id="rId287">
         <w:r>
           <w:rPr>
             <w:rStyle w:val="af"/>
@@ -50298,8 +50110,8 @@
         <w:t xml:space="preserve">. Neuroimage.268:119863</w:t>
       </w:r>
     </w:p>
-    <w:bookmarkEnd w:id="289"/>
-    <w:bookmarkStart w:id="291" w:name="ref-guan_domain_2022"/>
+    <w:bookmarkEnd w:id="288"/>
+    <w:bookmarkStart w:id="290" w:name="ref-guan_domain_2022"/>
     <w:p>
       <w:pPr>
         <w:pStyle w:val="a9"/>
@@ -50319,7 +50131,7 @@
       <w:r>
         <w:t xml:space="preserve"> </w:t>
       </w:r>
-      <w:hyperlink ns5:id="rId290">
+      <w:hyperlink ns5:id="rId289">
         <w:r>
           <w:rPr>
             <w:rStyle w:val="af"/>
@@ -50343,8 +50155,8 @@
         <w:t xml:space="preserve">Trans. Biomed. Eng.69:1173–1185</w:t>
       </w:r>
     </w:p>
-    <w:bookmarkEnd w:id="291"/>
-    <w:bookmarkStart w:id="293" w:name="ref-zhou_domain_2023"/>
+    <w:bookmarkEnd w:id="290"/>
+    <w:bookmarkStart w:id="292" w:name="ref-zhou_domain_2023"/>
     <w:p>
       <w:pPr>
         <w:pStyle w:val="a9"/>
@@ -50364,7 +50176,7 @@
       <w:r>
         <w:t xml:space="preserve"> </w:t>
       </w:r>
-      <w:hyperlink ns5:id="rId292">
+      <w:hyperlink ns5:id="rId291">
         <w:r>
           <w:rPr>
             <w:rStyle w:val="af"/>
@@ -50379,8 +50191,8 @@
         <w:t xml:space="preserve"> </w:t>
       </w:r>
     </w:p>
-    <w:bookmarkEnd w:id="293"/>
-    <w:bookmarkStart w:id="295" w:name="ref-stokes_domain_2025"/>
+    <w:bookmarkEnd w:id="292"/>
+    <w:bookmarkStart w:id="294" w:name="ref-stokes_domain_2025"/>
     <w:p>
       <w:pPr>
         <w:pStyle w:val="a9"/>
@@ -50400,7 +50212,7 @@
       <w:r>
         <w:t xml:space="preserve"> </w:t>
       </w:r>
-      <w:hyperlink ns5:id="rId294">
+      <w:hyperlink ns5:id="rId293">
         <w:r>
           <w:rPr>
             <w:rStyle w:val="af"/>
@@ -50439,8 +50251,8 @@
         <w:t xml:space="preserve"> </w:t>
       </w:r>
     </w:p>
-    <w:bookmarkEnd w:id="295"/>
-    <w:bookmarkStart w:id="297" w:name="ref-he_multi-attention_2022"/>
+    <w:bookmarkEnd w:id="294"/>
+    <w:bookmarkStart w:id="296" w:name="ref-he_multi-attention_2022"/>
     <w:p>
       <w:pPr>
         <w:pStyle w:val="a9"/>
@@ -50460,7 +50272,7 @@
       <w:r>
         <w:t xml:space="preserve"> </w:t>
       </w:r>
-      <w:hyperlink ns5:id="rId296">
+      <w:hyperlink ns5:id="rId295">
         <w:r>
           <w:rPr>
             <w:rStyle w:val="af"/>
@@ -50490,8 +50302,8 @@
         <w:t xml:space="preserve">. Appl Soft Comput.125:109205</w:t>
       </w:r>
     </w:p>
-    <w:bookmarkEnd w:id="297"/>
-    <w:bookmarkStart w:id="299" w:name="X4f9f0e8a6fc6d4d5516fc073f21d764bfed9221"/>
+    <w:bookmarkEnd w:id="296"/>
+    <w:bookmarkStart w:id="298" w:name="X4f9f0e8a6fc6d4d5516fc073f21d764bfed9221"/>
     <w:p>
       <w:pPr>
         <w:pStyle w:val="a9"/>
@@ -50505,7 +50317,7 @@
       <w:r>
         <w:t xml:space="preserve">	</w:t>
       </w:r>
-      <w:hyperlink ns5:id="rId298">
+      <w:hyperlink ns5:id="rId297">
         <w:r>
           <w:rPr>
             <w:rStyle w:val="af"/>
@@ -50520,8 +50332,8 @@
         <w:t xml:space="preserve"> </w:t>
       </w:r>
     </w:p>
-    <w:bookmarkEnd w:id="299"/>
-    <w:bookmarkStart w:id="301" w:name="ref-gardner_tableshift_nodate"/>
+    <w:bookmarkEnd w:id="298"/>
+    <w:bookmarkStart w:id="300" w:name="ref-gardner_tableshift_nodate"/>
     <w:p>
       <w:pPr>
         <w:pStyle w:val="a9"/>
@@ -50541,7 +50353,7 @@
       <w:r>
         <w:t xml:space="preserve"> </w:t>
       </w:r>
-      <w:hyperlink ns5:id="rId300">
+      <w:hyperlink ns5:id="rId299">
         <w:r>
           <w:rPr>
             <w:rStyle w:val="af"/>
@@ -50574,8 +50386,8 @@
         <w:t xml:space="preserve"> </w:t>
       </w:r>
     </w:p>
-    <w:bookmarkEnd w:id="301"/>
-    <w:bookmarkStart w:id="303" w:name="ref-noauthor_multi-center_nodate"/>
+    <w:bookmarkEnd w:id="300"/>
+    <w:bookmarkStart w:id="302" w:name="ref-noauthor_multi-center_nodate"/>
     <w:p>
       <w:pPr>
         <w:pStyle w:val="a9"/>
@@ -50589,7 +50401,7 @@
       <w:r>
         <w:t xml:space="preserve">	</w:t>
       </w:r>
-      <w:hyperlink ns5:id="rId302">
+      <w:hyperlink ns5:id="rId301">
         <w:r>
           <w:rPr>
             <w:rStyle w:val="af"/>
@@ -50622,8 +50434,8 @@
         <w:t xml:space="preserve"> </w:t>
       </w:r>
     </w:p>
-    <w:bookmarkEnd w:id="303"/>
-    <w:bookmarkStart w:id="305" w:name="ref-rehman_federated_2023"/>
+    <w:bookmarkEnd w:id="302"/>
+    <w:bookmarkStart w:id="304" w:name="ref-rehman_federated_2023"/>
     <w:p>
       <w:pPr>
         <w:pStyle w:val="a9"/>
@@ -50643,7 +50455,7 @@
       <w:r>
         <w:t xml:space="preserve"> </w:t>
       </w:r>
-      <w:hyperlink ns5:id="rId304">
+      <w:hyperlink ns5:id="rId303">
         <w:r>
           <w:rPr>
             <w:rStyle w:val="af"/>
@@ -50655,8 +50467,8 @@
         <w:t xml:space="preserve">. Br J Radiol.96:20220890</w:t>
       </w:r>
     </w:p>
-    <w:bookmarkEnd w:id="305"/>
-    <w:bookmarkStart w:id="307" w:name="ref-guan_federated_2024"/>
+    <w:bookmarkEnd w:id="304"/>
+    <w:bookmarkStart w:id="306" w:name="ref-guan_federated_2024"/>
     <w:p>
       <w:pPr>
         <w:pStyle w:val="a9"/>
@@ -50676,7 +50488,7 @@
       <w:r>
         <w:t xml:space="preserve"> </w:t>
       </w:r>
-      <w:hyperlink ns5:id="rId306">
+      <w:hyperlink ns5:id="rId305">
         <w:r>
           <w:rPr>
             <w:rStyle w:val="af"/>
@@ -50688,8 +50500,8 @@
         <w:t xml:space="preserve">. Pattern Recognit.151:110424</w:t>
       </w:r>
     </w:p>
-    <w:bookmarkEnd w:id="307"/>
-    <w:bookmarkStart w:id="309" w:name="ref-kahenga_fedfusion_2025"/>
+    <w:bookmarkEnd w:id="306"/>
+    <w:bookmarkStart w:id="308" w:name="ref-kahenga_fedfusion_2025"/>
     <w:p>
       <w:pPr>
         <w:pStyle w:val="a9"/>
@@ -50709,7 +50521,7 @@
       <w:r>
         <w:t xml:space="preserve"> </w:t>
       </w:r>
-      <w:hyperlink ns5:id="rId308">
+      <w:hyperlink ns5:id="rId307">
         <w:r>
           <w:rPr>
             <w:rStyle w:val="af"/>
@@ -50730,14 +50542,33 @@
         <w:t xml:space="preserve"> </w:t>
       </w:r>
     </w:p>
+    <w:bookmarkEnd w:id="308"/>
+    <w:bookmarkStart w:id="309" w:name="ref-guyon2002gene"/>
+    <w:p>
+      <w:pPr>
+        <w:pStyle w:val="a9"/>
+      </w:pPr>
+      <w:r>
+        <w:t xml:space="preserve">[75]</w:t>
+      </w:r>
+      <w:r>
+        <w:t xml:space="preserve"> </w:t>
+      </w:r>
+      <w:r>
+        <w:t xml:space="preserve">	</w:t>
+      </w:r>
+      <w:r>
+        <w:t xml:space="preserve">Guyon I, Weston J, Barnhill S, Vapnik V 2002. Gene selection for cancer classification using support vector machines. Machine learning.46:389–422</w:t>
+      </w:r>
+    </w:p>
     <w:bookmarkEnd w:id="309"/>
-    <w:bookmarkStart w:id="310" w:name="ref-guyon2002gene"/>
+    <w:bookmarkStart w:id="310" w:name="ref-chen2023graces"/>
     <w:p>
       <w:pPr>
         <w:pStyle w:val="a9"/>
       </w:pPr>
       <w:r>
-        <w:t xml:space="preserve">[75]</w:t>
+        <w:t xml:space="preserve">[76]</w:t>
       </w:r>
       <w:r>
         <w:t xml:space="preserve"> </w:t>
@@ -50746,17 +50577,17 @@
         <w:t xml:space="preserve">	</w:t>
       </w:r>
       <w:r>
-        <w:t xml:space="preserve">Guyon I, Weston J, Barnhill S, Vapnik V 2002. Gene selection for cancer classification using support vector machines. Machine learning.46:389–422</w:t>
+        <w:t xml:space="preserve">Chen X, Wu Y, He L, Zhai J, Li X, Li X 2023. Graph convolutional network-based feature selection for high-dimensional and low-sample size data. Bioinformatics.39:btac834</w:t>
       </w:r>
     </w:p>
     <w:bookmarkEnd w:id="310"/>
-    <w:bookmarkStart w:id="311" w:name="ref-chen2023graces"/>
+    <w:bookmarkStart w:id="311" w:name="ref-liu2022deepfs"/>
     <w:p>
       <w:pPr>
         <w:pStyle w:val="a9"/>
       </w:pPr>
       <w:r>
-        <w:t xml:space="preserve">[76]</w:t>
+        <w:t xml:space="preserve">[77]</w:t>
       </w:r>
       <w:r>
         <w:t xml:space="preserve"> </w:t>
@@ -50765,17 +50596,17 @@
         <w:t xml:space="preserve">	</w:t>
       </w:r>
       <w:r>
-        <w:t xml:space="preserve">Chen X, Wu Y, He L, Zhai J, Li X, Li X 2023. Graph convolutional network-based feature selection for high-dimensional and low-sample size data. Bioinformatics.39:btac834</w:t>
+        <w:t xml:space="preserve">Liu X, Wu D, Cao W, Cai J 2022. Deep feature screening: Feature selection for ultra high-dimensional data via deep neural networks. Neurocomputing.488:36–47</w:t>
       </w:r>
     </w:p>
     <w:bookmarkEnd w:id="311"/>
-    <w:bookmarkStart w:id="312" w:name="ref-liu2022deepfs"/>
+    <w:bookmarkStart w:id="312" w:name="ref-li2023deep"/>
     <w:p>
       <w:pPr>
         <w:pStyle w:val="a9"/>
       </w:pPr>
       <w:r>
-        <w:t xml:space="preserve">[77]</w:t>
+        <w:t xml:space="preserve">[78]</w:t>
       </w:r>
       <w:r>
         <w:t xml:space="preserve"> </w:t>
@@ -50784,17 +50615,17 @@
         <w:t xml:space="preserve">	</w:t>
       </w:r>
       <w:r>
-        <w:t xml:space="preserve">Liu X, Wu D, Cao W, Cai J 2022. Deep feature screening: Feature selection for ultra high-dimensional data via deep neural networks. Neurocomputing.488:36–47</w:t>
+        <w:t xml:space="preserve">Li K, Wang F, Yang L, Liu R 2023. Deep feature screening: Feature selection for ultra high-dimensional data via deep neural networks. Neurocomputing.538:126186</w:t>
       </w:r>
     </w:p>
     <w:bookmarkEnd w:id="312"/>
-    <w:bookmarkStart w:id="313" w:name="ref-li2023deep"/>
+    <w:bookmarkStart w:id="313" w:name="ref-tibshirani1996regression"/>
     <w:p>
       <w:pPr>
         <w:pStyle w:val="a9"/>
       </w:pPr>
       <w:r>
-        <w:t xml:space="preserve">[78]</w:t>
+        <w:t xml:space="preserve">[79]</w:t>
       </w:r>
       <w:r>
         <w:t xml:space="preserve"> </w:t>
@@ -50803,17 +50634,17 @@
         <w:t xml:space="preserve">	</w:t>
       </w:r>
       <w:r>
-        <w:t xml:space="preserve">Li K, Wang F, Yang L, Liu R 2023. Deep feature screening: Feature selection for ultra high-dimensional data via deep neural networks. Neurocomputing.538:126186</w:t>
+        <w:t xml:space="preserve">Tibshirani R 1996. Regression shrinkage and selection via the lasso. Journal of the Royal Statistical Society Series B: Statistical Methodology.58:267–288</w:t>
       </w:r>
     </w:p>
     <w:bookmarkEnd w:id="313"/>
-    <w:bookmarkStart w:id="314" w:name="ref-tibshirani1996regression"/>
+    <w:bookmarkStart w:id="314" w:name="ref-swensen1997archives"/>
     <w:p>
       <w:pPr>
         <w:pStyle w:val="a9"/>
       </w:pPr>
       <w:r>
-        <w:t xml:space="preserve">[79]</w:t>
+        <w:t xml:space="preserve">[80]</w:t>
       </w:r>
       <w:r>
         <w:t xml:space="preserve"> </w:t>
@@ -50822,17 +50653,17 @@
         <w:t xml:space="preserve">	</w:t>
       </w:r>
       <w:r>
-        <w:t xml:space="preserve">Tibshirani R 1996. Regression shrinkage and selection via the lasso. Journal of the Royal Statistical Society Series B: Statistical Methodology.58:267–288</w:t>
+        <w:t xml:space="preserve">Swensen SJ, Silverstein MD, Ilstrup DM, Schleck CD, Edell ES 1997. The probability of malignancy in solitary pulmonary nodules: Application to small radiologically indeterminate nodules. Archives of Internal Medicine.157:849–855</w:t>
       </w:r>
     </w:p>
     <w:bookmarkEnd w:id="314"/>
-    <w:bookmarkStart w:id="315" w:name="ref-swensen1997archives"/>
+    <w:bookmarkStart w:id="316" w:name="ref-chen_pulmonary_2025"/>
     <w:p>
       <w:pPr>
         <w:pStyle w:val="a9"/>
       </w:pPr>
       <w:r>
-        <w:t xml:space="preserve">[80]</w:t>
+        <w:t xml:space="preserve">[81]</w:t>
       </w:r>
       <w:r>
         <w:t xml:space="preserve"> </w:t>
@@ -50841,31 +50672,12 @@
         <w:t xml:space="preserve">	</w:t>
       </w:r>
       <w:r>
-        <w:t xml:space="preserve">Swensen SJ, Silverstein MD, Ilstrup DM, Schleck CD, Edell ES 1997. The probability of malignancy in solitary pulmonary nodules: Application to small radiologically indeterminate nodules. Archives of Internal Medicine.157:849–855</w:t>
-      </w:r>
-    </w:p>
-    <w:bookmarkEnd w:id="315"/>
-    <w:bookmarkStart w:id="317" w:name="ref-chen_pulmonary_2025"/>
-    <w:p>
-      <w:pPr>
-        <w:pStyle w:val="a9"/>
-      </w:pPr>
-      <w:r>
-        <w:t xml:space="preserve">[81]</w:t>
-      </w:r>
-      <w:r>
-        <w:t xml:space="preserve"> </w:t>
-      </w:r>
-      <w:r>
-        <w:t xml:space="preserve">	</w:t>
-      </w:r>
-      <w:r>
         <w:t xml:space="preserve">Chen S, Lin WL, Liu WT, Zou LY, Chen Y, Lu F 2025.</w:t>
       </w:r>
       <w:r>
         <w:t xml:space="preserve"> </w:t>
       </w:r>
-      <w:hyperlink ns5:id="rId316">
+      <w:hyperlink ns5:id="rId315">
         <w:r>
           <w:rPr>
             <w:rStyle w:val="af"/>
@@ -50877,8 +50689,8 @@
         <w:t xml:space="preserve">. Clinical Radiology.82:106788</w:t>
       </w:r>
     </w:p>
-    <w:bookmarkEnd w:id="317"/>
-    <w:bookmarkStart w:id="319" w:name="ref-yang_comparison_2018"/>
+    <w:bookmarkEnd w:id="316"/>
+    <w:bookmarkStart w:id="318" w:name="ref-yang_comparison_2018"/>
     <w:p>
       <w:pPr>
         <w:pStyle w:val="a9"/>
@@ -50898,7 +50710,7 @@
       <w:r>
         <w:t xml:space="preserve"> </w:t>
       </w:r>
-      <w:hyperlink ns5:id="rId318">
+      <w:hyperlink ns5:id="rId317">
         <w:r>
           <w:rPr>
             <w:rStyle w:val="af"/>
@@ -50925,8 +50737,8 @@
         <w:t xml:space="preserve">.13:e0201242</w:t>
       </w:r>
     </w:p>
-    <w:bookmarkEnd w:id="319"/>
-    <w:bookmarkStart w:id="321" w:name="ref-cui_comparison_2019"/>
+    <w:bookmarkEnd w:id="318"/>
+    <w:bookmarkStart w:id="320" w:name="ref-cui_comparison_2019"/>
     <w:p>
       <w:pPr>
         <w:pStyle w:val="a9"/>
@@ -50946,7 +50758,7 @@
       <w:r>
         <w:t xml:space="preserve"> </w:t>
       </w:r>
-      <w:hyperlink ns5:id="rId320">
+      <w:hyperlink ns5:id="rId319">
         <w:r>
           <w:rPr>
             <w:rStyle w:val="af"/>
@@ -50958,8 +50770,8 @@
         <w:t xml:space="preserve">. Translational Lung Cancer Research.8:</w:t>
       </w:r>
     </w:p>
-    <w:bookmarkEnd w:id="321"/>
-    <w:bookmarkStart w:id="323" w:name="ref-li_evaluation_2020"/>
+    <w:bookmarkEnd w:id="320"/>
+    <w:bookmarkStart w:id="322" w:name="ref-li_evaluation_2020"/>
     <w:p>
       <w:pPr>
         <w:pStyle w:val="a9"/>
@@ -50979,7 +50791,7 @@
       <w:r>
         <w:t xml:space="preserve"> </w:t>
       </w:r>
-      <w:hyperlink ns5:id="rId322">
+      <w:hyperlink ns5:id="rId321">
         <w:r>
           <w:rPr>
             <w:rStyle w:val="af"/>
@@ -50991,8 +50803,8 @@
         <w:t xml:space="preserve">. Biosci Rep.40:BSR20193875</w:t>
       </w:r>
     </w:p>
-    <w:bookmarkEnd w:id="323"/>
-    <w:bookmarkStart w:id="325" w:name="ref-herder_clinical_2005"/>
+    <w:bookmarkEnd w:id="322"/>
+    <w:bookmarkStart w:id="324" w:name="ref-herder_clinical_2005"/>
     <w:p>
       <w:pPr>
         <w:pStyle w:val="a9"/>
@@ -51012,7 +50824,7 @@
       <w:r>
         <w:t xml:space="preserve"> </w:t>
       </w:r>
-      <w:hyperlink ns5:id="rId324">
+      <w:hyperlink ns5:id="rId323">
         <w:r>
           <w:rPr>
             <w:rStyle w:val="af"/>
@@ -51024,8 +50836,8 @@
         <w:t xml:space="preserve">. Chest.128:2490–2496</w:t>
       </w:r>
     </w:p>
-    <w:bookmarkEnd w:id="325"/>
-    <w:bookmarkStart w:id="327" w:name="ref-perandini_solid_2016"/>
+    <w:bookmarkEnd w:id="324"/>
+    <w:bookmarkStart w:id="326" w:name="ref-perandini_solid_2016"/>
     <w:p>
       <w:pPr>
         <w:pStyle w:val="a9"/>
@@ -51045,7 +50857,7 @@
       <w:r>
         <w:t xml:space="preserve"> </w:t>
       </w:r>
-      <w:hyperlink ns5:id="rId326">
+      <w:hyperlink ns5:id="rId325">
         <w:r>
           <w:rPr>
             <w:rStyle w:val="af"/>
@@ -51057,8 +50869,8 @@
         <w:t xml:space="preserve">. Eur Radiol.26:3071–3076</w:t>
       </w:r>
     </w:p>
-    <w:bookmarkEnd w:id="327"/>
-    <w:bookmarkStart w:id="329" w:name="ref-li_predicting_2019"/>
+    <w:bookmarkEnd w:id="326"/>
+    <w:bookmarkStart w:id="328" w:name="ref-li_predicting_2019"/>
     <w:p>
       <w:pPr>
         <w:pStyle w:val="a9"/>
@@ -51078,7 +50890,7 @@
       <w:r>
         <w:t xml:space="preserve"> </w:t>
       </w:r>
-      <w:hyperlink ns5:id="rId328">
+      <w:hyperlink ns5:id="rId327">
         <w:r>
           <w:rPr>
             <w:rStyle w:val="af"/>
@@ -51090,8 +50902,8 @@
         <w:t xml:space="preserve">. Phys Med Biol.64:175012</w:t>
       </w:r>
     </w:p>
-    <w:bookmarkEnd w:id="329"/>
-    <w:bookmarkStart w:id="331" w:name="ref-lin_combined_2024"/>
+    <w:bookmarkEnd w:id="328"/>
+    <w:bookmarkStart w:id="330" w:name="ref-lin_combined_2024"/>
     <w:p>
       <w:pPr>
         <w:pStyle w:val="a9"/>
@@ -51111,7 +50923,7 @@
       <w:r>
         <w:t xml:space="preserve"> </w:t>
       </w:r>
-      <w:hyperlink ns5:id="rId330">
+      <w:hyperlink ns5:id="rId329">
         <w:r>
           <w:rPr>
             <w:rStyle w:val="af"/>
@@ -51135,8 +50947,8 @@
         <w:t xml:space="preserve">. Radiol med.129:56–69</w:t>
       </w:r>
     </w:p>
-    <w:bookmarkEnd w:id="331"/>
-    <w:bookmarkStart w:id="333" w:name="ref-causey_highly_2018"/>
+    <w:bookmarkEnd w:id="330"/>
+    <w:bookmarkStart w:id="332" w:name="ref-causey_highly_2018"/>
     <w:p>
       <w:pPr>
         <w:pStyle w:val="a9"/>
@@ -51156,7 +50968,7 @@
       <w:r>
         <w:t xml:space="preserve"> </w:t>
       </w:r>
-      <w:hyperlink ns5:id="rId332">
+      <w:hyperlink ns5:id="rId331">
         <w:r>
           <w:rPr>
             <w:rStyle w:val="af"/>
@@ -51192,8 +51004,8 @@
         <w:t xml:space="preserve">. Sci Rep.8:9286</w:t>
       </w:r>
     </w:p>
-    <w:bookmarkEnd w:id="333"/>
-    <w:bookmarkStart w:id="335" w:name="ref-wu_strategy_2023"/>
+    <w:bookmarkEnd w:id="332"/>
+    <w:bookmarkStart w:id="334" w:name="ref-wu_strategy_2023"/>
     <w:p>
       <w:pPr>
         <w:pStyle w:val="a9"/>
@@ -51213,7 +51025,7 @@
       <w:r>
         <w:t xml:space="preserve"> </w:t>
       </w:r>
-      <w:hyperlink ns5:id="rId334">
+      <w:hyperlink ns5:id="rId333">
         <w:r>
           <w:rPr>
             <w:rStyle w:val="af"/>
@@ -51225,8 +51037,8 @@
         <w:t xml:space="preserve">. Cancer Med.12:14781–14793</w:t>
       </w:r>
     </w:p>
-    <w:bookmarkEnd w:id="335"/>
-    <w:bookmarkStart w:id="337" w:name="ref-barros_pulmonary_2023"/>
+    <w:bookmarkEnd w:id="334"/>
+    <w:bookmarkStart w:id="336" w:name="ref-barros_pulmonary_2023"/>
     <w:p>
       <w:pPr>
         <w:pStyle w:val="a9"/>
@@ -51246,7 +51058,7 @@
       <w:r>
         <w:t xml:space="preserve"> </w:t>
       </w:r>
-      <w:hyperlink ns5:id="rId336">
+      <w:hyperlink ns5:id="rId335">
         <w:r>
           <w:rPr>
             <w:rStyle w:val="af"/>
@@ -51258,8 +51070,8 @@
         <w:t xml:space="preserve">. J Fungi (Basel).9:236</w:t>
       </w:r>
     </w:p>
-    <w:bookmarkEnd w:id="337"/>
-    <w:bookmarkStart w:id="339" w:name="ref-shipe_validation_2021"/>
+    <w:bookmarkEnd w:id="336"/>
+    <w:bookmarkStart w:id="338" w:name="ref-shipe_validation_2021"/>
     <w:p>
       <w:pPr>
         <w:pStyle w:val="a9"/>
@@ -51279,7 +51091,7 @@
       <w:r>
         <w:t xml:space="preserve"> </w:t>
       </w:r>
-      <w:hyperlink ns5:id="rId338">
+      <w:hyperlink ns5:id="rId337">
         <w:r>
           <w:rPr>
             <w:rStyle w:val="af"/>
@@ -51291,8 +51103,8 @@
         <w:t xml:space="preserve">. Ann Thorac Surg.111:416–420</w:t>
       </w:r>
     </w:p>
-    <w:bookmarkEnd w:id="339"/>
-    <w:bookmarkStart w:id="341" w:name="ref-lang_asymptomatic_2017"/>
+    <w:bookmarkEnd w:id="338"/>
+    <w:bookmarkStart w:id="340" w:name="ref-lang_asymptomatic_2017"/>
     <w:p>
       <w:pPr>
         <w:pStyle w:val="a9"/>
@@ -51312,7 +51124,7 @@
       <w:r>
         <w:t xml:space="preserve"> </w:t>
       </w:r>
-      <w:hyperlink ns5:id="rId340">
+      <w:hyperlink ns5:id="rId339">
         <w:r>
           <w:rPr>
             <w:rStyle w:val="af"/>
@@ -51324,14 +51136,33 @@
         <w:t xml:space="preserve">. Exp Ther Med.14:2180–2188</w:t>
       </w:r>
     </w:p>
+    <w:bookmarkEnd w:id="340"/>
+    <w:bookmarkStart w:id="341" w:name="ref-ben2010theory"/>
+    <w:p>
+      <w:pPr>
+        <w:pStyle w:val="a9"/>
+      </w:pPr>
+      <w:r>
+        <w:t xml:space="preserve">[94]</w:t>
+      </w:r>
+      <w:r>
+        <w:t xml:space="preserve"> </w:t>
+      </w:r>
+      <w:r>
+        <w:t xml:space="preserve">	</w:t>
+      </w:r>
+      <w:r>
+        <w:t xml:space="preserve">Ben-David S, Blitzer J, Crammer K, Kulesza A, Pereira F, Vaughan JW 2010. A theory of learning from different domains. Machine learning.79:151–175</w:t>
+      </w:r>
+    </w:p>
     <w:bookmarkEnd w:id="341"/>
-    <w:bookmarkStart w:id="342" w:name="ref-ben2010theory"/>
+    <w:bookmarkStart w:id="342" w:name="ref-de2021adapt"/>
     <w:p>
       <w:pPr>
         <w:pStyle w:val="a9"/>
       </w:pPr>
       <w:r>
-        <w:t xml:space="preserve">[94]</w:t>
+        <w:t xml:space="preserve">[95]</w:t>
       </w:r>
       <w:r>
         <w:t xml:space="preserve"> </w:t>
@@ -51340,17 +51171,17 @@
         <w:t xml:space="preserve">	</w:t>
       </w:r>
       <w:r>
-        <w:t xml:space="preserve">Ben-David S, Blitzer J, Crammer K, Kulesza A, Pereira F, Vaughan JW 2010. A theory of learning from different domains. Machine learning.79:151–175</w:t>
+        <w:t xml:space="preserve">Mathelin A de, Deheeger F, Richard G, Mougeot M, Vayatis N 2021. ADAPT: Awesome domain adaptation python toolbox. arXiv preprint arXiv:2107.03049.</w:t>
       </w:r>
     </w:p>
     <w:bookmarkEnd w:id="342"/>
-    <w:bookmarkStart w:id="343" w:name="ref-de2021adapt"/>
+    <w:bookmarkStart w:id="344" w:name="ref-noauthor_welcome_nodate"/>
     <w:p>
       <w:pPr>
         <w:pStyle w:val="a9"/>
       </w:pPr>
       <w:r>
-        <w:t xml:space="preserve">[95]</w:t>
+        <w:t xml:space="preserve">[96]</w:t>
       </w:r>
       <w:r>
         <w:t xml:space="preserve"> </w:t>
@@ -51358,26 +51189,7 @@
       <w:r>
         <w:t xml:space="preserve">	</w:t>
       </w:r>
-      <w:r>
-        <w:t xml:space="preserve">Mathelin A de, Deheeger F, Richard G, Mougeot M, Vayatis N 2021. ADAPT: Awesome domain adaptation python toolbox. arXiv preprint arXiv:2107.03049.</w:t>
-      </w:r>
-    </w:p>
-    <w:bookmarkEnd w:id="343"/>
-    <w:bookmarkStart w:id="345" w:name="ref-noauthor_welcome_nodate"/>
-    <w:p>
-      <w:pPr>
-        <w:pStyle w:val="a9"/>
-      </w:pPr>
-      <w:r>
-        <w:t xml:space="preserve">[96]</w:t>
-      </w:r>
-      <w:r>
-        <w:t xml:space="preserve"> </w:t>
-      </w:r>
-      <w:r>
-        <w:t xml:space="preserve">	</w:t>
-      </w:r>
-      <w:hyperlink ns5:id="rId344">
+      <w:hyperlink ns5:id="rId343">
         <w:r>
           <w:rPr>
             <w:rStyle w:val="af"/>
@@ -51392,14 +51204,33 @@
         <w:t xml:space="preserve"> </w:t>
       </w:r>
     </w:p>
+    <w:bookmarkEnd w:id="344"/>
+    <w:bookmarkStart w:id="345" w:name="ref-cortes1995support"/>
+    <w:p>
+      <w:pPr>
+        <w:pStyle w:val="a9"/>
+      </w:pPr>
+      <w:r>
+        <w:t xml:space="preserve">[97]</w:t>
+      </w:r>
+      <w:r>
+        <w:t xml:space="preserve"> </w:t>
+      </w:r>
+      <w:r>
+        <w:t xml:space="preserve">	</w:t>
+      </w:r>
+      <w:r>
+        <w:t xml:space="preserve">Cortes C, Vapnik V 1995. Support-vector networks. Machine learning.20:273–297</w:t>
+      </w:r>
+    </w:p>
     <w:bookmarkEnd w:id="345"/>
-    <w:bookmarkStart w:id="346" w:name="ref-cortes1995support"/>
+    <w:bookmarkStart w:id="346" w:name="ref-breiman1984classification"/>
     <w:p>
       <w:pPr>
         <w:pStyle w:val="a9"/>
       </w:pPr>
       <w:r>
-        <w:t xml:space="preserve">[97]</w:t>
+        <w:t xml:space="preserve">[98]</w:t>
       </w:r>
       <w:r>
         <w:t xml:space="preserve"> </w:t>
@@ -51408,17 +51239,20 @@
         <w:t xml:space="preserve">	</w:t>
       </w:r>
       <w:r>
-        <w:t xml:space="preserve">Cortes C, Vapnik V 1995. Support-vector networks. Machine learning.20:273–297</w:t>
+        <w:t xml:space="preserve">Breiman L, Friedman J, Olshen RA, Stone CJ 1984. Classification and regression trees.</w:t>
+      </w:r>
+      <w:r>
+        <w:t xml:space="preserve"> </w:t>
       </w:r>
     </w:p>
     <w:bookmarkEnd w:id="346"/>
-    <w:bookmarkStart w:id="347" w:name="ref-breiman1984classification"/>
+    <w:bookmarkStart w:id="347" w:name="ref-breiman2001random"/>
     <w:p>
       <w:pPr>
         <w:pStyle w:val="a9"/>
       </w:pPr>
       <w:r>
-        <w:t xml:space="preserve">[98]</w:t>
+        <w:t xml:space="preserve">[99]</w:t>
       </w:r>
       <w:r>
         <w:t xml:space="preserve"> </w:t>
@@ -51427,20 +51261,17 @@
         <w:t xml:space="preserve">	</w:t>
       </w:r>
       <w:r>
-        <w:t xml:space="preserve">Breiman L, Friedman J, Olshen RA, Stone CJ 1984. Classification and regression trees.</w:t>
-      </w:r>
-      <w:r>
-        <w:t xml:space="preserve"> </w:t>
+        <w:t xml:space="preserve">Breiman L 2001. Random forests. Machine learning.45:5–32</w:t>
       </w:r>
     </w:p>
     <w:bookmarkEnd w:id="347"/>
-    <w:bookmarkStart w:id="348" w:name="ref-breiman2001random"/>
+    <w:bookmarkStart w:id="348" w:name="ref-friedman2001greedy"/>
     <w:p>
       <w:pPr>
         <w:pStyle w:val="a9"/>
       </w:pPr>
       <w:r>
-        <w:t xml:space="preserve">[99]</w:t>
+        <w:t xml:space="preserve">[100]</w:t>
       </w:r>
       <w:r>
         <w:t xml:space="preserve"> </w:t>
@@ -51449,31 +51280,12 @@
         <w:t xml:space="preserve">	</w:t>
       </w:r>
       <w:r>
-        <w:t xml:space="preserve">Breiman L 2001. Random forests. Machine learning.45:5–32</w:t>
+        <w:t xml:space="preserve">Friedman JH 2001. Greedy function approximation: A gradient boosting machine. Annals of statistics.1189–1232</w:t>
       </w:r>
     </w:p>
     <w:bookmarkEnd w:id="348"/>
-    <w:bookmarkStart w:id="349" w:name="ref-friedman2001greedy"/>
-    <w:p>
-      <w:pPr>
-        <w:pStyle w:val="a9"/>
-      </w:pPr>
-      <w:r>
-        <w:t xml:space="preserve">[100]</w:t>
-      </w:r>
-      <w:r>
-        <w:t xml:space="preserve"> </w:t>
-      </w:r>
-      <w:r>
-        <w:t xml:space="preserve">	</w:t>
-      </w:r>
-      <w:r>
-        <w:t xml:space="preserve">Friedman JH 2001. Greedy function approximation: A gradient boosting machine. Annals of statistics.1189–1232</w:t>
-      </w:r>
-    </w:p>
     <w:bookmarkEnd w:id="349"/>
     <w:bookmarkEnd w:id="350"/>
-    <w:bookmarkEnd w:id="351"/>
     <w:sectPr>
       <w:footnotePr>
         <w:numRestart w:val="eachSect"/>

</xml_diff>